<commit_message>
control 3 md lecture 22 quest 25
</commit_message>
<xml_diff>
--- a/lectures/22.docx
+++ b/lectures/22.docx
@@ -7,7 +7,7 @@
         <w:pStyle w:val="dheader1"/>
         <w:rPr>
           <w:rFonts w:eastAsia="Calibri"/>
-          <w:lang w:val="en-US"/>
+          <w:lang w:val="ru-RU"/>
         </w:rPr>
       </w:pPr>
       <w:r>
@@ -42,10 +42,18 @@
         <w:pStyle w:val="dtext"/>
       </w:pPr>
       <w:r>
-        <w:t>[6, ст</w:t>
-      </w:r>
-      <w:r>
-        <w:t>ор. 97 - 111</w:t>
+        <w:t xml:space="preserve">[6, </w:t>
+      </w:r>
+      <w:proofErr w:type="spellStart"/>
+      <w:r>
+        <w:t>ст</w:t>
+      </w:r>
+      <w:r>
+        <w:t>ор</w:t>
+      </w:r>
+      <w:proofErr w:type="spellEnd"/>
+      <w:r>
+        <w:t>. 97 - 111</w:t>
       </w:r>
       <w:r>
         <w:t>]</w:t>
@@ -134,10 +142,10 @@
             <v:path o:extrusionok="f" gradientshapeok="t" o:connecttype="rect"/>
             <o:lock v:ext="edit" aspectratio="t"/>
           </v:shapetype>
-          <v:shape id="_x0000_i1025" type="#_x0000_t75" style="width:30pt;height:18pt" o:ole="">
+          <v:shape id="_x0000_i1833" type="#_x0000_t75" style="width:30pt;height:18pt" o:ole="">
             <v:imagedata r:id="rId8" o:title=""/>
           </v:shape>
-          <o:OLEObject Type="Embed" ProgID="Equation.3" ShapeID="_x0000_i1025" DrawAspect="Content" ObjectID="_1618042423" r:id="rId9"/>
+          <o:OLEObject Type="Embed" ProgID="Equation.3" ShapeID="_x0000_i1833" DrawAspect="Content" ObjectID="_1619967270" r:id="rId9"/>
         </w:object>
       </w:r>
       <w:r>
@@ -148,10 +156,10 @@
           <w:position w:val="-4"/>
         </w:rPr>
         <w:object w:dxaOrig="279" w:dyaOrig="279">
-          <v:shape id="_x0000_i1026" type="#_x0000_t75" style="width:14.25pt;height:14.25pt" o:ole="">
+          <v:shape id="_x0000_i1834" type="#_x0000_t75" style="width:14.25pt;height:14.25pt" o:ole="">
             <v:imagedata r:id="rId10" o:title=""/>
           </v:shape>
-          <o:OLEObject Type="Embed" ProgID="Equation.3" ShapeID="_x0000_i1026" DrawAspect="Content" ObjectID="_1618042424" r:id="rId11"/>
+          <o:OLEObject Type="Embed" ProgID="Equation.3" ShapeID="_x0000_i1834" DrawAspect="Content" ObjectID="_1619967271" r:id="rId11"/>
         </w:object>
       </w:r>
       <w:r>
@@ -162,10 +170,10 @@
           <w:position w:val="-12"/>
         </w:rPr>
         <w:object w:dxaOrig="820" w:dyaOrig="380">
-          <v:shape id="_x0000_i1027" type="#_x0000_t75" style="width:41.25pt;height:18.75pt" o:ole="">
+          <v:shape id="_x0000_i1835" type="#_x0000_t75" style="width:41.25pt;height:18.75pt" o:ole="">
             <v:imagedata r:id="rId12" o:title=""/>
           </v:shape>
-          <o:OLEObject Type="Embed" ProgID="Equation.3" ShapeID="_x0000_i1027" DrawAspect="Content" ObjectID="_1618042425" r:id="rId13"/>
+          <o:OLEObject Type="Embed" ProgID="Equation.3" ShapeID="_x0000_i1835" DrawAspect="Content" ObjectID="_1619967272" r:id="rId13"/>
         </w:object>
       </w:r>
       <w:r>
@@ -176,10 +184,10 @@
           <w:position w:val="-12"/>
         </w:rPr>
         <w:object w:dxaOrig="1640" w:dyaOrig="380">
-          <v:shape id="_x0000_i1028" type="#_x0000_t75" style="width:81.75pt;height:18.75pt" o:ole="">
+          <v:shape id="_x0000_i1836" type="#_x0000_t75" style="width:81.75pt;height:18.75pt" o:ole="">
             <v:imagedata r:id="rId14" o:title=""/>
           </v:shape>
-          <o:OLEObject Type="Embed" ProgID="Equation.3" ShapeID="_x0000_i1028" DrawAspect="Content" ObjectID="_1618042426" r:id="rId15"/>
+          <o:OLEObject Type="Embed" ProgID="Equation.3" ShapeID="_x0000_i1836" DrawAspect="Content" ObjectID="_1619967273" r:id="rId15"/>
         </w:object>
       </w:r>
       <w:r>
@@ -198,10 +206,10 @@
           <w:position w:val="-20"/>
         </w:rPr>
         <w:object w:dxaOrig="2020" w:dyaOrig="460">
-          <v:shape id="_x0000_i1029" type="#_x0000_t75" style="width:101.25pt;height:23.25pt" o:ole="">
+          <v:shape id="_x0000_i1837" type="#_x0000_t75" style="width:101.25pt;height:23.25pt" o:ole="">
             <v:imagedata r:id="rId16" o:title=""/>
           </v:shape>
-          <o:OLEObject Type="Embed" ProgID="Equation.3" ShapeID="_x0000_i1029" DrawAspect="Content" ObjectID="_1618042427" r:id="rId17"/>
+          <o:OLEObject Type="Embed" ProgID="Equation.3" ShapeID="_x0000_i1837" DrawAspect="Content" ObjectID="_1619967274" r:id="rId17"/>
         </w:object>
       </w:r>
       <w:r>
@@ -212,10 +220,10 @@
           <w:position w:val="-12"/>
         </w:rPr>
         <w:object w:dxaOrig="600" w:dyaOrig="360">
-          <v:shape id="_x0000_i1030" type="#_x0000_t75" style="width:30pt;height:18pt" o:ole="">
+          <v:shape id="_x0000_i1838" type="#_x0000_t75" style="width:30pt;height:18pt" o:ole="">
             <v:imagedata r:id="rId18" o:title=""/>
           </v:shape>
-          <o:OLEObject Type="Embed" ProgID="Equation.3" ShapeID="_x0000_i1030" DrawAspect="Content" ObjectID="_1618042428" r:id="rId19"/>
+          <o:OLEObject Type="Embed" ProgID="Equation.3" ShapeID="_x0000_i1838" DrawAspect="Content" ObjectID="_1619967275" r:id="rId19"/>
         </w:object>
       </w:r>
       <w:r>
@@ -226,10 +234,10 @@
           <w:position w:val="-12"/>
         </w:rPr>
         <w:object w:dxaOrig="1460" w:dyaOrig="380">
-          <v:shape id="_x0000_i1031" type="#_x0000_t75" style="width:72.75pt;height:18.75pt" o:ole="">
+          <v:shape id="_x0000_i1839" type="#_x0000_t75" style="width:72.75pt;height:18.75pt" o:ole="">
             <v:imagedata r:id="rId20" o:title=""/>
           </v:shape>
-          <o:OLEObject Type="Embed" ProgID="Equation.3" ShapeID="_x0000_i1031" DrawAspect="Content" ObjectID="_1618042429" r:id="rId21"/>
+          <o:OLEObject Type="Embed" ProgID="Equation.3" ShapeID="_x0000_i1839" DrawAspect="Content" ObjectID="_1619967276" r:id="rId21"/>
         </w:object>
       </w:r>
       <w:r>
@@ -240,10 +248,10 @@
           <w:position w:val="-12"/>
         </w:rPr>
         <w:object w:dxaOrig="1500" w:dyaOrig="380">
-          <v:shape id="_x0000_i1032" type="#_x0000_t75" style="width:75pt;height:18.75pt" o:ole="">
+          <v:shape id="_x0000_i1840" type="#_x0000_t75" style="width:75pt;height:18.75pt" o:ole="">
             <v:imagedata r:id="rId22" o:title=""/>
           </v:shape>
-          <o:OLEObject Type="Embed" ProgID="Equation.3" ShapeID="_x0000_i1032" DrawAspect="Content" ObjectID="_1618042430" r:id="rId23"/>
+          <o:OLEObject Type="Embed" ProgID="Equation.3" ShapeID="_x0000_i1840" DrawAspect="Content" ObjectID="_1619967277" r:id="rId23"/>
         </w:object>
       </w:r>
       <w:r>
@@ -262,10 +270,10 @@
           <w:position w:val="-12"/>
         </w:rPr>
         <w:object w:dxaOrig="1140" w:dyaOrig="380">
-          <v:shape id="_x0000_i1033" type="#_x0000_t75" style="width:57pt;height:18.75pt" o:ole="">
+          <v:shape id="_x0000_i1841" type="#_x0000_t75" style="width:57pt;height:18.75pt" o:ole="">
             <v:imagedata r:id="rId24" o:title=""/>
           </v:shape>
-          <o:OLEObject Type="Embed" ProgID="Equation.3" ShapeID="_x0000_i1033" DrawAspect="Content" ObjectID="_1618042431" r:id="rId25"/>
+          <o:OLEObject Type="Embed" ProgID="Equation.3" ShapeID="_x0000_i1841" DrawAspect="Content" ObjectID="_1619967278" r:id="rId25"/>
         </w:object>
       </w:r>
       <w:r>
@@ -276,24 +284,32 @@
           <w:position w:val="-12"/>
         </w:rPr>
         <w:object w:dxaOrig="1500" w:dyaOrig="380">
-          <v:shape id="_x0000_i1034" type="#_x0000_t75" style="width:75pt;height:18.75pt" o:ole="">
+          <v:shape id="_x0000_i1842" type="#_x0000_t75" style="width:75pt;height:18.75pt" o:ole="">
             <v:imagedata r:id="rId26" o:title=""/>
           </v:shape>
-          <o:OLEObject Type="Embed" ProgID="Equation.3" ShapeID="_x0000_i1034" DrawAspect="Content" ObjectID="_1618042432" r:id="rId27"/>
-        </w:object>
-      </w:r>
-      <w:r>
-        <w:t xml:space="preserve">, то за рахунок неперервності гармонічних функцій ця нерівність буде збережена і в деякому околі цієї точки, а це означатиме, що </w:t>
+          <o:OLEObject Type="Embed" ProgID="Equation.3" ShapeID="_x0000_i1842" DrawAspect="Content" ObjectID="_1619967279" r:id="rId27"/>
+        </w:object>
+      </w:r>
+      <w:r>
+        <w:t xml:space="preserve">, то за рахунок неперервності гармонічних функцій ця нерівність буде збережена і в деякому околі цієї точки, а це </w:t>
+      </w:r>
+      <w:proofErr w:type="spellStart"/>
+      <w:r>
+        <w:t>означатиме</w:t>
+      </w:r>
+      <w:proofErr w:type="spellEnd"/>
+      <w:r>
+        <w:t xml:space="preserve">, що </w:t>
       </w:r>
       <w:r>
         <w:rPr>
           <w:position w:val="-34"/>
         </w:rPr>
         <w:object w:dxaOrig="2940" w:dyaOrig="780">
-          <v:shape id="_x0000_i1035" type="#_x0000_t75" style="width:147pt;height:39pt" o:ole="">
+          <v:shape id="_x0000_i1843" type="#_x0000_t75" style="width:147pt;height:39pt" o:ole="">
             <v:imagedata r:id="rId28" o:title=""/>
           </v:shape>
-          <o:OLEObject Type="Embed" ProgID="Equation.3" ShapeID="_x0000_i1035" DrawAspect="Content" ObjectID="_1618042433" r:id="rId29"/>
+          <o:OLEObject Type="Embed" ProgID="Equation.3" ShapeID="_x0000_i1843" DrawAspect="Content" ObjectID="_1619967280" r:id="rId29"/>
         </w:object>
       </w:r>
     </w:p>
@@ -309,10 +325,10 @@
           <w:position w:val="-12"/>
         </w:rPr>
         <w:object w:dxaOrig="1680" w:dyaOrig="380">
-          <v:shape id="_x0000_i1036" type="#_x0000_t75" style="width:84pt;height:18.75pt" o:ole="">
+          <v:shape id="_x0000_i1844" type="#_x0000_t75" style="width:84pt;height:18.75pt" o:ole="">
             <v:imagedata r:id="rId30" o:title=""/>
           </v:shape>
-          <o:OLEObject Type="Embed" ProgID="Equation.3" ShapeID="_x0000_i1036" DrawAspect="Content" ObjectID="_1618042434" r:id="rId31"/>
+          <o:OLEObject Type="Embed" ProgID="Equation.3" ShapeID="_x0000_i1844" DrawAspect="Content" ObjectID="_1619967281" r:id="rId31"/>
         </w:object>
       </w:r>
       <w:r>
@@ -323,10 +339,10 @@
           <w:position w:val="-12"/>
         </w:rPr>
         <w:object w:dxaOrig="1460" w:dyaOrig="380">
-          <v:shape id="_x0000_i1037" type="#_x0000_t75" style="width:72.75pt;height:18.75pt" o:ole="">
+          <v:shape id="_x0000_i1845" type="#_x0000_t75" style="width:72.75pt;height:18.75pt" o:ole="">
             <v:imagedata r:id="rId32" o:title=""/>
           </v:shape>
-          <o:OLEObject Type="Embed" ProgID="Equation.3" ShapeID="_x0000_i1037" DrawAspect="Content" ObjectID="_1618042435" r:id="rId33"/>
+          <o:OLEObject Type="Embed" ProgID="Equation.3" ShapeID="_x0000_i1845" DrawAspect="Content" ObjectID="_1619967282" r:id="rId33"/>
         </w:object>
       </w:r>
       <w:r>
@@ -337,10 +353,10 @@
           <w:position w:val="-12"/>
         </w:rPr>
         <w:object w:dxaOrig="1500" w:dyaOrig="380">
-          <v:shape id="_x0000_i1038" type="#_x0000_t75" style="width:75pt;height:18.75pt" o:ole="">
+          <v:shape id="_x0000_i1846" type="#_x0000_t75" style="width:75pt;height:18.75pt" o:ole="">
             <v:imagedata r:id="rId34" o:title=""/>
           </v:shape>
-          <o:OLEObject Type="Embed" ProgID="Equation.3" ShapeID="_x0000_i1038" DrawAspect="Content" ObjectID="_1618042436" r:id="rId35"/>
+          <o:OLEObject Type="Embed" ProgID="Equation.3" ShapeID="_x0000_i1846" DrawAspect="Content" ObjectID="_1619967283" r:id="rId35"/>
         </w:object>
       </w:r>
       <w:r>
@@ -351,10 +367,10 @@
           <w:position w:val="-12"/>
         </w:rPr>
         <w:object w:dxaOrig="1579" w:dyaOrig="380">
-          <v:shape id="_x0000_i1039" type="#_x0000_t75" style="width:78.75pt;height:18.75pt" o:ole="">
+          <v:shape id="_x0000_i1847" type="#_x0000_t75" style="width:78.75pt;height:18.75pt" o:ole="">
             <v:imagedata r:id="rId36" o:title=""/>
           </v:shape>
-          <o:OLEObject Type="Embed" ProgID="Equation.3" ShapeID="_x0000_i1039" DrawAspect="Content" ObjectID="_1618042437" r:id="rId37"/>
+          <o:OLEObject Type="Embed" ProgID="Equation.3" ShapeID="_x0000_i1847" DrawAspect="Content" ObjectID="_1619967284" r:id="rId37"/>
         </w:object>
       </w:r>
       <w:r>
@@ -373,10 +389,10 @@
           <w:position w:val="-12"/>
         </w:rPr>
         <w:object w:dxaOrig="820" w:dyaOrig="380">
-          <v:shape id="_x0000_i1040" type="#_x0000_t75" style="width:41.25pt;height:18.75pt" o:ole="">
+          <v:shape id="_x0000_i1848" type="#_x0000_t75" style="width:41.25pt;height:18.75pt" o:ole="">
             <v:imagedata r:id="rId38" o:title=""/>
           </v:shape>
-          <o:OLEObject Type="Embed" ProgID="Equation.3" ShapeID="_x0000_i1040" DrawAspect="Content" ObjectID="_1618042438" r:id="rId39"/>
+          <o:OLEObject Type="Embed" ProgID="Equation.3" ShapeID="_x0000_i1848" DrawAspect="Content" ObjectID="_1619967285" r:id="rId39"/>
         </w:object>
       </w:r>
       <w:r>
@@ -387,10 +403,10 @@
           <w:position w:val="-12"/>
         </w:rPr>
         <w:object w:dxaOrig="1500" w:dyaOrig="380">
-          <v:shape id="_x0000_i1041" type="#_x0000_t75" style="width:75pt;height:18.75pt" o:ole="">
+          <v:shape id="_x0000_i1849" type="#_x0000_t75" style="width:75pt;height:18.75pt" o:ole="">
             <v:imagedata r:id="rId40" o:title=""/>
           </v:shape>
-          <o:OLEObject Type="Embed" ProgID="Equation.3" ShapeID="_x0000_i1041" DrawAspect="Content" ObjectID="_1618042439" r:id="rId41"/>
+          <o:OLEObject Type="Embed" ProgID="Equation.3" ShapeID="_x0000_i1849" DrawAspect="Content" ObjectID="_1619967286" r:id="rId41"/>
         </w:object>
       </w:r>
       <w:r>
@@ -401,10 +417,10 @@
           <w:position w:val="-12"/>
         </w:rPr>
         <w:object w:dxaOrig="1600" w:dyaOrig="380">
-          <v:shape id="_x0000_i1042" type="#_x0000_t75" style="width:80.25pt;height:18.75pt" o:ole="">
+          <v:shape id="_x0000_i1850" type="#_x0000_t75" style="width:80.25pt;height:18.75pt" o:ole="">
             <v:imagedata r:id="rId42" o:title=""/>
           </v:shape>
-          <o:OLEObject Type="Embed" ProgID="Equation.3" ShapeID="_x0000_i1042" DrawAspect="Content" ObjectID="_1618042440" r:id="rId43"/>
+          <o:OLEObject Type="Embed" ProgID="Equation.3" ShapeID="_x0000_i1850" DrawAspect="Content" ObjectID="_1619967287" r:id="rId43"/>
         </w:object>
       </w:r>
       <w:r>
@@ -423,10 +439,10 @@
           <w:position w:val="-12"/>
         </w:rPr>
         <w:object w:dxaOrig="1500" w:dyaOrig="380">
-          <v:shape id="_x0000_i1043" type="#_x0000_t75" style="width:75pt;height:18.75pt" o:ole="">
+          <v:shape id="_x0000_i1851" type="#_x0000_t75" style="width:75pt;height:18.75pt" o:ole="">
             <v:imagedata r:id="rId44" o:title=""/>
           </v:shape>
-          <o:OLEObject Type="Embed" ProgID="Equation.3" ShapeID="_x0000_i1043" DrawAspect="Content" ObjectID="_1618042441" r:id="rId45"/>
+          <o:OLEObject Type="Embed" ProgID="Equation.3" ShapeID="_x0000_i1851" DrawAspect="Content" ObjectID="_1619967288" r:id="rId45"/>
         </w:object>
       </w:r>
       <w:r>
@@ -437,10 +453,10 @@
           <w:position w:val="-6"/>
         </w:rPr>
         <w:object w:dxaOrig="720" w:dyaOrig="300">
-          <v:shape id="_x0000_i1044" type="#_x0000_t75" style="width:36pt;height:15pt" o:ole="">
+          <v:shape id="_x0000_i1852" type="#_x0000_t75" style="width:36pt;height:15pt" o:ole="">
             <v:imagedata r:id="rId46" o:title=""/>
           </v:shape>
-          <o:OLEObject Type="Embed" ProgID="Equation.3" ShapeID="_x0000_i1044" DrawAspect="Content" ObjectID="_1618042442" r:id="rId47"/>
+          <o:OLEObject Type="Embed" ProgID="Equation.3" ShapeID="_x0000_i1852" DrawAspect="Content" ObjectID="_1619967289" r:id="rId47"/>
         </w:object>
       </w:r>
       <w:r>
@@ -459,10 +475,10 @@
           <w:position w:val="-6"/>
         </w:rPr>
         <w:object w:dxaOrig="820" w:dyaOrig="340">
-          <v:shape id="_x0000_i1045" type="#_x0000_t75" style="width:41.25pt;height:17.25pt" o:ole="">
+          <v:shape id="_x0000_i1853" type="#_x0000_t75" style="width:41.25pt;height:17.25pt" o:ole="">
             <v:imagedata r:id="rId48" o:title=""/>
           </v:shape>
-          <o:OLEObject Type="Embed" ProgID="Equation.3" ShapeID="_x0000_i1045" DrawAspect="Content" ObjectID="_1618042443" r:id="rId49"/>
+          <o:OLEObject Type="Embed" ProgID="Equation.3" ShapeID="_x0000_i1853" DrawAspect="Content" ObjectID="_1619967290" r:id="rId49"/>
         </w:object>
       </w:r>
       <w:r>
@@ -473,10 +489,10 @@
           <w:position w:val="-12"/>
         </w:rPr>
         <w:object w:dxaOrig="320" w:dyaOrig="380">
-          <v:shape id="_x0000_i1046" type="#_x0000_t75" style="width:15.75pt;height:18.75pt" o:ole="">
+          <v:shape id="_x0000_i1854" type="#_x0000_t75" style="width:15.75pt;height:18.75pt" o:ole="">
             <v:imagedata r:id="rId50" o:title=""/>
           </v:shape>
-          <o:OLEObject Type="Embed" ProgID="Equation.3" ShapeID="_x0000_i1046" DrawAspect="Content" ObjectID="_1618042444" r:id="rId51"/>
+          <o:OLEObject Type="Embed" ProgID="Equation.3" ShapeID="_x0000_i1854" DrawAspect="Content" ObjectID="_1619967291" r:id="rId51"/>
         </w:object>
       </w:r>
       <w:r>
@@ -487,10 +503,10 @@
           <w:position w:val="-12"/>
         </w:rPr>
         <w:object w:dxaOrig="2160" w:dyaOrig="380">
-          <v:shape id="_x0000_i1047" type="#_x0000_t75" style="width:108pt;height:18.75pt" o:ole="">
+          <v:shape id="_x0000_i1855" type="#_x0000_t75" style="width:108pt;height:18.75pt" o:ole="">
             <v:imagedata r:id="rId52" o:title=""/>
           </v:shape>
-          <o:OLEObject Type="Embed" ProgID="Equation.3" ShapeID="_x0000_i1047" DrawAspect="Content" ObjectID="_1618042445" r:id="rId53"/>
+          <o:OLEObject Type="Embed" ProgID="Equation.3" ShapeID="_x0000_i1855" DrawAspect="Content" ObjectID="_1619967292" r:id="rId53"/>
         </w:object>
       </w:r>
       <w:r>
@@ -510,10 +526,10 @@
           <w:position w:val="-12"/>
         </w:rPr>
         <w:object w:dxaOrig="1340" w:dyaOrig="380">
-          <v:shape id="_x0000_i1048" type="#_x0000_t75" style="width:66.75pt;height:18.75pt" o:ole="">
+          <v:shape id="_x0000_i1856" type="#_x0000_t75" style="width:66.75pt;height:18.75pt" o:ole="">
             <v:imagedata r:id="rId54" o:title=""/>
           </v:shape>
-          <o:OLEObject Type="Embed" ProgID="Equation.3" ShapeID="_x0000_i1048" DrawAspect="Content" ObjectID="_1618042446" r:id="rId55"/>
+          <o:OLEObject Type="Embed" ProgID="Equation.3" ShapeID="_x0000_i1856" DrawAspect="Content" ObjectID="_1619967293" r:id="rId55"/>
         </w:object>
       </w:r>
       <w:r>
@@ -524,10 +540,10 @@
           <w:position w:val="-12"/>
         </w:rPr>
         <w:object w:dxaOrig="3300" w:dyaOrig="380">
-          <v:shape id="_x0000_i1049" type="#_x0000_t75" style="width:165pt;height:18.75pt" o:ole="">
+          <v:shape id="_x0000_i1857" type="#_x0000_t75" style="width:165pt;height:18.75pt" o:ole="">
             <v:imagedata r:id="rId56" o:title=""/>
           </v:shape>
-          <o:OLEObject Type="Embed" ProgID="Equation.3" ShapeID="_x0000_i1049" DrawAspect="Content" ObjectID="_1618042447" r:id="rId57"/>
+          <o:OLEObject Type="Embed" ProgID="Equation.3" ShapeID="_x0000_i1857" DrawAspect="Content" ObjectID="_1619967294" r:id="rId57"/>
         </w:object>
       </w:r>
       <w:r>
@@ -541,10 +557,10 @@
           <w:position w:val="-12"/>
         </w:rPr>
         <w:object w:dxaOrig="1820" w:dyaOrig="400">
-          <v:shape id="_x0000_i1050" type="#_x0000_t75" style="width:90.75pt;height:20.25pt" o:ole="">
+          <v:shape id="_x0000_i1858" type="#_x0000_t75" style="width:90.75pt;height:20.25pt" o:ole="">
             <v:imagedata r:id="rId58" o:title=""/>
           </v:shape>
-          <o:OLEObject Type="Embed" ProgID="Equation.3" ShapeID="_x0000_i1050" DrawAspect="Content" ObjectID="_1618042448" r:id="rId59"/>
+          <o:OLEObject Type="Embed" ProgID="Equation.3" ShapeID="_x0000_i1858" DrawAspect="Content" ObjectID="_1619967295" r:id="rId59"/>
         </w:object>
       </w:r>
       <w:r>
@@ -563,10 +579,10 @@
           <w:position w:val="-6"/>
         </w:rPr>
         <w:object w:dxaOrig="540" w:dyaOrig="300">
-          <v:shape id="_x0000_i1051" type="#_x0000_t75" style="width:27pt;height:15pt" o:ole="">
+          <v:shape id="_x0000_i1859" type="#_x0000_t75" style="width:27pt;height:15pt" o:ole="">
             <v:imagedata r:id="rId60" o:title=""/>
           </v:shape>
-          <o:OLEObject Type="Embed" ProgID="Equation.3" ShapeID="_x0000_i1051" DrawAspect="Content" ObjectID="_1618042449" r:id="rId61"/>
+          <o:OLEObject Type="Embed" ProgID="Equation.3" ShapeID="_x0000_i1859" DrawAspect="Content" ObjectID="_1619967296" r:id="rId61"/>
         </w:object>
       </w:r>
       <w:r>
@@ -577,10 +593,10 @@
           <w:position w:val="-6"/>
         </w:rPr>
         <w:object w:dxaOrig="160" w:dyaOrig="300">
-          <v:shape id="_x0000_i1052" type="#_x0000_t75" style="width:8.25pt;height:15pt" o:ole="">
+          <v:shape id="_x0000_i1860" type="#_x0000_t75" style="width:8.25pt;height:15pt" o:ole="">
             <v:imagedata r:id="rId62" o:title=""/>
           </v:shape>
-          <o:OLEObject Type="Embed" ProgID="Equation.3" ShapeID="_x0000_i1052" DrawAspect="Content" ObjectID="_1618042450" r:id="rId63"/>
+          <o:OLEObject Type="Embed" ProgID="Equation.3" ShapeID="_x0000_i1860" DrawAspect="Content" ObjectID="_1619967297" r:id="rId63"/>
         </w:object>
       </w:r>
       <w:r>
@@ -595,10 +611,10 @@
           <w:position w:val="-12"/>
         </w:rPr>
         <w:object w:dxaOrig="1500" w:dyaOrig="380">
-          <v:shape id="_x0000_i1053" type="#_x0000_t75" style="width:75pt;height:18.75pt" o:ole="">
+          <v:shape id="_x0000_i1861" type="#_x0000_t75" style="width:75pt;height:18.75pt" o:ole="">
             <v:imagedata r:id="rId64" o:title=""/>
           </v:shape>
-          <o:OLEObject Type="Embed" ProgID="Equation.3" ShapeID="_x0000_i1053" DrawAspect="Content" ObjectID="_1618042451" r:id="rId65"/>
+          <o:OLEObject Type="Embed" ProgID="Equation.3" ShapeID="_x0000_i1861" DrawAspect="Content" ObjectID="_1619967298" r:id="rId65"/>
         </w:object>
       </w:r>
       <w:r>
@@ -609,10 +625,10 @@
           <w:position w:val="-12"/>
         </w:rPr>
         <w:object w:dxaOrig="1719" w:dyaOrig="380">
-          <v:shape id="_x0000_i1054" type="#_x0000_t75" style="width:86.25pt;height:18.75pt" o:ole="">
+          <v:shape id="_x0000_i1862" type="#_x0000_t75" style="width:86.25pt;height:18.75pt" o:ole="">
             <v:imagedata r:id="rId66" o:title=""/>
           </v:shape>
-          <o:OLEObject Type="Embed" ProgID="Equation.3" ShapeID="_x0000_i1054" DrawAspect="Content" ObjectID="_1618042452" r:id="rId67"/>
+          <o:OLEObject Type="Embed" ProgID="Equation.3" ShapeID="_x0000_i1862" DrawAspect="Content" ObjectID="_1619967299" r:id="rId67"/>
         </w:object>
       </w:r>
       <w:r>
@@ -623,10 +639,10 @@
           <w:position w:val="-12"/>
         </w:rPr>
         <w:object w:dxaOrig="1500" w:dyaOrig="380">
-          <v:shape id="_x0000_i1055" type="#_x0000_t75" style="width:75pt;height:18.75pt" o:ole="">
+          <v:shape id="_x0000_i1863" type="#_x0000_t75" style="width:75pt;height:18.75pt" o:ole="">
             <v:imagedata r:id="rId64" o:title=""/>
           </v:shape>
-          <o:OLEObject Type="Embed" ProgID="Equation.3" ShapeID="_x0000_i1055" DrawAspect="Content" ObjectID="_1618042453" r:id="rId68"/>
+          <o:OLEObject Type="Embed" ProgID="Equation.3" ShapeID="_x0000_i1863" DrawAspect="Content" ObjectID="_1619967300" r:id="rId68"/>
         </w:object>
       </w:r>
       <w:r>
@@ -637,10 +653,10 @@
           <w:position w:val="-12"/>
         </w:rPr>
         <w:object w:dxaOrig="1920" w:dyaOrig="380">
-          <v:shape id="_x0000_i1056" type="#_x0000_t75" style="width:96pt;height:18.75pt" o:ole="">
+          <v:shape id="_x0000_i1864" type="#_x0000_t75" style="width:96pt;height:18.75pt" o:ole="">
             <v:imagedata r:id="rId69" o:title=""/>
           </v:shape>
-          <o:OLEObject Type="Embed" ProgID="Equation.3" ShapeID="_x0000_i1056" DrawAspect="Content" ObjectID="_1618042454" r:id="rId70"/>
+          <o:OLEObject Type="Embed" ProgID="Equation.3" ShapeID="_x0000_i1864" DrawAspect="Content" ObjectID="_1619967301" r:id="rId70"/>
         </w:object>
       </w:r>
       <w:r>
@@ -651,10 +667,10 @@
           <w:position w:val="-12"/>
         </w:rPr>
         <w:object w:dxaOrig="1500" w:dyaOrig="380">
-          <v:shape id="_x0000_i1057" type="#_x0000_t75" style="width:75pt;height:18.75pt" o:ole="">
+          <v:shape id="_x0000_i1865" type="#_x0000_t75" style="width:75pt;height:18.75pt" o:ole="">
             <v:imagedata r:id="rId64" o:title=""/>
           </v:shape>
-          <o:OLEObject Type="Embed" ProgID="Equation.3" ShapeID="_x0000_i1057" DrawAspect="Content" ObjectID="_1618042455" r:id="rId71"/>
+          <o:OLEObject Type="Embed" ProgID="Equation.3" ShapeID="_x0000_i1865" DrawAspect="Content" ObjectID="_1619967302" r:id="rId71"/>
         </w:object>
       </w:r>
       <w:r>
@@ -665,10 +681,10 @@
           <w:position w:val="-12"/>
         </w:rPr>
         <w:object w:dxaOrig="1760" w:dyaOrig="380">
-          <v:shape id="_x0000_i1058" type="#_x0000_t75" style="width:87.75pt;height:18.75pt" o:ole="">
+          <v:shape id="_x0000_i1866" type="#_x0000_t75" style="width:87.75pt;height:18.75pt" o:ole="">
             <v:imagedata r:id="rId72" o:title=""/>
           </v:shape>
-          <o:OLEObject Type="Embed" ProgID="Equation.3" ShapeID="_x0000_i1058" DrawAspect="Content" ObjectID="_1618042456" r:id="rId73"/>
+          <o:OLEObject Type="Embed" ProgID="Equation.3" ShapeID="_x0000_i1866" DrawAspect="Content" ObjectID="_1619967303" r:id="rId73"/>
         </w:object>
       </w:r>
       <w:r>
@@ -682,10 +698,10 @@
           <w:position w:val="-12"/>
         </w:rPr>
         <w:object w:dxaOrig="1620" w:dyaOrig="400">
-          <v:shape id="_x0000_i1059" type="#_x0000_t75" style="width:81pt;height:20.25pt" o:ole="">
+          <v:shape id="_x0000_i1867" type="#_x0000_t75" style="width:81pt;height:20.25pt" o:ole="">
             <v:imagedata r:id="rId74" o:title=""/>
           </v:shape>
-          <o:OLEObject Type="Embed" ProgID="Equation.3" ShapeID="_x0000_i1059" DrawAspect="Content" ObjectID="_1618042457" r:id="rId75"/>
+          <o:OLEObject Type="Embed" ProgID="Equation.3" ShapeID="_x0000_i1867" DrawAspect="Content" ObjectID="_1619967304" r:id="rId75"/>
         </w:object>
       </w:r>
       <w:r>
@@ -744,10 +760,10 @@
           <w:position w:val="-4"/>
         </w:rPr>
         <w:object w:dxaOrig="279" w:dyaOrig="279">
-          <v:shape id="_x0000_i1060" type="#_x0000_t75" style="width:14.25pt;height:14.25pt" o:ole="">
+          <v:shape id="_x0000_i1868" type="#_x0000_t75" style="width:14.25pt;height:14.25pt" o:ole="">
             <v:imagedata r:id="rId76" o:title=""/>
           </v:shape>
-          <o:OLEObject Type="Embed" ProgID="Equation.3" ShapeID="_x0000_i1060" DrawAspect="Content" ObjectID="_1618042458" r:id="rId77"/>
+          <o:OLEObject Type="Embed" ProgID="Equation.3" ShapeID="_x0000_i1868" DrawAspect="Content" ObjectID="_1619967305" r:id="rId77"/>
         </w:object>
       </w:r>
       <w:r>
@@ -758,10 +774,10 @@
           <w:position w:val="-4"/>
         </w:rPr>
         <w:object w:dxaOrig="279" w:dyaOrig="340">
-          <v:shape id="_x0000_i1061" type="#_x0000_t75" style="width:14.25pt;height:17.25pt" o:ole="">
+          <v:shape id="_x0000_i1869" type="#_x0000_t75" style="width:14.25pt;height:17.25pt" o:ole="">
             <v:imagedata r:id="rId78" o:title=""/>
           </v:shape>
-          <o:OLEObject Type="Embed" ProgID="Equation.3" ShapeID="_x0000_i1061" DrawAspect="Content" ObjectID="_1618042459" r:id="rId79"/>
+          <o:OLEObject Type="Embed" ProgID="Equation.3" ShapeID="_x0000_i1869" DrawAspect="Content" ObjectID="_1619967306" r:id="rId79"/>
         </w:object>
       </w:r>
       <w:r>
@@ -800,10 +816,10 @@
           <w:position w:val="-4"/>
         </w:rPr>
         <w:object w:dxaOrig="279" w:dyaOrig="279">
-          <v:shape id="_x0000_i1062" type="#_x0000_t75" style="width:14.25pt;height:14.25pt" o:ole="">
+          <v:shape id="_x0000_i1870" type="#_x0000_t75" style="width:14.25pt;height:14.25pt" o:ole="">
             <v:imagedata r:id="rId76" o:title=""/>
           </v:shape>
-          <o:OLEObject Type="Embed" ProgID="Equation.3" ShapeID="_x0000_i1062" DrawAspect="Content" ObjectID="_1618042460" r:id="rId80"/>
+          <o:OLEObject Type="Embed" ProgID="Equation.3" ShapeID="_x0000_i1870" DrawAspect="Content" ObjectID="_1619967307" r:id="rId80"/>
         </w:object>
       </w:r>
       <w:r>
@@ -814,10 +830,10 @@
           <w:position w:val="-4"/>
         </w:rPr>
         <w:object w:dxaOrig="279" w:dyaOrig="340">
-          <v:shape id="_x0000_i1063" type="#_x0000_t75" style="width:14.25pt;height:17.25pt" o:ole="">
+          <v:shape id="_x0000_i1871" type="#_x0000_t75" style="width:14.25pt;height:17.25pt" o:ole="">
             <v:imagedata r:id="rId78" o:title=""/>
           </v:shape>
-          <o:OLEObject Type="Embed" ProgID="Equation.3" ShapeID="_x0000_i1063" DrawAspect="Content" ObjectID="_1618042461" r:id="rId81"/>
+          <o:OLEObject Type="Embed" ProgID="Equation.3" ShapeID="_x0000_i1871" DrawAspect="Content" ObjectID="_1619967308" r:id="rId81"/>
         </w:object>
       </w:r>
       <w:r>
@@ -828,10 +844,10 @@
           <w:position w:val="-28"/>
         </w:rPr>
         <w:object w:dxaOrig="2040" w:dyaOrig="560">
-          <v:shape id="_x0000_i1064" type="#_x0000_t75" style="width:102pt;height:27.75pt" o:ole="">
+          <v:shape id="_x0000_i1872" type="#_x0000_t75" style="width:102pt;height:27.75pt" o:ole="">
             <v:imagedata r:id="rId82" o:title=""/>
           </v:shape>
-          <o:OLEObject Type="Embed" ProgID="Equation.3" ShapeID="_x0000_i1064" DrawAspect="Content" ObjectID="_1618042462" r:id="rId83"/>
+          <o:OLEObject Type="Embed" ProgID="Equation.3" ShapeID="_x0000_i1872" DrawAspect="Content" ObjectID="_1619967309" r:id="rId83"/>
         </w:object>
       </w:r>
       <w:r>
@@ -864,10 +880,10 @@
           <w:position w:val="-12"/>
         </w:rPr>
         <w:object w:dxaOrig="1200" w:dyaOrig="360">
-          <v:shape id="_x0000_i1065" type="#_x0000_t75" style="width:60pt;height:18pt" o:ole="">
+          <v:shape id="_x0000_i1873" type="#_x0000_t75" style="width:60pt;height:18pt" o:ole="">
             <v:imagedata r:id="rId84" o:title=""/>
           </v:shape>
-          <o:OLEObject Type="Embed" ProgID="Equation.3" ShapeID="_x0000_i1065" DrawAspect="Content" ObjectID="_1618042463" r:id="rId85"/>
+          <o:OLEObject Type="Embed" ProgID="Equation.3" ShapeID="_x0000_i1873" DrawAspect="Content" ObjectID="_1619967310" r:id="rId85"/>
         </w:object>
       </w:r>
       <w:r>
@@ -878,10 +894,10 @@
           <w:position w:val="-4"/>
         </w:rPr>
         <w:object w:dxaOrig="279" w:dyaOrig="279">
-          <v:shape id="_x0000_i1066" type="#_x0000_t75" style="width:14.25pt;height:14.25pt" o:ole="">
+          <v:shape id="_x0000_i1874" type="#_x0000_t75" style="width:14.25pt;height:14.25pt" o:ole="">
             <v:imagedata r:id="rId86" o:title=""/>
           </v:shape>
-          <o:OLEObject Type="Embed" ProgID="Equation.3" ShapeID="_x0000_i1066" DrawAspect="Content" ObjectID="_1618042464" r:id="rId87"/>
+          <o:OLEObject Type="Embed" ProgID="Equation.3" ShapeID="_x0000_i1874" DrawAspect="Content" ObjectID="_1619967311" r:id="rId87"/>
         </w:object>
       </w:r>
       <w:r>
@@ -892,10 +908,10 @@
           <w:position w:val="-12"/>
         </w:rPr>
         <w:object w:dxaOrig="2180" w:dyaOrig="360">
-          <v:shape id="_x0000_i1067" type="#_x0000_t75" style="width:108.75pt;height:18pt" o:ole="">
+          <v:shape id="_x0000_i1875" type="#_x0000_t75" style="width:108.75pt;height:18pt" o:ole="">
             <v:imagedata r:id="rId88" o:title=""/>
           </v:shape>
-          <o:OLEObject Type="Embed" ProgID="Equation.3" ShapeID="_x0000_i1067" DrawAspect="Content" ObjectID="_1618042465" r:id="rId89"/>
+          <o:OLEObject Type="Embed" ProgID="Equation.3" ShapeID="_x0000_i1875" DrawAspect="Content" ObjectID="_1619967312" r:id="rId89"/>
         </w:object>
       </w:r>
       <w:r>
@@ -906,10 +922,10 @@
           <w:position w:val="-12"/>
         </w:rPr>
         <w:object w:dxaOrig="2200" w:dyaOrig="360">
-          <v:shape id="_x0000_i1068" type="#_x0000_t75" style="width:110.25pt;height:18pt" o:ole="">
+          <v:shape id="_x0000_i1876" type="#_x0000_t75" style="width:110.25pt;height:18pt" o:ole="">
             <v:imagedata r:id="rId90" o:title=""/>
           </v:shape>
-          <o:OLEObject Type="Embed" ProgID="Equation.3" ShapeID="_x0000_i1068" DrawAspect="Content" ObjectID="_1618042466" r:id="rId91"/>
+          <o:OLEObject Type="Embed" ProgID="Equation.3" ShapeID="_x0000_i1876" DrawAspect="Content" ObjectID="_1619967313" r:id="rId91"/>
         </w:object>
       </w:r>
       <w:r>
@@ -919,8 +935,14 @@
     <w:p>
       <w:pPr>
         <w:pStyle w:val="dtext"/>
-      </w:pPr>
-      <w:r>
+        <w:rPr>
+          <w:b/>
+        </w:rPr>
+      </w:pPr>
+      <w:r>
+        <w:rPr>
+          <w:b/>
+        </w:rPr>
         <w:t>Оператор Лапласа в циліндричній та сферичній системах координат</w:t>
       </w:r>
     </w:p>
@@ -936,10 +958,10 @@
           <w:position w:val="-12"/>
         </w:rPr>
         <w:object w:dxaOrig="740" w:dyaOrig="300">
-          <v:shape id="_x0000_i1069" type="#_x0000_t75" style="width:36.75pt;height:15pt" o:ole="">
+          <v:shape id="_x0000_i1877" type="#_x0000_t75" style="width:36.75pt;height:15pt" o:ole="">
             <v:imagedata r:id="rId92" o:title=""/>
           </v:shape>
-          <o:OLEObject Type="Embed" ProgID="Equation.3" ShapeID="_x0000_i1069" DrawAspect="Content" ObjectID="_1618042467" r:id="rId93"/>
+          <o:OLEObject Type="Embed" ProgID="Equation.3" ShapeID="_x0000_i1877" DrawAspect="Content" ObjectID="_1619967314" r:id="rId93"/>
         </w:object>
       </w:r>
       <w:r>
@@ -950,10 +972,10 @@
           <w:position w:val="-12"/>
         </w:rPr>
         <w:object w:dxaOrig="940" w:dyaOrig="380">
-          <v:shape id="_x0000_i1070" type="#_x0000_t75" style="width:47.25pt;height:18.75pt" o:ole="">
+          <v:shape id="_x0000_i1878" type="#_x0000_t75" style="width:47.25pt;height:18.75pt" o:ole="">
             <v:imagedata r:id="rId94" o:title=""/>
           </v:shape>
-          <o:OLEObject Type="Embed" ProgID="Equation.3" ShapeID="_x0000_i1070" DrawAspect="Content" ObjectID="_1618042468" r:id="rId95"/>
+          <o:OLEObject Type="Embed" ProgID="Equation.3" ShapeID="_x0000_i1878" DrawAspect="Content" ObjectID="_1619967315" r:id="rId95"/>
         </w:object>
       </w:r>
       <w:r>
@@ -969,10 +991,10 @@
           <w:position w:val="-12"/>
         </w:rPr>
         <w:object w:dxaOrig="2659" w:dyaOrig="380">
-          <v:shape id="_x0000_i1071" type="#_x0000_t75" style="width:134.25pt;height:18.75pt" o:ole="">
+          <v:shape id="_x0000_i1879" type="#_x0000_t75" style="width:134.25pt;height:18.75pt" o:ole="">
             <v:imagedata r:id="rId96" o:title=""/>
           </v:shape>
-          <o:OLEObject Type="Embed" ProgID="Equation.3" ShapeID="_x0000_i1071" DrawAspect="Content" ObjectID="_1618042469" r:id="rId97"/>
+          <o:OLEObject Type="Embed" ProgID="Equation.3" ShapeID="_x0000_i1879" DrawAspect="Content" ObjectID="_1619967316" r:id="rId97"/>
         </w:object>
       </w:r>
       <w:r>
@@ -1013,11 +1035,19 @@
       <w:r>
         <w:t>я</w:t>
       </w:r>
+      <w:proofErr w:type="spellStart"/>
       <w:r>
         <w:rPr>
           <w:lang w:val="ru-RU"/>
         </w:rPr>
-        <w:t xml:space="preserve">кі </w:t>
+        <w:t>кі</w:t>
+      </w:r>
+      <w:proofErr w:type="spellEnd"/>
+      <w:r>
+        <w:rPr>
+          <w:lang w:val="ru-RU"/>
+        </w:rPr>
+        <w:t xml:space="preserve"> </w:t>
       </w:r>
       <w:r>
         <w:t xml:space="preserve"> дозволяють записати обернені перетворення </w:t>
@@ -1032,10 +1062,10 @@
           <w:position w:val="-12"/>
         </w:rPr>
         <w:object w:dxaOrig="5940" w:dyaOrig="380">
-          <v:shape id="_x0000_i1072" type="#_x0000_t75" style="width:297pt;height:18.75pt" o:ole="">
+          <v:shape id="_x0000_i1880" type="#_x0000_t75" style="width:297pt;height:18.75pt" o:ole="">
             <v:imagedata r:id="rId98" o:title=""/>
           </v:shape>
-          <o:OLEObject Type="Embed" ProgID="Equation.3" ShapeID="_x0000_i1072" DrawAspect="Content" ObjectID="_1618042470" r:id="rId99"/>
+          <o:OLEObject Type="Embed" ProgID="Equation.3" ShapeID="_x0000_i1880" DrawAspect="Content" ObjectID="_1619967317" r:id="rId99"/>
         </w:object>
       </w:r>
       <w:r>
@@ -1071,10 +1101,10 @@
           <w:position w:val="-38"/>
         </w:rPr>
         <w:object w:dxaOrig="7940" w:dyaOrig="900">
-          <v:shape id="_x0000_i1073" type="#_x0000_t75" style="width:396.75pt;height:45pt" o:ole="">
+          <v:shape id="_x0000_i1881" type="#_x0000_t75" style="width:396.75pt;height:45pt" o:ole="">
             <v:imagedata r:id="rId100" o:title=""/>
           </v:shape>
-          <o:OLEObject Type="Embed" ProgID="Equation.3" ShapeID="_x0000_i1073" DrawAspect="Content" ObjectID="_1618042471" r:id="rId101"/>
+          <o:OLEObject Type="Embed" ProgID="Equation.3" ShapeID="_x0000_i1881" DrawAspect="Content" ObjectID="_1619967318" r:id="rId101"/>
         </w:object>
       </w:r>
       <w:r>
@@ -1109,10 +1139,10 @@
           <w:position w:val="-136"/>
         </w:rPr>
         <w:object w:dxaOrig="4020" w:dyaOrig="2900">
-          <v:shape id="_x0000_i1074" type="#_x0000_t75" style="width:201pt;height:144.75pt" o:ole="">
+          <v:shape id="_x0000_i1882" type="#_x0000_t75" style="width:201pt;height:144.75pt" o:ole="">
             <v:imagedata r:id="rId102" o:title=""/>
           </v:shape>
-          <o:OLEObject Type="Embed" ProgID="Equation.3" ShapeID="_x0000_i1074" DrawAspect="Content" ObjectID="_1618042472" r:id="rId103"/>
+          <o:OLEObject Type="Embed" ProgID="Equation.3" ShapeID="_x0000_i1882" DrawAspect="Content" ObjectID="_1619967319" r:id="rId103"/>
         </w:object>
       </w:r>
       <w:r>
@@ -1156,10 +1186,10 @@
           <w:position w:val="-12"/>
         </w:rPr>
         <w:object w:dxaOrig="2380" w:dyaOrig="380">
-          <v:shape id="_x0000_i1075" type="#_x0000_t75" style="width:119.25pt;height:18.75pt" o:ole="">
+          <v:shape id="_x0000_i1883" type="#_x0000_t75" style="width:119.25pt;height:18.75pt" o:ole="">
             <v:imagedata r:id="rId104" o:title=""/>
           </v:shape>
-          <o:OLEObject Type="Embed" ProgID="Equation.3" ShapeID="_x0000_i1075" DrawAspect="Content" ObjectID="_1618042473" r:id="rId105"/>
+          <o:OLEObject Type="Embed" ProgID="Equation.3" ShapeID="_x0000_i1883" DrawAspect="Content" ObjectID="_1619967320" r:id="rId105"/>
         </w:object>
       </w:r>
       <w:r>
@@ -1170,10 +1200,10 @@
           <w:position w:val="-12"/>
         </w:rPr>
         <w:object w:dxaOrig="4800" w:dyaOrig="360">
-          <v:shape id="_x0000_i1076" type="#_x0000_t75" style="width:240pt;height:18pt" o:ole="">
+          <v:shape id="_x0000_i1884" type="#_x0000_t75" style="width:240pt;height:18pt" o:ole="">
             <v:imagedata r:id="rId106" o:title=""/>
           </v:shape>
-          <o:OLEObject Type="Embed" ProgID="Equation.3" ShapeID="_x0000_i1076" DrawAspect="Content" ObjectID="_1618042474" r:id="rId107"/>
+          <o:OLEObject Type="Embed" ProgID="Equation.3" ShapeID="_x0000_i1884" DrawAspect="Content" ObjectID="_1619967321" r:id="rId107"/>
         </w:object>
       </w:r>
       <w:r>
@@ -1184,10 +1214,10 @@
           <w:position w:val="-12"/>
         </w:rPr>
         <w:object w:dxaOrig="3019" w:dyaOrig="380">
-          <v:shape id="_x0000_i1077" type="#_x0000_t75" style="width:150.75pt;height:18.75pt" o:ole="">
+          <v:shape id="_x0000_i1885" type="#_x0000_t75" style="width:150.75pt;height:18.75pt" o:ole="">
             <v:imagedata r:id="rId108" o:title=""/>
           </v:shape>
-          <o:OLEObject Type="Embed" ProgID="Equation.3" ShapeID="_x0000_i1077" DrawAspect="Content" ObjectID="_1618042475" r:id="rId109"/>
+          <o:OLEObject Type="Embed" ProgID="Equation.3" ShapeID="_x0000_i1885" DrawAspect="Content" ObjectID="_1619967322" r:id="rId109"/>
         </w:object>
       </w:r>
     </w:p>
@@ -1208,10 +1238,10 @@
           <w:position w:val="-32"/>
         </w:rPr>
         <w:object w:dxaOrig="6800" w:dyaOrig="800">
-          <v:shape id="_x0000_i1078" type="#_x0000_t75" style="width:339.75pt;height:39.75pt" o:ole="">
+          <v:shape id="_x0000_i1886" type="#_x0000_t75" style="width:339.75pt;height:39.75pt" o:ole="">
             <v:imagedata r:id="rId110" o:title=""/>
           </v:shape>
-          <o:OLEObject Type="Embed" ProgID="Equation.3" ShapeID="_x0000_i1078" DrawAspect="Content" ObjectID="_1618042476" r:id="rId111"/>
+          <o:OLEObject Type="Embed" ProgID="Equation.3" ShapeID="_x0000_i1886" DrawAspect="Content" ObjectID="_1619967323" r:id="rId111"/>
         </w:object>
       </w:r>
       <w:r>
@@ -1240,10 +1270,10 @@
           <w:position w:val="-12"/>
         </w:rPr>
         <w:object w:dxaOrig="2420" w:dyaOrig="380">
-          <v:shape id="_x0000_i1079" type="#_x0000_t75" style="width:120.75pt;height:18.75pt" o:ole="">
+          <v:shape id="_x0000_i1887" type="#_x0000_t75" style="width:120.75pt;height:18.75pt" o:ole="">
             <v:imagedata r:id="rId112" o:title=""/>
           </v:shape>
-          <o:OLEObject Type="Embed" ProgID="Equation.3" ShapeID="_x0000_i1079" DrawAspect="Content" ObjectID="_1618042477" r:id="rId113"/>
+          <o:OLEObject Type="Embed" ProgID="Equation.3" ShapeID="_x0000_i1887" DrawAspect="Content" ObjectID="_1619967324" r:id="rId113"/>
         </w:object>
       </w:r>
     </w:p>
@@ -1268,10 +1298,10 @@
           <w:position w:val="-12"/>
         </w:rPr>
         <w:object w:dxaOrig="3200" w:dyaOrig="360">
-          <v:shape id="_x0000_i1080" type="#_x0000_t75" style="width:159.75pt;height:18pt" o:ole="">
+          <v:shape id="_x0000_i1888" type="#_x0000_t75" style="width:159.75pt;height:18pt" o:ole="">
             <v:imagedata r:id="rId114" o:title=""/>
           </v:shape>
-          <o:OLEObject Type="Embed" ProgID="Equation.3" ShapeID="_x0000_i1080" DrawAspect="Content" ObjectID="_1618042478" r:id="rId115"/>
+          <o:OLEObject Type="Embed" ProgID="Equation.3" ShapeID="_x0000_i1888" DrawAspect="Content" ObjectID="_1619967325" r:id="rId115"/>
         </w:object>
       </w:r>
     </w:p>
@@ -1284,10 +1314,10 @@
           <w:position w:val="-12"/>
         </w:rPr>
         <w:object w:dxaOrig="2460" w:dyaOrig="380">
-          <v:shape id="_x0000_i1081" type="#_x0000_t75" style="width:123pt;height:18.75pt" o:ole="">
+          <v:shape id="_x0000_i1889" type="#_x0000_t75" style="width:123pt;height:18.75pt" o:ole="">
             <v:imagedata r:id="rId116" o:title=""/>
           </v:shape>
-          <o:OLEObject Type="Embed" ProgID="Equation.3" ShapeID="_x0000_i1081" DrawAspect="Content" ObjectID="_1618042479" r:id="rId117"/>
+          <o:OLEObject Type="Embed" ProgID="Equation.3" ShapeID="_x0000_i1889" DrawAspect="Content" ObjectID="_1619967326" r:id="rId117"/>
         </w:object>
       </w:r>
       <w:r>
@@ -1311,10 +1341,10 @@
           <w:position w:val="-34"/>
         </w:rPr>
         <w:object w:dxaOrig="4160" w:dyaOrig="820">
-          <v:shape id="_x0000_i1082" type="#_x0000_t75" style="width:207.75pt;height:41.25pt" o:ole="">
+          <v:shape id="_x0000_i1890" type="#_x0000_t75" style="width:207.75pt;height:41.25pt" o:ole="">
             <v:imagedata r:id="rId118" o:title=""/>
           </v:shape>
-          <o:OLEObject Type="Embed" ProgID="Equation.3" ShapeID="_x0000_i1082" DrawAspect="Content" ObjectID="_1618042480" r:id="rId119"/>
+          <o:OLEObject Type="Embed" ProgID="Equation.3" ShapeID="_x0000_i1890" DrawAspect="Content" ObjectID="_1619967327" r:id="rId119"/>
         </w:object>
       </w:r>
       <w:r>
@@ -1352,10 +1382,10 @@
           <w:position w:val="-6"/>
         </w:rPr>
         <w:object w:dxaOrig="220" w:dyaOrig="240">
-          <v:shape id="_x0000_i1083" type="#_x0000_t75" style="width:11.25pt;height:12pt" o:ole="">
+          <v:shape id="_x0000_i1891" type="#_x0000_t75" style="width:11.25pt;height:12pt" o:ole="">
             <v:imagedata r:id="rId120" o:title=""/>
           </v:shape>
-          <o:OLEObject Type="Embed" ProgID="Equation.3" ShapeID="_x0000_i1083" DrawAspect="Content" ObjectID="_1618042481" r:id="rId121"/>
+          <o:OLEObject Type="Embed" ProgID="Equation.3" ShapeID="_x0000_i1891" DrawAspect="Content" ObjectID="_1619967328" r:id="rId121"/>
         </w:object>
       </w:r>
       <w:r>
@@ -1366,10 +1396,10 @@
           <w:position w:val="-8"/>
         </w:rPr>
         <w:object w:dxaOrig="200" w:dyaOrig="260">
-          <v:shape id="_x0000_i1084" type="#_x0000_t75" style="width:9.75pt;height:12.75pt" o:ole="">
+          <v:shape id="_x0000_i1892" type="#_x0000_t75" style="width:9.75pt;height:12.75pt" o:ole="">
             <v:imagedata r:id="rId122" o:title=""/>
           </v:shape>
-          <o:OLEObject Type="Embed" ProgID="Equation.3" ShapeID="_x0000_i1084" DrawAspect="Content" ObjectID="_1618042482" r:id="rId123"/>
+          <o:OLEObject Type="Embed" ProgID="Equation.3" ShapeID="_x0000_i1892" DrawAspect="Content" ObjectID="_1619967329" r:id="rId123"/>
         </w:object>
       </w:r>
       <w:r>
@@ -1385,10 +1415,10 @@
           <w:position w:val="-34"/>
         </w:rPr>
         <w:object w:dxaOrig="3540" w:dyaOrig="820">
-          <v:shape id="_x0000_i1085" type="#_x0000_t75" style="width:177pt;height:41.25pt" o:ole="">
+          <v:shape id="_x0000_i1893" type="#_x0000_t75" style="width:177pt;height:41.25pt" o:ole="">
             <v:imagedata r:id="rId124" o:title=""/>
           </v:shape>
-          <o:OLEObject Type="Embed" ProgID="Equation.3" ShapeID="_x0000_i1085" DrawAspect="Content" ObjectID="_1618042483" r:id="rId125"/>
+          <o:OLEObject Type="Embed" ProgID="Equation.3" ShapeID="_x0000_i1893" DrawAspect="Content" ObjectID="_1619967330" r:id="rId125"/>
         </w:object>
       </w:r>
       <w:r>
@@ -1440,10 +1470,10 @@
           <w:position w:val="-6"/>
         </w:rPr>
         <w:object w:dxaOrig="220" w:dyaOrig="240">
-          <v:shape id="_x0000_i1086" type="#_x0000_t75" style="width:11.25pt;height:12pt" o:ole="">
+          <v:shape id="_x0000_i1894" type="#_x0000_t75" style="width:11.25pt;height:12pt" o:ole="">
             <v:imagedata r:id="rId126" o:title=""/>
           </v:shape>
-          <o:OLEObject Type="Embed" ProgID="Equation.3" ShapeID="_x0000_i1086" DrawAspect="Content" ObjectID="_1618042484" r:id="rId127"/>
+          <o:OLEObject Type="Embed" ProgID="Equation.3" ShapeID="_x0000_i1894" DrawAspect="Content" ObjectID="_1619967331" r:id="rId127"/>
         </w:object>
       </w:r>
       <w:r>
@@ -1454,10 +1484,10 @@
           <w:position w:val="-12"/>
         </w:rPr>
         <w:object w:dxaOrig="920" w:dyaOrig="360">
-          <v:shape id="_x0000_i1087" type="#_x0000_t75" style="width:45.75pt;height:18pt" o:ole="">
+          <v:shape id="_x0000_i1895" type="#_x0000_t75" style="width:45.75pt;height:18pt" o:ole="">
             <v:imagedata r:id="rId128" o:title=""/>
           </v:shape>
-          <o:OLEObject Type="Embed" ProgID="Equation.3" ShapeID="_x0000_i1087" DrawAspect="Content" ObjectID="_1618042485" r:id="rId129"/>
+          <o:OLEObject Type="Embed" ProgID="Equation.3" ShapeID="_x0000_i1895" DrawAspect="Content" ObjectID="_1619967332" r:id="rId129"/>
         </w:object>
       </w:r>
       <w:r>
@@ -1468,10 +1498,10 @@
           <w:position w:val="-42"/>
         </w:rPr>
         <w:object w:dxaOrig="2760" w:dyaOrig="999">
-          <v:shape id="_x0000_i1088" type="#_x0000_t75" style="width:138pt;height:50.25pt" o:ole="">
+          <v:shape id="_x0000_i1896" type="#_x0000_t75" style="width:138pt;height:50.25pt" o:ole="">
             <v:imagedata r:id="rId130" o:title=""/>
           </v:shape>
-          <o:OLEObject Type="Embed" ProgID="Equation.3" ShapeID="_x0000_i1088" DrawAspect="Content" ObjectID="_1618042486" r:id="rId131"/>
+          <o:OLEObject Type="Embed" ProgID="Equation.3" ShapeID="_x0000_i1896" DrawAspect="Content" ObjectID="_1619967333" r:id="rId131"/>
         </w:object>
       </w:r>
       <w:r>
@@ -1516,17 +1546,21 @@
         <w:t>(в</w:t>
       </w:r>
       <w:r>
-        <w:t xml:space="preserve"> (5.15) використовується перетворення аргументу обернених радіус векторів </w:t>
+        <w:t xml:space="preserve"> (5.15) використовується перетворення аргументу обернених радіус </w:t>
+      </w:r>
+      <w:r>
+        <w:lastRenderedPageBreak/>
+        <w:t xml:space="preserve">векторів </w:t>
       </w:r>
       <w:r>
         <w:rPr>
           <w:position w:val="-40"/>
         </w:rPr>
         <w:object w:dxaOrig="1120" w:dyaOrig="859">
-          <v:shape id="_x0000_i1089" type="#_x0000_t75" style="width:56.25pt;height:42.75pt" o:ole="">
+          <v:shape id="_x0000_i1897" type="#_x0000_t75" style="width:56.25pt;height:42.75pt" o:ole="">
             <v:imagedata r:id="rId132" o:title=""/>
           </v:shape>
-          <o:OLEObject Type="Embed" ProgID="Equation.3" ShapeID="_x0000_i1089" DrawAspect="Content" ObjectID="_1618042487" r:id="rId133"/>
+          <o:OLEObject Type="Embed" ProgID="Equation.3" ShapeID="_x0000_i1897" DrawAspect="Content" ObjectID="_1619967334" r:id="rId133"/>
         </w:object>
       </w:r>
       <w:r>
@@ -1537,10 +1571,10 @@
           <w:position w:val="-40"/>
         </w:rPr>
         <w:object w:dxaOrig="1120" w:dyaOrig="859">
-          <v:shape id="_x0000_i1090" type="#_x0000_t75" style="width:56.25pt;height:42.75pt" o:ole="">
+          <v:shape id="_x0000_i1898" type="#_x0000_t75" style="width:56.25pt;height:42.75pt" o:ole="">
             <v:imagedata r:id="rId134" o:title=""/>
           </v:shape>
-          <o:OLEObject Type="Embed" ProgID="Equation.3" ShapeID="_x0000_i1090" DrawAspect="Content" ObjectID="_1618042488" r:id="rId135"/>
+          <o:OLEObject Type="Embed" ProgID="Equation.3" ShapeID="_x0000_i1898" DrawAspect="Content" ObjectID="_1619967335" r:id="rId135"/>
         </w:object>
       </w:r>
       <w:r>
@@ -1554,10 +1588,10 @@
           <w:position w:val="-12"/>
         </w:rPr>
         <w:object w:dxaOrig="600" w:dyaOrig="360">
-          <v:shape id="_x0000_i1091" type="#_x0000_t75" style="width:30pt;height:18pt" o:ole="">
+          <v:shape id="_x0000_i1899" type="#_x0000_t75" style="width:30pt;height:18pt" o:ole="">
             <v:imagedata r:id="rId136" o:title=""/>
           </v:shape>
-          <o:OLEObject Type="Embed" ProgID="Equation.3" ShapeID="_x0000_i1091" DrawAspect="Content" ObjectID="_1618042489" r:id="rId137"/>
+          <o:OLEObject Type="Embed" ProgID="Equation.3" ShapeID="_x0000_i1899" DrawAspect="Content" ObjectID="_1619967336" r:id="rId137"/>
         </w:object>
       </w:r>
       <w:r>
@@ -1568,10 +1602,10 @@
           <w:position w:val="-6"/>
         </w:rPr>
         <w:object w:dxaOrig="220" w:dyaOrig="240">
-          <v:shape id="_x0000_i1092" type="#_x0000_t75" style="width:11.25pt;height:12pt" o:ole="">
+          <v:shape id="_x0000_i1900" type="#_x0000_t75" style="width:11.25pt;height:12pt" o:ole="">
             <v:imagedata r:id="rId138" o:title=""/>
           </v:shape>
-          <o:OLEObject Type="Embed" ProgID="Equation.3" ShapeID="_x0000_i1092" DrawAspect="Content" ObjectID="_1618042490" r:id="rId139"/>
+          <o:OLEObject Type="Embed" ProgID="Equation.3" ShapeID="_x0000_i1900" DrawAspect="Content" ObjectID="_1619967337" r:id="rId139"/>
         </w:object>
       </w:r>
       <w:r>
@@ -1596,10 +1630,10 @@
           <w:position w:val="-4"/>
         </w:rPr>
         <w:object w:dxaOrig="639" w:dyaOrig="279">
-          <v:shape id="_x0000_i1093" type="#_x0000_t75" style="width:32.25pt;height:14.25pt" o:ole="">
+          <v:shape id="_x0000_i1901" type="#_x0000_t75" style="width:32.25pt;height:14.25pt" o:ole="">
             <v:imagedata r:id="rId140" o:title=""/>
           </v:shape>
-          <o:OLEObject Type="Embed" ProgID="Equation.3" ShapeID="_x0000_i1093" DrawAspect="Content" ObjectID="_1618042491" r:id="rId141"/>
+          <o:OLEObject Type="Embed" ProgID="Equation.3" ShapeID="_x0000_i1901" DrawAspect="Content" ObjectID="_1619967338" r:id="rId141"/>
         </w:object>
       </w:r>
       <w:r>
@@ -1616,10 +1650,10 @@
           <w:position w:val="-6"/>
         </w:rPr>
         <w:object w:dxaOrig="620" w:dyaOrig="300">
-          <v:shape id="_x0000_i1094" type="#_x0000_t75" style="width:30.75pt;height:15pt" o:ole="">
+          <v:shape id="_x0000_i1902" type="#_x0000_t75" style="width:30.75pt;height:15pt" o:ole="">
             <v:imagedata r:id="rId142" o:title=""/>
           </v:shape>
-          <o:OLEObject Type="Embed" ProgID="Equation.3" ShapeID="_x0000_i1094" DrawAspect="Content" ObjectID="_1618042492" r:id="rId143"/>
+          <o:OLEObject Type="Embed" ProgID="Equation.3" ShapeID="_x0000_i1902" DrawAspect="Content" ObjectID="_1619967339" r:id="rId143"/>
         </w:object>
       </w:r>
       <w:r>
@@ -1630,10 +1664,10 @@
           <w:position w:val="-12"/>
         </w:rPr>
         <w:object w:dxaOrig="580" w:dyaOrig="360">
-          <v:shape id="_x0000_i1095" type="#_x0000_t75" style="width:29.25pt;height:18pt" o:ole="">
+          <v:shape id="_x0000_i1903" type="#_x0000_t75" style="width:29.25pt;height:18pt" o:ole="">
             <v:imagedata r:id="rId144" o:title=""/>
           </v:shape>
-          <o:OLEObject Type="Embed" ProgID="Equation.3" ShapeID="_x0000_i1095" DrawAspect="Content" ObjectID="_1618042493" r:id="rId145"/>
+          <o:OLEObject Type="Embed" ProgID="Equation.3" ShapeID="_x0000_i1903" DrawAspect="Content" ObjectID="_1619967340" r:id="rId145"/>
         </w:object>
       </w:r>
       <w:r>
@@ -1644,10 +1678,10 @@
           <w:position w:val="-12"/>
         </w:rPr>
         <w:object w:dxaOrig="600" w:dyaOrig="360">
-          <v:shape id="_x0000_i1096" type="#_x0000_t75" style="width:30pt;height:18pt" o:ole="">
+          <v:shape id="_x0000_i1904" type="#_x0000_t75" style="width:30pt;height:18pt" o:ole="">
             <v:imagedata r:id="rId146" o:title=""/>
           </v:shape>
-          <o:OLEObject Type="Embed" ProgID="Equation.3" ShapeID="_x0000_i1096" DrawAspect="Content" ObjectID="_1618042494" r:id="rId147"/>
+          <o:OLEObject Type="Embed" ProgID="Equation.3" ShapeID="_x0000_i1904" DrawAspect="Content" ObjectID="_1619967341" r:id="rId147"/>
         </w:object>
       </w:r>
       <w:r>
@@ -1658,10 +1692,10 @@
           <w:position w:val="-12"/>
         </w:rPr>
         <w:object w:dxaOrig="240" w:dyaOrig="300">
-          <v:shape id="_x0000_i1097" type="#_x0000_t75" style="width:12pt;height:15pt" o:ole="">
+          <v:shape id="_x0000_i1905" type="#_x0000_t75" style="width:12pt;height:15pt" o:ole="">
             <v:imagedata r:id="rId148" o:title=""/>
           </v:shape>
-          <o:OLEObject Type="Embed" ProgID="Equation.3" ShapeID="_x0000_i1097" DrawAspect="Content" ObjectID="_1618042495" r:id="rId149"/>
+          <o:OLEObject Type="Embed" ProgID="Equation.3" ShapeID="_x0000_i1905" DrawAspect="Content" ObjectID="_1619967342" r:id="rId149"/>
         </w:object>
       </w:r>
       <w:r>
@@ -1683,10 +1717,10 @@
           <w:position w:val="-28"/>
         </w:rPr>
         <w:object w:dxaOrig="2740" w:dyaOrig="760">
-          <v:shape id="_x0000_i1098" type="#_x0000_t75" style="width:137.25pt;height:38.25pt" o:ole="">
+          <v:shape id="_x0000_i1906" type="#_x0000_t75" style="width:137.25pt;height:38.25pt" o:ole="">
             <v:imagedata r:id="rId150" o:title=""/>
           </v:shape>
-          <o:OLEObject Type="Embed" ProgID="Equation.3" ShapeID="_x0000_i1098" DrawAspect="Content" ObjectID="_1618042496" r:id="rId151"/>
+          <o:OLEObject Type="Embed" ProgID="Equation.3" ShapeID="_x0000_i1906" DrawAspect="Content" ObjectID="_1619967343" r:id="rId151"/>
         </w:object>
       </w:r>
     </w:p>
@@ -1702,10 +1736,10 @@
           <w:position w:val="-12"/>
         </w:rPr>
         <w:object w:dxaOrig="1340" w:dyaOrig="360">
-          <v:shape id="_x0000_i1099" type="#_x0000_t75" style="width:66.75pt;height:18pt" o:ole="">
+          <v:shape id="_x0000_i1907" type="#_x0000_t75" style="width:66.75pt;height:18pt" o:ole="">
             <v:imagedata r:id="rId152" o:title=""/>
           </v:shape>
-          <o:OLEObject Type="Embed" ProgID="Equation.3" ShapeID="_x0000_i1099" DrawAspect="Content" ObjectID="_1618042497" r:id="rId153"/>
+          <o:OLEObject Type="Embed" ProgID="Equation.3" ShapeID="_x0000_i1907" DrawAspect="Content" ObjectID="_1619967344" r:id="rId153"/>
         </w:object>
       </w:r>
       <w:r>
@@ -1719,10 +1753,10 @@
           <w:position w:val="-42"/>
         </w:rPr>
         <w:object w:dxaOrig="1980" w:dyaOrig="980">
-          <v:shape id="_x0000_i1100" type="#_x0000_t75" style="width:99pt;height:48.75pt" o:ole="">
+          <v:shape id="_x0000_i1908" type="#_x0000_t75" style="width:99pt;height:48.75pt" o:ole="">
             <v:imagedata r:id="rId154" o:title=""/>
           </v:shape>
-          <o:OLEObject Type="Embed" ProgID="Equation.3" ShapeID="_x0000_i1100" DrawAspect="Content" ObjectID="_1618042498" r:id="rId155"/>
+          <o:OLEObject Type="Embed" ProgID="Equation.3" ShapeID="_x0000_i1908" DrawAspect="Content" ObjectID="_1619967345" r:id="rId155"/>
         </w:object>
       </w:r>
       <w:r>
@@ -1736,10 +1770,10 @@
           <w:position w:val="-40"/>
         </w:rPr>
         <w:object w:dxaOrig="920" w:dyaOrig="840">
-          <v:shape id="_x0000_i1101" type="#_x0000_t75" style="width:45.75pt;height:42pt" o:ole="">
+          <v:shape id="_x0000_i1909" type="#_x0000_t75" style="width:45.75pt;height:42pt" o:ole="">
             <v:imagedata r:id="rId156" o:title=""/>
           </v:shape>
-          <o:OLEObject Type="Embed" ProgID="Equation.3" ShapeID="_x0000_i1101" DrawAspect="Content" ObjectID="_1618042499" r:id="rId157"/>
+          <o:OLEObject Type="Embed" ProgID="Equation.3" ShapeID="_x0000_i1909" DrawAspect="Content" ObjectID="_1619967346" r:id="rId157"/>
         </w:object>
       </w:r>
       <w:r>
@@ -1750,10 +1784,10 @@
           <w:position w:val="-40"/>
         </w:rPr>
         <w:object w:dxaOrig="920" w:dyaOrig="840">
-          <v:shape id="_x0000_i1102" type="#_x0000_t75" style="width:45.75pt;height:42pt" o:ole="">
+          <v:shape id="_x0000_i1910" type="#_x0000_t75" style="width:45.75pt;height:42pt" o:ole="">
             <v:imagedata r:id="rId158" o:title=""/>
           </v:shape>
-          <o:OLEObject Type="Embed" ProgID="Equation.3" ShapeID="_x0000_i1102" DrawAspect="Content" ObjectID="_1618042500" r:id="rId159"/>
+          <o:OLEObject Type="Embed" ProgID="Equation.3" ShapeID="_x0000_i1910" DrawAspect="Content" ObjectID="_1619967347" r:id="rId159"/>
         </w:object>
       </w:r>
       <w:r>
@@ -1764,10 +1798,10 @@
           <w:position w:val="-36"/>
         </w:rPr>
         <w:object w:dxaOrig="880" w:dyaOrig="800">
-          <v:shape id="_x0000_i1103" type="#_x0000_t75" style="width:44.25pt;height:39.75pt" o:ole="">
+          <v:shape id="_x0000_i1911" type="#_x0000_t75" style="width:44.25pt;height:39.75pt" o:ole="">
             <v:imagedata r:id="rId160" o:title=""/>
           </v:shape>
-          <o:OLEObject Type="Embed" ProgID="Equation.3" ShapeID="_x0000_i1103" DrawAspect="Content" ObjectID="_1618042501" r:id="rId161"/>
+          <o:OLEObject Type="Embed" ProgID="Equation.3" ShapeID="_x0000_i1911" DrawAspect="Content" ObjectID="_1619967348" r:id="rId161"/>
         </w:object>
       </w:r>
       <w:r>
@@ -1778,10 +1812,10 @@
           <w:position w:val="-14"/>
         </w:rPr>
         <w:object w:dxaOrig="1640" w:dyaOrig="420">
-          <v:shape id="_x0000_i1104" type="#_x0000_t75" style="width:81.75pt;height:21pt" o:ole="">
+          <v:shape id="_x0000_i1912" type="#_x0000_t75" style="width:81.75pt;height:21pt" o:ole="">
             <v:imagedata r:id="rId162" o:title=""/>
           </v:shape>
-          <o:OLEObject Type="Embed" ProgID="Equation.3" ShapeID="_x0000_i1104" DrawAspect="Content" ObjectID="_1618042502" r:id="rId163"/>
+          <o:OLEObject Type="Embed" ProgID="Equation.3" ShapeID="_x0000_i1912" DrawAspect="Content" ObjectID="_1619967349" r:id="rId163"/>
         </w:object>
       </w:r>
       <w:r>
@@ -1800,10 +1834,10 @@
           <w:position w:val="-12"/>
         </w:rPr>
         <w:object w:dxaOrig="2460" w:dyaOrig="380">
-          <v:shape id="_x0000_i1105" type="#_x0000_t75" style="width:123pt;height:18.75pt" o:ole="">
+          <v:shape id="_x0000_i1913" type="#_x0000_t75" style="width:123pt;height:18.75pt" o:ole="">
             <v:imagedata r:id="rId164" o:title=""/>
           </v:shape>
-          <o:OLEObject Type="Embed" ProgID="Equation.3" ShapeID="_x0000_i1105" DrawAspect="Content" ObjectID="_1618042503" r:id="rId165"/>
+          <o:OLEObject Type="Embed" ProgID="Equation.3" ShapeID="_x0000_i1913" DrawAspect="Content" ObjectID="_1619967350" r:id="rId165"/>
         </w:object>
       </w:r>
       <w:r>
@@ -1814,10 +1848,10 @@
           <w:position w:val="-26"/>
         </w:rPr>
         <w:object w:dxaOrig="720" w:dyaOrig="700">
-          <v:shape id="_x0000_i1106" type="#_x0000_t75" style="width:36pt;height:35.25pt" o:ole="">
+          <v:shape id="_x0000_i1914" type="#_x0000_t75" style="width:36pt;height:35.25pt" o:ole="">
             <v:imagedata r:id="rId166" o:title=""/>
           </v:shape>
-          <o:OLEObject Type="Embed" ProgID="Equation.3" ShapeID="_x0000_i1106" DrawAspect="Content" ObjectID="_1618042504" r:id="rId167"/>
+          <o:OLEObject Type="Embed" ProgID="Equation.3" ShapeID="_x0000_i1914" DrawAspect="Content" ObjectID="_1619967351" r:id="rId167"/>
         </w:object>
       </w:r>
       <w:r>
@@ -1828,10 +1862,10 @@
           <w:position w:val="-12"/>
         </w:rPr>
         <w:object w:dxaOrig="1040" w:dyaOrig="360">
-          <v:shape id="_x0000_i1107" type="#_x0000_t75" style="width:51.75pt;height:18pt" o:ole="">
+          <v:shape id="_x0000_i1915" type="#_x0000_t75" style="width:51.75pt;height:18pt" o:ole="">
             <v:imagedata r:id="rId168" o:title=""/>
           </v:shape>
-          <o:OLEObject Type="Embed" ProgID="Equation.3" ShapeID="_x0000_i1107" DrawAspect="Content" ObjectID="_1618042505" r:id="rId169"/>
+          <o:OLEObject Type="Embed" ProgID="Equation.3" ShapeID="_x0000_i1915" DrawAspect="Content" ObjectID="_1619967352" r:id="rId169"/>
         </w:object>
       </w:r>
       <w:r>
@@ -1858,10 +1892,10 @@
           <w:position w:val="-124"/>
         </w:rPr>
         <w:object w:dxaOrig="7040" w:dyaOrig="2620">
-          <v:shape id="_x0000_i1108" type="#_x0000_t75" style="width:351.75pt;height:131.25pt" o:ole="">
+          <v:shape id="_x0000_i1916" type="#_x0000_t75" style="width:351.75pt;height:131.25pt" o:ole="">
             <v:imagedata r:id="rId170" o:title=""/>
           </v:shape>
-          <o:OLEObject Type="Embed" ProgID="Equation.3" ShapeID="_x0000_i1108" DrawAspect="Content" ObjectID="_1618042506" r:id="rId171"/>
+          <o:OLEObject Type="Embed" ProgID="Equation.3" ShapeID="_x0000_i1916" DrawAspect="Content" ObjectID="_1619967353" r:id="rId171"/>
         </w:object>
       </w:r>
     </w:p>
@@ -1877,10 +1911,10 @@
           <w:position w:val="-32"/>
         </w:rPr>
         <w:object w:dxaOrig="4020" w:dyaOrig="800">
-          <v:shape id="_x0000_i1109" type="#_x0000_t75" style="width:201pt;height:39.75pt" o:ole="">
+          <v:shape id="_x0000_i1917" type="#_x0000_t75" style="width:201pt;height:39.75pt" o:ole="">
             <v:imagedata r:id="rId172" o:title=""/>
           </v:shape>
-          <o:OLEObject Type="Embed" ProgID="Equation.3" ShapeID="_x0000_i1109" DrawAspect="Content" ObjectID="_1618042507" r:id="rId173"/>
+          <o:OLEObject Type="Embed" ProgID="Equation.3" ShapeID="_x0000_i1917" DrawAspect="Content" ObjectID="_1619967354" r:id="rId173"/>
         </w:object>
       </w:r>
       <w:r>
@@ -1899,24 +1933,28 @@
           <w:position w:val="-42"/>
         </w:rPr>
         <w:object w:dxaOrig="1980" w:dyaOrig="980">
-          <v:shape id="_x0000_i1110" type="#_x0000_t75" style="width:99pt;height:48.75pt" o:ole="">
+          <v:shape id="_x0000_i1918" type="#_x0000_t75" style="width:99pt;height:48.75pt" o:ole="">
             <v:imagedata r:id="rId174" o:title=""/>
           </v:shape>
-          <o:OLEObject Type="Embed" ProgID="Equation.3" ShapeID="_x0000_i1110" DrawAspect="Content" ObjectID="_1618042508" r:id="rId175"/>
-        </w:object>
-      </w:r>
-      <w:r>
-        <w:t xml:space="preserve"> у тривимірному евклідовому просторі, можна показати гармонічність функції </w:t>
+          <o:OLEObject Type="Embed" ProgID="Equation.3" ShapeID="_x0000_i1918" DrawAspect="Content" ObjectID="_1619967355" r:id="rId175"/>
+        </w:object>
+      </w:r>
+      <w:r>
+        <w:t xml:space="preserve"> у </w:t>
+      </w:r>
+      <w:r>
+        <w:lastRenderedPageBreak/>
+        <w:t xml:space="preserve">тривимірному евклідовому просторі, можна показати гармонічність функції </w:t>
       </w:r>
       <w:r>
         <w:rPr>
           <w:position w:val="-42"/>
         </w:rPr>
         <w:object w:dxaOrig="2336" w:dyaOrig="1150">
-          <v:shape id="_x0000_i1111" type="#_x0000_t75" style="width:117pt;height:57.75pt" o:ole="">
+          <v:shape id="_x0000_i1919" type="#_x0000_t75" style="width:117pt;height:57.75pt" o:ole="">
             <v:imagedata r:id="rId176" o:title=""/>
           </v:shape>
-          <o:OLEObject Type="Embed" ProgID="Equation.3" ShapeID="_x0000_i1111" DrawAspect="Content" ObjectID="_1618042509" r:id="rId177"/>
+          <o:OLEObject Type="Embed" ProgID="Equation.3" ShapeID="_x0000_i1919" DrawAspect="Content" ObjectID="_1619967356" r:id="rId177"/>
         </w:object>
       </w:r>
       <w:r>
@@ -1981,10 +2019,10 @@
           <w:position w:val="-12"/>
         </w:rPr>
         <w:object w:dxaOrig="600" w:dyaOrig="360">
-          <v:shape id="_x0000_i1112" type="#_x0000_t75" style="width:30pt;height:18pt" o:ole="">
+          <v:shape id="_x0000_i1920" type="#_x0000_t75" style="width:30pt;height:18pt" o:ole="">
             <v:imagedata r:id="rId178" o:title=""/>
           </v:shape>
-          <o:OLEObject Type="Embed" ProgID="Equation.3" ShapeID="_x0000_i1112" DrawAspect="Content" ObjectID="_1618042510" r:id="rId179"/>
+          <o:OLEObject Type="Embed" ProgID="Equation.3" ShapeID="_x0000_i1920" DrawAspect="Content" ObjectID="_1619967357" r:id="rId179"/>
         </w:object>
       </w:r>
       <w:r>
@@ -2000,10 +2038,10 @@
           <w:position w:val="-94"/>
         </w:rPr>
         <w:object w:dxaOrig="2880" w:dyaOrig="2020">
-          <v:shape id="_x0000_i1113" type="#_x0000_t75" style="width:2in;height:101.25pt" o:ole="">
+          <v:shape id="_x0000_i1921" type="#_x0000_t75" style="width:2in;height:101.25pt" o:ole="">
             <v:imagedata r:id="rId180" o:title=""/>
           </v:shape>
-          <o:OLEObject Type="Embed" ProgID="Equation.3" ShapeID="_x0000_i1113" DrawAspect="Content" ObjectID="_1618042511" r:id="rId181"/>
+          <o:OLEObject Type="Embed" ProgID="Equation.3" ShapeID="_x0000_i1921" DrawAspect="Content" ObjectID="_1619967358" r:id="rId181"/>
         </w:object>
       </w:r>
       <w:r>
@@ -2037,20 +2075,28 @@
         <w:pStyle w:val="dtext"/>
       </w:pPr>
       <w:r>
-        <w:t>є гармонічною функцією в точці нуль.</w:t>
-      </w:r>
-      <w:r>
-        <w:t xml:space="preserve">Легко бачити, що </w:t>
+        <w:t xml:space="preserve">є гармонічною функцією в точці </w:t>
+      </w:r>
+      <w:proofErr w:type="spellStart"/>
+      <w:r>
+        <w:t>нуль.</w:t>
+      </w:r>
+      <w:r>
+        <w:t>Легко</w:t>
+      </w:r>
+      <w:proofErr w:type="spellEnd"/>
+      <w:r>
+        <w:t xml:space="preserve"> бачити, що </w:t>
       </w:r>
       <w:r>
         <w:rPr>
           <w:position w:val="-36"/>
         </w:rPr>
         <w:object w:dxaOrig="2320" w:dyaOrig="840">
-          <v:shape id="_x0000_i1114" type="#_x0000_t75" style="width:116.25pt;height:42pt" o:ole="">
+          <v:shape id="_x0000_i1922" type="#_x0000_t75" style="width:116.25pt;height:42pt" o:ole="">
             <v:imagedata r:id="rId182" o:title=""/>
           </v:shape>
-          <o:OLEObject Type="Embed" ProgID="Equation.3" ShapeID="_x0000_i1114" DrawAspect="Content" ObjectID="_1618042512" r:id="rId183"/>
+          <o:OLEObject Type="Embed" ProgID="Equation.3" ShapeID="_x0000_i1922" DrawAspect="Content" ObjectID="_1619967359" r:id="rId183"/>
         </w:object>
       </w:r>
     </w:p>
@@ -2091,10 +2137,10 @@
           <w:position w:val="-6"/>
         </w:rPr>
         <w:object w:dxaOrig="620" w:dyaOrig="300">
-          <v:shape id="_x0000_i1115" type="#_x0000_t75" style="width:30.75pt;height:15pt" o:ole="">
+          <v:shape id="_x0000_i1923" type="#_x0000_t75" style="width:30.75pt;height:15pt" o:ole="">
             <v:imagedata r:id="rId184" o:title=""/>
           </v:shape>
-          <o:OLEObject Type="Embed" ProgID="Equation.3" ShapeID="_x0000_i1115" DrawAspect="Content" ObjectID="_1618042513" r:id="rId185"/>
+          <o:OLEObject Type="Embed" ProgID="Equation.3" ShapeID="_x0000_i1923" DrawAspect="Content" ObjectID="_1619967360" r:id="rId185"/>
         </w:object>
       </w:r>
       <w:r>
@@ -2105,10 +2151,10 @@
           <w:position w:val="-12"/>
         </w:rPr>
         <w:object w:dxaOrig="600" w:dyaOrig="360">
-          <v:shape id="_x0000_i1116" type="#_x0000_t75" style="width:30pt;height:18pt" o:ole="">
+          <v:shape id="_x0000_i1924" type="#_x0000_t75" style="width:30pt;height:18pt" o:ole="">
             <v:imagedata r:id="rId186" o:title=""/>
           </v:shape>
-          <o:OLEObject Type="Embed" ProgID="Equation.3" ShapeID="_x0000_i1116" DrawAspect="Content" ObjectID="_1618042514" r:id="rId187"/>
+          <o:OLEObject Type="Embed" ProgID="Equation.3" ShapeID="_x0000_i1924" DrawAspect="Content" ObjectID="_1619967361" r:id="rId187"/>
         </w:object>
       </w:r>
       <w:r>
@@ -2119,10 +2165,10 @@
           <w:position w:val="-14"/>
         </w:rPr>
         <w:object w:dxaOrig="900" w:dyaOrig="420">
-          <v:shape id="_x0000_i1117" type="#_x0000_t75" style="width:45pt;height:21pt" o:ole="">
+          <v:shape id="_x0000_i1925" type="#_x0000_t75" style="width:45pt;height:21pt" o:ole="">
             <v:imagedata r:id="rId188" o:title=""/>
           </v:shape>
-          <o:OLEObject Type="Embed" ProgID="Equation.3" ShapeID="_x0000_i1117" DrawAspect="Content" ObjectID="_1618042515" r:id="rId189"/>
+          <o:OLEObject Type="Embed" ProgID="Equation.3" ShapeID="_x0000_i1925" DrawAspect="Content" ObjectID="_1619967362" r:id="rId189"/>
         </w:object>
       </w:r>
       <w:r>
@@ -2133,10 +2179,10 @@
           <w:position w:val="-36"/>
         </w:rPr>
         <w:object w:dxaOrig="360" w:dyaOrig="800">
-          <v:shape id="_x0000_i1118" type="#_x0000_t75" style="width:18pt;height:39.75pt" o:ole="">
+          <v:shape id="_x0000_i1926" type="#_x0000_t75" style="width:18pt;height:39.75pt" o:ole="">
             <v:imagedata r:id="rId190" o:title=""/>
           </v:shape>
-          <o:OLEObject Type="Embed" ProgID="Equation.3" ShapeID="_x0000_i1118" DrawAspect="Content" ObjectID="_1618042516" r:id="rId191"/>
+          <o:OLEObject Type="Embed" ProgID="Equation.3" ShapeID="_x0000_i1926" DrawAspect="Content" ObjectID="_1619967363" r:id="rId191"/>
         </w:object>
       </w:r>
       <w:r>
@@ -2147,10 +2193,10 @@
           <w:position w:val="-42"/>
         </w:rPr>
         <w:object w:dxaOrig="2340" w:dyaOrig="980">
-          <v:shape id="_x0000_i1119" type="#_x0000_t75" style="width:117pt;height:48.75pt" o:ole="">
+          <v:shape id="_x0000_i1927" type="#_x0000_t75" style="width:117pt;height:48.75pt" o:ole="">
             <v:imagedata r:id="rId192" o:title=""/>
           </v:shape>
-          <o:OLEObject Type="Embed" ProgID="Equation.3" ShapeID="_x0000_i1119" DrawAspect="Content" ObjectID="_1618042517" r:id="rId193"/>
+          <o:OLEObject Type="Embed" ProgID="Equation.3" ShapeID="_x0000_i1927" DrawAspect="Content" ObjectID="_1619967364" r:id="rId193"/>
         </w:object>
       </w:r>
       <w:r>
@@ -2221,10 +2267,10 @@
           <w:position w:val="-6"/>
         </w:rPr>
         <w:object w:dxaOrig="620" w:dyaOrig="300">
-          <v:shape id="_x0000_i1120" type="#_x0000_t75" style="width:30.75pt;height:15pt" o:ole="">
+          <v:shape id="_x0000_i1928" type="#_x0000_t75" style="width:30.75pt;height:15pt" o:ole="">
             <v:imagedata r:id="rId194" o:title=""/>
           </v:shape>
-          <o:OLEObject Type="Embed" ProgID="Equation.3" ShapeID="_x0000_i1120" DrawAspect="Content" ObjectID="_1618042518" r:id="rId195"/>
+          <o:OLEObject Type="Embed" ProgID="Equation.3" ShapeID="_x0000_i1928" DrawAspect="Content" ObjectID="_1619967365" r:id="rId195"/>
         </w:object>
       </w:r>
       <w:r>
@@ -2235,10 +2281,10 @@
           <w:position w:val="-12"/>
         </w:rPr>
         <w:object w:dxaOrig="600" w:dyaOrig="360">
-          <v:shape id="_x0000_i1121" type="#_x0000_t75" style="width:30pt;height:18pt" o:ole="">
+          <v:shape id="_x0000_i1929" type="#_x0000_t75" style="width:30pt;height:18pt" o:ole="">
             <v:imagedata r:id="rId186" o:title=""/>
           </v:shape>
-          <o:OLEObject Type="Embed" ProgID="Equation.3" ShapeID="_x0000_i1121" DrawAspect="Content" ObjectID="_1618042519" r:id="rId196"/>
+          <o:OLEObject Type="Embed" ProgID="Equation.3" ShapeID="_x0000_i1929" DrawAspect="Content" ObjectID="_1619967366" r:id="rId196"/>
         </w:object>
       </w:r>
       <w:r>
@@ -2249,10 +2295,10 @@
           <w:position w:val="-14"/>
         </w:rPr>
         <w:object w:dxaOrig="900" w:dyaOrig="420">
-          <v:shape id="_x0000_i1122" type="#_x0000_t75" style="width:45pt;height:21pt" o:ole="">
+          <v:shape id="_x0000_i1930" type="#_x0000_t75" style="width:45pt;height:21pt" o:ole="">
             <v:imagedata r:id="rId188" o:title=""/>
           </v:shape>
-          <o:OLEObject Type="Embed" ProgID="Equation.3" ShapeID="_x0000_i1122" DrawAspect="Content" ObjectID="_1618042520" r:id="rId197"/>
+          <o:OLEObject Type="Embed" ProgID="Equation.3" ShapeID="_x0000_i1930" DrawAspect="Content" ObjectID="_1619967367" r:id="rId197"/>
         </w:object>
       </w:r>
       <w:r>
@@ -2263,10 +2309,10 @@
           <w:position w:val="-12"/>
         </w:rPr>
         <w:object w:dxaOrig="600" w:dyaOrig="360">
-          <v:shape id="_x0000_i1123" type="#_x0000_t75" style="width:30pt;height:18pt" o:ole="">
+          <v:shape id="_x0000_i1931" type="#_x0000_t75" style="width:30pt;height:18pt" o:ole="">
             <v:imagedata r:id="rId198" o:title=""/>
           </v:shape>
-          <o:OLEObject Type="Embed" ProgID="Equation.3" ShapeID="_x0000_i1123" DrawAspect="Content" ObjectID="_1618042521" r:id="rId199"/>
+          <o:OLEObject Type="Embed" ProgID="Equation.3" ShapeID="_x0000_i1931" DrawAspect="Content" ObjectID="_1619967368" r:id="rId199"/>
         </w:object>
       </w:r>
       <w:r>
@@ -2277,10 +2323,10 @@
           <w:position w:val="-42"/>
         </w:rPr>
         <w:object w:dxaOrig="2340" w:dyaOrig="980">
-          <v:shape id="_x0000_i1124" type="#_x0000_t75" style="width:117pt;height:48.75pt" o:ole="">
+          <v:shape id="_x0000_i1932" type="#_x0000_t75" style="width:117pt;height:48.75pt" o:ole="">
             <v:imagedata r:id="rId200" o:title=""/>
           </v:shape>
-          <o:OLEObject Type="Embed" ProgID="Equation.3" ShapeID="_x0000_i1124" DrawAspect="Content" ObjectID="_1618042522" r:id="rId201"/>
+          <o:OLEObject Type="Embed" ProgID="Equation.3" ShapeID="_x0000_i1932" DrawAspect="Content" ObjectID="_1619967369" r:id="rId201"/>
         </w:object>
       </w:r>
       <w:r>
@@ -2292,18 +2338,27 @@
         <w:pStyle w:val="dtext"/>
       </w:pPr>
       <w:r>
-        <w:t>Гармонічні функції які мають  поведінку на нескінченості визначену теоремами 1 та 2 для тривимірного і двовимірного просторів називають регулярними на нескінченості гармонічними функціями , а відповідні оцінки умовами регулярності на нескінченості.</w:t>
+        <w:t xml:space="preserve">Гармонічні функції які мають  поведінку на нескінченості визначену </w:t>
+      </w:r>
+      <w:r>
+        <w:lastRenderedPageBreak/>
+        <w:t>теоремами 1 та 2 для тривимірного і двовимірного просторів називають регулярними на нескінченості гармонічними функціями , а відповідні оцінки умовами регулярності на нескінченості.</w:t>
       </w:r>
     </w:p>
     <w:p>
       <w:pPr>
         <w:pStyle w:val="dheader3"/>
       </w:pPr>
+      <w:proofErr w:type="spellStart"/>
       <w:r>
         <w:t>Є</w:t>
       </w:r>
       <w:r>
-        <w:t>диність гармонічних функцій</w:t>
+        <w:t>диність</w:t>
+      </w:r>
+      <w:proofErr w:type="spellEnd"/>
+      <w:r>
+        <w:t xml:space="preserve"> гармонічних функцій</w:t>
       </w:r>
     </w:p>
     <w:p>
@@ -2318,10 +2373,10 @@
           <w:position w:val="-12"/>
         </w:rPr>
         <w:object w:dxaOrig="660" w:dyaOrig="360">
-          <v:shape id="_x0000_i1125" type="#_x0000_t75" style="width:33pt;height:18pt" o:ole="">
+          <v:shape id="_x0000_i1933" type="#_x0000_t75" style="width:33pt;height:18pt" o:ole="">
             <v:imagedata r:id="rId202" o:title=""/>
           </v:shape>
-          <o:OLEObject Type="Embed" ProgID="Equation.3" ShapeID="_x0000_i1125" DrawAspect="Content" ObjectID="_1618042523" r:id="rId203"/>
+          <o:OLEObject Type="Embed" ProgID="Equation.3" ShapeID="_x0000_i1933" DrawAspect="Content" ObjectID="_1619967370" r:id="rId203"/>
         </w:object>
       </w:r>
       <w:r>
@@ -2332,10 +2387,10 @@
           <w:position w:val="-4"/>
         </w:rPr>
         <w:object w:dxaOrig="279" w:dyaOrig="279">
-          <v:shape id="_x0000_i1126" type="#_x0000_t75" style="width:14.25pt;height:14.25pt" o:ole="">
+          <v:shape id="_x0000_i1934" type="#_x0000_t75" style="width:14.25pt;height:14.25pt" o:ole="">
             <v:imagedata r:id="rId204" o:title=""/>
           </v:shape>
-          <o:OLEObject Type="Embed" ProgID="Equation.3" ShapeID="_x0000_i1126" DrawAspect="Content" ObjectID="_1618042524" r:id="rId205"/>
+          <o:OLEObject Type="Embed" ProgID="Equation.3" ShapeID="_x0000_i1934" DrawAspect="Content" ObjectID="_1619967371" r:id="rId205"/>
         </w:object>
       </w:r>
       <w:r>
@@ -2346,18 +2401,23 @@
           <w:position w:val="-6"/>
         </w:rPr>
         <w:object w:dxaOrig="260" w:dyaOrig="300">
-          <v:shape id="_x0000_i1127" type="#_x0000_t75" style="width:12.75pt;height:15pt" o:ole="">
+          <v:shape id="_x0000_i1935" type="#_x0000_t75" style="width:12.75pt;height:15pt" o:ole="">
             <v:imagedata r:id="rId206" o:title=""/>
           </v:shape>
-          <o:OLEObject Type="Embed" ProgID="Equation.3" ShapeID="_x0000_i1127" DrawAspect="Content" ObjectID="_1618042525" r:id="rId207"/>
-        </w:object>
-      </w:r>
-      <w:r>
-        <w:t>, тоді має місце рівності Дірі</w:t>
+          <o:OLEObject Type="Embed" ProgID="Equation.3" ShapeID="_x0000_i1935" DrawAspect="Content" ObjectID="_1619967372" r:id="rId207"/>
+        </w:object>
+      </w:r>
+      <w:r>
+        <w:t xml:space="preserve">, тоді має місце рівності </w:t>
+      </w:r>
+      <w:proofErr w:type="spellStart"/>
+      <w:r>
+        <w:t>Дірі</w:t>
       </w:r>
       <w:r>
         <w:t>хле</w:t>
       </w:r>
+      <w:proofErr w:type="spellEnd"/>
     </w:p>
     <w:p>
       <w:pPr>
@@ -2368,10 +2428,10 @@
           <w:position w:val="-30"/>
         </w:rPr>
         <w:object w:dxaOrig="3140" w:dyaOrig="740">
-          <v:shape id="_x0000_i1128" type="#_x0000_t75" style="width:156.75pt;height:36.75pt" o:ole="">
+          <v:shape id="_x0000_i1936" type="#_x0000_t75" style="width:156.75pt;height:36.75pt" o:ole="">
             <v:imagedata r:id="rId208" o:title=""/>
           </v:shape>
-          <o:OLEObject Type="Embed" ProgID="Equation.3" ShapeID="_x0000_i1128" DrawAspect="Content" ObjectID="_1618042526" r:id="rId209"/>
+          <o:OLEObject Type="Embed" ProgID="Equation.3" ShapeID="_x0000_i1936" DrawAspect="Content" ObjectID="_1619967373" r:id="rId209"/>
         </w:object>
       </w:r>
       <w:r>
@@ -2418,10 +2478,10 @@
           <w:position w:val="-12"/>
         </w:rPr>
         <w:object w:dxaOrig="660" w:dyaOrig="360">
-          <v:shape id="_x0000_i1129" type="#_x0000_t75" style="width:33pt;height:18pt" o:ole="">
+          <v:shape id="_x0000_i1937" type="#_x0000_t75" style="width:33pt;height:18pt" o:ole="">
             <v:imagedata r:id="rId202" o:title=""/>
           </v:shape>
-          <o:OLEObject Type="Embed" ProgID="Equation.3" ShapeID="_x0000_i1129" DrawAspect="Content" ObjectID="_1618042527" r:id="rId210"/>
+          <o:OLEObject Type="Embed" ProgID="Equation.3" ShapeID="_x0000_i1937" DrawAspect="Content" ObjectID="_1619967374" r:id="rId210"/>
         </w:object>
       </w:r>
       <w:r>
@@ -2432,10 +2492,10 @@
           <w:position w:val="-12"/>
         </w:rPr>
         <w:object w:dxaOrig="1280" w:dyaOrig="360">
-          <v:shape id="_x0000_i1130" type="#_x0000_t75" style="width:63.75pt;height:18pt" o:ole="">
+          <v:shape id="_x0000_i1938" type="#_x0000_t75" style="width:63.75pt;height:18pt" o:ole="">
             <v:imagedata r:id="rId211" o:title=""/>
           </v:shape>
-          <o:OLEObject Type="Embed" ProgID="Equation.3" ShapeID="_x0000_i1130" DrawAspect="Content" ObjectID="_1618042528" r:id="rId212"/>
+          <o:OLEObject Type="Embed" ProgID="Equation.3" ShapeID="_x0000_i1938" DrawAspect="Content" ObjectID="_1619967375" r:id="rId212"/>
         </w:object>
       </w:r>
       <w:r>
@@ -2446,10 +2506,10 @@
           <w:position w:val="-6"/>
         </w:rPr>
         <w:object w:dxaOrig="260" w:dyaOrig="300">
-          <v:shape id="_x0000_i1131" type="#_x0000_t75" style="width:12.75pt;height:15pt" o:ole="">
+          <v:shape id="_x0000_i1939" type="#_x0000_t75" style="width:12.75pt;height:15pt" o:ole="">
             <v:imagedata r:id="rId206" o:title=""/>
           </v:shape>
-          <o:OLEObject Type="Embed" ProgID="Equation.3" ShapeID="_x0000_i1131" DrawAspect="Content" ObjectID="_1618042529" r:id="rId213"/>
+          <o:OLEObject Type="Embed" ProgID="Equation.3" ShapeID="_x0000_i1939" DrawAspect="Content" ObjectID="_1619967376" r:id="rId213"/>
         </w:object>
       </w:r>
       <w:r>
@@ -2460,10 +2520,10 @@
           <w:position w:val="-12"/>
         </w:rPr>
         <w:object w:dxaOrig="900" w:dyaOrig="360">
-          <v:shape id="_x0000_i1132" type="#_x0000_t75" style="width:45pt;height:18pt" o:ole="">
+          <v:shape id="_x0000_i1940" type="#_x0000_t75" style="width:45pt;height:18pt" o:ole="">
             <v:imagedata r:id="rId214" o:title=""/>
           </v:shape>
-          <o:OLEObject Type="Embed" ProgID="Equation.3" ShapeID="_x0000_i1132" DrawAspect="Content" ObjectID="_1618042530" r:id="rId215"/>
+          <o:OLEObject Type="Embed" ProgID="Equation.3" ShapeID="_x0000_i1940" DrawAspect="Content" ObjectID="_1619967377" r:id="rId215"/>
         </w:object>
       </w:r>
       <w:r>
@@ -2474,21 +2534,26 @@
           <w:position w:val="-4"/>
         </w:rPr>
         <w:object w:dxaOrig="279" w:dyaOrig="279">
-          <v:shape id="_x0000_i1133" type="#_x0000_t75" style="width:14.25pt;height:14.25pt" o:ole="">
+          <v:shape id="_x0000_i1941" type="#_x0000_t75" style="width:14.25pt;height:14.25pt" o:ole="">
             <v:imagedata r:id="rId216" o:title=""/>
           </v:shape>
-          <o:OLEObject Type="Embed" ProgID="Equation.3" ShapeID="_x0000_i1133" DrawAspect="Content" ObjectID="_1618042531" r:id="rId217"/>
+          <o:OLEObject Type="Embed" ProgID="Equation.3" ShapeID="_x0000_i1941" DrawAspect="Content" ObjectID="_1619967378" r:id="rId217"/>
         </w:object>
       </w:r>
       <w:r>
         <w:t xml:space="preserve"> як завгодно велике ч</w:t>
       </w:r>
       <w:r>
-        <w:t>исло, тоді має місце рівності Дірі</w:t>
+        <w:t xml:space="preserve">исло, тоді має місце рівності </w:t>
+      </w:r>
+      <w:proofErr w:type="spellStart"/>
+      <w:r>
+        <w:t>Дірі</w:t>
       </w:r>
       <w:r>
         <w:t>хле</w:t>
       </w:r>
+      <w:proofErr w:type="spellEnd"/>
     </w:p>
     <w:p>
       <w:pPr>
@@ -2499,10 +2564,10 @@
           <w:position w:val="-34"/>
         </w:rPr>
         <w:object w:dxaOrig="5080" w:dyaOrig="780">
-          <v:shape id="_x0000_i1134" type="#_x0000_t75" style="width:254.25pt;height:39pt" o:ole="">
+          <v:shape id="_x0000_i1942" type="#_x0000_t75" style="width:254.25pt;height:39pt" o:ole="">
             <v:imagedata r:id="rId218" o:title=""/>
           </v:shape>
-          <o:OLEObject Type="Embed" ProgID="Equation.3" ShapeID="_x0000_i1134" DrawAspect="Content" ObjectID="_1618042532" r:id="rId219"/>
+          <o:OLEObject Type="Embed" ProgID="Equation.3" ShapeID="_x0000_i1942" DrawAspect="Content" ObjectID="_1619967379" r:id="rId219"/>
         </w:object>
       </w:r>
       <w:r>
@@ -2536,13 +2601,29 @@
         </w:rPr>
       </w:pPr>
       <w:r>
-        <w:t>Для доведення рівності Дірихле (5.1</w:t>
+        <w:t xml:space="preserve">Для доведення рівності </w:t>
+      </w:r>
+      <w:proofErr w:type="spellStart"/>
+      <w:r>
+        <w:t>Дірихле</w:t>
+      </w:r>
+      <w:proofErr w:type="spellEnd"/>
+      <w:r>
+        <w:t xml:space="preserve"> (5.1</w:t>
       </w:r>
       <w:r>
         <w:t>7</w:t>
       </w:r>
       <w:r>
-        <w:t>) достатньо записати очевидну ціпочку рівностей.</w:t>
+        <w:t xml:space="preserve">) достатньо записати очевидну ціпочку </w:t>
+      </w:r>
+      <w:proofErr w:type="spellStart"/>
+      <w:r>
+        <w:t>рівностей</w:t>
+      </w:r>
+      <w:proofErr w:type="spellEnd"/>
+      <w:r>
+        <w:t>.</w:t>
       </w:r>
       <w:r>
         <w:t xml:space="preserve"> </w:t>
@@ -2560,10 +2641,10 @@
           <w:position w:val="-64"/>
         </w:rPr>
         <w:object w:dxaOrig="8600" w:dyaOrig="1420">
-          <v:shape id="_x0000_i1135" type="#_x0000_t75" style="width:429.75pt;height:71.25pt" o:ole="">
+          <v:shape id="_x0000_i1943" type="#_x0000_t75" style="width:429.75pt;height:71.25pt" o:ole="">
             <v:imagedata r:id="rId220" o:title=""/>
           </v:shape>
-          <o:OLEObject Type="Embed" ProgID="Equation.3" ShapeID="_x0000_i1135" DrawAspect="Content" ObjectID="_1618042533" r:id="rId221"/>
+          <o:OLEObject Type="Embed" ProgID="Equation.3" ShapeID="_x0000_i1943" DrawAspect="Content" ObjectID="_1619967380" r:id="rId221"/>
         </w:object>
       </w:r>
       <w:r>
@@ -2594,11 +2675,16 @@
       <w:r>
         <w:t xml:space="preserve">ем </w:t>
       </w:r>
+      <w:proofErr w:type="spellStart"/>
       <w:r>
         <w:t>є</w:t>
       </w:r>
       <w:r>
-        <w:t>диності гармонічних функцій</w:t>
+        <w:t>диності</w:t>
+      </w:r>
+      <w:proofErr w:type="spellEnd"/>
+      <w:r>
+        <w:t xml:space="preserve"> гармонічних функцій</w:t>
       </w:r>
       <w:r>
         <w:t xml:space="preserve"> ми скрізь будемо припускати існування відповідної гармонічної функції, хоча сам факт існування гармонічної функції ми доведемо пізніше.</w:t>
@@ -2642,6 +2728,7 @@
         </w:rPr>
         <w:t xml:space="preserve">Перша теорема </w:t>
       </w:r>
+      <w:proofErr w:type="spellStart"/>
       <w:r>
         <w:rPr>
           <w:i/>
@@ -2656,542 +2743,16 @@
           <w:sz w:val="22"/>
           <w:szCs w:val="22"/>
         </w:rPr>
-        <w:t>диності гармонічних функцій</w:t>
-      </w:r>
+        <w:t>диності</w:t>
+      </w:r>
+      <w:proofErr w:type="spellEnd"/>
       <w:r>
         <w:rPr>
           <w:i/>
           <w:sz w:val="22"/>
           <w:szCs w:val="22"/>
         </w:rPr>
-        <w:t>)</w:t>
-      </w:r>
-      <w:r>
-        <w:rPr>
-          <w:i/>
-          <w:sz w:val="22"/>
-        </w:rPr>
-        <w:t xml:space="preserve"> </w:t>
-      </w:r>
-      <w:r>
-        <w:t xml:space="preserve">Якщо в обмеженій області </w:t>
-      </w:r>
-      <w:r>
-        <w:rPr>
-          <w:position w:val="-4"/>
-        </w:rPr>
-        <w:object w:dxaOrig="279" w:dyaOrig="279">
-          <v:shape id="_x0000_i1136" type="#_x0000_t75" style="width:14.25pt;height:14.25pt" o:ole="">
-            <v:imagedata r:id="rId222" o:title=""/>
-          </v:shape>
-          <o:OLEObject Type="Embed" ProgID="Equation.3" ShapeID="_x0000_i1136" DrawAspect="Content" ObjectID="_1618042534" r:id="rId223"/>
-        </w:object>
-      </w:r>
-      <w:r>
-        <w:t xml:space="preserve">, (або в області </w:t>
-      </w:r>
-      <w:r>
-        <w:rPr>
-          <w:position w:val="-6"/>
-        </w:rPr>
-        <w:object w:dxaOrig="1300" w:dyaOrig="340">
-          <v:shape id="_x0000_i1137" type="#_x0000_t75" style="width:65.25pt;height:17.25pt" o:ole="">
-            <v:imagedata r:id="rId224" o:title=""/>
-          </v:shape>
-          <o:OLEObject Type="Embed" ProgID="Equation.3" ShapeID="_x0000_i1137" DrawAspect="Content" ObjectID="_1618042535" r:id="rId225"/>
-        </w:object>
-      </w:r>
-      <w:r>
-        <w:t xml:space="preserve">) існує гармонічна функція (або гармонічна функція регулярна на нескінченості), яка приймає на поверхні </w:t>
-      </w:r>
-      <w:r>
-        <w:rPr>
-          <w:position w:val="-6"/>
-        </w:rPr>
-        <w:object w:dxaOrig="260" w:dyaOrig="300">
-          <v:shape id="_x0000_i1138" type="#_x0000_t75" style="width:12.75pt;height:15pt" o:ole="">
-            <v:imagedata r:id="rId226" o:title=""/>
-          </v:shape>
-          <o:OLEObject Type="Embed" ProgID="Equation.3" ShapeID="_x0000_i1138" DrawAspect="Content" ObjectID="_1618042536" r:id="rId227"/>
-        </w:object>
-      </w:r>
-      <w:r>
-        <w:t xml:space="preserve"> задані значення, то така функція </w:t>
-      </w:r>
-      <w:r>
-        <w:t>є</w:t>
-      </w:r>
-      <w:r>
-        <w:t>дина.</w:t>
-      </w:r>
-    </w:p>
-    <w:p>
-      <w:pPr>
-        <w:pStyle w:val="dtext"/>
-      </w:pPr>
-      <w:r>
-        <w:rPr>
-          <w:b/>
-          <w:i/>
-        </w:rPr>
-        <w:t>Доведення</w:t>
-      </w:r>
-      <w:r>
-        <w:rPr>
-          <w:b/>
-          <w:i/>
-        </w:rPr>
-        <w:t xml:space="preserve"> </w:t>
-      </w:r>
-      <w:r>
-        <w:t xml:space="preserve">Припустимо, що в області </w:t>
-      </w:r>
-      <w:r>
-        <w:rPr>
-          <w:position w:val="-4"/>
-        </w:rPr>
-        <w:object w:dxaOrig="279" w:dyaOrig="279">
-          <v:shape id="_x0000_i1139" type="#_x0000_t75" style="width:14.25pt;height:14.25pt" o:ole="">
-            <v:imagedata r:id="rId228" o:title=""/>
-          </v:shape>
-          <o:OLEObject Type="Embed" ProgID="Equation.3" ShapeID="_x0000_i1139" DrawAspect="Content" ObjectID="_1618042537" r:id="rId229"/>
-        </w:object>
-      </w:r>
-      <w:r>
-        <w:t xml:space="preserve"> існує </w:t>
-      </w:r>
-      <w:r>
-        <w:t>принаймні</w:t>
-      </w:r>
-      <w:r>
-        <w:t xml:space="preserve"> дві гармонічні функції, які приймають на поверхні </w:t>
-      </w:r>
-      <w:r>
-        <w:rPr>
-          <w:position w:val="-6"/>
-        </w:rPr>
-        <w:object w:dxaOrig="260" w:dyaOrig="300">
-          <v:shape id="_x0000_i1140" type="#_x0000_t75" style="width:12.75pt;height:15pt" o:ole="">
-            <v:imagedata r:id="rId230" o:title=""/>
-          </v:shape>
-          <o:OLEObject Type="Embed" ProgID="Equation.3" ShapeID="_x0000_i1140" DrawAspect="Content" ObjectID="_1618042538" r:id="rId231"/>
-        </w:object>
-      </w:r>
-      <w:r>
-        <w:t xml:space="preserve"> однакові значення</w:t>
-      </w:r>
-      <w:r>
-        <w:t xml:space="preserve"> </w:t>
-      </w:r>
-      <w:r>
-        <w:tab/>
-      </w:r>
-      <w:r>
-        <w:rPr>
-          <w:position w:val="-40"/>
-        </w:rPr>
-        <w:object w:dxaOrig="2160" w:dyaOrig="940">
-          <v:shape id="_x0000_i1141" type="#_x0000_t75" style="width:108pt;height:47.25pt" o:ole="">
-            <v:imagedata r:id="rId232" o:title=""/>
-          </v:shape>
-          <o:OLEObject Type="Embed" ProgID="Equation.3" ShapeID="_x0000_i1141" DrawAspect="Content" ObjectID="_1618042539" r:id="rId233"/>
-        </w:object>
-      </w:r>
-    </w:p>
-    <w:p>
-      <w:pPr>
-        <w:pStyle w:val="dtext"/>
-      </w:pPr>
-      <w:r>
-        <w:t xml:space="preserve">Для функції </w:t>
-      </w:r>
-      <w:r>
-        <w:rPr>
-          <w:position w:val="-12"/>
-        </w:rPr>
-        <w:object w:dxaOrig="2400" w:dyaOrig="380">
-          <v:shape id="_x0000_i1142" type="#_x0000_t75" style="width:120pt;height:18.75pt" o:ole="">
-            <v:imagedata r:id="rId234" o:title=""/>
-          </v:shape>
-          <o:OLEObject Type="Embed" ProgID="Equation.3" ShapeID="_x0000_i1142" DrawAspect="Content" ObjectID="_1618042540" r:id="rId235"/>
-        </w:object>
-      </w:r>
-      <w:r>
-        <w:t xml:space="preserve"> будемо мати</w:t>
-      </w:r>
-      <w:r>
-        <w:t xml:space="preserve"> задачу</w:t>
-      </w:r>
-      <w:r>
-        <w:tab/>
-      </w:r>
-      <w:r>
-        <w:t xml:space="preserve"> </w:t>
-      </w:r>
-      <w:r>
-        <w:rPr>
-          <w:position w:val="-38"/>
-        </w:rPr>
-        <w:object w:dxaOrig="2100" w:dyaOrig="900">
-          <v:shape id="_x0000_i1143" type="#_x0000_t75" style="width:105pt;height:45pt" o:ole="">
-            <v:imagedata r:id="rId236" o:title=""/>
-          </v:shape>
-          <o:OLEObject Type="Embed" ProgID="Equation.3" ShapeID="_x0000_i1143" DrawAspect="Content" ObjectID="_1618042541" r:id="rId237"/>
-        </w:object>
-      </w:r>
-    </w:p>
-    <w:p>
-      <w:pPr>
-        <w:pStyle w:val="dtext"/>
-      </w:pPr>
-      <w:r>
-        <w:t>Застосуємо рівність Дір</w:t>
-      </w:r>
-      <w:r>
-        <w:t>і</w:t>
-      </w:r>
-      <w:r>
-        <w:t xml:space="preserve">хле для функції </w:t>
-      </w:r>
-      <w:r>
-        <w:rPr>
-          <w:position w:val="-12"/>
-        </w:rPr>
-        <w:object w:dxaOrig="600" w:dyaOrig="360">
-          <v:shape id="_x0000_i1144" type="#_x0000_t75" style="width:30pt;height:18pt" o:ole="">
-            <v:imagedata r:id="rId238" o:title=""/>
-          </v:shape>
-          <o:OLEObject Type="Embed" ProgID="Equation.3" ShapeID="_x0000_i1144" DrawAspect="Content" ObjectID="_1618042542" r:id="rId239"/>
-        </w:object>
-      </w:r>
-      <w:r>
-        <w:t xml:space="preserve">. Будемо мати </w:t>
-      </w:r>
-    </w:p>
-    <w:p>
-      <w:pPr>
-        <w:pStyle w:val="dtext"/>
-      </w:pPr>
-      <w:r>
-        <w:rPr>
-          <w:position w:val="-34"/>
-        </w:rPr>
-        <w:object w:dxaOrig="3340" w:dyaOrig="780">
-          <v:shape id="_x0000_i1145" type="#_x0000_t75" style="width:167.25pt;height:39pt" o:ole="">
-            <v:imagedata r:id="rId240" o:title=""/>
-          </v:shape>
-          <o:OLEObject Type="Embed" ProgID="Equation.3" ShapeID="_x0000_i1145" DrawAspect="Content" ObjectID="_1618042543" r:id="rId241"/>
-        </w:object>
-      </w:r>
-      <w:r>
-        <w:t xml:space="preserve">. Звідси маємо, що </w:t>
-      </w:r>
-      <w:r>
-        <w:rPr>
-          <w:position w:val="-12"/>
-        </w:rPr>
-        <w:object w:dxaOrig="2299" w:dyaOrig="360">
-          <v:shape id="_x0000_i1146" type="#_x0000_t75" style="width:114.75pt;height:18pt" o:ole="">
-            <v:imagedata r:id="rId242" o:title=""/>
-          </v:shape>
-          <o:OLEObject Type="Embed" ProgID="Equation.3" ShapeID="_x0000_i1146" DrawAspect="Content" ObjectID="_1618042544" r:id="rId243"/>
-        </w:object>
-      </w:r>
-      <w:r>
-        <w:t xml:space="preserve">. Остання рівність означає, що </w:t>
-      </w:r>
-      <w:r>
-        <w:rPr>
-          <w:position w:val="-12"/>
-        </w:rPr>
-        <w:object w:dxaOrig="2240" w:dyaOrig="420">
-          <v:shape id="_x0000_i1147" type="#_x0000_t75" style="width:111.75pt;height:21pt" o:ole="">
-            <v:imagedata r:id="rId244" o:title=""/>
-          </v:shape>
-          <o:OLEObject Type="Embed" ProgID="Equation.3" ShapeID="_x0000_i1147" DrawAspect="Content" ObjectID="_1618042545" r:id="rId245"/>
-        </w:object>
-      </w:r>
-      <w:r>
-        <w:t xml:space="preserve">, а оскільки </w:t>
-      </w:r>
-      <w:r>
-        <w:rPr>
-          <w:position w:val="-12"/>
-        </w:rPr>
-        <w:object w:dxaOrig="1719" w:dyaOrig="360">
-          <v:shape id="_x0000_i1148" type="#_x0000_t75" style="width:86.25pt;height:18pt" o:ole="">
-            <v:imagedata r:id="rId246" o:title=""/>
-          </v:shape>
-          <o:OLEObject Type="Embed" ProgID="Equation.3" ShapeID="_x0000_i1148" DrawAspect="Content" ObjectID="_1618042546" r:id="rId247"/>
-        </w:object>
-      </w:r>
-      <w:r>
-        <w:t xml:space="preserve">, то </w:t>
-      </w:r>
-      <w:r>
-        <w:rPr>
-          <w:position w:val="-12"/>
-        </w:rPr>
-        <w:object w:dxaOrig="1760" w:dyaOrig="360">
-          <v:shape id="_x0000_i1149" type="#_x0000_t75" style="width:87.75pt;height:18pt" o:ole="">
-            <v:imagedata r:id="rId248" o:title=""/>
-          </v:shape>
-          <o:OLEObject Type="Embed" ProgID="Equation.3" ShapeID="_x0000_i1149" DrawAspect="Content" ObjectID="_1618042547" r:id="rId249"/>
-        </w:object>
-      </w:r>
-      <w:r>
-        <w:t xml:space="preserve">. Тобто ми маємо, що </w:t>
-      </w:r>
-      <w:r>
-        <w:rPr>
-          <w:position w:val="-12"/>
-        </w:rPr>
-        <w:object w:dxaOrig="1579" w:dyaOrig="380">
-          <v:shape id="_x0000_i1150" type="#_x0000_t75" style="width:78.75pt;height:18.75pt" o:ole="">
-            <v:imagedata r:id="rId250" o:title=""/>
-          </v:shape>
-          <o:OLEObject Type="Embed" ProgID="Equation.3" ShapeID="_x0000_i1150" DrawAspect="Content" ObjectID="_1618042548" r:id="rId251"/>
-        </w:object>
-      </w:r>
-      <w:r>
-        <w:t xml:space="preserve">. </w:t>
-      </w:r>
-    </w:p>
-    <w:p>
-      <w:pPr>
-        <w:pStyle w:val="dtext"/>
-      </w:pPr>
-      <w:r>
-        <w:t xml:space="preserve">Покажемо справедливість теореми для області </w:t>
-      </w:r>
-      <w:r>
-        <w:rPr>
-          <w:position w:val="-4"/>
-        </w:rPr>
-        <w:object w:dxaOrig="360" w:dyaOrig="300">
-          <v:shape id="_x0000_i1151" type="#_x0000_t75" style="width:18pt;height:15pt" o:ole="">
-            <v:imagedata r:id="rId252" o:title=""/>
-          </v:shape>
-          <o:OLEObject Type="Embed" ProgID="Equation.3" ShapeID="_x0000_i1151" DrawAspect="Content" ObjectID="_1618042549" r:id="rId253"/>
-        </w:object>
-      </w:r>
-      <w:r>
-        <w:t>.</w:t>
-      </w:r>
-    </w:p>
-    <w:p>
-      <w:pPr>
-        <w:pStyle w:val="dtext"/>
-      </w:pPr>
-      <w:r>
-        <w:t xml:space="preserve">Припускаючи існування двох регулярних гармонічних функцій які приймають на поверхні </w:t>
-      </w:r>
-      <w:r>
-        <w:rPr>
-          <w:position w:val="-6"/>
-        </w:rPr>
-        <w:object w:dxaOrig="260" w:dyaOrig="300">
-          <v:shape id="_x0000_i1152" type="#_x0000_t75" style="width:12.75pt;height:15pt" o:ole="">
-            <v:imagedata r:id="rId230" o:title=""/>
-          </v:shape>
-          <o:OLEObject Type="Embed" ProgID="Equation.3" ShapeID="_x0000_i1152" DrawAspect="Content" ObjectID="_1618042550" r:id="rId254"/>
-        </w:object>
-      </w:r>
-      <w:r>
-        <w:t xml:space="preserve"> однакові значення</w:t>
-      </w:r>
-      <w:r>
-        <w:t xml:space="preserve"> </w:t>
-      </w:r>
-      <w:r>
-        <w:tab/>
-      </w:r>
-      <w:r>
-        <w:rPr>
-          <w:position w:val="-40"/>
-        </w:rPr>
-        <w:object w:dxaOrig="2220" w:dyaOrig="940">
-          <v:shape id="_x0000_i1153" type="#_x0000_t75" style="width:111pt;height:47.25pt" o:ole="">
-            <v:imagedata r:id="rId255" o:title=""/>
-          </v:shape>
-          <o:OLEObject Type="Embed" ProgID="Equation.3" ShapeID="_x0000_i1153" DrawAspect="Content" ObjectID="_1618042551" r:id="rId256"/>
-        </w:object>
-      </w:r>
-      <w:r>
-        <w:t xml:space="preserve"> отримаємо для функції </w:t>
-      </w:r>
-      <w:r>
-        <w:rPr>
-          <w:position w:val="-12"/>
-        </w:rPr>
-        <w:object w:dxaOrig="2400" w:dyaOrig="380">
-          <v:shape id="_x0000_i1154" type="#_x0000_t75" style="width:120pt;height:18.75pt" o:ole="">
-            <v:imagedata r:id="rId234" o:title=""/>
-          </v:shape>
-          <o:OLEObject Type="Embed" ProgID="Equation.3" ShapeID="_x0000_i1154" DrawAspect="Content" ObjectID="_1618042552" r:id="rId257"/>
-        </w:object>
-      </w:r>
-      <w:r>
-        <w:t xml:space="preserve"> задачу </w:t>
-      </w:r>
-      <w:r>
-        <w:rPr>
-          <w:position w:val="-62"/>
-        </w:rPr>
-        <w:object w:dxaOrig="3680" w:dyaOrig="1380">
-          <v:shape id="_x0000_i1155" type="#_x0000_t75" style="width:183.75pt;height:69pt" o:ole="">
-            <v:imagedata r:id="rId258" o:title=""/>
-          </v:shape>
-          <o:OLEObject Type="Embed" ProgID="Equation.3" ShapeID="_x0000_i1155" DrawAspect="Content" ObjectID="_1618042553" r:id="rId259"/>
-        </w:object>
-      </w:r>
-    </w:p>
-    <w:p>
-      <w:pPr>
-        <w:pStyle w:val="dtext"/>
-      </w:pPr>
-      <w:r>
-        <w:t xml:space="preserve">Застосуємо для </w:t>
-      </w:r>
-      <w:r>
-        <w:rPr>
-          <w:position w:val="-12"/>
-        </w:rPr>
-        <w:object w:dxaOrig="600" w:dyaOrig="360">
-          <v:shape id="_x0000_i1156" type="#_x0000_t75" style="width:30pt;height:18pt" o:ole="">
-            <v:imagedata r:id="rId260" o:title=""/>
-          </v:shape>
-          <o:OLEObject Type="Embed" ProgID="Equation.3" ShapeID="_x0000_i1156" DrawAspect="Content" ObjectID="_1618042554" r:id="rId261"/>
-        </w:object>
-      </w:r>
-      <w:r>
-        <w:t xml:space="preserve"> рівність (5.18</w:t>
-      </w:r>
-      <w:r>
-        <w:t xml:space="preserve">) </w:t>
-      </w:r>
-      <w:r>
-        <w:rPr>
-          <w:position w:val="-38"/>
-        </w:rPr>
-        <w:object w:dxaOrig="6560" w:dyaOrig="820">
-          <v:shape id="_x0000_i1157" type="#_x0000_t75" style="width:327.75pt;height:41.25pt" o:ole="">
-            <v:imagedata r:id="rId262" o:title=""/>
-          </v:shape>
-          <o:OLEObject Type="Embed" ProgID="Equation.3" ShapeID="_x0000_i1157" DrawAspect="Content" ObjectID="_1618042555" r:id="rId263"/>
-        </w:object>
-      </w:r>
-      <w:r>
-        <w:t>.</w:t>
-      </w:r>
-    </w:p>
-    <w:p>
-      <w:pPr>
-        <w:pStyle w:val="dtext"/>
-      </w:pPr>
-      <w:r>
-        <w:t xml:space="preserve">Спрямуємо радіус кулі </w:t>
-      </w:r>
-      <w:r>
-        <w:rPr>
-          <w:position w:val="-4"/>
-        </w:rPr>
-        <w:object w:dxaOrig="279" w:dyaOrig="279">
-          <v:shape id="_x0000_i1158" type="#_x0000_t75" style="width:14.25pt;height:14.25pt" o:ole="">
-            <v:imagedata r:id="rId264" o:title=""/>
-          </v:shape>
-          <o:OLEObject Type="Embed" ProgID="Equation.3" ShapeID="_x0000_i1158" DrawAspect="Content" ObjectID="_1618042556" r:id="rId265"/>
-        </w:object>
-      </w:r>
-      <w:r>
-        <w:t xml:space="preserve"> до нуля і врахуємо умову регулярності на нескінченості </w:t>
-      </w:r>
-      <w:r>
-        <w:t xml:space="preserve"> </w:t>
-      </w:r>
-      <w:r>
-        <w:rPr>
-          <w:position w:val="-38"/>
-        </w:rPr>
-        <w:object w:dxaOrig="6399" w:dyaOrig="840">
-          <v:shape id="_x0000_i1159" type="#_x0000_t75" style="width:320.25pt;height:42pt" o:ole="">
-            <v:imagedata r:id="rId266" o:title=""/>
-          </v:shape>
-          <o:OLEObject Type="Embed" ProgID="Equation.3" ShapeID="_x0000_i1159" DrawAspect="Content" ObjectID="_1618042557" r:id="rId267"/>
-        </w:object>
-      </w:r>
-      <w:r>
-        <w:t>.</w:t>
-      </w:r>
-    </w:p>
-    <w:p>
-      <w:pPr>
-        <w:pStyle w:val="dtext"/>
-      </w:pPr>
-      <w:r>
-        <w:t xml:space="preserve">Таким чином </w:t>
-      </w:r>
-      <w:r>
-        <w:rPr>
-          <w:position w:val="-12"/>
-        </w:rPr>
-        <w:object w:dxaOrig="2200" w:dyaOrig="380">
-          <v:shape id="_x0000_i1160" type="#_x0000_t75" style="width:110.25pt;height:18.75pt" o:ole="">
-            <v:imagedata r:id="rId268" o:title=""/>
-          </v:shape>
-          <o:OLEObject Type="Embed" ProgID="Equation.3" ShapeID="_x0000_i1160" DrawAspect="Content" ObjectID="_1618042558" r:id="rId269"/>
-        </w:object>
-      </w:r>
-      <w:r>
-        <w:t xml:space="preserve">, а оскільки </w:t>
-      </w:r>
-      <w:r>
-        <w:rPr>
-          <w:position w:val="-12"/>
-        </w:rPr>
-        <w:object w:dxaOrig="1719" w:dyaOrig="360">
-          <v:shape id="_x0000_i1161" type="#_x0000_t75" style="width:86.25pt;height:18pt" o:ole="">
-            <v:imagedata r:id="rId270" o:title=""/>
-          </v:shape>
-          <o:OLEObject Type="Embed" ProgID="Equation.3" ShapeID="_x0000_i1161" DrawAspect="Content" ObjectID="_1618042559" r:id="rId271"/>
-        </w:object>
-      </w:r>
-      <w:r>
-        <w:t xml:space="preserve">, то </w:t>
-      </w:r>
-      <w:r>
-        <w:rPr>
-          <w:position w:val="-12"/>
-        </w:rPr>
-        <w:object w:dxaOrig="2299" w:dyaOrig="380">
-          <v:shape id="_x0000_i1162" type="#_x0000_t75" style="width:116.25pt;height:18.75pt" o:ole="">
-            <v:imagedata r:id="rId272" o:title=""/>
-          </v:shape>
-          <o:OLEObject Type="Embed" ProgID="Equation.3" ShapeID="_x0000_i1162" DrawAspect="Content" ObjectID="_1618042560" r:id="rId273"/>
-        </w:object>
-      </w:r>
-    </w:p>
-    <w:p>
-      <w:pPr>
-        <w:pStyle w:val="dtext"/>
-      </w:pPr>
-      <w:r>
-        <w:rPr>
-          <w:b/>
-        </w:rPr>
-        <w:t xml:space="preserve">Теорема </w:t>
-      </w:r>
-      <w:r>
-        <w:rPr>
-          <w:b/>
-        </w:rPr>
-        <w:t>5</w:t>
-      </w:r>
-      <w:r>
-        <w:rPr>
-          <w:b/>
-        </w:rPr>
-        <w:t xml:space="preserve"> </w:t>
+        <w:t xml:space="preserve"> гармонічних функцій</w:t>
       </w:r>
       <w:r>
         <w:rPr>
@@ -3199,7 +2760,545 @@
           <w:sz w:val="22"/>
           <w:szCs w:val="22"/>
         </w:rPr>
-        <w:t>(</w:t>
+        <w:t>)</w:t>
+      </w:r>
+      <w:r>
+        <w:rPr>
+          <w:i/>
+          <w:sz w:val="22"/>
+        </w:rPr>
+        <w:t xml:space="preserve"> </w:t>
+      </w:r>
+      <w:r>
+        <w:t xml:space="preserve">Якщо в обмеженій області </w:t>
+      </w:r>
+      <w:r>
+        <w:rPr>
+          <w:position w:val="-4"/>
+        </w:rPr>
+        <w:object w:dxaOrig="279" w:dyaOrig="279">
+          <v:shape id="_x0000_i1944" type="#_x0000_t75" style="width:14.25pt;height:14.25pt" o:ole="">
+            <v:imagedata r:id="rId222" o:title=""/>
+          </v:shape>
+          <o:OLEObject Type="Embed" ProgID="Equation.3" ShapeID="_x0000_i1944" DrawAspect="Content" ObjectID="_1619967381" r:id="rId223"/>
+        </w:object>
+      </w:r>
+      <w:r>
+        <w:t xml:space="preserve">, (або в області </w:t>
+      </w:r>
+      <w:r>
+        <w:rPr>
+          <w:position w:val="-6"/>
+        </w:rPr>
+        <w:object w:dxaOrig="1300" w:dyaOrig="340">
+          <v:shape id="_x0000_i1945" type="#_x0000_t75" style="width:65.25pt;height:17.25pt" o:ole="">
+            <v:imagedata r:id="rId224" o:title=""/>
+          </v:shape>
+          <o:OLEObject Type="Embed" ProgID="Equation.3" ShapeID="_x0000_i1945" DrawAspect="Content" ObjectID="_1619967382" r:id="rId225"/>
+        </w:object>
+      </w:r>
+      <w:r>
+        <w:t xml:space="preserve">) існує гармонічна функція (або гармонічна функція регулярна на нескінченості), яка приймає на поверхні </w:t>
+      </w:r>
+      <w:r>
+        <w:rPr>
+          <w:position w:val="-6"/>
+        </w:rPr>
+        <w:object w:dxaOrig="260" w:dyaOrig="300">
+          <v:shape id="_x0000_i1946" type="#_x0000_t75" style="width:12.75pt;height:15pt" o:ole="">
+            <v:imagedata r:id="rId226" o:title=""/>
+          </v:shape>
+          <o:OLEObject Type="Embed" ProgID="Equation.3" ShapeID="_x0000_i1946" DrawAspect="Content" ObjectID="_1619967383" r:id="rId227"/>
+        </w:object>
+      </w:r>
+      <w:r>
+        <w:t xml:space="preserve"> задані значення, то така функція </w:t>
+      </w:r>
+      <w:r>
+        <w:t>є</w:t>
+      </w:r>
+      <w:r>
+        <w:t>дина.</w:t>
+      </w:r>
+    </w:p>
+    <w:p>
+      <w:pPr>
+        <w:pStyle w:val="dtext"/>
+      </w:pPr>
+      <w:r>
+        <w:rPr>
+          <w:b/>
+          <w:i/>
+        </w:rPr>
+        <w:t>Доведення</w:t>
+      </w:r>
+      <w:r>
+        <w:rPr>
+          <w:b/>
+          <w:i/>
+        </w:rPr>
+        <w:t xml:space="preserve"> </w:t>
+      </w:r>
+      <w:r>
+        <w:t xml:space="preserve">Припустимо, що в області </w:t>
+      </w:r>
+      <w:r>
+        <w:rPr>
+          <w:position w:val="-4"/>
+        </w:rPr>
+        <w:object w:dxaOrig="279" w:dyaOrig="279">
+          <v:shape id="_x0000_i1947" type="#_x0000_t75" style="width:14.25pt;height:14.25pt" o:ole="">
+            <v:imagedata r:id="rId228" o:title=""/>
+          </v:shape>
+          <o:OLEObject Type="Embed" ProgID="Equation.3" ShapeID="_x0000_i1947" DrawAspect="Content" ObjectID="_1619967384" r:id="rId229"/>
+        </w:object>
+      </w:r>
+      <w:r>
+        <w:t xml:space="preserve"> існує </w:t>
+      </w:r>
+      <w:r>
+        <w:t>принаймні</w:t>
+      </w:r>
+      <w:r>
+        <w:t xml:space="preserve"> дві гармонічні </w:t>
+      </w:r>
+      <w:r>
+        <w:lastRenderedPageBreak/>
+        <w:t xml:space="preserve">функції, які приймають на поверхні </w:t>
+      </w:r>
+      <w:r>
+        <w:rPr>
+          <w:position w:val="-6"/>
+        </w:rPr>
+        <w:object w:dxaOrig="260" w:dyaOrig="300">
+          <v:shape id="_x0000_i1948" type="#_x0000_t75" style="width:12.75pt;height:15pt" o:ole="">
+            <v:imagedata r:id="rId230" o:title=""/>
+          </v:shape>
+          <o:OLEObject Type="Embed" ProgID="Equation.3" ShapeID="_x0000_i1948" DrawAspect="Content" ObjectID="_1619967385" r:id="rId231"/>
+        </w:object>
+      </w:r>
+      <w:r>
+        <w:t xml:space="preserve"> однакові значення</w:t>
+      </w:r>
+      <w:r>
+        <w:t xml:space="preserve"> </w:t>
+      </w:r>
+      <w:r>
+        <w:tab/>
+      </w:r>
+      <w:r>
+        <w:rPr>
+          <w:position w:val="-40"/>
+        </w:rPr>
+        <w:object w:dxaOrig="2160" w:dyaOrig="940">
+          <v:shape id="_x0000_i1949" type="#_x0000_t75" style="width:108pt;height:47.25pt" o:ole="">
+            <v:imagedata r:id="rId232" o:title=""/>
+          </v:shape>
+          <o:OLEObject Type="Embed" ProgID="Equation.3" ShapeID="_x0000_i1949" DrawAspect="Content" ObjectID="_1619967386" r:id="rId233"/>
+        </w:object>
+      </w:r>
+    </w:p>
+    <w:p>
+      <w:pPr>
+        <w:pStyle w:val="dtext"/>
+      </w:pPr>
+      <w:r>
+        <w:t xml:space="preserve">Для функції </w:t>
+      </w:r>
+      <w:r>
+        <w:rPr>
+          <w:position w:val="-12"/>
+        </w:rPr>
+        <w:object w:dxaOrig="2400" w:dyaOrig="380">
+          <v:shape id="_x0000_i1950" type="#_x0000_t75" style="width:120pt;height:18.75pt" o:ole="">
+            <v:imagedata r:id="rId234" o:title=""/>
+          </v:shape>
+          <o:OLEObject Type="Embed" ProgID="Equation.3" ShapeID="_x0000_i1950" DrawAspect="Content" ObjectID="_1619967387" r:id="rId235"/>
+        </w:object>
+      </w:r>
+      <w:r>
+        <w:t xml:space="preserve"> будемо мати</w:t>
+      </w:r>
+      <w:r>
+        <w:t xml:space="preserve"> задачу</w:t>
+      </w:r>
+      <w:r>
+        <w:tab/>
+      </w:r>
+      <w:r>
+        <w:t xml:space="preserve"> </w:t>
+      </w:r>
+      <w:r>
+        <w:rPr>
+          <w:position w:val="-38"/>
+        </w:rPr>
+        <w:object w:dxaOrig="2100" w:dyaOrig="900">
+          <v:shape id="_x0000_i1951" type="#_x0000_t75" style="width:105pt;height:45pt" o:ole="">
+            <v:imagedata r:id="rId236" o:title=""/>
+          </v:shape>
+          <o:OLEObject Type="Embed" ProgID="Equation.3" ShapeID="_x0000_i1951" DrawAspect="Content" ObjectID="_1619967388" r:id="rId237"/>
+        </w:object>
+      </w:r>
+    </w:p>
+    <w:p>
+      <w:pPr>
+        <w:pStyle w:val="dtext"/>
+      </w:pPr>
+      <w:r>
+        <w:t xml:space="preserve">Застосуємо рівність </w:t>
+      </w:r>
+      <w:proofErr w:type="spellStart"/>
+      <w:r>
+        <w:t>Дір</w:t>
+      </w:r>
+      <w:r>
+        <w:t>і</w:t>
+      </w:r>
+      <w:r>
+        <w:t>хле</w:t>
+      </w:r>
+      <w:proofErr w:type="spellEnd"/>
+      <w:r>
+        <w:t xml:space="preserve"> для функції </w:t>
+      </w:r>
+      <w:r>
+        <w:rPr>
+          <w:position w:val="-12"/>
+        </w:rPr>
+        <w:object w:dxaOrig="600" w:dyaOrig="360">
+          <v:shape id="_x0000_i1952" type="#_x0000_t75" style="width:30pt;height:18pt" o:ole="">
+            <v:imagedata r:id="rId238" o:title=""/>
+          </v:shape>
+          <o:OLEObject Type="Embed" ProgID="Equation.3" ShapeID="_x0000_i1952" DrawAspect="Content" ObjectID="_1619967389" r:id="rId239"/>
+        </w:object>
+      </w:r>
+      <w:r>
+        <w:t xml:space="preserve">. Будемо мати </w:t>
+      </w:r>
+    </w:p>
+    <w:p>
+      <w:pPr>
+        <w:pStyle w:val="dtext"/>
+      </w:pPr>
+      <w:r>
+        <w:rPr>
+          <w:position w:val="-34"/>
+        </w:rPr>
+        <w:object w:dxaOrig="3340" w:dyaOrig="780">
+          <v:shape id="_x0000_i1953" type="#_x0000_t75" style="width:167.25pt;height:39pt" o:ole="">
+            <v:imagedata r:id="rId240" o:title=""/>
+          </v:shape>
+          <o:OLEObject Type="Embed" ProgID="Equation.3" ShapeID="_x0000_i1953" DrawAspect="Content" ObjectID="_1619967390" r:id="rId241"/>
+        </w:object>
+      </w:r>
+      <w:r>
+        <w:t xml:space="preserve">. Звідси маємо, що </w:t>
+      </w:r>
+      <w:r>
+        <w:rPr>
+          <w:position w:val="-12"/>
+        </w:rPr>
+        <w:object w:dxaOrig="2299" w:dyaOrig="360">
+          <v:shape id="_x0000_i1954" type="#_x0000_t75" style="width:114.75pt;height:18pt" o:ole="">
+            <v:imagedata r:id="rId242" o:title=""/>
+          </v:shape>
+          <o:OLEObject Type="Embed" ProgID="Equation.3" ShapeID="_x0000_i1954" DrawAspect="Content" ObjectID="_1619967391" r:id="rId243"/>
+        </w:object>
+      </w:r>
+      <w:r>
+        <w:t xml:space="preserve">. Остання рівність означає, що </w:t>
+      </w:r>
+      <w:r>
+        <w:rPr>
+          <w:position w:val="-12"/>
+        </w:rPr>
+        <w:pict>
+          <v:shape id="_x0000_i1955" type="#_x0000_t75" style="width:111.75pt;height:21pt">
+            <v:imagedata r:id="rId244" o:title=""/>
+          </v:shape>
+        </w:pict>
+      </w:r>
+      <w:r>
+        <w:t xml:space="preserve">, а оскільки </w:t>
+      </w:r>
+      <w:r>
+        <w:rPr>
+          <w:position w:val="-12"/>
+        </w:rPr>
+        <w:object w:dxaOrig="1719" w:dyaOrig="360">
+          <v:shape id="_x0000_i1956" type="#_x0000_t75" style="width:86.25pt;height:18pt" o:ole="">
+            <v:imagedata r:id="rId245" o:title=""/>
+          </v:shape>
+          <o:OLEObject Type="Embed" ProgID="Equation.3" ShapeID="_x0000_i1956" DrawAspect="Content" ObjectID="_1619967392" r:id="rId246"/>
+        </w:object>
+      </w:r>
+      <w:r>
+        <w:t xml:space="preserve">, то </w:t>
+      </w:r>
+      <w:r>
+        <w:rPr>
+          <w:position w:val="-12"/>
+        </w:rPr>
+        <w:object w:dxaOrig="1760" w:dyaOrig="360">
+          <v:shape id="_x0000_i1957" type="#_x0000_t75" style="width:87.75pt;height:18pt" o:ole="">
+            <v:imagedata r:id="rId247" o:title=""/>
+          </v:shape>
+          <o:OLEObject Type="Embed" ProgID="Equation.3" ShapeID="_x0000_i1957" DrawAspect="Content" ObjectID="_1619967393" r:id="rId248"/>
+        </w:object>
+      </w:r>
+      <w:r>
+        <w:t xml:space="preserve">. Тобто ми маємо, що </w:t>
+      </w:r>
+      <w:r>
+        <w:rPr>
+          <w:position w:val="-12"/>
+        </w:rPr>
+        <w:object w:dxaOrig="1579" w:dyaOrig="380">
+          <v:shape id="_x0000_i1958" type="#_x0000_t75" style="width:78.75pt;height:18.75pt" o:ole="">
+            <v:imagedata r:id="rId249" o:title=""/>
+          </v:shape>
+          <o:OLEObject Type="Embed" ProgID="Equation.3" ShapeID="_x0000_i1958" DrawAspect="Content" ObjectID="_1619967394" r:id="rId250"/>
+        </w:object>
+      </w:r>
+      <w:r>
+        <w:t xml:space="preserve">. </w:t>
+      </w:r>
+    </w:p>
+    <w:p>
+      <w:pPr>
+        <w:pStyle w:val="dtext"/>
+      </w:pPr>
+      <w:r>
+        <w:t xml:space="preserve">Покажемо справедливість теореми для області </w:t>
+      </w:r>
+      <w:r>
+        <w:rPr>
+          <w:position w:val="-4"/>
+        </w:rPr>
+        <w:object w:dxaOrig="360" w:dyaOrig="300">
+          <v:shape id="_x0000_i1959" type="#_x0000_t75" style="width:18pt;height:15pt" o:ole="">
+            <v:imagedata r:id="rId251" o:title=""/>
+          </v:shape>
+          <o:OLEObject Type="Embed" ProgID="Equation.3" ShapeID="_x0000_i1959" DrawAspect="Content" ObjectID="_1619967395" r:id="rId252"/>
+        </w:object>
+      </w:r>
+      <w:r>
+        <w:t>.</w:t>
+      </w:r>
+    </w:p>
+    <w:p>
+      <w:pPr>
+        <w:pStyle w:val="dtext"/>
+      </w:pPr>
+      <w:r>
+        <w:t xml:space="preserve">Припускаючи існування двох регулярних гармонічних функцій які приймають на поверхні </w:t>
+      </w:r>
+      <w:r>
+        <w:rPr>
+          <w:position w:val="-6"/>
+        </w:rPr>
+        <w:object w:dxaOrig="260" w:dyaOrig="300">
+          <v:shape id="_x0000_i1960" type="#_x0000_t75" style="width:12.75pt;height:15pt" o:ole="">
+            <v:imagedata r:id="rId230" o:title=""/>
+          </v:shape>
+          <o:OLEObject Type="Embed" ProgID="Equation.3" ShapeID="_x0000_i1960" DrawAspect="Content" ObjectID="_1619967396" r:id="rId253"/>
+        </w:object>
+      </w:r>
+      <w:r>
+        <w:t xml:space="preserve"> однакові значення</w:t>
+      </w:r>
+      <w:r>
+        <w:t xml:space="preserve"> </w:t>
+      </w:r>
+      <w:r>
+        <w:tab/>
+      </w:r>
+      <w:r>
+        <w:rPr>
+          <w:position w:val="-40"/>
+        </w:rPr>
+        <w:object w:dxaOrig="2220" w:dyaOrig="940">
+          <v:shape id="_x0000_i1961" type="#_x0000_t75" style="width:111pt;height:47.25pt" o:ole="">
+            <v:imagedata r:id="rId254" o:title=""/>
+          </v:shape>
+          <o:OLEObject Type="Embed" ProgID="Equation.3" ShapeID="_x0000_i1961" DrawAspect="Content" ObjectID="_1619967397" r:id="rId255"/>
+        </w:object>
+      </w:r>
+      <w:r>
+        <w:t xml:space="preserve"> отримаємо для функції </w:t>
+      </w:r>
+      <w:r>
+        <w:rPr>
+          <w:position w:val="-12"/>
+        </w:rPr>
+        <w:object w:dxaOrig="2400" w:dyaOrig="380">
+          <v:shape id="_x0000_i1962" type="#_x0000_t75" style="width:120pt;height:18.75pt" o:ole="">
+            <v:imagedata r:id="rId234" o:title=""/>
+          </v:shape>
+          <o:OLEObject Type="Embed" ProgID="Equation.3" ShapeID="_x0000_i1962" DrawAspect="Content" ObjectID="_1619967398" r:id="rId256"/>
+        </w:object>
+      </w:r>
+      <w:r>
+        <w:t xml:space="preserve"> задачу </w:t>
+      </w:r>
+      <w:r>
+        <w:rPr>
+          <w:position w:val="-62"/>
+        </w:rPr>
+        <w:object w:dxaOrig="3680" w:dyaOrig="1380">
+          <v:shape id="_x0000_i1963" type="#_x0000_t75" style="width:183.75pt;height:69pt" o:ole="">
+            <v:imagedata r:id="rId257" o:title=""/>
+          </v:shape>
+          <o:OLEObject Type="Embed" ProgID="Equation.3" ShapeID="_x0000_i1963" DrawAspect="Content" ObjectID="_1619967399" r:id="rId258"/>
+        </w:object>
+      </w:r>
+    </w:p>
+    <w:p>
+      <w:pPr>
+        <w:pStyle w:val="dtext"/>
+      </w:pPr>
+      <w:r>
+        <w:t xml:space="preserve">Застосуємо для </w:t>
+      </w:r>
+      <w:r>
+        <w:rPr>
+          <w:position w:val="-12"/>
+        </w:rPr>
+        <w:object w:dxaOrig="600" w:dyaOrig="360">
+          <v:shape id="_x0000_i1964" type="#_x0000_t75" style="width:30pt;height:18pt" o:ole="">
+            <v:imagedata r:id="rId259" o:title=""/>
+          </v:shape>
+          <o:OLEObject Type="Embed" ProgID="Equation.3" ShapeID="_x0000_i1964" DrawAspect="Content" ObjectID="_1619967400" r:id="rId260"/>
+        </w:object>
+      </w:r>
+      <w:r>
+        <w:t xml:space="preserve"> рівність (5.18</w:t>
+      </w:r>
+      <w:r>
+        <w:t xml:space="preserve">) </w:t>
+      </w:r>
+      <w:r>
+        <w:rPr>
+          <w:position w:val="-38"/>
+        </w:rPr>
+        <w:object w:dxaOrig="6560" w:dyaOrig="820">
+          <v:shape id="_x0000_i1965" type="#_x0000_t75" style="width:327.75pt;height:41.25pt" o:ole="">
+            <v:imagedata r:id="rId261" o:title=""/>
+          </v:shape>
+          <o:OLEObject Type="Embed" ProgID="Equation.3" ShapeID="_x0000_i1965" DrawAspect="Content" ObjectID="_1619967401" r:id="rId262"/>
+        </w:object>
+      </w:r>
+      <w:r>
+        <w:t>.</w:t>
+      </w:r>
+    </w:p>
+    <w:p>
+      <w:pPr>
+        <w:pStyle w:val="dtext"/>
+      </w:pPr>
+      <w:r>
+        <w:t xml:space="preserve">Спрямуємо радіус кулі </w:t>
+      </w:r>
+      <w:r>
+        <w:rPr>
+          <w:position w:val="-4"/>
+        </w:rPr>
+        <w:object w:dxaOrig="279" w:dyaOrig="279">
+          <v:shape id="_x0000_i1966" type="#_x0000_t75" style="width:14.25pt;height:14.25pt" o:ole="">
+            <v:imagedata r:id="rId263" o:title=""/>
+          </v:shape>
+          <o:OLEObject Type="Embed" ProgID="Equation.3" ShapeID="_x0000_i1966" DrawAspect="Content" ObjectID="_1619967402" r:id="rId264"/>
+        </w:object>
+      </w:r>
+      <w:r>
+        <w:t xml:space="preserve"> до нуля і врахуємо умову регулярності на нескінченості </w:t>
+      </w:r>
+      <w:r>
+        <w:t xml:space="preserve"> </w:t>
+      </w:r>
+      <w:r>
+        <w:rPr>
+          <w:position w:val="-38"/>
+        </w:rPr>
+        <w:object w:dxaOrig="6399" w:dyaOrig="840">
+          <v:shape id="_x0000_i1967" type="#_x0000_t75" style="width:320.25pt;height:42pt" o:ole="">
+            <v:imagedata r:id="rId265" o:title=""/>
+          </v:shape>
+          <o:OLEObject Type="Embed" ProgID="Equation.3" ShapeID="_x0000_i1967" DrawAspect="Content" ObjectID="_1619967403" r:id="rId266"/>
+        </w:object>
+      </w:r>
+      <w:r>
+        <w:t>.</w:t>
+      </w:r>
+    </w:p>
+    <w:p>
+      <w:pPr>
+        <w:pStyle w:val="dtext"/>
+      </w:pPr>
+      <w:r>
+        <w:t xml:space="preserve">Таким чином </w:t>
+      </w:r>
+      <w:r>
+        <w:rPr>
+          <w:position w:val="-12"/>
+        </w:rPr>
+        <w:object w:dxaOrig="2200" w:dyaOrig="380">
+          <v:shape id="_x0000_i1968" type="#_x0000_t75" style="width:110.25pt;height:18.75pt" o:ole="">
+            <v:imagedata r:id="rId267" o:title=""/>
+          </v:shape>
+          <o:OLEObject Type="Embed" ProgID="Equation.3" ShapeID="_x0000_i1968" DrawAspect="Content" ObjectID="_1619967404" r:id="rId268"/>
+        </w:object>
+      </w:r>
+      <w:r>
+        <w:t xml:space="preserve">, а оскільки </w:t>
+      </w:r>
+      <w:r>
+        <w:rPr>
+          <w:position w:val="-12"/>
+        </w:rPr>
+        <w:object w:dxaOrig="1719" w:dyaOrig="360">
+          <v:shape id="_x0000_i1969" type="#_x0000_t75" style="width:86.25pt;height:18pt" o:ole="">
+            <v:imagedata r:id="rId269" o:title=""/>
+          </v:shape>
+          <o:OLEObject Type="Embed" ProgID="Equation.3" ShapeID="_x0000_i1969" DrawAspect="Content" ObjectID="_1619967405" r:id="rId270"/>
+        </w:object>
+      </w:r>
+      <w:r>
+        <w:t xml:space="preserve">, то </w:t>
+      </w:r>
+      <w:r>
+        <w:rPr>
+          <w:position w:val="-12"/>
+        </w:rPr>
+        <w:object w:dxaOrig="2299" w:dyaOrig="380">
+          <v:shape id="_x0000_i1970" type="#_x0000_t75" style="width:116.25pt;height:18.75pt" o:ole="">
+            <v:imagedata r:id="rId271" o:title=""/>
+          </v:shape>
+          <o:OLEObject Type="Embed" ProgID="Equation.3" ShapeID="_x0000_i1970" DrawAspect="Content" ObjectID="_1619967406" r:id="rId272"/>
+        </w:object>
+      </w:r>
+    </w:p>
+    <w:p>
+      <w:pPr>
+        <w:pStyle w:val="dtext"/>
+      </w:pPr>
+      <w:r>
+        <w:rPr>
+          <w:b/>
+        </w:rPr>
+        <w:t xml:space="preserve">Теорема </w:t>
+      </w:r>
+      <w:r>
+        <w:rPr>
+          <w:b/>
+        </w:rPr>
+        <w:t>5</w:t>
+      </w:r>
+      <w:r>
+        <w:rPr>
+          <w:b/>
+        </w:rPr>
+        <w:t xml:space="preserve"> </w:t>
       </w:r>
       <w:r>
         <w:rPr>
@@ -3207,7 +3306,7 @@
           <w:sz w:val="22"/>
           <w:szCs w:val="22"/>
         </w:rPr>
-        <w:t>Друга теорема єдиності гармонічних функцій</w:t>
+        <w:t>(</w:t>
       </w:r>
       <w:r>
         <w:rPr>
@@ -3215,554 +3314,25 @@
           <w:sz w:val="22"/>
           <w:szCs w:val="22"/>
         </w:rPr>
-        <w:t>)</w:t>
-      </w:r>
-      <w:r>
-        <w:rPr>
-          <w:i/>
-          <w:sz w:val="22"/>
-        </w:rPr>
-        <w:t xml:space="preserve"> </w:t>
-      </w:r>
-      <w:r>
-        <w:t xml:space="preserve">Якщо в обмеженій області </w:t>
-      </w:r>
-      <w:r>
-        <w:rPr>
-          <w:position w:val="-4"/>
-        </w:rPr>
-        <w:object w:dxaOrig="279" w:dyaOrig="279">
-          <v:shape id="_x0000_i1163" type="#_x0000_t75" style="width:14.25pt;height:14.25pt" o:ole="">
-            <v:imagedata r:id="rId222" o:title=""/>
-          </v:shape>
-          <o:OLEObject Type="Embed" ProgID="Equation.3" ShapeID="_x0000_i1163" DrawAspect="Content" ObjectID="_1618042561" r:id="rId274"/>
-        </w:object>
-      </w:r>
-      <w:r>
-        <w:t xml:space="preserve">, (або в області </w:t>
-      </w:r>
-      <w:r>
-        <w:rPr>
-          <w:position w:val="-6"/>
-        </w:rPr>
-        <w:object w:dxaOrig="1300" w:dyaOrig="340">
-          <v:shape id="_x0000_i1164" type="#_x0000_t75" style="width:65.25pt;height:17.25pt" o:ole="">
-            <v:imagedata r:id="rId224" o:title=""/>
-          </v:shape>
-          <o:OLEObject Type="Embed" ProgID="Equation.3" ShapeID="_x0000_i1164" DrawAspect="Content" ObjectID="_1618042562" r:id="rId275"/>
-        </w:object>
-      </w:r>
-      <w:r>
-        <w:t xml:space="preserve">) існує гармонічна функція (або гармонічна функція регулярна на нескінченості), яка приймає на поверхні </w:t>
-      </w:r>
-      <w:r>
-        <w:rPr>
-          <w:position w:val="-6"/>
-        </w:rPr>
-        <w:object w:dxaOrig="260" w:dyaOrig="300">
-          <v:shape id="_x0000_i1165" type="#_x0000_t75" style="width:12.75pt;height:15pt" o:ole="">
-            <v:imagedata r:id="rId226" o:title=""/>
-          </v:shape>
-          <o:OLEObject Type="Embed" ProgID="Equation.3" ShapeID="_x0000_i1165" DrawAspect="Content" ObjectID="_1618042563" r:id="rId276"/>
-        </w:object>
-      </w:r>
-      <w:r>
-        <w:t xml:space="preserve"> задані значення своєї нормальної похідної </w:t>
-      </w:r>
-      <w:r>
-        <w:rPr>
-          <w:position w:val="-32"/>
-        </w:rPr>
-        <w:object w:dxaOrig="720" w:dyaOrig="780">
-          <v:shape id="_x0000_i1166" type="#_x0000_t75" style="width:36pt;height:39pt" o:ole="">
-            <v:imagedata r:id="rId277" o:title=""/>
-          </v:shape>
-          <o:OLEObject Type="Embed" ProgID="Equation.3" ShapeID="_x0000_i1166" DrawAspect="Content" ObjectID="_1618042564" r:id="rId278"/>
-        </w:object>
-      </w:r>
-      <w:r>
-        <w:t>, то в</w:t>
-      </w:r>
-      <w:bookmarkStart w:id="0" w:name="_GoBack"/>
-      <w:bookmarkEnd w:id="0"/>
-      <w:r>
-        <w:t xml:space="preserve"> області </w:t>
-      </w:r>
-      <w:r>
-        <w:rPr>
-          <w:position w:val="-4"/>
-        </w:rPr>
-        <w:object w:dxaOrig="279" w:dyaOrig="279">
-          <v:shape id="_x0000_i1167" type="#_x0000_t75" style="width:14.25pt;height:14.25pt" o:ole="">
-            <v:imagedata r:id="rId279" o:title=""/>
-          </v:shape>
-          <o:OLEObject Type="Embed" ProgID="Equation.3" ShapeID="_x0000_i1167" DrawAspect="Content" ObjectID="_1618042565" r:id="rId280"/>
-        </w:object>
-      </w:r>
-      <w:r>
-        <w:t xml:space="preserve"> вона визначається с точністю до адитивної константи, а в області </w:t>
-      </w:r>
-      <w:r>
-        <w:rPr>
-          <w:position w:val="-4"/>
-        </w:rPr>
-        <w:object w:dxaOrig="360" w:dyaOrig="300">
-          <v:shape id="_x0000_i1168" type="#_x0000_t75" style="width:18pt;height:15pt" o:ole="">
-            <v:imagedata r:id="rId281" o:title=""/>
-          </v:shape>
-          <o:OLEObject Type="Embed" ProgID="Equation.3" ShapeID="_x0000_i1168" DrawAspect="Content" ObjectID="_1618042566" r:id="rId282"/>
-        </w:object>
-      </w:r>
-      <w:r>
-        <w:t xml:space="preserve"> вона єдина.</w:t>
-      </w:r>
-    </w:p>
-    <w:p>
-      <w:pPr>
-        <w:pStyle w:val="dtext"/>
-      </w:pPr>
-      <w:r>
-        <w:rPr>
-          <w:b/>
-          <w:i/>
-        </w:rPr>
-        <w:t xml:space="preserve">Доведення </w:t>
-      </w:r>
-      <w:r>
-        <w:t xml:space="preserve">Припустимо, що в області </w:t>
-      </w:r>
-      <w:r>
-        <w:rPr>
-          <w:position w:val="-4"/>
-        </w:rPr>
-        <w:object w:dxaOrig="279" w:dyaOrig="279">
-          <v:shape id="_x0000_i1169" type="#_x0000_t75" style="width:14.25pt;height:14.25pt" o:ole="">
-            <v:imagedata r:id="rId228" o:title=""/>
-          </v:shape>
-          <o:OLEObject Type="Embed" ProgID="Equation.3" ShapeID="_x0000_i1169" DrawAspect="Content" ObjectID="_1618042567" r:id="rId283"/>
-        </w:object>
-      </w:r>
-      <w:r>
-        <w:t xml:space="preserve"> існує принаймі дві гармонічні функції, які приймають на поверхні </w:t>
-      </w:r>
-      <w:r>
-        <w:rPr>
-          <w:position w:val="-6"/>
-        </w:rPr>
-        <w:object w:dxaOrig="260" w:dyaOrig="300">
-          <v:shape id="_x0000_i1170" type="#_x0000_t75" style="width:12.75pt;height:15pt" o:ole="">
-            <v:imagedata r:id="rId230" o:title=""/>
-          </v:shape>
-          <o:OLEObject Type="Embed" ProgID="Equation.3" ShapeID="_x0000_i1170" DrawAspect="Content" ObjectID="_1618042568" r:id="rId284"/>
-        </w:object>
-      </w:r>
-      <w:r>
-        <w:t xml:space="preserve"> однакові значення нормальної похідної</w:t>
-      </w:r>
-    </w:p>
-    <w:p>
-      <w:pPr>
-        <w:pStyle w:val="dtext"/>
-      </w:pPr>
-      <w:r>
-        <w:rPr>
-          <w:position w:val="-56"/>
-        </w:rPr>
-        <w:object w:dxaOrig="2240" w:dyaOrig="1260">
-          <v:shape id="_x0000_i1171" type="#_x0000_t75" style="width:111.75pt;height:63pt" o:ole="">
-            <v:imagedata r:id="rId285" o:title=""/>
-          </v:shape>
-          <o:OLEObject Type="Embed" ProgID="Equation.3" ShapeID="_x0000_i1171" DrawAspect="Content" ObjectID="_1618042569" r:id="rId286"/>
-        </w:object>
-      </w:r>
-      <w:r>
-        <w:t>.</w:t>
-      </w:r>
-      <w:r>
-        <w:tab/>
-        <w:t xml:space="preserve">Для функції </w:t>
-      </w:r>
-      <w:r>
-        <w:rPr>
-          <w:position w:val="-12"/>
-        </w:rPr>
-        <w:object w:dxaOrig="2400" w:dyaOrig="380">
-          <v:shape id="_x0000_i1172" type="#_x0000_t75" style="width:120pt;height:18.75pt" o:ole="">
-            <v:imagedata r:id="rId234" o:title=""/>
-          </v:shape>
-          <o:OLEObject Type="Embed" ProgID="Equation.3" ShapeID="_x0000_i1172" DrawAspect="Content" ObjectID="_1618042570" r:id="rId287"/>
-        </w:object>
-      </w:r>
-      <w:r>
-        <w:t xml:space="preserve"> будемо мати </w:t>
-      </w:r>
-      <w:r>
-        <w:tab/>
-      </w:r>
-      <w:r>
-        <w:tab/>
-      </w:r>
-      <w:r>
-        <w:rPr>
-          <w:position w:val="-56"/>
-        </w:rPr>
-        <w:object w:dxaOrig="2160" w:dyaOrig="1260">
-          <v:shape id="_x0000_i1173" type="#_x0000_t75" style="width:108pt;height:63pt" o:ole="">
-            <v:imagedata r:id="rId288" o:title=""/>
-          </v:shape>
-          <o:OLEObject Type="Embed" ProgID="Equation.3" ShapeID="_x0000_i1173" DrawAspect="Content" ObjectID="_1618042571" r:id="rId289"/>
-        </w:object>
-      </w:r>
-      <w:r>
-        <w:tab/>
-      </w:r>
-      <w:r>
-        <w:t xml:space="preserve">Для функції </w:t>
-      </w:r>
-      <w:r>
-        <w:rPr>
-          <w:position w:val="-12"/>
-        </w:rPr>
-        <w:object w:dxaOrig="600" w:dyaOrig="360">
-          <v:shape id="_x0000_i1174" type="#_x0000_t75" style="width:30pt;height:18pt" o:ole="">
-            <v:imagedata r:id="rId290" o:title=""/>
-          </v:shape>
-          <o:OLEObject Type="Embed" ProgID="Equation.3" ShapeID="_x0000_i1174" DrawAspect="Content" ObjectID="_1618042572" r:id="rId291"/>
-        </w:object>
-      </w:r>
-      <w:r>
-        <w:t xml:space="preserve"> використаємо рівність Дірихле</w:t>
-      </w:r>
-    </w:p>
-    <w:p>
-      <w:pPr>
-        <w:pStyle w:val="dtext"/>
-      </w:pPr>
-      <w:r>
-        <w:rPr>
-          <w:position w:val="-34"/>
-        </w:rPr>
-        <w:object w:dxaOrig="3340" w:dyaOrig="780">
-          <v:shape id="_x0000_i1175" type="#_x0000_t75" style="width:167.25pt;height:39pt" o:ole="">
-            <v:imagedata r:id="rId292" o:title=""/>
-          </v:shape>
-          <o:OLEObject Type="Embed" ProgID="Equation.3" ShapeID="_x0000_i1175" DrawAspect="Content" ObjectID="_1618042573" r:id="rId293"/>
-        </w:object>
-      </w:r>
-      <w:r>
-        <w:t xml:space="preserve">, тобто </w:t>
-      </w:r>
-      <w:r>
-        <w:rPr>
-          <w:position w:val="-12"/>
-        </w:rPr>
-        <w:object w:dxaOrig="2220" w:dyaOrig="360">
-          <v:shape id="_x0000_i1176" type="#_x0000_t75" style="width:111pt;height:18pt" o:ole="">
-            <v:imagedata r:id="rId294" o:title=""/>
-          </v:shape>
-          <o:OLEObject Type="Embed" ProgID="Equation.3" ShapeID="_x0000_i1176" DrawAspect="Content" ObjectID="_1618042574" r:id="rId295"/>
-        </w:object>
-      </w:r>
-      <w:r>
-        <w:t xml:space="preserve">, </w:t>
-      </w:r>
-      <w:r>
-        <w:rPr>
-          <w:position w:val="-12"/>
-        </w:rPr>
-        <w:object w:dxaOrig="1500" w:dyaOrig="360">
-          <v:shape id="_x0000_i1177" type="#_x0000_t75" style="width:75pt;height:18pt" o:ole="">
-            <v:imagedata r:id="rId296" o:title=""/>
-          </v:shape>
-          <o:OLEObject Type="Embed" ProgID="Equation.3" ShapeID="_x0000_i1177" DrawAspect="Content" ObjectID="_1618042575" r:id="rId297"/>
-        </w:object>
-      </w:r>
-      <w:r>
-        <w:t xml:space="preserve">. Константа залишається невизначеною і таким сином </w:t>
-      </w:r>
-      <w:r>
-        <w:rPr>
-          <w:position w:val="-12"/>
-        </w:rPr>
-        <w:object w:dxaOrig="2340" w:dyaOrig="380">
-          <v:shape id="_x0000_i1178" type="#_x0000_t75" style="width:117pt;height:18.75pt" o:ole="">
-            <v:imagedata r:id="rId298" o:title=""/>
-          </v:shape>
-          <o:OLEObject Type="Embed" ProgID="Equation.3" ShapeID="_x0000_i1178" DrawAspect="Content" ObjectID="_1618042576" r:id="rId299"/>
-        </w:object>
-      </w:r>
-      <w:r>
-        <w:t>.</w:t>
-      </w:r>
-    </w:p>
-    <w:p>
-      <w:pPr>
-        <w:pStyle w:val="dtext"/>
-      </w:pPr>
-      <w:r>
-        <w:t xml:space="preserve">Покажемо справедливість теореми для області </w:t>
-      </w:r>
-      <w:r>
-        <w:rPr>
-          <w:position w:val="-4"/>
-        </w:rPr>
-        <w:object w:dxaOrig="360" w:dyaOrig="300">
-          <v:shape id="_x0000_i1179" type="#_x0000_t75" style="width:18pt;height:15pt" o:ole="">
-            <v:imagedata r:id="rId252" o:title=""/>
-          </v:shape>
-          <o:OLEObject Type="Embed" ProgID="Equation.3" ShapeID="_x0000_i1179" DrawAspect="Content" ObjectID="_1618042577" r:id="rId300"/>
-        </w:object>
-      </w:r>
-      <w:r>
-        <w:t>.</w:t>
-      </w:r>
-    </w:p>
-    <w:p>
-      <w:pPr>
-        <w:pStyle w:val="dtext"/>
-      </w:pPr>
-      <w:r>
-        <w:t xml:space="preserve">Припускаючи існування двох регулярних гармонічних функцій які приймають на поверхні </w:t>
-      </w:r>
-      <w:r>
-        <w:rPr>
-          <w:position w:val="-6"/>
-        </w:rPr>
-        <w:object w:dxaOrig="260" w:dyaOrig="300">
-          <v:shape id="_x0000_i1180" type="#_x0000_t75" style="width:12.75pt;height:15pt" o:ole="">
-            <v:imagedata r:id="rId230" o:title=""/>
-          </v:shape>
-          <o:OLEObject Type="Embed" ProgID="Equation.3" ShapeID="_x0000_i1180" DrawAspect="Content" ObjectID="_1618042578" r:id="rId301"/>
-        </w:object>
-      </w:r>
-      <w:r>
-        <w:t xml:space="preserve"> однакові значення</w:t>
-      </w:r>
-      <w:r>
-        <w:t xml:space="preserve"> </w:t>
-      </w:r>
-      <w:r>
-        <w:tab/>
-      </w:r>
-      <w:r>
-        <w:rPr>
-          <w:position w:val="-56"/>
-        </w:rPr>
-        <w:object w:dxaOrig="2299" w:dyaOrig="1260">
-          <v:shape id="_x0000_i1181" type="#_x0000_t75" style="width:114.75pt;height:63pt" o:ole="">
-            <v:imagedata r:id="rId302" o:title=""/>
-          </v:shape>
-          <o:OLEObject Type="Embed" ProgID="Equation.3" ShapeID="_x0000_i1181" DrawAspect="Content" ObjectID="_1618042579" r:id="rId303"/>
-        </w:object>
-      </w:r>
-      <w:r>
-        <w:t xml:space="preserve"> отримаємо для функції </w:t>
-      </w:r>
-      <w:r>
-        <w:rPr>
-          <w:position w:val="-12"/>
-        </w:rPr>
-        <w:object w:dxaOrig="2400" w:dyaOrig="380">
-          <v:shape id="_x0000_i1182" type="#_x0000_t75" style="width:120pt;height:18.75pt" o:ole="">
-            <v:imagedata r:id="rId234" o:title=""/>
-          </v:shape>
-          <o:OLEObject Type="Embed" ProgID="Equation.3" ShapeID="_x0000_i1182" DrawAspect="Content" ObjectID="_1618042580" r:id="rId304"/>
-        </w:object>
-      </w:r>
-      <w:r>
-        <w:t xml:space="preserve"> задачу </w:t>
-      </w:r>
-      <w:r>
-        <w:tab/>
-      </w:r>
-      <w:r>
-        <w:rPr>
-          <w:position w:val="-56"/>
-        </w:rPr>
-        <w:object w:dxaOrig="2220" w:dyaOrig="1260">
-          <v:shape id="_x0000_i1183" type="#_x0000_t75" style="width:111pt;height:63pt" o:ole="">
-            <v:imagedata r:id="rId305" o:title=""/>
-          </v:shape>
-          <o:OLEObject Type="Embed" ProgID="Equation.3" ShapeID="_x0000_i1183" DrawAspect="Content" ObjectID="_1618042581" r:id="rId306"/>
-        </w:object>
-      </w:r>
-    </w:p>
-    <w:p>
-      <w:pPr>
-        <w:pStyle w:val="dtext"/>
-      </w:pPr>
-      <w:r>
-        <w:t xml:space="preserve">Застосуємо для </w:t>
-      </w:r>
-      <w:r>
-        <w:rPr>
-          <w:position w:val="-12"/>
-        </w:rPr>
-        <w:object w:dxaOrig="600" w:dyaOrig="360">
-          <v:shape id="_x0000_i1184" type="#_x0000_t75" style="width:30pt;height:18pt" o:ole="">
-            <v:imagedata r:id="rId260" o:title=""/>
-          </v:shape>
-          <o:OLEObject Type="Embed" ProgID="Equation.3" ShapeID="_x0000_i1184" DrawAspect="Content" ObjectID="_1618042582" r:id="rId307"/>
-        </w:object>
-      </w:r>
-      <w:r>
-        <w:t xml:space="preserve"> рівність (5.1</w:t>
-      </w:r>
-      <w:r>
-        <w:t>8</w:t>
-      </w:r>
-      <w:r>
-        <w:t xml:space="preserve">) </w:t>
-      </w:r>
-      <w:r>
-        <w:rPr>
-          <w:position w:val="-38"/>
-        </w:rPr>
-        <w:object w:dxaOrig="6560" w:dyaOrig="820">
-          <v:shape id="_x0000_i1185" type="#_x0000_t75" style="width:327.75pt;height:41.25pt" o:ole="">
-            <v:imagedata r:id="rId308" o:title=""/>
-          </v:shape>
-          <o:OLEObject Type="Embed" ProgID="Equation.3" ShapeID="_x0000_i1185" DrawAspect="Content" ObjectID="_1618042583" r:id="rId309"/>
-        </w:object>
-      </w:r>
-      <w:r>
-        <w:t>.</w:t>
-      </w:r>
-    </w:p>
-    <w:p>
-      <w:pPr>
-        <w:pStyle w:val="dtext"/>
-      </w:pPr>
-      <w:r>
-        <w:t xml:space="preserve">Спрямуємо радіус кулі </w:t>
-      </w:r>
-      <w:r>
-        <w:rPr>
-          <w:position w:val="-4"/>
-        </w:rPr>
-        <w:object w:dxaOrig="279" w:dyaOrig="279">
-          <v:shape id="_x0000_i1186" type="#_x0000_t75" style="width:14.25pt;height:14.25pt" o:ole="">
-            <v:imagedata r:id="rId264" o:title=""/>
-          </v:shape>
-          <o:OLEObject Type="Embed" ProgID="Equation.3" ShapeID="_x0000_i1186" DrawAspect="Content" ObjectID="_1618042584" r:id="rId310"/>
-        </w:object>
-      </w:r>
-      <w:r>
-        <w:t xml:space="preserve"> до нуля і врахуємо умову регулярності на нескінченості. В результаті будемо мати  </w:t>
-      </w:r>
-      <w:r>
-        <w:rPr>
-          <w:position w:val="-38"/>
-        </w:rPr>
-        <w:object w:dxaOrig="6399" w:dyaOrig="840">
-          <v:shape id="_x0000_i1187" type="#_x0000_t75" style="width:320.25pt;height:42pt" o:ole="">
-            <v:imagedata r:id="rId311" o:title=""/>
-          </v:shape>
-          <o:OLEObject Type="Embed" ProgID="Equation.3" ShapeID="_x0000_i1187" DrawAspect="Content" ObjectID="_1618042585" r:id="rId312"/>
-        </w:object>
-      </w:r>
-    </w:p>
-    <w:p>
-      <w:pPr>
-        <w:pStyle w:val="dtext"/>
-      </w:pPr>
-      <w:r>
-        <w:t xml:space="preserve">Таким чином </w:t>
-      </w:r>
-      <w:r>
-        <w:rPr>
-          <w:position w:val="-12"/>
-        </w:rPr>
-        <w:object w:dxaOrig="2299" w:dyaOrig="380">
-          <v:shape id="_x0000_i1188" type="#_x0000_t75" style="width:114.75pt;height:18.75pt" o:ole="">
-            <v:imagedata r:id="rId313" o:title=""/>
-          </v:shape>
-          <o:OLEObject Type="Embed" ProgID="Equation.3" ShapeID="_x0000_i1188" DrawAspect="Content" ObjectID="_1618042586" r:id="rId314"/>
-        </w:object>
-      </w:r>
-      <w:r>
-        <w:t xml:space="preserve">, а оскільки </w:t>
-      </w:r>
-      <w:r>
-        <w:rPr>
-          <w:position w:val="-22"/>
-        </w:rPr>
-        <w:object w:dxaOrig="1359" w:dyaOrig="480">
-          <v:shape id="_x0000_i1189" type="#_x0000_t75" style="width:68.25pt;height:24pt" o:ole="">
-            <v:imagedata r:id="rId315" o:title=""/>
-          </v:shape>
-          <o:OLEObject Type="Embed" ProgID="Equation.3" ShapeID="_x0000_i1189" DrawAspect="Content" ObjectID="_1618042587" r:id="rId316"/>
-        </w:object>
-      </w:r>
-      <w:r>
-        <w:t xml:space="preserve">, то </w:t>
-      </w:r>
-      <w:r>
-        <w:rPr>
-          <w:position w:val="-12"/>
-        </w:rPr>
-        <w:object w:dxaOrig="999" w:dyaOrig="360">
-          <v:shape id="_x0000_i1190" type="#_x0000_t75" style="width:50.25pt;height:18pt" o:ole="">
-            <v:imagedata r:id="rId317" o:title=""/>
-          </v:shape>
-          <o:OLEObject Type="Embed" ProgID="Equation.3" ShapeID="_x0000_i1190" DrawAspect="Content" ObjectID="_1618042588" r:id="rId318"/>
-        </w:object>
-      </w:r>
-      <w:r>
-        <w:t xml:space="preserve">, а </w:t>
-      </w:r>
-      <w:r>
-        <w:rPr>
-          <w:position w:val="-12"/>
-        </w:rPr>
-        <w:object w:dxaOrig="1480" w:dyaOrig="380">
-          <v:shape id="_x0000_i1191" type="#_x0000_t75" style="width:74.25pt;height:18.75pt" o:ole="">
-            <v:imagedata r:id="rId319" o:title=""/>
-          </v:shape>
-          <o:OLEObject Type="Embed" ProgID="Equation.3" ShapeID="_x0000_i1191" DrawAspect="Content" ObjectID="_1618042589" r:id="rId320"/>
-        </w:object>
-      </w:r>
-      <w:r>
-        <w:t xml:space="preserve"> Друга теорема єдиності доведена .</w:t>
-      </w:r>
-    </w:p>
-    <w:p>
-      <w:pPr>
-        <w:pStyle w:val="dtext"/>
-      </w:pPr>
-      <w:r>
-        <w:rPr>
-          <w:b/>
-        </w:rPr>
-        <w:t xml:space="preserve">Теорема </w:t>
-      </w:r>
-      <w:r>
-        <w:rPr>
-          <w:b/>
-        </w:rPr>
-        <w:t>6</w:t>
-      </w:r>
-      <w:r>
-        <w:rPr>
-          <w:b/>
-        </w:rPr>
-        <w:t xml:space="preserve"> </w:t>
-      </w:r>
+        <w:t xml:space="preserve">Друга теорема </w:t>
+      </w:r>
+      <w:proofErr w:type="spellStart"/>
       <w:r>
         <w:rPr>
           <w:i/>
           <w:sz w:val="22"/>
           <w:szCs w:val="22"/>
         </w:rPr>
-        <w:t>(</w:t>
-      </w:r>
+        <w:t>єдиності</w:t>
+      </w:r>
+      <w:proofErr w:type="spellEnd"/>
       <w:r>
         <w:rPr>
           <w:i/>
           <w:sz w:val="22"/>
           <w:szCs w:val="22"/>
         </w:rPr>
-        <w:t>Третя теорема єдиності гармонічних функцій</w:t>
+        <w:t xml:space="preserve"> гармонічних функцій</w:t>
       </w:r>
       <w:r>
         <w:rPr>
@@ -3774,11 +3344,605 @@
       </w:r>
       <w:r>
         <w:rPr>
+          <w:i/>
+          <w:sz w:val="22"/>
+        </w:rPr>
+        <w:t xml:space="preserve"> </w:t>
+      </w:r>
+      <w:r>
+        <w:t xml:space="preserve">Якщо в обмеженій області </w:t>
+      </w:r>
+      <w:r>
+        <w:rPr>
+          <w:position w:val="-4"/>
+        </w:rPr>
+        <w:object w:dxaOrig="279" w:dyaOrig="279">
+          <v:shape id="_x0000_i1971" type="#_x0000_t75" style="width:14.25pt;height:14.25pt" o:ole="">
+            <v:imagedata r:id="rId222" o:title=""/>
+          </v:shape>
+          <o:OLEObject Type="Embed" ProgID="Equation.3" ShapeID="_x0000_i1971" DrawAspect="Content" ObjectID="_1619967407" r:id="rId273"/>
+        </w:object>
+      </w:r>
+      <w:r>
+        <w:t xml:space="preserve">, (або в області </w:t>
+      </w:r>
+      <w:r>
+        <w:rPr>
+          <w:position w:val="-6"/>
+        </w:rPr>
+        <w:object w:dxaOrig="1300" w:dyaOrig="340">
+          <v:shape id="_x0000_i1972" type="#_x0000_t75" style="width:65.25pt;height:17.25pt" o:ole="">
+            <v:imagedata r:id="rId224" o:title=""/>
+          </v:shape>
+          <o:OLEObject Type="Embed" ProgID="Equation.3" ShapeID="_x0000_i1972" DrawAspect="Content" ObjectID="_1619967408" r:id="rId274"/>
+        </w:object>
+      </w:r>
+      <w:r>
+        <w:t xml:space="preserve">) існує гармонічна функція (або гармонічна функція регулярна на нескінченості), яка приймає на поверхні </w:t>
+      </w:r>
+      <w:r>
+        <w:rPr>
+          <w:position w:val="-6"/>
+        </w:rPr>
+        <w:object w:dxaOrig="260" w:dyaOrig="300">
+          <v:shape id="_x0000_i1973" type="#_x0000_t75" style="width:12.75pt;height:15pt" o:ole="">
+            <v:imagedata r:id="rId226" o:title=""/>
+          </v:shape>
+          <o:OLEObject Type="Embed" ProgID="Equation.3" ShapeID="_x0000_i1973" DrawAspect="Content" ObjectID="_1619967409" r:id="rId275"/>
+        </w:object>
+      </w:r>
+      <w:r>
+        <w:t xml:space="preserve"> задані значення своєї </w:t>
+      </w:r>
+      <w:r>
+        <w:lastRenderedPageBreak/>
+        <w:t xml:space="preserve">нормальної похідної </w:t>
+      </w:r>
+      <w:r>
+        <w:rPr>
+          <w:position w:val="-32"/>
+        </w:rPr>
+        <w:object w:dxaOrig="720" w:dyaOrig="780">
+          <v:shape id="_x0000_i1974" type="#_x0000_t75" style="width:36pt;height:39pt" o:ole="">
+            <v:imagedata r:id="rId276" o:title=""/>
+          </v:shape>
+          <o:OLEObject Type="Embed" ProgID="Equation.3" ShapeID="_x0000_i1974" DrawAspect="Content" ObjectID="_1619967410" r:id="rId277"/>
+        </w:object>
+      </w:r>
+      <w:r>
+        <w:t xml:space="preserve">, то в області </w:t>
+      </w:r>
+      <w:r>
+        <w:rPr>
+          <w:position w:val="-4"/>
+        </w:rPr>
+        <w:object w:dxaOrig="279" w:dyaOrig="279">
+          <v:shape id="_x0000_i1975" type="#_x0000_t75" style="width:14.25pt;height:14.25pt" o:ole="">
+            <v:imagedata r:id="rId278" o:title=""/>
+          </v:shape>
+          <o:OLEObject Type="Embed" ProgID="Equation.3" ShapeID="_x0000_i1975" DrawAspect="Content" ObjectID="_1619967411" r:id="rId279"/>
+        </w:object>
+      </w:r>
+      <w:r>
+        <w:t xml:space="preserve"> вона визначається с точністю до адитивної константи, а в області </w:t>
+      </w:r>
+      <w:r>
+        <w:rPr>
+          <w:position w:val="-4"/>
+        </w:rPr>
+        <w:object w:dxaOrig="360" w:dyaOrig="300">
+          <v:shape id="_x0000_i1976" type="#_x0000_t75" style="width:18pt;height:15pt" o:ole="">
+            <v:imagedata r:id="rId280" o:title=""/>
+          </v:shape>
+          <o:OLEObject Type="Embed" ProgID="Equation.3" ShapeID="_x0000_i1976" DrawAspect="Content" ObjectID="_1619967412" r:id="rId281"/>
+        </w:object>
+      </w:r>
+      <w:r>
+        <w:t xml:space="preserve"> вона єдина.</w:t>
+      </w:r>
+    </w:p>
+    <w:p>
+      <w:pPr>
+        <w:pStyle w:val="dtext"/>
+      </w:pPr>
+      <w:r>
+        <w:rPr>
           <w:b/>
-        </w:rPr>
+          <w:i/>
+        </w:rPr>
+        <w:t xml:space="preserve">Доведення </w:t>
+      </w:r>
+      <w:r>
+        <w:t xml:space="preserve">Припустимо, що в області </w:t>
+      </w:r>
+      <w:r>
+        <w:rPr>
+          <w:position w:val="-4"/>
+        </w:rPr>
+        <w:object w:dxaOrig="279" w:dyaOrig="279">
+          <v:shape id="_x0000_i1977" type="#_x0000_t75" style="width:14.25pt;height:14.25pt" o:ole="">
+            <v:imagedata r:id="rId228" o:title=""/>
+          </v:shape>
+          <o:OLEObject Type="Embed" ProgID="Equation.3" ShapeID="_x0000_i1977" DrawAspect="Content" ObjectID="_1619967413" r:id="rId282"/>
+        </w:object>
+      </w:r>
+      <w:r>
+        <w:t xml:space="preserve"> існує </w:t>
+      </w:r>
+      <w:proofErr w:type="spellStart"/>
+      <w:r>
+        <w:t>принаймі</w:t>
+      </w:r>
+      <w:proofErr w:type="spellEnd"/>
+      <w:r>
+        <w:t xml:space="preserve"> дві гармонічні функції, які приймають на поверхні </w:t>
+      </w:r>
+      <w:r>
+        <w:rPr>
+          <w:position w:val="-6"/>
+        </w:rPr>
+        <w:object w:dxaOrig="260" w:dyaOrig="300">
+          <v:shape id="_x0000_i1978" type="#_x0000_t75" style="width:12.75pt;height:15pt" o:ole="">
+            <v:imagedata r:id="rId230" o:title=""/>
+          </v:shape>
+          <o:OLEObject Type="Embed" ProgID="Equation.3" ShapeID="_x0000_i1978" DrawAspect="Content" ObjectID="_1619967414" r:id="rId283"/>
+        </w:object>
+      </w:r>
+      <w:r>
+        <w:t xml:space="preserve"> однакові значення нормальної похідної</w:t>
+      </w:r>
+    </w:p>
+    <w:p>
+      <w:pPr>
+        <w:pStyle w:val="dtext"/>
+      </w:pPr>
+      <w:r>
+        <w:rPr>
+          <w:position w:val="-56"/>
+        </w:rPr>
+        <w:object w:dxaOrig="2240" w:dyaOrig="1260">
+          <v:shape id="_x0000_i1979" type="#_x0000_t75" style="width:111.75pt;height:63pt" o:ole="">
+            <v:imagedata r:id="rId284" o:title=""/>
+          </v:shape>
+          <o:OLEObject Type="Embed" ProgID="Equation.3" ShapeID="_x0000_i1979" DrawAspect="Content" ObjectID="_1619967415" r:id="rId285"/>
+        </w:object>
+      </w:r>
+      <w:r>
+        <w:t>.</w:t>
+      </w:r>
+      <w:r>
+        <w:tab/>
+        <w:t xml:space="preserve">Для функції </w:t>
+      </w:r>
+      <w:r>
+        <w:rPr>
+          <w:position w:val="-12"/>
+        </w:rPr>
+        <w:object w:dxaOrig="2400" w:dyaOrig="380">
+          <v:shape id="_x0000_i1980" type="#_x0000_t75" style="width:120pt;height:18.75pt" o:ole="">
+            <v:imagedata r:id="rId234" o:title=""/>
+          </v:shape>
+          <o:OLEObject Type="Embed" ProgID="Equation.3" ShapeID="_x0000_i1980" DrawAspect="Content" ObjectID="_1619967416" r:id="rId286"/>
+        </w:object>
+      </w:r>
+      <w:r>
+        <w:t xml:space="preserve"> будемо мати </w:t>
+      </w:r>
+      <w:r>
+        <w:tab/>
+      </w:r>
+      <w:r>
+        <w:tab/>
+      </w:r>
+      <w:r>
+        <w:rPr>
+          <w:position w:val="-56"/>
+        </w:rPr>
+        <w:object w:dxaOrig="2160" w:dyaOrig="1260">
+          <v:shape id="_x0000_i1981" type="#_x0000_t75" style="width:108pt;height:63pt" o:ole="">
+            <v:imagedata r:id="rId287" o:title=""/>
+          </v:shape>
+          <o:OLEObject Type="Embed" ProgID="Equation.3" ShapeID="_x0000_i1981" DrawAspect="Content" ObjectID="_1619967417" r:id="rId288"/>
+        </w:object>
+      </w:r>
+      <w:r>
+        <w:tab/>
+      </w:r>
+      <w:r>
+        <w:t xml:space="preserve">Для функції </w:t>
+      </w:r>
+      <w:r>
+        <w:rPr>
+          <w:position w:val="-12"/>
+        </w:rPr>
+        <w:object w:dxaOrig="600" w:dyaOrig="360">
+          <v:shape id="_x0000_i1982" type="#_x0000_t75" style="width:30pt;height:18pt" o:ole="">
+            <v:imagedata r:id="rId289" o:title=""/>
+          </v:shape>
+          <o:OLEObject Type="Embed" ProgID="Equation.3" ShapeID="_x0000_i1982" DrawAspect="Content" ObjectID="_1619967418" r:id="rId290"/>
+        </w:object>
+      </w:r>
+      <w:r>
+        <w:t xml:space="preserve"> використаємо рівність </w:t>
+      </w:r>
+      <w:proofErr w:type="spellStart"/>
+      <w:r>
+        <w:t>Дірихле</w:t>
+      </w:r>
+      <w:proofErr w:type="spellEnd"/>
+    </w:p>
+    <w:p>
+      <w:pPr>
+        <w:pStyle w:val="dtext"/>
+      </w:pPr>
+      <w:r>
+        <w:rPr>
+          <w:position w:val="-34"/>
+        </w:rPr>
+        <w:object w:dxaOrig="3340" w:dyaOrig="780">
+          <v:shape id="_x0000_i1983" type="#_x0000_t75" style="width:167.25pt;height:39pt" o:ole="">
+            <v:imagedata r:id="rId291" o:title=""/>
+          </v:shape>
+          <o:OLEObject Type="Embed" ProgID="Equation.3" ShapeID="_x0000_i1983" DrawAspect="Content" ObjectID="_1619967419" r:id="rId292"/>
+        </w:object>
+      </w:r>
+      <w:r>
+        <w:t xml:space="preserve">, тобто </w:t>
+      </w:r>
+      <w:r>
+        <w:rPr>
+          <w:position w:val="-12"/>
+        </w:rPr>
+        <w:object w:dxaOrig="2220" w:dyaOrig="360">
+          <v:shape id="_x0000_i1984" type="#_x0000_t75" style="width:111pt;height:18pt" o:ole="">
+            <v:imagedata r:id="rId293" o:title=""/>
+          </v:shape>
+          <o:OLEObject Type="Embed" ProgID="Equation.3" ShapeID="_x0000_i1984" DrawAspect="Content" ObjectID="_1619967420" r:id="rId294"/>
+        </w:object>
+      </w:r>
+      <w:r>
+        <w:t xml:space="preserve">, </w:t>
+      </w:r>
+      <w:r>
+        <w:rPr>
+          <w:position w:val="-12"/>
+        </w:rPr>
+        <w:object w:dxaOrig="1500" w:dyaOrig="360">
+          <v:shape id="_x0000_i1985" type="#_x0000_t75" style="width:75pt;height:18pt" o:ole="">
+            <v:imagedata r:id="rId295" o:title=""/>
+          </v:shape>
+          <o:OLEObject Type="Embed" ProgID="Equation.3" ShapeID="_x0000_i1985" DrawAspect="Content" ObjectID="_1619967421" r:id="rId296"/>
+        </w:object>
+      </w:r>
+      <w:r>
+        <w:t xml:space="preserve">. Константа залишається невизначеною і таким сином </w:t>
+      </w:r>
+      <w:r>
+        <w:rPr>
+          <w:position w:val="-12"/>
+        </w:rPr>
+        <w:object w:dxaOrig="2340" w:dyaOrig="380">
+          <v:shape id="_x0000_i1986" type="#_x0000_t75" style="width:117pt;height:18.75pt" o:ole="">
+            <v:imagedata r:id="rId297" o:title=""/>
+          </v:shape>
+          <o:OLEObject Type="Embed" ProgID="Equation.3" ShapeID="_x0000_i1986" DrawAspect="Content" ObjectID="_1619967422" r:id="rId298"/>
+        </w:object>
+      </w:r>
+      <w:r>
+        <w:t>.</w:t>
+      </w:r>
+    </w:p>
+    <w:p>
+      <w:pPr>
+        <w:pStyle w:val="dtext"/>
+      </w:pPr>
+      <w:r>
+        <w:t xml:space="preserve">Покажемо справедливість теореми для області </w:t>
+      </w:r>
+      <w:r>
+        <w:rPr>
+          <w:position w:val="-4"/>
+        </w:rPr>
+        <w:object w:dxaOrig="360" w:dyaOrig="300">
+          <v:shape id="_x0000_i1987" type="#_x0000_t75" style="width:18pt;height:15pt" o:ole="">
+            <v:imagedata r:id="rId251" o:title=""/>
+          </v:shape>
+          <o:OLEObject Type="Embed" ProgID="Equation.3" ShapeID="_x0000_i1987" DrawAspect="Content" ObjectID="_1619967423" r:id="rId299"/>
+        </w:object>
+      </w:r>
+      <w:r>
+        <w:t>.</w:t>
+      </w:r>
+    </w:p>
+    <w:p>
+      <w:pPr>
+        <w:pStyle w:val="dtext"/>
+      </w:pPr>
+      <w:r>
+        <w:t xml:space="preserve">Припускаючи існування двох регулярних гармонічних функцій які приймають на поверхні </w:t>
+      </w:r>
+      <w:r>
+        <w:rPr>
+          <w:position w:val="-6"/>
+        </w:rPr>
+        <w:object w:dxaOrig="260" w:dyaOrig="300">
+          <v:shape id="_x0000_i1988" type="#_x0000_t75" style="width:12.75pt;height:15pt" o:ole="">
+            <v:imagedata r:id="rId230" o:title=""/>
+          </v:shape>
+          <o:OLEObject Type="Embed" ProgID="Equation.3" ShapeID="_x0000_i1988" DrawAspect="Content" ObjectID="_1619967424" r:id="rId300"/>
+        </w:object>
+      </w:r>
+      <w:r>
+        <w:t xml:space="preserve"> однакові значення</w:t>
+      </w:r>
+      <w:r>
         <w:t xml:space="preserve"> </w:t>
       </w:r>
       <w:r>
+        <w:tab/>
+      </w:r>
+      <w:r>
+        <w:rPr>
+          <w:position w:val="-56"/>
+        </w:rPr>
+        <w:object w:dxaOrig="2299" w:dyaOrig="1260">
+          <v:shape id="_x0000_i1989" type="#_x0000_t75" style="width:114.75pt;height:63pt" o:ole="">
+            <v:imagedata r:id="rId301" o:title=""/>
+          </v:shape>
+          <o:OLEObject Type="Embed" ProgID="Equation.3" ShapeID="_x0000_i1989" DrawAspect="Content" ObjectID="_1619967425" r:id="rId302"/>
+        </w:object>
+      </w:r>
+      <w:r>
+        <w:t xml:space="preserve"> отримаємо для функції </w:t>
+      </w:r>
+      <w:r>
+        <w:rPr>
+          <w:position w:val="-12"/>
+        </w:rPr>
+        <w:object w:dxaOrig="2400" w:dyaOrig="380">
+          <v:shape id="_x0000_i1990" type="#_x0000_t75" style="width:120pt;height:18.75pt" o:ole="">
+            <v:imagedata r:id="rId234" o:title=""/>
+          </v:shape>
+          <o:OLEObject Type="Embed" ProgID="Equation.3" ShapeID="_x0000_i1990" DrawAspect="Content" ObjectID="_1619967426" r:id="rId303"/>
+        </w:object>
+      </w:r>
+      <w:r>
+        <w:t xml:space="preserve"> задачу </w:t>
+      </w:r>
+      <w:r>
+        <w:tab/>
+      </w:r>
+      <w:r>
+        <w:rPr>
+          <w:position w:val="-56"/>
+        </w:rPr>
+        <w:object w:dxaOrig="2220" w:dyaOrig="1260">
+          <v:shape id="_x0000_i1991" type="#_x0000_t75" style="width:111pt;height:63pt" o:ole="">
+            <v:imagedata r:id="rId304" o:title=""/>
+          </v:shape>
+          <o:OLEObject Type="Embed" ProgID="Equation.3" ShapeID="_x0000_i1991" DrawAspect="Content" ObjectID="_1619967427" r:id="rId305"/>
+        </w:object>
+      </w:r>
+    </w:p>
+    <w:p>
+      <w:pPr>
+        <w:pStyle w:val="dtext"/>
+      </w:pPr>
+      <w:r>
+        <w:t xml:space="preserve">Застосуємо для </w:t>
+      </w:r>
+      <w:r>
+        <w:rPr>
+          <w:position w:val="-12"/>
+        </w:rPr>
+        <w:object w:dxaOrig="600" w:dyaOrig="360">
+          <v:shape id="_x0000_i1992" type="#_x0000_t75" style="width:30pt;height:18pt" o:ole="">
+            <v:imagedata r:id="rId259" o:title=""/>
+          </v:shape>
+          <o:OLEObject Type="Embed" ProgID="Equation.3" ShapeID="_x0000_i1992" DrawAspect="Content" ObjectID="_1619967428" r:id="rId306"/>
+        </w:object>
+      </w:r>
+      <w:r>
+        <w:t xml:space="preserve"> рівність (5.1</w:t>
+      </w:r>
+      <w:r>
+        <w:t>8</w:t>
+      </w:r>
+      <w:r>
+        <w:t xml:space="preserve">) </w:t>
+      </w:r>
+      <w:r>
+        <w:rPr>
+          <w:position w:val="-38"/>
+        </w:rPr>
+        <w:object w:dxaOrig="6560" w:dyaOrig="820">
+          <v:shape id="_x0000_i1993" type="#_x0000_t75" style="width:327.75pt;height:41.25pt" o:ole="">
+            <v:imagedata r:id="rId307" o:title=""/>
+          </v:shape>
+          <o:OLEObject Type="Embed" ProgID="Equation.3" ShapeID="_x0000_i1993" DrawAspect="Content" ObjectID="_1619967429" r:id="rId308"/>
+        </w:object>
+      </w:r>
+      <w:r>
+        <w:t>.</w:t>
+      </w:r>
+    </w:p>
+    <w:p>
+      <w:pPr>
+        <w:pStyle w:val="dtext"/>
+      </w:pPr>
+      <w:r>
+        <w:t xml:space="preserve">Спрямуємо радіус кулі </w:t>
+      </w:r>
+      <w:r>
+        <w:rPr>
+          <w:position w:val="-4"/>
+        </w:rPr>
+        <w:object w:dxaOrig="279" w:dyaOrig="279">
+          <v:shape id="_x0000_i1994" type="#_x0000_t75" style="width:14.25pt;height:14.25pt" o:ole="">
+            <v:imagedata r:id="rId263" o:title=""/>
+          </v:shape>
+          <o:OLEObject Type="Embed" ProgID="Equation.3" ShapeID="_x0000_i1994" DrawAspect="Content" ObjectID="_1619967430" r:id="rId309"/>
+        </w:object>
+      </w:r>
+      <w:r>
+        <w:t xml:space="preserve"> до нуля і врахуємо умову регулярності на нескінченості. В результаті будемо мати  </w:t>
+      </w:r>
+      <w:r>
+        <w:rPr>
+          <w:position w:val="-38"/>
+        </w:rPr>
+        <w:object w:dxaOrig="6399" w:dyaOrig="840">
+          <v:shape id="_x0000_i1995" type="#_x0000_t75" style="width:320.25pt;height:42pt" o:ole="">
+            <v:imagedata r:id="rId310" o:title=""/>
+          </v:shape>
+          <o:OLEObject Type="Embed" ProgID="Equation.3" ShapeID="_x0000_i1995" DrawAspect="Content" ObjectID="_1619967431" r:id="rId311"/>
+        </w:object>
+      </w:r>
+    </w:p>
+    <w:p>
+      <w:pPr>
+        <w:pStyle w:val="dtext"/>
+      </w:pPr>
+      <w:r>
+        <w:lastRenderedPageBreak/>
+        <w:t xml:space="preserve">Таким чином </w:t>
+      </w:r>
+      <w:r>
+        <w:rPr>
+          <w:position w:val="-12"/>
+        </w:rPr>
+        <w:object w:dxaOrig="2299" w:dyaOrig="380">
+          <v:shape id="_x0000_i1996" type="#_x0000_t75" style="width:114.75pt;height:18.75pt" o:ole="">
+            <v:imagedata r:id="rId312" o:title=""/>
+          </v:shape>
+          <o:OLEObject Type="Embed" ProgID="Equation.3" ShapeID="_x0000_i1996" DrawAspect="Content" ObjectID="_1619967432" r:id="rId313"/>
+        </w:object>
+      </w:r>
+      <w:r>
+        <w:t xml:space="preserve">, а оскільки </w:t>
+      </w:r>
+      <w:r>
+        <w:rPr>
+          <w:position w:val="-22"/>
+        </w:rPr>
+        <w:object w:dxaOrig="1359" w:dyaOrig="480">
+          <v:shape id="_x0000_i1997" type="#_x0000_t75" style="width:68.25pt;height:24pt" o:ole="">
+            <v:imagedata r:id="rId314" o:title=""/>
+          </v:shape>
+          <o:OLEObject Type="Embed" ProgID="Equation.3" ShapeID="_x0000_i1997" DrawAspect="Content" ObjectID="_1619967433" r:id="rId315"/>
+        </w:object>
+      </w:r>
+      <w:r>
+        <w:t xml:space="preserve">, то </w:t>
+      </w:r>
+      <w:r>
+        <w:rPr>
+          <w:position w:val="-12"/>
+        </w:rPr>
+        <w:object w:dxaOrig="999" w:dyaOrig="360">
+          <v:shape id="_x0000_i1998" type="#_x0000_t75" style="width:50.25pt;height:18pt" o:ole="">
+            <v:imagedata r:id="rId316" o:title=""/>
+          </v:shape>
+          <o:OLEObject Type="Embed" ProgID="Equation.3" ShapeID="_x0000_i1998" DrawAspect="Content" ObjectID="_1619967434" r:id="rId317"/>
+        </w:object>
+      </w:r>
+      <w:r>
+        <w:t xml:space="preserve">, а </w:t>
+      </w:r>
+      <w:r>
+        <w:rPr>
+          <w:position w:val="-12"/>
+        </w:rPr>
+        <w:object w:dxaOrig="1480" w:dyaOrig="380">
+          <v:shape id="_x0000_i1999" type="#_x0000_t75" style="width:74.25pt;height:18.75pt" o:ole="">
+            <v:imagedata r:id="rId318" o:title=""/>
+          </v:shape>
+          <o:OLEObject Type="Embed" ProgID="Equation.3" ShapeID="_x0000_i1999" DrawAspect="Content" ObjectID="_1619967435" r:id="rId319"/>
+        </w:object>
+      </w:r>
+      <w:r>
+        <w:t xml:space="preserve"> Друга теорема </w:t>
+      </w:r>
+      <w:proofErr w:type="spellStart"/>
+      <w:r>
+        <w:t>єдиності</w:t>
+      </w:r>
+      <w:proofErr w:type="spellEnd"/>
+      <w:r>
+        <w:t xml:space="preserve"> доведена .</w:t>
+      </w:r>
+    </w:p>
+    <w:p>
+      <w:pPr>
+        <w:pStyle w:val="dtext"/>
+      </w:pPr>
+      <w:r>
+        <w:rPr>
+          <w:b/>
+        </w:rPr>
+        <w:t xml:space="preserve">Теорема </w:t>
+      </w:r>
+      <w:r>
+        <w:rPr>
+          <w:b/>
+        </w:rPr>
+        <w:t>6</w:t>
+      </w:r>
+      <w:r>
+        <w:rPr>
+          <w:b/>
+        </w:rPr>
+        <w:t xml:space="preserve"> </w:t>
+      </w:r>
+      <w:r>
+        <w:rPr>
+          <w:i/>
+          <w:sz w:val="22"/>
+          <w:szCs w:val="22"/>
+        </w:rPr>
+        <w:t>(</w:t>
+      </w:r>
+      <w:r>
+        <w:rPr>
+          <w:i/>
+          <w:sz w:val="22"/>
+          <w:szCs w:val="22"/>
+        </w:rPr>
+        <w:t xml:space="preserve">Третя теорема </w:t>
+      </w:r>
+      <w:proofErr w:type="spellStart"/>
+      <w:r>
+        <w:rPr>
+          <w:i/>
+          <w:sz w:val="22"/>
+          <w:szCs w:val="22"/>
+        </w:rPr>
+        <w:t>єдиності</w:t>
+      </w:r>
+      <w:proofErr w:type="spellEnd"/>
+      <w:r>
+        <w:rPr>
+          <w:i/>
+          <w:sz w:val="22"/>
+          <w:szCs w:val="22"/>
+        </w:rPr>
+        <w:t xml:space="preserve"> гармонічних функцій</w:t>
+      </w:r>
+      <w:r>
+        <w:rPr>
+          <w:i/>
+          <w:sz w:val="22"/>
+          <w:szCs w:val="22"/>
+        </w:rPr>
+        <w:t>)</w:t>
+      </w:r>
+      <w:r>
+        <w:rPr>
+          <w:b/>
+        </w:rPr>
+        <w:t xml:space="preserve"> </w:t>
+      </w:r>
+      <w:r>
         <w:t xml:space="preserve">Якщо в обмеженій області </w:t>
       </w:r>
       <w:r>
@@ -3786,10 +3950,10 @@
           <w:position w:val="-4"/>
         </w:rPr>
         <w:object w:dxaOrig="279" w:dyaOrig="279">
-          <v:shape id="_x0000_i1192" type="#_x0000_t75" style="width:14.25pt;height:14.25pt" o:ole="">
+          <v:shape id="_x0000_i2000" type="#_x0000_t75" style="width:14.25pt;height:14.25pt" o:ole="">
             <v:imagedata r:id="rId222" o:title=""/>
           </v:shape>
-          <o:OLEObject Type="Embed" ProgID="Equation.3" ShapeID="_x0000_i1192" DrawAspect="Content" ObjectID="_1618042590" r:id="rId321"/>
+          <o:OLEObject Type="Embed" ProgID="Equation.3" ShapeID="_x0000_i2000" DrawAspect="Content" ObjectID="_1619967436" r:id="rId320"/>
         </w:object>
       </w:r>
       <w:r>
@@ -3800,10 +3964,10 @@
           <w:position w:val="-6"/>
         </w:rPr>
         <w:object w:dxaOrig="1300" w:dyaOrig="340">
-          <v:shape id="_x0000_i1193" type="#_x0000_t75" style="width:65.25pt;height:17.25pt" o:ole="">
+          <v:shape id="_x0000_i2001" type="#_x0000_t75" style="width:65.25pt;height:17.25pt" o:ole="">
             <v:imagedata r:id="rId224" o:title=""/>
           </v:shape>
-          <o:OLEObject Type="Embed" ProgID="Equation.3" ShapeID="_x0000_i1193" DrawAspect="Content" ObjectID="_1618042591" r:id="rId322"/>
+          <o:OLEObject Type="Embed" ProgID="Equation.3" ShapeID="_x0000_i2001" DrawAspect="Content" ObjectID="_1619967437" r:id="rId321"/>
         </w:object>
       </w:r>
       <w:r>
@@ -3814,10 +3978,10 @@
           <w:position w:val="-6"/>
         </w:rPr>
         <w:object w:dxaOrig="260" w:dyaOrig="300">
-          <v:shape id="_x0000_i1194" type="#_x0000_t75" style="width:12.75pt;height:15pt" o:ole="">
+          <v:shape id="_x0000_i2002" type="#_x0000_t75" style="width:12.75pt;height:15pt" o:ole="">
             <v:imagedata r:id="rId226" o:title=""/>
           </v:shape>
-          <o:OLEObject Type="Embed" ProgID="Equation.3" ShapeID="_x0000_i1194" DrawAspect="Content" ObjectID="_1618042592" r:id="rId323"/>
+          <o:OLEObject Type="Embed" ProgID="Equation.3" ShapeID="_x0000_i2002" DrawAspect="Content" ObjectID="_1619967438" r:id="rId322"/>
         </w:object>
       </w:r>
       <w:r>
@@ -3828,10 +3992,10 @@
           <w:position w:val="-32"/>
         </w:rPr>
         <w:object w:dxaOrig="2460" w:dyaOrig="780">
-          <v:shape id="_x0000_i1195" type="#_x0000_t75" style="width:123pt;height:39pt" o:ole="">
-            <v:imagedata r:id="rId324" o:title=""/>
-          </v:shape>
-          <o:OLEObject Type="Embed" ProgID="Equation.3" ShapeID="_x0000_i1195" DrawAspect="Content" ObjectID="_1618042593" r:id="rId325"/>
+          <v:shape id="_x0000_i2003" type="#_x0000_t75" style="width:123pt;height:39pt" o:ole="">
+            <v:imagedata r:id="rId323" o:title=""/>
+          </v:shape>
+          <o:OLEObject Type="Embed" ProgID="Equation.3" ShapeID="_x0000_i2003" DrawAspect="Content" ObjectID="_1619967439" r:id="rId324"/>
         </w:object>
       </w:r>
       <w:r>
@@ -3842,10 +4006,10 @@
           <w:position w:val="-4"/>
         </w:rPr>
         <w:object w:dxaOrig="279" w:dyaOrig="279">
-          <v:shape id="_x0000_i1196" type="#_x0000_t75" style="width:14.25pt;height:14.25pt" o:ole="">
-            <v:imagedata r:id="rId279" o:title=""/>
-          </v:shape>
-          <o:OLEObject Type="Embed" ProgID="Equation.3" ShapeID="_x0000_i1196" DrawAspect="Content" ObjectID="_1618042594" r:id="rId326"/>
+          <v:shape id="_x0000_i2004" type="#_x0000_t75" style="width:14.25pt;height:14.25pt" o:ole="">
+            <v:imagedata r:id="rId278" o:title=""/>
+          </v:shape>
+          <o:OLEObject Type="Embed" ProgID="Equation.3" ShapeID="_x0000_i2004" DrawAspect="Content" ObjectID="_1619967440" r:id="rId325"/>
         </w:object>
       </w:r>
       <w:r>
@@ -3856,10 +4020,10 @@
           <w:position w:val="-4"/>
         </w:rPr>
         <w:object w:dxaOrig="360" w:dyaOrig="300">
-          <v:shape id="_x0000_i1197" type="#_x0000_t75" style="width:18pt;height:15pt" o:ole="">
-            <v:imagedata r:id="rId327" o:title=""/>
-          </v:shape>
-          <o:OLEObject Type="Embed" ProgID="Equation.3" ShapeID="_x0000_i1197" DrawAspect="Content" ObjectID="_1618042595" r:id="rId328"/>
+          <v:shape id="_x0000_i2005" type="#_x0000_t75" style="width:18pt;height:15pt" o:ole="">
+            <v:imagedata r:id="rId326" o:title=""/>
+          </v:shape>
+          <o:OLEObject Type="Embed" ProgID="Equation.3" ShapeID="_x0000_i2005" DrawAspect="Content" ObjectID="_1619967441" r:id="rId327"/>
         </w:object>
       </w:r>
       <w:r>
@@ -3890,55 +4054,89 @@
           <w:rFonts w:eastAsia="Calibri"/>
         </w:rPr>
       </w:pPr>
+      <w:bookmarkStart w:id="0" w:name="_GoBack"/>
+      <w:bookmarkEnd w:id="0"/>
       <w:r>
         <w:rPr>
           <w:rFonts w:eastAsia="Calibri"/>
-        </w:rPr>
-        <w:t>§</w:t>
-      </w:r>
+          <w:highlight w:val="yellow"/>
+        </w:rPr>
+        <w:t xml:space="preserve">§ 6 Рівняння </w:t>
+      </w:r>
+      <w:proofErr w:type="spellStart"/>
       <w:r>
         <w:rPr>
           <w:rFonts w:eastAsia="Calibri"/>
-        </w:rPr>
-        <w:t xml:space="preserve"> 6</w:t>
+          <w:highlight w:val="yellow"/>
+        </w:rPr>
+        <w:t>Гельмг</w:t>
       </w:r>
       <w:r>
         <w:rPr>
           <w:rFonts w:eastAsia="Calibri"/>
-        </w:rPr>
-        <w:t xml:space="preserve"> Рівняння Гельмг</w:t>
-      </w:r>
+          <w:highlight w:val="yellow"/>
+        </w:rPr>
+        <w:t>ольца</w:t>
+      </w:r>
+      <w:proofErr w:type="spellEnd"/>
       <w:r>
         <w:rPr>
           <w:rFonts w:eastAsia="Calibri"/>
-        </w:rPr>
-        <w:t>ольца, деякі</w:t>
+          <w:highlight w:val="yellow"/>
+        </w:rPr>
+        <w:t>, деякі</w:t>
       </w:r>
       <w:r>
         <w:rPr>
           <w:rFonts w:eastAsia="Calibri"/>
-        </w:rPr>
-        <w:t xml:space="preserve"> властивості його розв’язків</w:t>
-      </w:r>
-    </w:p>
-    <w:p>
-      <w:pPr>
-        <w:pStyle w:val="dtext"/>
-        <w:rPr>
-          <w:lang w:val="en-US"/>
-        </w:rPr>
-      </w:pPr>
-      <w:r>
-        <w:t>[6, ст</w:t>
-      </w:r>
-      <w:r>
-        <w:t>ор. 349 - 353</w:t>
+          <w:highlight w:val="yellow"/>
+        </w:rPr>
+        <w:t xml:space="preserve"> властивості його </w:t>
+      </w:r>
+      <w:proofErr w:type="spellStart"/>
+      <w:r>
+        <w:rPr>
+          <w:rFonts w:eastAsia="Calibri"/>
+          <w:highlight w:val="yellow"/>
+        </w:rPr>
+        <w:t>розв’язків</w:t>
+      </w:r>
+      <w:proofErr w:type="spellEnd"/>
+    </w:p>
+    <w:p>
+      <w:pPr>
+        <w:pStyle w:val="dtext"/>
+        <w:rPr>
+          <w:lang w:val="ru-RU"/>
+        </w:rPr>
+      </w:pPr>
+      <w:r>
+        <w:t xml:space="preserve">[6, </w:t>
+      </w:r>
+      <w:proofErr w:type="spellStart"/>
+      <w:r>
+        <w:t>ст</w:t>
+      </w:r>
+      <w:r>
+        <w:t>ор</w:t>
+      </w:r>
+      <w:proofErr w:type="spellEnd"/>
+      <w:r>
+        <w:t>. 349 - 353</w:t>
       </w:r>
       <w:r>
         <w:t>]</w:t>
       </w:r>
       <w:r>
-        <w:t>, [1, стор. 438 - 441]</w:t>
+        <w:t xml:space="preserve">, [1, </w:t>
+      </w:r>
+      <w:proofErr w:type="spellStart"/>
+      <w:r>
+        <w:t>стор</w:t>
+      </w:r>
+      <w:proofErr w:type="spellEnd"/>
+      <w:r>
+        <w:t>. 438 - 441]</w:t>
       </w:r>
     </w:p>
     <w:p>
@@ -3950,10 +4148,10 @@
           <w:position w:val="-56"/>
         </w:rPr>
         <w:object w:dxaOrig="4120" w:dyaOrig="1260">
-          <v:shape id="_x0000_i1198" type="#_x0000_t75" style="width:206.25pt;height:63pt" o:ole="">
-            <v:imagedata r:id="rId329" o:title=""/>
-          </v:shape>
-          <o:OLEObject Type="Embed" ProgID="Equation.3" ShapeID="_x0000_i1198" DrawAspect="Content" ObjectID="_1618042596" r:id="rId330"/>
+          <v:shape id="_x0000_i2006" type="#_x0000_t75" style="width:206.25pt;height:63pt" o:ole="">
+            <v:imagedata r:id="rId328" o:title=""/>
+          </v:shape>
+          <o:OLEObject Type="Embed" ProgID="Equation.3" ShapeID="_x0000_i2006" DrawAspect="Content" ObjectID="_1619967442" r:id="rId329"/>
         </w:object>
       </w:r>
       <w:r>
@@ -3991,10 +4189,10 @@
           <w:position w:val="-12"/>
         </w:rPr>
         <w:object w:dxaOrig="859" w:dyaOrig="360">
-          <v:shape id="_x0000_i1199" type="#_x0000_t75" style="width:42.75pt;height:18pt" o:ole="">
-            <v:imagedata r:id="rId331" o:title=""/>
-          </v:shape>
-          <o:OLEObject Type="Embed" ProgID="Equation.3" ShapeID="_x0000_i1199" DrawAspect="Content" ObjectID="_1618042597" r:id="rId332"/>
+          <v:shape id="_x0000_i2007" type="#_x0000_t75" style="width:42.75pt;height:18pt" o:ole="">
+            <v:imagedata r:id="rId330" o:title=""/>
+          </v:shape>
+          <o:OLEObject Type="Embed" ProgID="Equation.3" ShapeID="_x0000_i2007" DrawAspect="Content" ObjectID="_1619967443" r:id="rId331"/>
         </w:object>
       </w:r>
       <w:r>
@@ -4005,10 +4203,10 @@
           <w:position w:val="-12"/>
         </w:rPr>
         <w:object w:dxaOrig="859" w:dyaOrig="360">
-          <v:shape id="_x0000_i1200" type="#_x0000_t75" style="width:42.75pt;height:18pt" o:ole="">
-            <v:imagedata r:id="rId333" o:title=""/>
-          </v:shape>
-          <o:OLEObject Type="Embed" ProgID="Equation.3" ShapeID="_x0000_i1200" DrawAspect="Content" ObjectID="_1618042598" r:id="rId334"/>
+          <v:shape id="_x0000_i2008" type="#_x0000_t75" style="width:42.75pt;height:18pt" o:ole="">
+            <v:imagedata r:id="rId332" o:title=""/>
+          </v:shape>
+          <o:OLEObject Type="Embed" ProgID="Equation.3" ShapeID="_x0000_i2008" DrawAspect="Content" ObjectID="_1619967444" r:id="rId333"/>
         </w:object>
       </w:r>
       <w:r>
@@ -4019,10 +4217,10 @@
           <w:position w:val="-6"/>
         </w:rPr>
         <w:object w:dxaOrig="180" w:dyaOrig="279">
-          <v:shape id="_x0000_i1201" type="#_x0000_t75" style="width:9pt;height:14.25pt" o:ole="">
-            <v:imagedata r:id="rId335" o:title=""/>
-          </v:shape>
-          <o:OLEObject Type="Embed" ProgID="Equation.3" ShapeID="_x0000_i1201" DrawAspect="Content" ObjectID="_1618042599" r:id="rId336"/>
+          <v:shape id="_x0000_i2009" type="#_x0000_t75" style="width:9pt;height:14.25pt" o:ole="">
+            <v:imagedata r:id="rId334" o:title=""/>
+          </v:shape>
+          <o:OLEObject Type="Embed" ProgID="Equation.3" ShapeID="_x0000_i2009" DrawAspect="Content" ObjectID="_1619967445" r:id="rId335"/>
         </w:object>
       </w:r>
       <w:r>
@@ -4044,10 +4242,10 @@
           <w:position w:val="-12"/>
         </w:rPr>
         <w:object w:dxaOrig="4200" w:dyaOrig="380">
-          <v:shape id="_x0000_i1202" type="#_x0000_t75" style="width:212.25pt;height:18.75pt" o:ole="">
-            <v:imagedata r:id="rId337" o:title=""/>
-          </v:shape>
-          <o:OLEObject Type="Embed" ProgID="Equation.3" ShapeID="_x0000_i1202" DrawAspect="Content" ObjectID="_1618042600" r:id="rId338"/>
+          <v:shape id="_x0000_i2010" type="#_x0000_t75" style="width:212.25pt;height:18.75pt" o:ole="">
+            <v:imagedata r:id="rId336" o:title=""/>
+          </v:shape>
+          <o:OLEObject Type="Embed" ProgID="Equation.3" ShapeID="_x0000_i2010" DrawAspect="Content" ObjectID="_1619967446" r:id="rId337"/>
         </w:object>
       </w:r>
       <w:r>
@@ -4063,10 +4261,10 @@
           <w:position w:val="-12"/>
         </w:rPr>
         <w:object w:dxaOrig="4160" w:dyaOrig="380">
-          <v:shape id="_x0000_i1203" type="#_x0000_t75" style="width:207.75pt;height:18.75pt" o:ole="">
-            <v:imagedata r:id="rId339" o:title=""/>
-          </v:shape>
-          <o:OLEObject Type="Embed" ProgID="Equation.3" ShapeID="_x0000_i1203" DrawAspect="Content" ObjectID="_1618042601" r:id="rId340"/>
+          <v:shape id="_x0000_i2011" type="#_x0000_t75" style="width:207.75pt;height:18.75pt" o:ole="">
+            <v:imagedata r:id="rId338" o:title=""/>
+          </v:shape>
+          <o:OLEObject Type="Embed" ProgID="Equation.3" ShapeID="_x0000_i2011" DrawAspect="Content" ObjectID="_1619967447" r:id="rId339"/>
         </w:object>
       </w:r>
       <w:r>
@@ -4106,10 +4304,10 @@
           <w:position w:val="-12"/>
         </w:rPr>
         <w:object w:dxaOrig="4099" w:dyaOrig="380">
-          <v:shape id="_x0000_i1204" type="#_x0000_t75" style="width:204.75pt;height:18.75pt" o:ole="">
-            <v:imagedata r:id="rId341" o:title=""/>
-          </v:shape>
-          <o:OLEObject Type="Embed" ProgID="Equation.3" ShapeID="_x0000_i1204" DrawAspect="Content" ObjectID="_1618042602" r:id="rId342"/>
+          <v:shape id="_x0000_i2012" type="#_x0000_t75" style="width:204.75pt;height:18.75pt" o:ole="">
+            <v:imagedata r:id="rId340" o:title=""/>
+          </v:shape>
+          <o:OLEObject Type="Embed" ProgID="Equation.3" ShapeID="_x0000_i2012" DrawAspect="Content" ObjectID="_1619967448" r:id="rId341"/>
         </w:object>
       </w:r>
       <w:r>
@@ -4157,10 +4355,10 @@
           <w:position w:val="-34"/>
         </w:rPr>
         <w:object w:dxaOrig="8559" w:dyaOrig="820">
-          <v:shape id="_x0000_i1205" type="#_x0000_t75" style="width:428.25pt;height:41.25pt" o:ole="">
-            <v:imagedata r:id="rId343" o:title=""/>
-          </v:shape>
-          <o:OLEObject Type="Embed" ProgID="Equation.3" ShapeID="_x0000_i1205" DrawAspect="Content" ObjectID="_1618042603" r:id="rId344"/>
+          <v:shape id="_x0000_i2013" type="#_x0000_t75" style="width:428.25pt;height:41.25pt" o:ole="">
+            <v:imagedata r:id="rId342" o:title=""/>
+          </v:shape>
+          <o:OLEObject Type="Embed" ProgID="Equation.3" ShapeID="_x0000_i2013" DrawAspect="Content" ObjectID="_1619967449" r:id="rId343"/>
         </w:object>
       </w:r>
     </w:p>
@@ -4173,10 +4371,10 @@
           <w:position w:val="-16"/>
         </w:rPr>
         <w:object w:dxaOrig="6060" w:dyaOrig="440">
-          <v:shape id="_x0000_i1206" type="#_x0000_t75" style="width:308.25pt;height:21.75pt" o:ole="">
-            <v:imagedata r:id="rId345" o:title=""/>
-          </v:shape>
-          <o:OLEObject Type="Embed" ProgID="Equation.3" ShapeID="_x0000_i1206" DrawAspect="Content" ObjectID="_1618042604" r:id="rId346"/>
+          <v:shape id="_x0000_i2014" type="#_x0000_t75" style="width:308.25pt;height:21.75pt" o:ole="">
+            <v:imagedata r:id="rId344" o:title=""/>
+          </v:shape>
+          <o:OLEObject Type="Embed" ProgID="Equation.3" ShapeID="_x0000_i2014" DrawAspect="Content" ObjectID="_1619967450" r:id="rId345"/>
         </w:object>
       </w:r>
     </w:p>
@@ -4192,10 +4390,10 @@
           <w:position w:val="-12"/>
         </w:rPr>
         <w:object w:dxaOrig="1820" w:dyaOrig="360">
-          <v:shape id="_x0000_i1207" type="#_x0000_t75" style="width:90.75pt;height:18pt" o:ole="">
-            <v:imagedata r:id="rId347" o:title=""/>
-          </v:shape>
-          <o:OLEObject Type="Embed" ProgID="Equation.3" ShapeID="_x0000_i1207" DrawAspect="Content" ObjectID="_1618042605" r:id="rId348"/>
+          <v:shape id="_x0000_i2015" type="#_x0000_t75" style="width:90.75pt;height:18pt" o:ole="">
+            <v:imagedata r:id="rId346" o:title=""/>
+          </v:shape>
+          <o:OLEObject Type="Embed" ProgID="Equation.3" ShapeID="_x0000_i2015" DrawAspect="Content" ObjectID="_1619967451" r:id="rId347"/>
         </w:object>
       </w:r>
       <w:r>
@@ -4206,14 +4404,22 @@
           <w:position w:val="-12"/>
         </w:rPr>
         <w:object w:dxaOrig="1380" w:dyaOrig="380">
-          <v:shape id="_x0000_i1208" type="#_x0000_t75" style="width:69pt;height:18.75pt" o:ole="">
-            <v:imagedata r:id="rId349" o:title=""/>
-          </v:shape>
-          <o:OLEObject Type="Embed" ProgID="Equation.3" ShapeID="_x0000_i1208" DrawAspect="Content" ObjectID="_1618042606" r:id="rId350"/>
-        </w:object>
-      </w:r>
-      <w:r>
-        <w:t xml:space="preserve"> отримаємо рівняння Гельмгольца </w:t>
+          <v:shape id="_x0000_i2016" type="#_x0000_t75" style="width:69pt;height:18.75pt" o:ole="">
+            <v:imagedata r:id="rId348" o:title=""/>
+          </v:shape>
+          <o:OLEObject Type="Embed" ProgID="Equation.3" ShapeID="_x0000_i2016" DrawAspect="Content" ObjectID="_1619967452" r:id="rId349"/>
+        </w:object>
+      </w:r>
+      <w:r>
+        <w:t xml:space="preserve"> отримаємо рівняння </w:t>
+      </w:r>
+      <w:proofErr w:type="spellStart"/>
+      <w:r>
+        <w:t>Гельмгольца</w:t>
+      </w:r>
+      <w:proofErr w:type="spellEnd"/>
+      <w:r>
+        <w:t xml:space="preserve"> </w:t>
       </w:r>
     </w:p>
     <w:p>
@@ -4225,10 +4431,10 @@
           <w:position w:val="-58"/>
         </w:rPr>
         <w:object w:dxaOrig="4120" w:dyaOrig="1300">
-          <v:shape id="_x0000_i1209" type="#_x0000_t75" style="width:206.25pt;height:65.25pt" o:ole="">
-            <v:imagedata r:id="rId351" o:title=""/>
-          </v:shape>
-          <o:OLEObject Type="Embed" ProgID="Equation.3" ShapeID="_x0000_i1209" DrawAspect="Content" ObjectID="_1618042607" r:id="rId352"/>
+          <v:shape id="_x0000_i2017" type="#_x0000_t75" style="width:206.25pt;height:65.25pt" o:ole="">
+            <v:imagedata r:id="rId350" o:title=""/>
+          </v:shape>
+          <o:OLEObject Type="Embed" ProgID="Equation.3" ShapeID="_x0000_i2017" DrawAspect="Content" ObjectID="_1619967453" r:id="rId351"/>
         </w:object>
       </w:r>
       <w:r>
@@ -4263,10 +4469,10 @@
           <w:position w:val="-12"/>
         </w:rPr>
         <w:object w:dxaOrig="1400" w:dyaOrig="380">
-          <v:shape id="_x0000_i1210" type="#_x0000_t75" style="width:69.75pt;height:18.75pt" o:ole="">
-            <v:imagedata r:id="rId353" o:title=""/>
-          </v:shape>
-          <o:OLEObject Type="Embed" ProgID="Equation.3" ShapeID="_x0000_i1210" DrawAspect="Content" ObjectID="_1618042608" r:id="rId354"/>
+          <v:shape id="_x0000_i2018" type="#_x0000_t75" style="width:69.75pt;height:18.75pt" o:ole="">
+            <v:imagedata r:id="rId352" o:title=""/>
+          </v:shape>
+          <o:OLEObject Type="Embed" ProgID="Equation.3" ShapeID="_x0000_i2018" DrawAspect="Content" ObjectID="_1619967454" r:id="rId353"/>
         </w:object>
       </w:r>
       <w:r>
@@ -4277,10 +4483,10 @@
           <w:position w:val="-12"/>
         </w:rPr>
         <w:object w:dxaOrig="2900" w:dyaOrig="380">
-          <v:shape id="_x0000_i1211" type="#_x0000_t75" style="width:144.75pt;height:18.75pt" o:ole="">
-            <v:imagedata r:id="rId355" o:title=""/>
-          </v:shape>
-          <o:OLEObject Type="Embed" ProgID="Equation.3" ShapeID="_x0000_i1211" DrawAspect="Content" ObjectID="_1618042609" r:id="rId356"/>
+          <v:shape id="_x0000_i2019" type="#_x0000_t75" style="width:144.75pt;height:18.75pt" o:ole="">
+            <v:imagedata r:id="rId354" o:title=""/>
+          </v:shape>
+          <o:OLEObject Type="Embed" ProgID="Equation.3" ShapeID="_x0000_i2019" DrawAspect="Content" ObjectID="_1619967455" r:id="rId355"/>
         </w:object>
       </w:r>
       <w:r>
@@ -4299,10 +4505,10 @@
           <w:position w:val="-12"/>
         </w:rPr>
         <w:object w:dxaOrig="2040" w:dyaOrig="400">
-          <v:shape id="_x0000_i1212" type="#_x0000_t75" style="width:102pt;height:20.25pt" o:ole="">
-            <v:imagedata r:id="rId357" o:title=""/>
-          </v:shape>
-          <o:OLEObject Type="Embed" ProgID="Equation.3" ShapeID="_x0000_i1212" DrawAspect="Content" ObjectID="_1618042610" r:id="rId358"/>
+          <v:shape id="_x0000_i2020" type="#_x0000_t75" style="width:102pt;height:20.25pt" o:ole="">
+            <v:imagedata r:id="rId356" o:title=""/>
+          </v:shape>
+          <o:OLEObject Type="Embed" ProgID="Equation.3" ShapeID="_x0000_i2020" DrawAspect="Content" ObjectID="_1619967456" r:id="rId357"/>
         </w:object>
       </w:r>
       <w:r>
@@ -4339,10 +4545,10 @@
           <w:position w:val="-56"/>
         </w:rPr>
         <w:object w:dxaOrig="3300" w:dyaOrig="1260">
-          <v:shape id="_x0000_i1213" type="#_x0000_t75" style="width:165pt;height:63pt" o:ole="">
-            <v:imagedata r:id="rId359" o:title=""/>
-          </v:shape>
-          <o:OLEObject Type="Embed" ProgID="Equation.3" ShapeID="_x0000_i1213" DrawAspect="Content" ObjectID="_1618042611" r:id="rId360"/>
+          <v:shape id="_x0000_i2021" type="#_x0000_t75" style="width:165pt;height:63pt" o:ole="">
+            <v:imagedata r:id="rId358" o:title=""/>
+          </v:shape>
+          <o:OLEObject Type="Embed" ProgID="Equation.3" ShapeID="_x0000_i2021" DrawAspect="Content" ObjectID="_1619967457" r:id="rId359"/>
         </w:object>
       </w:r>
       <w:r>
@@ -4402,7 +4608,15 @@
         <w:pStyle w:val="dtext"/>
       </w:pPr>
       <w:r>
-        <w:t>Другим джерелом виникнення рівняння Гельмгольца є стаціонарне рівняння дифузії при наявності в середовище процесів , що ведуть до розмноження речовини. Такі процеси наприклад виникають при дифузії  нейтронів. Рівняння має вигляд:</w:t>
+        <w:t xml:space="preserve">Другим джерелом виникнення рівняння </w:t>
+      </w:r>
+      <w:proofErr w:type="spellStart"/>
+      <w:r>
+        <w:t>Гельмгольца</w:t>
+      </w:r>
+      <w:proofErr w:type="spellEnd"/>
+      <w:r>
+        <w:t xml:space="preserve"> є стаціонарне рівняння дифузії при наявності в середовище процесів , що ведуть до розмноження речовини. Такі процеси наприклад виникають при дифузії  нейтронів. Рівняння має вигляд:</w:t>
       </w:r>
     </w:p>
     <w:p>
@@ -4414,10 +4628,10 @@
           <w:position w:val="-26"/>
         </w:rPr>
         <w:object w:dxaOrig="2400" w:dyaOrig="700">
-          <v:shape id="_x0000_i1214" type="#_x0000_t75" style="width:120pt;height:35.25pt" o:ole="">
-            <v:imagedata r:id="rId361" o:title=""/>
-          </v:shape>
-          <o:OLEObject Type="Embed" ProgID="Equation.3" ShapeID="_x0000_i1214" DrawAspect="Content" ObjectID="_1618042612" r:id="rId362"/>
+          <v:shape id="_x0000_i2022" type="#_x0000_t75" style="width:120pt;height:35.25pt" o:ole="">
+            <v:imagedata r:id="rId360" o:title=""/>
+          </v:shape>
+          <o:OLEObject Type="Embed" ProgID="Equation.3" ShapeID="_x0000_i2022" DrawAspect="Content" ObjectID="_1619967458" r:id="rId361"/>
         </w:object>
       </w:r>
       <w:r>
@@ -4463,10 +4677,10 @@
           <w:position w:val="-4"/>
         </w:rPr>
         <w:object w:dxaOrig="300" w:dyaOrig="279">
-          <v:shape id="_x0000_i1215" type="#_x0000_t75" style="width:15pt;height:14.25pt" o:ole="">
-            <v:imagedata r:id="rId363" o:title=""/>
-          </v:shape>
-          <o:OLEObject Type="Embed" ProgID="Equation.3" ShapeID="_x0000_i1215" DrawAspect="Content" ObjectID="_1618042613" r:id="rId364"/>
+          <v:shape id="_x0000_i2023" type="#_x0000_t75" style="width:15pt;height:14.25pt" o:ole="">
+            <v:imagedata r:id="rId362" o:title=""/>
+          </v:shape>
+          <o:OLEObject Type="Embed" ProgID="Equation.3" ShapeID="_x0000_i2023" DrawAspect="Content" ObjectID="_1619967459" r:id="rId363"/>
         </w:object>
       </w:r>
       <w:r>
@@ -4477,10 +4691,10 @@
           <w:position w:val="-6"/>
         </w:rPr>
         <w:object w:dxaOrig="200" w:dyaOrig="240">
-          <v:shape id="_x0000_i1216" type="#_x0000_t75" style="width:9.75pt;height:12pt" o:ole="">
-            <v:imagedata r:id="rId365" o:title=""/>
-          </v:shape>
-          <o:OLEObject Type="Embed" ProgID="Equation.3" ShapeID="_x0000_i1216" DrawAspect="Content" ObjectID="_1618042614" r:id="rId366"/>
+          <v:shape id="_x0000_i2024" type="#_x0000_t75" style="width:9.75pt;height:12pt" o:ole="">
+            <v:imagedata r:id="rId364" o:title=""/>
+          </v:shape>
+          <o:OLEObject Type="Embed" ProgID="Equation.3" ShapeID="_x0000_i2024" DrawAspect="Content" ObjectID="_1619967460" r:id="rId365"/>
         </w:object>
       </w:r>
       <w:r>
@@ -4492,7 +4706,23 @@
         <w:pStyle w:val="dtext"/>
       </w:pPr>
       <w:r>
-        <w:t>Суттєвою відмінністю граничних задач для рівняння Гельмгольца від граничних задач рівняння Лапласа полягає в можливому порушенні єдиності розв’язку як для внутрішніх так і для зовнішніх задач.</w:t>
+        <w:t xml:space="preserve">Суттєвою відмінністю граничних задач для рівняння </w:t>
+      </w:r>
+      <w:proofErr w:type="spellStart"/>
+      <w:r>
+        <w:t>Гельмгольца</w:t>
+      </w:r>
+      <w:proofErr w:type="spellEnd"/>
+      <w:r>
+        <w:t xml:space="preserve"> від граничних задач рівняння Лапласа полягає в можливому порушенні </w:t>
+      </w:r>
+      <w:proofErr w:type="spellStart"/>
+      <w:r>
+        <w:t>єдиності</w:t>
+      </w:r>
+      <w:proofErr w:type="spellEnd"/>
+      <w:r>
+        <w:t xml:space="preserve"> розв’язку як для внутрішніх так і для зовнішніх задач.</w:t>
       </w:r>
     </w:p>
     <w:p>
@@ -4512,10 +4742,10 @@
           <w:position w:val="-56"/>
         </w:rPr>
         <w:object w:dxaOrig="4880" w:dyaOrig="1260">
-          <v:shape id="_x0000_i1217" type="#_x0000_t75" style="width:243.75pt;height:63pt" o:ole="">
-            <v:imagedata r:id="rId367" o:title=""/>
-          </v:shape>
-          <o:OLEObject Type="Embed" ProgID="Equation.3" ShapeID="_x0000_i1217" DrawAspect="Content" ObjectID="_1618042615" r:id="rId368"/>
+          <v:shape id="_x0000_i2025" type="#_x0000_t75" style="width:243.75pt;height:63pt" o:ole="">
+            <v:imagedata r:id="rId366" o:title=""/>
+          </v:shape>
+          <o:OLEObject Type="Embed" ProgID="Equation.3" ShapeID="_x0000_i2025" DrawAspect="Content" ObjectID="_1619967461" r:id="rId367"/>
         </w:object>
       </w:r>
       <w:r>
@@ -4550,10 +4780,10 @@
           <w:position w:val="-6"/>
         </w:rPr>
         <w:object w:dxaOrig="639" w:dyaOrig="300">
-          <v:shape id="_x0000_i1218" type="#_x0000_t75" style="width:32.25pt;height:15pt" o:ole="">
-            <v:imagedata r:id="rId369" o:title=""/>
-          </v:shape>
-          <o:OLEObject Type="Embed" ProgID="Equation.3" ShapeID="_x0000_i1218" DrawAspect="Content" ObjectID="_1618042616" r:id="rId370"/>
+          <v:shape id="_x0000_i2026" type="#_x0000_t75" style="width:32.25pt;height:15pt" o:ole="">
+            <v:imagedata r:id="rId368" o:title=""/>
+          </v:shape>
+          <o:OLEObject Type="Embed" ProgID="Equation.3" ShapeID="_x0000_i2026" DrawAspect="Content" ObjectID="_1619967462" r:id="rId369"/>
         </w:object>
       </w:r>
       <w:r>
@@ -4572,24 +4802,28 @@
           <w:position w:val="-6"/>
         </w:rPr>
         <w:object w:dxaOrig="240" w:dyaOrig="300">
-          <v:shape id="_x0000_i1219" type="#_x0000_t75" style="width:12pt;height:15pt" o:ole="">
-            <v:imagedata r:id="rId371" o:title=""/>
-          </v:shape>
-          <o:OLEObject Type="Embed" ProgID="Equation.3" ShapeID="_x0000_i1219" DrawAspect="Content" ObjectID="_1618042617" r:id="rId372"/>
-        </w:object>
-      </w:r>
-      <w:r>
-        <w:t xml:space="preserve">- ціле число. Неважко перевірити, що в цьому разі задача (6.7) має нетривіальний розв’язок </w:t>
+          <v:shape id="_x0000_i2027" type="#_x0000_t75" style="width:12pt;height:15pt" o:ole="">
+            <v:imagedata r:id="rId370" o:title=""/>
+          </v:shape>
+          <o:OLEObject Type="Embed" ProgID="Equation.3" ShapeID="_x0000_i2027" DrawAspect="Content" ObjectID="_1619967463" r:id="rId371"/>
+        </w:object>
+      </w:r>
+      <w:r>
+        <w:t xml:space="preserve">- ціле число. Неважко перевірити, що в цьому разі задача (6.7) має </w:t>
+      </w:r>
+      <w:r>
+        <w:lastRenderedPageBreak/>
+        <w:t xml:space="preserve">нетривіальний розв’язок </w:t>
       </w:r>
       <w:r>
         <w:rPr>
           <w:position w:val="-12"/>
         </w:rPr>
         <w:object w:dxaOrig="2680" w:dyaOrig="360">
-          <v:shape id="_x0000_i1220" type="#_x0000_t75" style="width:134.25pt;height:18pt" o:ole="">
-            <v:imagedata r:id="rId373" o:title=""/>
-          </v:shape>
-          <o:OLEObject Type="Embed" ProgID="Equation.3" ShapeID="_x0000_i1220" DrawAspect="Content" ObjectID="_1618042618" r:id="rId374"/>
+          <v:shape id="_x0000_i2028" type="#_x0000_t75" style="width:134.25pt;height:18pt" o:ole="">
+            <v:imagedata r:id="rId372" o:title=""/>
+          </v:shape>
+          <o:OLEObject Type="Embed" ProgID="Equation.3" ShapeID="_x0000_i2028" DrawAspect="Content" ObjectID="_1619967464" r:id="rId373"/>
         </w:object>
       </w:r>
       <w:r>
@@ -4599,8 +4833,13 @@
         <w:t xml:space="preserve">що </w:t>
       </w:r>
       <w:r>
-        <w:t>задача з неоднорідними граничними умовами та неоднорідне рівняння Гельмгольца</w:t>
-      </w:r>
+        <w:t xml:space="preserve">задача з неоднорідними граничними умовами та неоднорідне рівняння </w:t>
+      </w:r>
+      <w:proofErr w:type="spellStart"/>
+      <w:r>
+        <w:t>Гельмгольца</w:t>
+      </w:r>
+      <w:proofErr w:type="spellEnd"/>
     </w:p>
     <w:p>
       <w:pPr>
@@ -4611,10 +4850,10 @@
           <w:position w:val="-56"/>
         </w:rPr>
         <w:object w:dxaOrig="7020" w:dyaOrig="1260">
-          <v:shape id="_x0000_i1221" type="#_x0000_t75" style="width:351pt;height:63pt" o:ole="">
-            <v:imagedata r:id="rId375" o:title=""/>
-          </v:shape>
-          <o:OLEObject Type="Embed" ProgID="Equation.3" ShapeID="_x0000_i1221" DrawAspect="Content" ObjectID="_1618042619" r:id="rId376"/>
+          <v:shape id="_x0000_i2029" type="#_x0000_t75" style="width:351pt;height:63pt" o:ole="">
+            <v:imagedata r:id="rId374" o:title=""/>
+          </v:shape>
+          <o:OLEObject Type="Embed" ProgID="Equation.3" ShapeID="_x0000_i2029" DrawAspect="Content" ObjectID="_1619967465" r:id="rId375"/>
         </w:object>
       </w:r>
       <w:r>
@@ -4639,10 +4878,10 @@
           <w:position w:val="-12"/>
         </w:rPr>
         <w:object w:dxaOrig="1860" w:dyaOrig="360">
-          <v:shape id="_x0000_i1222" type="#_x0000_t75" style="width:93pt;height:18pt" o:ole="">
-            <v:imagedata r:id="rId377" o:title=""/>
-          </v:shape>
-          <o:OLEObject Type="Embed" ProgID="Equation.3" ShapeID="_x0000_i1222" DrawAspect="Content" ObjectID="_1618042620" r:id="rId378"/>
+          <v:shape id="_x0000_i2030" type="#_x0000_t75" style="width:93pt;height:18pt" o:ole="">
+            <v:imagedata r:id="rId376" o:title=""/>
+          </v:shape>
+          <o:OLEObject Type="Embed" ProgID="Equation.3" ShapeID="_x0000_i2030" DrawAspect="Content" ObjectID="_1619967466" r:id="rId377"/>
         </w:object>
       </w:r>
       <w:r>
@@ -4657,8 +4896,13 @@
         <w:t>Розглянемо</w:t>
       </w:r>
       <w:r>
-        <w:t xml:space="preserve"> приклад зовнішньої задачі для однорідного рівняння Гельмгольца</w:t>
-      </w:r>
+        <w:t xml:space="preserve"> приклад зовнішньої задачі для однорідного рівняння </w:t>
+      </w:r>
+      <w:proofErr w:type="spellStart"/>
+      <w:r>
+        <w:t>Гельмгольца</w:t>
+      </w:r>
+      <w:proofErr w:type="spellEnd"/>
     </w:p>
     <w:p>
       <w:pPr>
@@ -4669,10 +4913,10 @@
           <w:position w:val="-44"/>
         </w:rPr>
         <w:object w:dxaOrig="4340" w:dyaOrig="1020">
-          <v:shape id="_x0000_i1223" type="#_x0000_t75" style="width:216.75pt;height:51pt" o:ole="">
-            <v:imagedata r:id="rId379" o:title=""/>
-          </v:shape>
-          <o:OLEObject Type="Embed" ProgID="Equation.3" ShapeID="_x0000_i1223" DrawAspect="Content" ObjectID="_1618042621" r:id="rId380"/>
+          <v:shape id="_x0000_i2031" type="#_x0000_t75" style="width:216.75pt;height:51pt" o:ole="">
+            <v:imagedata r:id="rId378" o:title=""/>
+          </v:shape>
+          <o:OLEObject Type="Embed" ProgID="Equation.3" ShapeID="_x0000_i2031" DrawAspect="Content" ObjectID="_1619967467" r:id="rId379"/>
         </w:object>
       </w:r>
       <w:r>
@@ -4707,42 +4951,74 @@
           <w:position w:val="-6"/>
         </w:rPr>
         <w:object w:dxaOrig="639" w:dyaOrig="300">
-          <v:shape id="_x0000_i1224" type="#_x0000_t75" style="width:32.25pt;height:15pt" o:ole="">
-            <v:imagedata r:id="rId381" o:title=""/>
-          </v:shape>
-          <o:OLEObject Type="Embed" ProgID="Equation.3" ShapeID="_x0000_i1224" DrawAspect="Content" ObjectID="_1618042622" r:id="rId382"/>
-        </w:object>
-      </w:r>
-      <w:r>
-        <w:t xml:space="preserve">. Гранична задача має лише тривіальний розв’язок тотожньо рівний нулю, що випливає з другої теореми єдиності гармонічних функцій. У випадку, коли </w:t>
+          <v:shape id="_x0000_i2032" type="#_x0000_t75" style="width:32.25pt;height:15pt" o:ole="">
+            <v:imagedata r:id="rId380" o:title=""/>
+          </v:shape>
+          <o:OLEObject Type="Embed" ProgID="Equation.3" ShapeID="_x0000_i2032" DrawAspect="Content" ObjectID="_1619967468" r:id="rId381"/>
+        </w:object>
+      </w:r>
+      <w:r>
+        <w:t xml:space="preserve">. Гранична задача має лише тривіальний розв’язок </w:t>
+      </w:r>
+      <w:proofErr w:type="spellStart"/>
+      <w:r>
+        <w:t>тотожньо</w:t>
+      </w:r>
+      <w:proofErr w:type="spellEnd"/>
+      <w:r>
+        <w:t xml:space="preserve"> рівний нулю, що випливає з другої теореми </w:t>
+      </w:r>
+      <w:proofErr w:type="spellStart"/>
+      <w:r>
+        <w:t>єдиності</w:t>
+      </w:r>
+      <w:proofErr w:type="spellEnd"/>
+      <w:r>
+        <w:t xml:space="preserve"> гармонічних функцій. У випадку, коли </w:t>
       </w:r>
       <w:r>
         <w:rPr>
           <w:position w:val="-6"/>
         </w:rPr>
         <w:object w:dxaOrig="240" w:dyaOrig="300">
-          <v:shape id="_x0000_i1225" type="#_x0000_t75" style="width:12pt;height:15pt" o:ole="">
-            <v:imagedata r:id="rId383" o:title=""/>
-          </v:shape>
-          <o:OLEObject Type="Embed" ProgID="Equation.3" ShapeID="_x0000_i1225" DrawAspect="Content" ObjectID="_1618042623" r:id="rId384"/>
-        </w:object>
-      </w:r>
-      <w:r>
-        <w:t xml:space="preserve"> - ціле ми маємо, що розв’язком граничної задачі (6.9) окрім тотожного нуля буде функція </w:t>
+          <v:shape id="_x0000_i2033" type="#_x0000_t75" style="width:12pt;height:15pt" o:ole="">
+            <v:imagedata r:id="rId382" o:title=""/>
+          </v:shape>
+          <o:OLEObject Type="Embed" ProgID="Equation.3" ShapeID="_x0000_i2033" DrawAspect="Content" ObjectID="_1619967469" r:id="rId383"/>
+        </w:object>
+      </w:r>
+      <w:r>
+        <w:t xml:space="preserve"> - ціле ми маємо, що </w:t>
+      </w:r>
+      <w:proofErr w:type="spellStart"/>
+      <w:r>
+        <w:t>розв’язком</w:t>
+      </w:r>
+      <w:proofErr w:type="spellEnd"/>
+      <w:r>
+        <w:t xml:space="preserve"> граничної задачі (6.9) окрім тотожного нуля буде функція </w:t>
       </w:r>
       <w:r>
         <w:rPr>
           <w:position w:val="-36"/>
         </w:rPr>
         <w:object w:dxaOrig="1840" w:dyaOrig="840">
-          <v:shape id="_x0000_i1226" type="#_x0000_t75" style="width:92.25pt;height:42pt" o:ole="">
-            <v:imagedata r:id="rId385" o:title=""/>
-          </v:shape>
-          <o:OLEObject Type="Embed" ProgID="Equation.3" ShapeID="_x0000_i1226" DrawAspect="Content" ObjectID="_1618042624" r:id="rId386"/>
-        </w:object>
-      </w:r>
-      <w:r>
-        <w:t>. Легко перевірити, що ця функція задовольняє як однорідному рівнянню Гельмгольца (це уявна частина фундаментального розв’язку) так і граничній умові на сфері і умові на нескінченості.</w:t>
+          <v:shape id="_x0000_i2034" type="#_x0000_t75" style="width:92.25pt;height:42pt" o:ole="">
+            <v:imagedata r:id="rId384" o:title=""/>
+          </v:shape>
+          <o:OLEObject Type="Embed" ProgID="Equation.3" ShapeID="_x0000_i2034" DrawAspect="Content" ObjectID="_1619967470" r:id="rId385"/>
+        </w:object>
+      </w:r>
+      <w:r>
+        <w:t xml:space="preserve">. Легко перевірити, що ця функція задовольняє як однорідному рівнянню </w:t>
+      </w:r>
+      <w:proofErr w:type="spellStart"/>
+      <w:r>
+        <w:t>Гельмгольца</w:t>
+      </w:r>
+      <w:proofErr w:type="spellEnd"/>
+      <w:r>
+        <w:t xml:space="preserve"> (це уявна частина фундаментального розв’язку) так і граничній умові на сфері і умові на нескінченості.</w:t>
       </w:r>
     </w:p>
     <w:p>
@@ -4756,12 +5032,20 @@
         <w:t xml:space="preserve">сть нетривіального розв’язку у </w:t>
       </w:r>
       <w:r>
-        <w:t>однорідної задачі означає неєдиність розв’язку відповідної неоднорідної задачі.</w:t>
+        <w:t xml:space="preserve">однорідної задачі означає </w:t>
+      </w:r>
+      <w:proofErr w:type="spellStart"/>
+      <w:r>
+        <w:t>неєдиність</w:t>
+      </w:r>
+      <w:proofErr w:type="spellEnd"/>
+      <w:r>
+        <w:t xml:space="preserve"> розв’язку відповідної неоднорідної задачі.</w:t>
       </w:r>
     </w:p>
     <w:sectPr>
-      <w:footerReference w:type="even" r:id="rId387"/>
-      <w:footerReference w:type="default" r:id="rId388"/>
+      <w:footerReference w:type="even" r:id="rId386"/>
+      <w:footerReference w:type="default" r:id="rId387"/>
       <w:pgSz w:w="11907" w:h="16840" w:code="9"/>
       <w:pgMar w:top="1134" w:right="851" w:bottom="1134" w:left="1134" w:header="709" w:footer="709" w:gutter="0"/>
       <w:cols w:space="708"/>
@@ -4862,7 +5146,7 @@
         <w:rStyle w:val="af6"/>
         <w:noProof/>
       </w:rPr>
-      <w:t>9</w:t>
+      <w:t>11</w:t>
     </w:r>
     <w:r>
       <w:rPr>
@@ -7710,6 +7994,7 @@
     <w:name w:val="heading 1"/>
     <w:basedOn w:val="a0"/>
     <w:next w:val="a0"/>
+    <w:link w:val="10"/>
     <w:qFormat/>
     <w:rsid w:val="005159A7"/>
     <w:pPr>
@@ -7732,6 +8017,7 @@
     <w:name w:val="heading 2"/>
     <w:basedOn w:val="a0"/>
     <w:next w:val="a0"/>
+    <w:link w:val="21"/>
     <w:qFormat/>
     <w:rsid w:val="00C52D23"/>
     <w:pPr>
@@ -7793,6 +8079,7 @@
   <w:style w:type="character" w:default="1" w:styleId="a1">
     <w:name w:val="Default Paragraph Font"/>
     <w:uiPriority w:val="1"/>
+    <w:semiHidden/>
     <w:unhideWhenUsed/>
   </w:style>
   <w:style w:type="table" w:default="1" w:styleId="a2">
@@ -7800,7 +8087,6 @@
     <w:uiPriority w:val="99"/>
     <w:semiHidden/>
     <w:unhideWhenUsed/>
-    <w:qFormat/>
     <w:tblPr>
       <w:tblInd w:w="0" w:type="dxa"/>
       <w:tblCellMar>
@@ -7813,11 +8099,12 @@
   </w:style>
   <w:style w:type="numbering" w:default="1" w:styleId="a3">
     <w:name w:val="No List"/>
+    <w:uiPriority w:val="99"/>
     <w:semiHidden/>
     <w:unhideWhenUsed/>
   </w:style>
-  <w:style w:type="character" w:customStyle="1" w:styleId="8">
-    <w:name w:val=" Знак Знак8"/>
+  <w:style w:type="character" w:customStyle="1" w:styleId="10">
+    <w:name w:val="Заголовок 1 Знак"/>
     <w:basedOn w:val="a1"/>
     <w:link w:val="1"/>
     <w:rsid w:val="00F3075F"/>
@@ -7831,8 +8118,8 @@
       <w:lang w:val="ru-RU" w:eastAsia="ru-RU"/>
     </w:rPr>
   </w:style>
-  <w:style w:type="character" w:customStyle="1" w:styleId="7">
-    <w:name w:val=" Знак Знак7"/>
+  <w:style w:type="character" w:customStyle="1" w:styleId="21">
+    <w:name w:val="Заголовок 2 Знак"/>
     <w:basedOn w:val="a1"/>
     <w:link w:val="20"/>
     <w:rsid w:val="00115883"/>
@@ -8026,7 +8313,7 @@
       <w:szCs w:val="24"/>
     </w:rPr>
   </w:style>
-  <w:style w:type="paragraph" w:styleId="ad">
+  <w:style w:type="paragraph" w:customStyle="1" w:styleId="ad">
     <w:name w:val="Название"/>
     <w:basedOn w:val="a0"/>
     <w:link w:val="ae"/>
@@ -8077,7 +8364,7 @@
       <w:lang w:val="ru-RU" w:eastAsia="ru-RU"/>
     </w:rPr>
   </w:style>
-  <w:style w:type="paragraph" w:styleId="21">
+  <w:style w:type="paragraph" w:styleId="22">
     <w:name w:val="List Continue 2"/>
     <w:basedOn w:val="a0"/>
     <w:rsid w:val="00AC63BC"/>
@@ -8512,7 +8799,7 @@
 </file>
 
 <file path=customXml/itemProps1.xml><?xml version="1.0" encoding="utf-8"?>
-<ds:datastoreItem xmlns:ds="http://schemas.openxmlformats.org/officeDocument/2006/customXml" ds:itemID="{27A0BE14-A625-4402-A91A-E72290310848}">
+<ds:datastoreItem xmlns:ds="http://schemas.openxmlformats.org/officeDocument/2006/customXml" ds:itemID="{3215433A-91D6-4979-A44B-89191DE8E8B3}">
   <ds:schemaRefs>
     <ds:schemaRef ds:uri="http://schemas.openxmlformats.org/officeDocument/2006/bibliography"/>
   </ds:schemaRefs>

</xml_diff>

<commit_message>
control 3 md lecture 23 quest 26
</commit_message>
<xml_diff>
--- a/lectures/22.docx
+++ b/lectures/22.docx
@@ -145,7 +145,7 @@
           <v:shape id="_x0000_i1833" type="#_x0000_t75" style="width:30pt;height:18pt" o:ole="">
             <v:imagedata r:id="rId8" o:title=""/>
           </v:shape>
-          <o:OLEObject Type="Embed" ProgID="Equation.3" ShapeID="_x0000_i1833" DrawAspect="Content" ObjectID="_1619967270" r:id="rId9"/>
+          <o:OLEObject Type="Embed" ProgID="Equation.3" ShapeID="_x0000_i1833" DrawAspect="Content" ObjectID="_1619973839" r:id="rId9"/>
         </w:object>
       </w:r>
       <w:r>
@@ -159,7 +159,7 @@
           <v:shape id="_x0000_i1834" type="#_x0000_t75" style="width:14.25pt;height:14.25pt" o:ole="">
             <v:imagedata r:id="rId10" o:title=""/>
           </v:shape>
-          <o:OLEObject Type="Embed" ProgID="Equation.3" ShapeID="_x0000_i1834" DrawAspect="Content" ObjectID="_1619967271" r:id="rId11"/>
+          <o:OLEObject Type="Embed" ProgID="Equation.3" ShapeID="_x0000_i1834" DrawAspect="Content" ObjectID="_1619973840" r:id="rId11"/>
         </w:object>
       </w:r>
       <w:r>
@@ -173,7 +173,7 @@
           <v:shape id="_x0000_i1835" type="#_x0000_t75" style="width:41.25pt;height:18.75pt" o:ole="">
             <v:imagedata r:id="rId12" o:title=""/>
           </v:shape>
-          <o:OLEObject Type="Embed" ProgID="Equation.3" ShapeID="_x0000_i1835" DrawAspect="Content" ObjectID="_1619967272" r:id="rId13"/>
+          <o:OLEObject Type="Embed" ProgID="Equation.3" ShapeID="_x0000_i1835" DrawAspect="Content" ObjectID="_1619973841" r:id="rId13"/>
         </w:object>
       </w:r>
       <w:r>
@@ -187,7 +187,7 @@
           <v:shape id="_x0000_i1836" type="#_x0000_t75" style="width:81.75pt;height:18.75pt" o:ole="">
             <v:imagedata r:id="rId14" o:title=""/>
           </v:shape>
-          <o:OLEObject Type="Embed" ProgID="Equation.3" ShapeID="_x0000_i1836" DrawAspect="Content" ObjectID="_1619967273" r:id="rId15"/>
+          <o:OLEObject Type="Embed" ProgID="Equation.3" ShapeID="_x0000_i1836" DrawAspect="Content" ObjectID="_1619973842" r:id="rId15"/>
         </w:object>
       </w:r>
       <w:r>
@@ -209,7 +209,7 @@
           <v:shape id="_x0000_i1837" type="#_x0000_t75" style="width:101.25pt;height:23.25pt" o:ole="">
             <v:imagedata r:id="rId16" o:title=""/>
           </v:shape>
-          <o:OLEObject Type="Embed" ProgID="Equation.3" ShapeID="_x0000_i1837" DrawAspect="Content" ObjectID="_1619967274" r:id="rId17"/>
+          <o:OLEObject Type="Embed" ProgID="Equation.3" ShapeID="_x0000_i1837" DrawAspect="Content" ObjectID="_1619973843" r:id="rId17"/>
         </w:object>
       </w:r>
       <w:r>
@@ -223,7 +223,7 @@
           <v:shape id="_x0000_i1838" type="#_x0000_t75" style="width:30pt;height:18pt" o:ole="">
             <v:imagedata r:id="rId18" o:title=""/>
           </v:shape>
-          <o:OLEObject Type="Embed" ProgID="Equation.3" ShapeID="_x0000_i1838" DrawAspect="Content" ObjectID="_1619967275" r:id="rId19"/>
+          <o:OLEObject Type="Embed" ProgID="Equation.3" ShapeID="_x0000_i1838" DrawAspect="Content" ObjectID="_1619973844" r:id="rId19"/>
         </w:object>
       </w:r>
       <w:r>
@@ -237,7 +237,7 @@
           <v:shape id="_x0000_i1839" type="#_x0000_t75" style="width:72.75pt;height:18.75pt" o:ole="">
             <v:imagedata r:id="rId20" o:title=""/>
           </v:shape>
-          <o:OLEObject Type="Embed" ProgID="Equation.3" ShapeID="_x0000_i1839" DrawAspect="Content" ObjectID="_1619967276" r:id="rId21"/>
+          <o:OLEObject Type="Embed" ProgID="Equation.3" ShapeID="_x0000_i1839" DrawAspect="Content" ObjectID="_1619973845" r:id="rId21"/>
         </w:object>
       </w:r>
       <w:r>
@@ -251,7 +251,7 @@
           <v:shape id="_x0000_i1840" type="#_x0000_t75" style="width:75pt;height:18.75pt" o:ole="">
             <v:imagedata r:id="rId22" o:title=""/>
           </v:shape>
-          <o:OLEObject Type="Embed" ProgID="Equation.3" ShapeID="_x0000_i1840" DrawAspect="Content" ObjectID="_1619967277" r:id="rId23"/>
+          <o:OLEObject Type="Embed" ProgID="Equation.3" ShapeID="_x0000_i1840" DrawAspect="Content" ObjectID="_1619973846" r:id="rId23"/>
         </w:object>
       </w:r>
       <w:r>
@@ -273,7 +273,7 @@
           <v:shape id="_x0000_i1841" type="#_x0000_t75" style="width:57pt;height:18.75pt" o:ole="">
             <v:imagedata r:id="rId24" o:title=""/>
           </v:shape>
-          <o:OLEObject Type="Embed" ProgID="Equation.3" ShapeID="_x0000_i1841" DrawAspect="Content" ObjectID="_1619967278" r:id="rId25"/>
+          <o:OLEObject Type="Embed" ProgID="Equation.3" ShapeID="_x0000_i1841" DrawAspect="Content" ObjectID="_1619973847" r:id="rId25"/>
         </w:object>
       </w:r>
       <w:r>
@@ -287,7 +287,7 @@
           <v:shape id="_x0000_i1842" type="#_x0000_t75" style="width:75pt;height:18.75pt" o:ole="">
             <v:imagedata r:id="rId26" o:title=""/>
           </v:shape>
-          <o:OLEObject Type="Embed" ProgID="Equation.3" ShapeID="_x0000_i1842" DrawAspect="Content" ObjectID="_1619967279" r:id="rId27"/>
+          <o:OLEObject Type="Embed" ProgID="Equation.3" ShapeID="_x0000_i1842" DrawAspect="Content" ObjectID="_1619973848" r:id="rId27"/>
         </w:object>
       </w:r>
       <w:r>
@@ -309,7 +309,7 @@
           <v:shape id="_x0000_i1843" type="#_x0000_t75" style="width:147pt;height:39pt" o:ole="">
             <v:imagedata r:id="rId28" o:title=""/>
           </v:shape>
-          <o:OLEObject Type="Embed" ProgID="Equation.3" ShapeID="_x0000_i1843" DrawAspect="Content" ObjectID="_1619967280" r:id="rId29"/>
+          <o:OLEObject Type="Embed" ProgID="Equation.3" ShapeID="_x0000_i1843" DrawAspect="Content" ObjectID="_1619973849" r:id="rId29"/>
         </w:object>
       </w:r>
     </w:p>
@@ -328,7 +328,7 @@
           <v:shape id="_x0000_i1844" type="#_x0000_t75" style="width:84pt;height:18.75pt" o:ole="">
             <v:imagedata r:id="rId30" o:title=""/>
           </v:shape>
-          <o:OLEObject Type="Embed" ProgID="Equation.3" ShapeID="_x0000_i1844" DrawAspect="Content" ObjectID="_1619967281" r:id="rId31"/>
+          <o:OLEObject Type="Embed" ProgID="Equation.3" ShapeID="_x0000_i1844" DrawAspect="Content" ObjectID="_1619973850" r:id="rId31"/>
         </w:object>
       </w:r>
       <w:r>
@@ -342,7 +342,7 @@
           <v:shape id="_x0000_i1845" type="#_x0000_t75" style="width:72.75pt;height:18.75pt" o:ole="">
             <v:imagedata r:id="rId32" o:title=""/>
           </v:shape>
-          <o:OLEObject Type="Embed" ProgID="Equation.3" ShapeID="_x0000_i1845" DrawAspect="Content" ObjectID="_1619967282" r:id="rId33"/>
+          <o:OLEObject Type="Embed" ProgID="Equation.3" ShapeID="_x0000_i1845" DrawAspect="Content" ObjectID="_1619973851" r:id="rId33"/>
         </w:object>
       </w:r>
       <w:r>
@@ -356,7 +356,7 @@
           <v:shape id="_x0000_i1846" type="#_x0000_t75" style="width:75pt;height:18.75pt" o:ole="">
             <v:imagedata r:id="rId34" o:title=""/>
           </v:shape>
-          <o:OLEObject Type="Embed" ProgID="Equation.3" ShapeID="_x0000_i1846" DrawAspect="Content" ObjectID="_1619967283" r:id="rId35"/>
+          <o:OLEObject Type="Embed" ProgID="Equation.3" ShapeID="_x0000_i1846" DrawAspect="Content" ObjectID="_1619973852" r:id="rId35"/>
         </w:object>
       </w:r>
       <w:r>
@@ -370,7 +370,7 @@
           <v:shape id="_x0000_i1847" type="#_x0000_t75" style="width:78.75pt;height:18.75pt" o:ole="">
             <v:imagedata r:id="rId36" o:title=""/>
           </v:shape>
-          <o:OLEObject Type="Embed" ProgID="Equation.3" ShapeID="_x0000_i1847" DrawAspect="Content" ObjectID="_1619967284" r:id="rId37"/>
+          <o:OLEObject Type="Embed" ProgID="Equation.3" ShapeID="_x0000_i1847" DrawAspect="Content" ObjectID="_1619973853" r:id="rId37"/>
         </w:object>
       </w:r>
       <w:r>
@@ -392,7 +392,7 @@
           <v:shape id="_x0000_i1848" type="#_x0000_t75" style="width:41.25pt;height:18.75pt" o:ole="">
             <v:imagedata r:id="rId38" o:title=""/>
           </v:shape>
-          <o:OLEObject Type="Embed" ProgID="Equation.3" ShapeID="_x0000_i1848" DrawAspect="Content" ObjectID="_1619967285" r:id="rId39"/>
+          <o:OLEObject Type="Embed" ProgID="Equation.3" ShapeID="_x0000_i1848" DrawAspect="Content" ObjectID="_1619973854" r:id="rId39"/>
         </w:object>
       </w:r>
       <w:r>
@@ -406,7 +406,7 @@
           <v:shape id="_x0000_i1849" type="#_x0000_t75" style="width:75pt;height:18.75pt" o:ole="">
             <v:imagedata r:id="rId40" o:title=""/>
           </v:shape>
-          <o:OLEObject Type="Embed" ProgID="Equation.3" ShapeID="_x0000_i1849" DrawAspect="Content" ObjectID="_1619967286" r:id="rId41"/>
+          <o:OLEObject Type="Embed" ProgID="Equation.3" ShapeID="_x0000_i1849" DrawAspect="Content" ObjectID="_1619973855" r:id="rId41"/>
         </w:object>
       </w:r>
       <w:r>
@@ -420,7 +420,7 @@
           <v:shape id="_x0000_i1850" type="#_x0000_t75" style="width:80.25pt;height:18.75pt" o:ole="">
             <v:imagedata r:id="rId42" o:title=""/>
           </v:shape>
-          <o:OLEObject Type="Embed" ProgID="Equation.3" ShapeID="_x0000_i1850" DrawAspect="Content" ObjectID="_1619967287" r:id="rId43"/>
+          <o:OLEObject Type="Embed" ProgID="Equation.3" ShapeID="_x0000_i1850" DrawAspect="Content" ObjectID="_1619973856" r:id="rId43"/>
         </w:object>
       </w:r>
       <w:r>
@@ -442,7 +442,7 @@
           <v:shape id="_x0000_i1851" type="#_x0000_t75" style="width:75pt;height:18.75pt" o:ole="">
             <v:imagedata r:id="rId44" o:title=""/>
           </v:shape>
-          <o:OLEObject Type="Embed" ProgID="Equation.3" ShapeID="_x0000_i1851" DrawAspect="Content" ObjectID="_1619967288" r:id="rId45"/>
+          <o:OLEObject Type="Embed" ProgID="Equation.3" ShapeID="_x0000_i1851" DrawAspect="Content" ObjectID="_1619973857" r:id="rId45"/>
         </w:object>
       </w:r>
       <w:r>
@@ -456,7 +456,7 @@
           <v:shape id="_x0000_i1852" type="#_x0000_t75" style="width:36pt;height:15pt" o:ole="">
             <v:imagedata r:id="rId46" o:title=""/>
           </v:shape>
-          <o:OLEObject Type="Embed" ProgID="Equation.3" ShapeID="_x0000_i1852" DrawAspect="Content" ObjectID="_1619967289" r:id="rId47"/>
+          <o:OLEObject Type="Embed" ProgID="Equation.3" ShapeID="_x0000_i1852" DrawAspect="Content" ObjectID="_1619973858" r:id="rId47"/>
         </w:object>
       </w:r>
       <w:r>
@@ -478,7 +478,7 @@
           <v:shape id="_x0000_i1853" type="#_x0000_t75" style="width:41.25pt;height:17.25pt" o:ole="">
             <v:imagedata r:id="rId48" o:title=""/>
           </v:shape>
-          <o:OLEObject Type="Embed" ProgID="Equation.3" ShapeID="_x0000_i1853" DrawAspect="Content" ObjectID="_1619967290" r:id="rId49"/>
+          <o:OLEObject Type="Embed" ProgID="Equation.3" ShapeID="_x0000_i1853" DrawAspect="Content" ObjectID="_1619973859" r:id="rId49"/>
         </w:object>
       </w:r>
       <w:r>
@@ -492,7 +492,7 @@
           <v:shape id="_x0000_i1854" type="#_x0000_t75" style="width:15.75pt;height:18.75pt" o:ole="">
             <v:imagedata r:id="rId50" o:title=""/>
           </v:shape>
-          <o:OLEObject Type="Embed" ProgID="Equation.3" ShapeID="_x0000_i1854" DrawAspect="Content" ObjectID="_1619967291" r:id="rId51"/>
+          <o:OLEObject Type="Embed" ProgID="Equation.3" ShapeID="_x0000_i1854" DrawAspect="Content" ObjectID="_1619973860" r:id="rId51"/>
         </w:object>
       </w:r>
       <w:r>
@@ -506,7 +506,7 @@
           <v:shape id="_x0000_i1855" type="#_x0000_t75" style="width:108pt;height:18.75pt" o:ole="">
             <v:imagedata r:id="rId52" o:title=""/>
           </v:shape>
-          <o:OLEObject Type="Embed" ProgID="Equation.3" ShapeID="_x0000_i1855" DrawAspect="Content" ObjectID="_1619967292" r:id="rId53"/>
+          <o:OLEObject Type="Embed" ProgID="Equation.3" ShapeID="_x0000_i1855" DrawAspect="Content" ObjectID="_1619973861" r:id="rId53"/>
         </w:object>
       </w:r>
       <w:r>
@@ -529,7 +529,7 @@
           <v:shape id="_x0000_i1856" type="#_x0000_t75" style="width:66.75pt;height:18.75pt" o:ole="">
             <v:imagedata r:id="rId54" o:title=""/>
           </v:shape>
-          <o:OLEObject Type="Embed" ProgID="Equation.3" ShapeID="_x0000_i1856" DrawAspect="Content" ObjectID="_1619967293" r:id="rId55"/>
+          <o:OLEObject Type="Embed" ProgID="Equation.3" ShapeID="_x0000_i1856" DrawAspect="Content" ObjectID="_1619973862" r:id="rId55"/>
         </w:object>
       </w:r>
       <w:r>
@@ -543,7 +543,7 @@
           <v:shape id="_x0000_i1857" type="#_x0000_t75" style="width:165pt;height:18.75pt" o:ole="">
             <v:imagedata r:id="rId56" o:title=""/>
           </v:shape>
-          <o:OLEObject Type="Embed" ProgID="Equation.3" ShapeID="_x0000_i1857" DrawAspect="Content" ObjectID="_1619967294" r:id="rId57"/>
+          <o:OLEObject Type="Embed" ProgID="Equation.3" ShapeID="_x0000_i1857" DrawAspect="Content" ObjectID="_1619973863" r:id="rId57"/>
         </w:object>
       </w:r>
       <w:r>
@@ -560,7 +560,7 @@
           <v:shape id="_x0000_i1858" type="#_x0000_t75" style="width:90.75pt;height:20.25pt" o:ole="">
             <v:imagedata r:id="rId58" o:title=""/>
           </v:shape>
-          <o:OLEObject Type="Embed" ProgID="Equation.3" ShapeID="_x0000_i1858" DrawAspect="Content" ObjectID="_1619967295" r:id="rId59"/>
+          <o:OLEObject Type="Embed" ProgID="Equation.3" ShapeID="_x0000_i1858" DrawAspect="Content" ObjectID="_1619973864" r:id="rId59"/>
         </w:object>
       </w:r>
       <w:r>
@@ -582,7 +582,7 @@
           <v:shape id="_x0000_i1859" type="#_x0000_t75" style="width:27pt;height:15pt" o:ole="">
             <v:imagedata r:id="rId60" o:title=""/>
           </v:shape>
-          <o:OLEObject Type="Embed" ProgID="Equation.3" ShapeID="_x0000_i1859" DrawAspect="Content" ObjectID="_1619967296" r:id="rId61"/>
+          <o:OLEObject Type="Embed" ProgID="Equation.3" ShapeID="_x0000_i1859" DrawAspect="Content" ObjectID="_1619973865" r:id="rId61"/>
         </w:object>
       </w:r>
       <w:r>
@@ -596,7 +596,7 @@
           <v:shape id="_x0000_i1860" type="#_x0000_t75" style="width:8.25pt;height:15pt" o:ole="">
             <v:imagedata r:id="rId62" o:title=""/>
           </v:shape>
-          <o:OLEObject Type="Embed" ProgID="Equation.3" ShapeID="_x0000_i1860" DrawAspect="Content" ObjectID="_1619967297" r:id="rId63"/>
+          <o:OLEObject Type="Embed" ProgID="Equation.3" ShapeID="_x0000_i1860" DrawAspect="Content" ObjectID="_1619973866" r:id="rId63"/>
         </w:object>
       </w:r>
       <w:r>
@@ -614,7 +614,7 @@
           <v:shape id="_x0000_i1861" type="#_x0000_t75" style="width:75pt;height:18.75pt" o:ole="">
             <v:imagedata r:id="rId64" o:title=""/>
           </v:shape>
-          <o:OLEObject Type="Embed" ProgID="Equation.3" ShapeID="_x0000_i1861" DrawAspect="Content" ObjectID="_1619967298" r:id="rId65"/>
+          <o:OLEObject Type="Embed" ProgID="Equation.3" ShapeID="_x0000_i1861" DrawAspect="Content" ObjectID="_1619973867" r:id="rId65"/>
         </w:object>
       </w:r>
       <w:r>
@@ -628,7 +628,7 @@
           <v:shape id="_x0000_i1862" type="#_x0000_t75" style="width:86.25pt;height:18.75pt" o:ole="">
             <v:imagedata r:id="rId66" o:title=""/>
           </v:shape>
-          <o:OLEObject Type="Embed" ProgID="Equation.3" ShapeID="_x0000_i1862" DrawAspect="Content" ObjectID="_1619967299" r:id="rId67"/>
+          <o:OLEObject Type="Embed" ProgID="Equation.3" ShapeID="_x0000_i1862" DrawAspect="Content" ObjectID="_1619973868" r:id="rId67"/>
         </w:object>
       </w:r>
       <w:r>
@@ -642,7 +642,7 @@
           <v:shape id="_x0000_i1863" type="#_x0000_t75" style="width:75pt;height:18.75pt" o:ole="">
             <v:imagedata r:id="rId64" o:title=""/>
           </v:shape>
-          <o:OLEObject Type="Embed" ProgID="Equation.3" ShapeID="_x0000_i1863" DrawAspect="Content" ObjectID="_1619967300" r:id="rId68"/>
+          <o:OLEObject Type="Embed" ProgID="Equation.3" ShapeID="_x0000_i1863" DrawAspect="Content" ObjectID="_1619973869" r:id="rId68"/>
         </w:object>
       </w:r>
       <w:r>
@@ -656,7 +656,7 @@
           <v:shape id="_x0000_i1864" type="#_x0000_t75" style="width:96pt;height:18.75pt" o:ole="">
             <v:imagedata r:id="rId69" o:title=""/>
           </v:shape>
-          <o:OLEObject Type="Embed" ProgID="Equation.3" ShapeID="_x0000_i1864" DrawAspect="Content" ObjectID="_1619967301" r:id="rId70"/>
+          <o:OLEObject Type="Embed" ProgID="Equation.3" ShapeID="_x0000_i1864" DrawAspect="Content" ObjectID="_1619973870" r:id="rId70"/>
         </w:object>
       </w:r>
       <w:r>
@@ -670,7 +670,7 @@
           <v:shape id="_x0000_i1865" type="#_x0000_t75" style="width:75pt;height:18.75pt" o:ole="">
             <v:imagedata r:id="rId64" o:title=""/>
           </v:shape>
-          <o:OLEObject Type="Embed" ProgID="Equation.3" ShapeID="_x0000_i1865" DrawAspect="Content" ObjectID="_1619967302" r:id="rId71"/>
+          <o:OLEObject Type="Embed" ProgID="Equation.3" ShapeID="_x0000_i1865" DrawAspect="Content" ObjectID="_1619973871" r:id="rId71"/>
         </w:object>
       </w:r>
       <w:r>
@@ -684,7 +684,7 @@
           <v:shape id="_x0000_i1866" type="#_x0000_t75" style="width:87.75pt;height:18.75pt" o:ole="">
             <v:imagedata r:id="rId72" o:title=""/>
           </v:shape>
-          <o:OLEObject Type="Embed" ProgID="Equation.3" ShapeID="_x0000_i1866" DrawAspect="Content" ObjectID="_1619967303" r:id="rId73"/>
+          <o:OLEObject Type="Embed" ProgID="Equation.3" ShapeID="_x0000_i1866" DrawAspect="Content" ObjectID="_1619973872" r:id="rId73"/>
         </w:object>
       </w:r>
       <w:r>
@@ -701,7 +701,7 @@
           <v:shape id="_x0000_i1867" type="#_x0000_t75" style="width:81pt;height:20.25pt" o:ole="">
             <v:imagedata r:id="rId74" o:title=""/>
           </v:shape>
-          <o:OLEObject Type="Embed" ProgID="Equation.3" ShapeID="_x0000_i1867" DrawAspect="Content" ObjectID="_1619967304" r:id="rId75"/>
+          <o:OLEObject Type="Embed" ProgID="Equation.3" ShapeID="_x0000_i1867" DrawAspect="Content" ObjectID="_1619973873" r:id="rId75"/>
         </w:object>
       </w:r>
       <w:r>
@@ -763,7 +763,7 @@
           <v:shape id="_x0000_i1868" type="#_x0000_t75" style="width:14.25pt;height:14.25pt" o:ole="">
             <v:imagedata r:id="rId76" o:title=""/>
           </v:shape>
-          <o:OLEObject Type="Embed" ProgID="Equation.3" ShapeID="_x0000_i1868" DrawAspect="Content" ObjectID="_1619967305" r:id="rId77"/>
+          <o:OLEObject Type="Embed" ProgID="Equation.3" ShapeID="_x0000_i1868" DrawAspect="Content" ObjectID="_1619973874" r:id="rId77"/>
         </w:object>
       </w:r>
       <w:r>
@@ -777,7 +777,7 @@
           <v:shape id="_x0000_i1869" type="#_x0000_t75" style="width:14.25pt;height:17.25pt" o:ole="">
             <v:imagedata r:id="rId78" o:title=""/>
           </v:shape>
-          <o:OLEObject Type="Embed" ProgID="Equation.3" ShapeID="_x0000_i1869" DrawAspect="Content" ObjectID="_1619967306" r:id="rId79"/>
+          <o:OLEObject Type="Embed" ProgID="Equation.3" ShapeID="_x0000_i1869" DrawAspect="Content" ObjectID="_1619973875" r:id="rId79"/>
         </w:object>
       </w:r>
       <w:r>
@@ -819,7 +819,7 @@
           <v:shape id="_x0000_i1870" type="#_x0000_t75" style="width:14.25pt;height:14.25pt" o:ole="">
             <v:imagedata r:id="rId76" o:title=""/>
           </v:shape>
-          <o:OLEObject Type="Embed" ProgID="Equation.3" ShapeID="_x0000_i1870" DrawAspect="Content" ObjectID="_1619967307" r:id="rId80"/>
+          <o:OLEObject Type="Embed" ProgID="Equation.3" ShapeID="_x0000_i1870" DrawAspect="Content" ObjectID="_1619973876" r:id="rId80"/>
         </w:object>
       </w:r>
       <w:r>
@@ -833,7 +833,7 @@
           <v:shape id="_x0000_i1871" type="#_x0000_t75" style="width:14.25pt;height:17.25pt" o:ole="">
             <v:imagedata r:id="rId78" o:title=""/>
           </v:shape>
-          <o:OLEObject Type="Embed" ProgID="Equation.3" ShapeID="_x0000_i1871" DrawAspect="Content" ObjectID="_1619967308" r:id="rId81"/>
+          <o:OLEObject Type="Embed" ProgID="Equation.3" ShapeID="_x0000_i1871" DrawAspect="Content" ObjectID="_1619973877" r:id="rId81"/>
         </w:object>
       </w:r>
       <w:r>
@@ -847,7 +847,7 @@
           <v:shape id="_x0000_i1872" type="#_x0000_t75" style="width:102pt;height:27.75pt" o:ole="">
             <v:imagedata r:id="rId82" o:title=""/>
           </v:shape>
-          <o:OLEObject Type="Embed" ProgID="Equation.3" ShapeID="_x0000_i1872" DrawAspect="Content" ObjectID="_1619967309" r:id="rId83"/>
+          <o:OLEObject Type="Embed" ProgID="Equation.3" ShapeID="_x0000_i1872" DrawAspect="Content" ObjectID="_1619973878" r:id="rId83"/>
         </w:object>
       </w:r>
       <w:r>
@@ -883,7 +883,7 @@
           <v:shape id="_x0000_i1873" type="#_x0000_t75" style="width:60pt;height:18pt" o:ole="">
             <v:imagedata r:id="rId84" o:title=""/>
           </v:shape>
-          <o:OLEObject Type="Embed" ProgID="Equation.3" ShapeID="_x0000_i1873" DrawAspect="Content" ObjectID="_1619967310" r:id="rId85"/>
+          <o:OLEObject Type="Embed" ProgID="Equation.3" ShapeID="_x0000_i1873" DrawAspect="Content" ObjectID="_1619973879" r:id="rId85"/>
         </w:object>
       </w:r>
       <w:r>
@@ -897,7 +897,7 @@
           <v:shape id="_x0000_i1874" type="#_x0000_t75" style="width:14.25pt;height:14.25pt" o:ole="">
             <v:imagedata r:id="rId86" o:title=""/>
           </v:shape>
-          <o:OLEObject Type="Embed" ProgID="Equation.3" ShapeID="_x0000_i1874" DrawAspect="Content" ObjectID="_1619967311" r:id="rId87"/>
+          <o:OLEObject Type="Embed" ProgID="Equation.3" ShapeID="_x0000_i1874" DrawAspect="Content" ObjectID="_1619973880" r:id="rId87"/>
         </w:object>
       </w:r>
       <w:r>
@@ -911,7 +911,7 @@
           <v:shape id="_x0000_i1875" type="#_x0000_t75" style="width:108.75pt;height:18pt" o:ole="">
             <v:imagedata r:id="rId88" o:title=""/>
           </v:shape>
-          <o:OLEObject Type="Embed" ProgID="Equation.3" ShapeID="_x0000_i1875" DrawAspect="Content" ObjectID="_1619967312" r:id="rId89"/>
+          <o:OLEObject Type="Embed" ProgID="Equation.3" ShapeID="_x0000_i1875" DrawAspect="Content" ObjectID="_1619973881" r:id="rId89"/>
         </w:object>
       </w:r>
       <w:r>
@@ -925,7 +925,7 @@
           <v:shape id="_x0000_i1876" type="#_x0000_t75" style="width:110.25pt;height:18pt" o:ole="">
             <v:imagedata r:id="rId90" o:title=""/>
           </v:shape>
-          <o:OLEObject Type="Embed" ProgID="Equation.3" ShapeID="_x0000_i1876" DrawAspect="Content" ObjectID="_1619967313" r:id="rId91"/>
+          <o:OLEObject Type="Embed" ProgID="Equation.3" ShapeID="_x0000_i1876" DrawAspect="Content" ObjectID="_1619973882" r:id="rId91"/>
         </w:object>
       </w:r>
       <w:r>
@@ -961,7 +961,7 @@
           <v:shape id="_x0000_i1877" type="#_x0000_t75" style="width:36.75pt;height:15pt" o:ole="">
             <v:imagedata r:id="rId92" o:title=""/>
           </v:shape>
-          <o:OLEObject Type="Embed" ProgID="Equation.3" ShapeID="_x0000_i1877" DrawAspect="Content" ObjectID="_1619967314" r:id="rId93"/>
+          <o:OLEObject Type="Embed" ProgID="Equation.3" ShapeID="_x0000_i1877" DrawAspect="Content" ObjectID="_1619973883" r:id="rId93"/>
         </w:object>
       </w:r>
       <w:r>
@@ -975,7 +975,7 @@
           <v:shape id="_x0000_i1878" type="#_x0000_t75" style="width:47.25pt;height:18.75pt" o:ole="">
             <v:imagedata r:id="rId94" o:title=""/>
           </v:shape>
-          <o:OLEObject Type="Embed" ProgID="Equation.3" ShapeID="_x0000_i1878" DrawAspect="Content" ObjectID="_1619967315" r:id="rId95"/>
+          <o:OLEObject Type="Embed" ProgID="Equation.3" ShapeID="_x0000_i1878" DrawAspect="Content" ObjectID="_1619973884" r:id="rId95"/>
         </w:object>
       </w:r>
       <w:r>
@@ -994,7 +994,7 @@
           <v:shape id="_x0000_i1879" type="#_x0000_t75" style="width:134.25pt;height:18.75pt" o:ole="">
             <v:imagedata r:id="rId96" o:title=""/>
           </v:shape>
-          <o:OLEObject Type="Embed" ProgID="Equation.3" ShapeID="_x0000_i1879" DrawAspect="Content" ObjectID="_1619967316" r:id="rId97"/>
+          <o:OLEObject Type="Embed" ProgID="Equation.3" ShapeID="_x0000_i1879" DrawAspect="Content" ObjectID="_1619973885" r:id="rId97"/>
         </w:object>
       </w:r>
       <w:r>
@@ -1065,7 +1065,7 @@
           <v:shape id="_x0000_i1880" type="#_x0000_t75" style="width:297pt;height:18.75pt" o:ole="">
             <v:imagedata r:id="rId98" o:title=""/>
           </v:shape>
-          <o:OLEObject Type="Embed" ProgID="Equation.3" ShapeID="_x0000_i1880" DrawAspect="Content" ObjectID="_1619967317" r:id="rId99"/>
+          <o:OLEObject Type="Embed" ProgID="Equation.3" ShapeID="_x0000_i1880" DrawAspect="Content" ObjectID="_1619973886" r:id="rId99"/>
         </w:object>
       </w:r>
       <w:r>
@@ -1104,7 +1104,7 @@
           <v:shape id="_x0000_i1881" type="#_x0000_t75" style="width:396.75pt;height:45pt" o:ole="">
             <v:imagedata r:id="rId100" o:title=""/>
           </v:shape>
-          <o:OLEObject Type="Embed" ProgID="Equation.3" ShapeID="_x0000_i1881" DrawAspect="Content" ObjectID="_1619967318" r:id="rId101"/>
+          <o:OLEObject Type="Embed" ProgID="Equation.3" ShapeID="_x0000_i1881" DrawAspect="Content" ObjectID="_1619973887" r:id="rId101"/>
         </w:object>
       </w:r>
       <w:r>
@@ -1142,7 +1142,7 @@
           <v:shape id="_x0000_i1882" type="#_x0000_t75" style="width:201pt;height:144.75pt" o:ole="">
             <v:imagedata r:id="rId102" o:title=""/>
           </v:shape>
-          <o:OLEObject Type="Embed" ProgID="Equation.3" ShapeID="_x0000_i1882" DrawAspect="Content" ObjectID="_1619967319" r:id="rId103"/>
+          <o:OLEObject Type="Embed" ProgID="Equation.3" ShapeID="_x0000_i1882" DrawAspect="Content" ObjectID="_1619973888" r:id="rId103"/>
         </w:object>
       </w:r>
       <w:r>
@@ -1189,7 +1189,7 @@
           <v:shape id="_x0000_i1883" type="#_x0000_t75" style="width:119.25pt;height:18.75pt" o:ole="">
             <v:imagedata r:id="rId104" o:title=""/>
           </v:shape>
-          <o:OLEObject Type="Embed" ProgID="Equation.3" ShapeID="_x0000_i1883" DrawAspect="Content" ObjectID="_1619967320" r:id="rId105"/>
+          <o:OLEObject Type="Embed" ProgID="Equation.3" ShapeID="_x0000_i1883" DrawAspect="Content" ObjectID="_1619973889" r:id="rId105"/>
         </w:object>
       </w:r>
       <w:r>
@@ -1203,7 +1203,7 @@
           <v:shape id="_x0000_i1884" type="#_x0000_t75" style="width:240pt;height:18pt" o:ole="">
             <v:imagedata r:id="rId106" o:title=""/>
           </v:shape>
-          <o:OLEObject Type="Embed" ProgID="Equation.3" ShapeID="_x0000_i1884" DrawAspect="Content" ObjectID="_1619967321" r:id="rId107"/>
+          <o:OLEObject Type="Embed" ProgID="Equation.3" ShapeID="_x0000_i1884" DrawAspect="Content" ObjectID="_1619973890" r:id="rId107"/>
         </w:object>
       </w:r>
       <w:r>
@@ -1217,7 +1217,7 @@
           <v:shape id="_x0000_i1885" type="#_x0000_t75" style="width:150.75pt;height:18.75pt" o:ole="">
             <v:imagedata r:id="rId108" o:title=""/>
           </v:shape>
-          <o:OLEObject Type="Embed" ProgID="Equation.3" ShapeID="_x0000_i1885" DrawAspect="Content" ObjectID="_1619967322" r:id="rId109"/>
+          <o:OLEObject Type="Embed" ProgID="Equation.3" ShapeID="_x0000_i1885" DrawAspect="Content" ObjectID="_1619973891" r:id="rId109"/>
         </w:object>
       </w:r>
     </w:p>
@@ -1241,7 +1241,7 @@
           <v:shape id="_x0000_i1886" type="#_x0000_t75" style="width:339.75pt;height:39.75pt" o:ole="">
             <v:imagedata r:id="rId110" o:title=""/>
           </v:shape>
-          <o:OLEObject Type="Embed" ProgID="Equation.3" ShapeID="_x0000_i1886" DrawAspect="Content" ObjectID="_1619967323" r:id="rId111"/>
+          <o:OLEObject Type="Embed" ProgID="Equation.3" ShapeID="_x0000_i1886" DrawAspect="Content" ObjectID="_1619973892" r:id="rId111"/>
         </w:object>
       </w:r>
       <w:r>
@@ -1273,7 +1273,7 @@
           <v:shape id="_x0000_i1887" type="#_x0000_t75" style="width:120.75pt;height:18.75pt" o:ole="">
             <v:imagedata r:id="rId112" o:title=""/>
           </v:shape>
-          <o:OLEObject Type="Embed" ProgID="Equation.3" ShapeID="_x0000_i1887" DrawAspect="Content" ObjectID="_1619967324" r:id="rId113"/>
+          <o:OLEObject Type="Embed" ProgID="Equation.3" ShapeID="_x0000_i1887" DrawAspect="Content" ObjectID="_1619973893" r:id="rId113"/>
         </w:object>
       </w:r>
     </w:p>
@@ -1301,7 +1301,7 @@
           <v:shape id="_x0000_i1888" type="#_x0000_t75" style="width:159.75pt;height:18pt" o:ole="">
             <v:imagedata r:id="rId114" o:title=""/>
           </v:shape>
-          <o:OLEObject Type="Embed" ProgID="Equation.3" ShapeID="_x0000_i1888" DrawAspect="Content" ObjectID="_1619967325" r:id="rId115"/>
+          <o:OLEObject Type="Embed" ProgID="Equation.3" ShapeID="_x0000_i1888" DrawAspect="Content" ObjectID="_1619973894" r:id="rId115"/>
         </w:object>
       </w:r>
     </w:p>
@@ -1317,7 +1317,7 @@
           <v:shape id="_x0000_i1889" type="#_x0000_t75" style="width:123pt;height:18.75pt" o:ole="">
             <v:imagedata r:id="rId116" o:title=""/>
           </v:shape>
-          <o:OLEObject Type="Embed" ProgID="Equation.3" ShapeID="_x0000_i1889" DrawAspect="Content" ObjectID="_1619967326" r:id="rId117"/>
+          <o:OLEObject Type="Embed" ProgID="Equation.3" ShapeID="_x0000_i1889" DrawAspect="Content" ObjectID="_1619973895" r:id="rId117"/>
         </w:object>
       </w:r>
       <w:r>
@@ -1344,7 +1344,7 @@
           <v:shape id="_x0000_i1890" type="#_x0000_t75" style="width:207.75pt;height:41.25pt" o:ole="">
             <v:imagedata r:id="rId118" o:title=""/>
           </v:shape>
-          <o:OLEObject Type="Embed" ProgID="Equation.3" ShapeID="_x0000_i1890" DrawAspect="Content" ObjectID="_1619967327" r:id="rId119"/>
+          <o:OLEObject Type="Embed" ProgID="Equation.3" ShapeID="_x0000_i1890" DrawAspect="Content" ObjectID="_1619973896" r:id="rId119"/>
         </w:object>
       </w:r>
       <w:r>
@@ -1385,7 +1385,7 @@
           <v:shape id="_x0000_i1891" type="#_x0000_t75" style="width:11.25pt;height:12pt" o:ole="">
             <v:imagedata r:id="rId120" o:title=""/>
           </v:shape>
-          <o:OLEObject Type="Embed" ProgID="Equation.3" ShapeID="_x0000_i1891" DrawAspect="Content" ObjectID="_1619967328" r:id="rId121"/>
+          <o:OLEObject Type="Embed" ProgID="Equation.3" ShapeID="_x0000_i1891" DrawAspect="Content" ObjectID="_1619973897" r:id="rId121"/>
         </w:object>
       </w:r>
       <w:r>
@@ -1399,7 +1399,7 @@
           <v:shape id="_x0000_i1892" type="#_x0000_t75" style="width:9.75pt;height:12.75pt" o:ole="">
             <v:imagedata r:id="rId122" o:title=""/>
           </v:shape>
-          <o:OLEObject Type="Embed" ProgID="Equation.3" ShapeID="_x0000_i1892" DrawAspect="Content" ObjectID="_1619967329" r:id="rId123"/>
+          <o:OLEObject Type="Embed" ProgID="Equation.3" ShapeID="_x0000_i1892" DrawAspect="Content" ObjectID="_1619973898" r:id="rId123"/>
         </w:object>
       </w:r>
       <w:r>
@@ -1418,7 +1418,7 @@
           <v:shape id="_x0000_i1893" type="#_x0000_t75" style="width:177pt;height:41.25pt" o:ole="">
             <v:imagedata r:id="rId124" o:title=""/>
           </v:shape>
-          <o:OLEObject Type="Embed" ProgID="Equation.3" ShapeID="_x0000_i1893" DrawAspect="Content" ObjectID="_1619967330" r:id="rId125"/>
+          <o:OLEObject Type="Embed" ProgID="Equation.3" ShapeID="_x0000_i1893" DrawAspect="Content" ObjectID="_1619973899" r:id="rId125"/>
         </w:object>
       </w:r>
       <w:r>
@@ -1473,7 +1473,7 @@
           <v:shape id="_x0000_i1894" type="#_x0000_t75" style="width:11.25pt;height:12pt" o:ole="">
             <v:imagedata r:id="rId126" o:title=""/>
           </v:shape>
-          <o:OLEObject Type="Embed" ProgID="Equation.3" ShapeID="_x0000_i1894" DrawAspect="Content" ObjectID="_1619967331" r:id="rId127"/>
+          <o:OLEObject Type="Embed" ProgID="Equation.3" ShapeID="_x0000_i1894" DrawAspect="Content" ObjectID="_1619973900" r:id="rId127"/>
         </w:object>
       </w:r>
       <w:r>
@@ -1487,7 +1487,7 @@
           <v:shape id="_x0000_i1895" type="#_x0000_t75" style="width:45.75pt;height:18pt" o:ole="">
             <v:imagedata r:id="rId128" o:title=""/>
           </v:shape>
-          <o:OLEObject Type="Embed" ProgID="Equation.3" ShapeID="_x0000_i1895" DrawAspect="Content" ObjectID="_1619967332" r:id="rId129"/>
+          <o:OLEObject Type="Embed" ProgID="Equation.3" ShapeID="_x0000_i1895" DrawAspect="Content" ObjectID="_1619973901" r:id="rId129"/>
         </w:object>
       </w:r>
       <w:r>
@@ -1501,7 +1501,7 @@
           <v:shape id="_x0000_i1896" type="#_x0000_t75" style="width:138pt;height:50.25pt" o:ole="">
             <v:imagedata r:id="rId130" o:title=""/>
           </v:shape>
-          <o:OLEObject Type="Embed" ProgID="Equation.3" ShapeID="_x0000_i1896" DrawAspect="Content" ObjectID="_1619967333" r:id="rId131"/>
+          <o:OLEObject Type="Embed" ProgID="Equation.3" ShapeID="_x0000_i1896" DrawAspect="Content" ObjectID="_1619973902" r:id="rId131"/>
         </w:object>
       </w:r>
       <w:r>
@@ -1560,7 +1560,7 @@
           <v:shape id="_x0000_i1897" type="#_x0000_t75" style="width:56.25pt;height:42.75pt" o:ole="">
             <v:imagedata r:id="rId132" o:title=""/>
           </v:shape>
-          <o:OLEObject Type="Embed" ProgID="Equation.3" ShapeID="_x0000_i1897" DrawAspect="Content" ObjectID="_1619967334" r:id="rId133"/>
+          <o:OLEObject Type="Embed" ProgID="Equation.3" ShapeID="_x0000_i1897" DrawAspect="Content" ObjectID="_1619973903" r:id="rId133"/>
         </w:object>
       </w:r>
       <w:r>
@@ -1574,7 +1574,7 @@
           <v:shape id="_x0000_i1898" type="#_x0000_t75" style="width:56.25pt;height:42.75pt" o:ole="">
             <v:imagedata r:id="rId134" o:title=""/>
           </v:shape>
-          <o:OLEObject Type="Embed" ProgID="Equation.3" ShapeID="_x0000_i1898" DrawAspect="Content" ObjectID="_1619967335" r:id="rId135"/>
+          <o:OLEObject Type="Embed" ProgID="Equation.3" ShapeID="_x0000_i1898" DrawAspect="Content" ObjectID="_1619973904" r:id="rId135"/>
         </w:object>
       </w:r>
       <w:r>
@@ -1591,7 +1591,7 @@
           <v:shape id="_x0000_i1899" type="#_x0000_t75" style="width:30pt;height:18pt" o:ole="">
             <v:imagedata r:id="rId136" o:title=""/>
           </v:shape>
-          <o:OLEObject Type="Embed" ProgID="Equation.3" ShapeID="_x0000_i1899" DrawAspect="Content" ObjectID="_1619967336" r:id="rId137"/>
+          <o:OLEObject Type="Embed" ProgID="Equation.3" ShapeID="_x0000_i1899" DrawAspect="Content" ObjectID="_1619973905" r:id="rId137"/>
         </w:object>
       </w:r>
       <w:r>
@@ -1605,7 +1605,7 @@
           <v:shape id="_x0000_i1900" type="#_x0000_t75" style="width:11.25pt;height:12pt" o:ole="">
             <v:imagedata r:id="rId138" o:title=""/>
           </v:shape>
-          <o:OLEObject Type="Embed" ProgID="Equation.3" ShapeID="_x0000_i1900" DrawAspect="Content" ObjectID="_1619967337" r:id="rId139"/>
+          <o:OLEObject Type="Embed" ProgID="Equation.3" ShapeID="_x0000_i1900" DrawAspect="Content" ObjectID="_1619973906" r:id="rId139"/>
         </w:object>
       </w:r>
       <w:r>
@@ -1633,7 +1633,7 @@
           <v:shape id="_x0000_i1901" type="#_x0000_t75" style="width:32.25pt;height:14.25pt" o:ole="">
             <v:imagedata r:id="rId140" o:title=""/>
           </v:shape>
-          <o:OLEObject Type="Embed" ProgID="Equation.3" ShapeID="_x0000_i1901" DrawAspect="Content" ObjectID="_1619967338" r:id="rId141"/>
+          <o:OLEObject Type="Embed" ProgID="Equation.3" ShapeID="_x0000_i1901" DrawAspect="Content" ObjectID="_1619973907" r:id="rId141"/>
         </w:object>
       </w:r>
       <w:r>
@@ -1653,7 +1653,7 @@
           <v:shape id="_x0000_i1902" type="#_x0000_t75" style="width:30.75pt;height:15pt" o:ole="">
             <v:imagedata r:id="rId142" o:title=""/>
           </v:shape>
-          <o:OLEObject Type="Embed" ProgID="Equation.3" ShapeID="_x0000_i1902" DrawAspect="Content" ObjectID="_1619967339" r:id="rId143"/>
+          <o:OLEObject Type="Embed" ProgID="Equation.3" ShapeID="_x0000_i1902" DrawAspect="Content" ObjectID="_1619973908" r:id="rId143"/>
         </w:object>
       </w:r>
       <w:r>
@@ -1667,7 +1667,7 @@
           <v:shape id="_x0000_i1903" type="#_x0000_t75" style="width:29.25pt;height:18pt" o:ole="">
             <v:imagedata r:id="rId144" o:title=""/>
           </v:shape>
-          <o:OLEObject Type="Embed" ProgID="Equation.3" ShapeID="_x0000_i1903" DrawAspect="Content" ObjectID="_1619967340" r:id="rId145"/>
+          <o:OLEObject Type="Embed" ProgID="Equation.3" ShapeID="_x0000_i1903" DrawAspect="Content" ObjectID="_1619973909" r:id="rId145"/>
         </w:object>
       </w:r>
       <w:r>
@@ -1681,7 +1681,7 @@
           <v:shape id="_x0000_i1904" type="#_x0000_t75" style="width:30pt;height:18pt" o:ole="">
             <v:imagedata r:id="rId146" o:title=""/>
           </v:shape>
-          <o:OLEObject Type="Embed" ProgID="Equation.3" ShapeID="_x0000_i1904" DrawAspect="Content" ObjectID="_1619967341" r:id="rId147"/>
+          <o:OLEObject Type="Embed" ProgID="Equation.3" ShapeID="_x0000_i1904" DrawAspect="Content" ObjectID="_1619973910" r:id="rId147"/>
         </w:object>
       </w:r>
       <w:r>
@@ -1695,7 +1695,7 @@
           <v:shape id="_x0000_i1905" type="#_x0000_t75" style="width:12pt;height:15pt" o:ole="">
             <v:imagedata r:id="rId148" o:title=""/>
           </v:shape>
-          <o:OLEObject Type="Embed" ProgID="Equation.3" ShapeID="_x0000_i1905" DrawAspect="Content" ObjectID="_1619967342" r:id="rId149"/>
+          <o:OLEObject Type="Embed" ProgID="Equation.3" ShapeID="_x0000_i1905" DrawAspect="Content" ObjectID="_1619973911" r:id="rId149"/>
         </w:object>
       </w:r>
       <w:r>
@@ -1720,7 +1720,7 @@
           <v:shape id="_x0000_i1906" type="#_x0000_t75" style="width:137.25pt;height:38.25pt" o:ole="">
             <v:imagedata r:id="rId150" o:title=""/>
           </v:shape>
-          <o:OLEObject Type="Embed" ProgID="Equation.3" ShapeID="_x0000_i1906" DrawAspect="Content" ObjectID="_1619967343" r:id="rId151"/>
+          <o:OLEObject Type="Embed" ProgID="Equation.3" ShapeID="_x0000_i1906" DrawAspect="Content" ObjectID="_1619973912" r:id="rId151"/>
         </w:object>
       </w:r>
     </w:p>
@@ -1739,7 +1739,7 @@
           <v:shape id="_x0000_i1907" type="#_x0000_t75" style="width:66.75pt;height:18pt" o:ole="">
             <v:imagedata r:id="rId152" o:title=""/>
           </v:shape>
-          <o:OLEObject Type="Embed" ProgID="Equation.3" ShapeID="_x0000_i1907" DrawAspect="Content" ObjectID="_1619967344" r:id="rId153"/>
+          <o:OLEObject Type="Embed" ProgID="Equation.3" ShapeID="_x0000_i1907" DrawAspect="Content" ObjectID="_1619973913" r:id="rId153"/>
         </w:object>
       </w:r>
       <w:r>
@@ -1756,7 +1756,7 @@
           <v:shape id="_x0000_i1908" type="#_x0000_t75" style="width:99pt;height:48.75pt" o:ole="">
             <v:imagedata r:id="rId154" o:title=""/>
           </v:shape>
-          <o:OLEObject Type="Embed" ProgID="Equation.3" ShapeID="_x0000_i1908" DrawAspect="Content" ObjectID="_1619967345" r:id="rId155"/>
+          <o:OLEObject Type="Embed" ProgID="Equation.3" ShapeID="_x0000_i1908" DrawAspect="Content" ObjectID="_1619973914" r:id="rId155"/>
         </w:object>
       </w:r>
       <w:r>
@@ -1773,7 +1773,7 @@
           <v:shape id="_x0000_i1909" type="#_x0000_t75" style="width:45.75pt;height:42pt" o:ole="">
             <v:imagedata r:id="rId156" o:title=""/>
           </v:shape>
-          <o:OLEObject Type="Embed" ProgID="Equation.3" ShapeID="_x0000_i1909" DrawAspect="Content" ObjectID="_1619967346" r:id="rId157"/>
+          <o:OLEObject Type="Embed" ProgID="Equation.3" ShapeID="_x0000_i1909" DrawAspect="Content" ObjectID="_1619973915" r:id="rId157"/>
         </w:object>
       </w:r>
       <w:r>
@@ -1787,7 +1787,7 @@
           <v:shape id="_x0000_i1910" type="#_x0000_t75" style="width:45.75pt;height:42pt" o:ole="">
             <v:imagedata r:id="rId158" o:title=""/>
           </v:shape>
-          <o:OLEObject Type="Embed" ProgID="Equation.3" ShapeID="_x0000_i1910" DrawAspect="Content" ObjectID="_1619967347" r:id="rId159"/>
+          <o:OLEObject Type="Embed" ProgID="Equation.3" ShapeID="_x0000_i1910" DrawAspect="Content" ObjectID="_1619973916" r:id="rId159"/>
         </w:object>
       </w:r>
       <w:r>
@@ -1801,7 +1801,7 @@
           <v:shape id="_x0000_i1911" type="#_x0000_t75" style="width:44.25pt;height:39.75pt" o:ole="">
             <v:imagedata r:id="rId160" o:title=""/>
           </v:shape>
-          <o:OLEObject Type="Embed" ProgID="Equation.3" ShapeID="_x0000_i1911" DrawAspect="Content" ObjectID="_1619967348" r:id="rId161"/>
+          <o:OLEObject Type="Embed" ProgID="Equation.3" ShapeID="_x0000_i1911" DrawAspect="Content" ObjectID="_1619973917" r:id="rId161"/>
         </w:object>
       </w:r>
       <w:r>
@@ -1815,7 +1815,7 @@
           <v:shape id="_x0000_i1912" type="#_x0000_t75" style="width:81.75pt;height:21pt" o:ole="">
             <v:imagedata r:id="rId162" o:title=""/>
           </v:shape>
-          <o:OLEObject Type="Embed" ProgID="Equation.3" ShapeID="_x0000_i1912" DrawAspect="Content" ObjectID="_1619967349" r:id="rId163"/>
+          <o:OLEObject Type="Embed" ProgID="Equation.3" ShapeID="_x0000_i1912" DrawAspect="Content" ObjectID="_1619973918" r:id="rId163"/>
         </w:object>
       </w:r>
       <w:r>
@@ -1837,7 +1837,7 @@
           <v:shape id="_x0000_i1913" type="#_x0000_t75" style="width:123pt;height:18.75pt" o:ole="">
             <v:imagedata r:id="rId164" o:title=""/>
           </v:shape>
-          <o:OLEObject Type="Embed" ProgID="Equation.3" ShapeID="_x0000_i1913" DrawAspect="Content" ObjectID="_1619967350" r:id="rId165"/>
+          <o:OLEObject Type="Embed" ProgID="Equation.3" ShapeID="_x0000_i1913" DrawAspect="Content" ObjectID="_1619973919" r:id="rId165"/>
         </w:object>
       </w:r>
       <w:r>
@@ -1851,7 +1851,7 @@
           <v:shape id="_x0000_i1914" type="#_x0000_t75" style="width:36pt;height:35.25pt" o:ole="">
             <v:imagedata r:id="rId166" o:title=""/>
           </v:shape>
-          <o:OLEObject Type="Embed" ProgID="Equation.3" ShapeID="_x0000_i1914" DrawAspect="Content" ObjectID="_1619967351" r:id="rId167"/>
+          <o:OLEObject Type="Embed" ProgID="Equation.3" ShapeID="_x0000_i1914" DrawAspect="Content" ObjectID="_1619973920" r:id="rId167"/>
         </w:object>
       </w:r>
       <w:r>
@@ -1865,7 +1865,7 @@
           <v:shape id="_x0000_i1915" type="#_x0000_t75" style="width:51.75pt;height:18pt" o:ole="">
             <v:imagedata r:id="rId168" o:title=""/>
           </v:shape>
-          <o:OLEObject Type="Embed" ProgID="Equation.3" ShapeID="_x0000_i1915" DrawAspect="Content" ObjectID="_1619967352" r:id="rId169"/>
+          <o:OLEObject Type="Embed" ProgID="Equation.3" ShapeID="_x0000_i1915" DrawAspect="Content" ObjectID="_1619973921" r:id="rId169"/>
         </w:object>
       </w:r>
       <w:r>
@@ -1895,7 +1895,7 @@
           <v:shape id="_x0000_i1916" type="#_x0000_t75" style="width:351.75pt;height:131.25pt" o:ole="">
             <v:imagedata r:id="rId170" o:title=""/>
           </v:shape>
-          <o:OLEObject Type="Embed" ProgID="Equation.3" ShapeID="_x0000_i1916" DrawAspect="Content" ObjectID="_1619967353" r:id="rId171"/>
+          <o:OLEObject Type="Embed" ProgID="Equation.3" ShapeID="_x0000_i1916" DrawAspect="Content" ObjectID="_1619973922" r:id="rId171"/>
         </w:object>
       </w:r>
     </w:p>
@@ -1914,7 +1914,7 @@
           <v:shape id="_x0000_i1917" type="#_x0000_t75" style="width:201pt;height:39.75pt" o:ole="">
             <v:imagedata r:id="rId172" o:title=""/>
           </v:shape>
-          <o:OLEObject Type="Embed" ProgID="Equation.3" ShapeID="_x0000_i1917" DrawAspect="Content" ObjectID="_1619967354" r:id="rId173"/>
+          <o:OLEObject Type="Embed" ProgID="Equation.3" ShapeID="_x0000_i1917" DrawAspect="Content" ObjectID="_1619973923" r:id="rId173"/>
         </w:object>
       </w:r>
       <w:r>
@@ -1936,7 +1936,7 @@
           <v:shape id="_x0000_i1918" type="#_x0000_t75" style="width:99pt;height:48.75pt" o:ole="">
             <v:imagedata r:id="rId174" o:title=""/>
           </v:shape>
-          <o:OLEObject Type="Embed" ProgID="Equation.3" ShapeID="_x0000_i1918" DrawAspect="Content" ObjectID="_1619967355" r:id="rId175"/>
+          <o:OLEObject Type="Embed" ProgID="Equation.3" ShapeID="_x0000_i1918" DrawAspect="Content" ObjectID="_1619973924" r:id="rId175"/>
         </w:object>
       </w:r>
       <w:r>
@@ -1954,7 +1954,7 @@
           <v:shape id="_x0000_i1919" type="#_x0000_t75" style="width:117pt;height:57.75pt" o:ole="">
             <v:imagedata r:id="rId176" o:title=""/>
           </v:shape>
-          <o:OLEObject Type="Embed" ProgID="Equation.3" ShapeID="_x0000_i1919" DrawAspect="Content" ObjectID="_1619967356" r:id="rId177"/>
+          <o:OLEObject Type="Embed" ProgID="Equation.3" ShapeID="_x0000_i1919" DrawAspect="Content" ObjectID="_1619973925" r:id="rId177"/>
         </w:object>
       </w:r>
       <w:r>
@@ -2022,7 +2022,7 @@
           <v:shape id="_x0000_i1920" type="#_x0000_t75" style="width:30pt;height:18pt" o:ole="">
             <v:imagedata r:id="rId178" o:title=""/>
           </v:shape>
-          <o:OLEObject Type="Embed" ProgID="Equation.3" ShapeID="_x0000_i1920" DrawAspect="Content" ObjectID="_1619967357" r:id="rId179"/>
+          <o:OLEObject Type="Embed" ProgID="Equation.3" ShapeID="_x0000_i1920" DrawAspect="Content" ObjectID="_1619973926" r:id="rId179"/>
         </w:object>
       </w:r>
       <w:r>
@@ -2041,7 +2041,7 @@
           <v:shape id="_x0000_i1921" type="#_x0000_t75" style="width:2in;height:101.25pt" o:ole="">
             <v:imagedata r:id="rId180" o:title=""/>
           </v:shape>
-          <o:OLEObject Type="Embed" ProgID="Equation.3" ShapeID="_x0000_i1921" DrawAspect="Content" ObjectID="_1619967358" r:id="rId181"/>
+          <o:OLEObject Type="Embed" ProgID="Equation.3" ShapeID="_x0000_i1921" DrawAspect="Content" ObjectID="_1619973927" r:id="rId181"/>
         </w:object>
       </w:r>
       <w:r>
@@ -2096,7 +2096,7 @@
           <v:shape id="_x0000_i1922" type="#_x0000_t75" style="width:116.25pt;height:42pt" o:ole="">
             <v:imagedata r:id="rId182" o:title=""/>
           </v:shape>
-          <o:OLEObject Type="Embed" ProgID="Equation.3" ShapeID="_x0000_i1922" DrawAspect="Content" ObjectID="_1619967359" r:id="rId183"/>
+          <o:OLEObject Type="Embed" ProgID="Equation.3" ShapeID="_x0000_i1922" DrawAspect="Content" ObjectID="_1619973928" r:id="rId183"/>
         </w:object>
       </w:r>
     </w:p>
@@ -2140,7 +2140,7 @@
           <v:shape id="_x0000_i1923" type="#_x0000_t75" style="width:30.75pt;height:15pt" o:ole="">
             <v:imagedata r:id="rId184" o:title=""/>
           </v:shape>
-          <o:OLEObject Type="Embed" ProgID="Equation.3" ShapeID="_x0000_i1923" DrawAspect="Content" ObjectID="_1619967360" r:id="rId185"/>
+          <o:OLEObject Type="Embed" ProgID="Equation.3" ShapeID="_x0000_i1923" DrawAspect="Content" ObjectID="_1619973929" r:id="rId185"/>
         </w:object>
       </w:r>
       <w:r>
@@ -2154,7 +2154,7 @@
           <v:shape id="_x0000_i1924" type="#_x0000_t75" style="width:30pt;height:18pt" o:ole="">
             <v:imagedata r:id="rId186" o:title=""/>
           </v:shape>
-          <o:OLEObject Type="Embed" ProgID="Equation.3" ShapeID="_x0000_i1924" DrawAspect="Content" ObjectID="_1619967361" r:id="rId187"/>
+          <o:OLEObject Type="Embed" ProgID="Equation.3" ShapeID="_x0000_i1924" DrawAspect="Content" ObjectID="_1619973930" r:id="rId187"/>
         </w:object>
       </w:r>
       <w:r>
@@ -2168,7 +2168,7 @@
           <v:shape id="_x0000_i1925" type="#_x0000_t75" style="width:45pt;height:21pt" o:ole="">
             <v:imagedata r:id="rId188" o:title=""/>
           </v:shape>
-          <o:OLEObject Type="Embed" ProgID="Equation.3" ShapeID="_x0000_i1925" DrawAspect="Content" ObjectID="_1619967362" r:id="rId189"/>
+          <o:OLEObject Type="Embed" ProgID="Equation.3" ShapeID="_x0000_i1925" DrawAspect="Content" ObjectID="_1619973931" r:id="rId189"/>
         </w:object>
       </w:r>
       <w:r>
@@ -2182,7 +2182,7 @@
           <v:shape id="_x0000_i1926" type="#_x0000_t75" style="width:18pt;height:39.75pt" o:ole="">
             <v:imagedata r:id="rId190" o:title=""/>
           </v:shape>
-          <o:OLEObject Type="Embed" ProgID="Equation.3" ShapeID="_x0000_i1926" DrawAspect="Content" ObjectID="_1619967363" r:id="rId191"/>
+          <o:OLEObject Type="Embed" ProgID="Equation.3" ShapeID="_x0000_i1926" DrawAspect="Content" ObjectID="_1619973932" r:id="rId191"/>
         </w:object>
       </w:r>
       <w:r>
@@ -2196,7 +2196,7 @@
           <v:shape id="_x0000_i1927" type="#_x0000_t75" style="width:117pt;height:48.75pt" o:ole="">
             <v:imagedata r:id="rId192" o:title=""/>
           </v:shape>
-          <o:OLEObject Type="Embed" ProgID="Equation.3" ShapeID="_x0000_i1927" DrawAspect="Content" ObjectID="_1619967364" r:id="rId193"/>
+          <o:OLEObject Type="Embed" ProgID="Equation.3" ShapeID="_x0000_i1927" DrawAspect="Content" ObjectID="_1619973933" r:id="rId193"/>
         </w:object>
       </w:r>
       <w:r>
@@ -2270,7 +2270,7 @@
           <v:shape id="_x0000_i1928" type="#_x0000_t75" style="width:30.75pt;height:15pt" o:ole="">
             <v:imagedata r:id="rId194" o:title=""/>
           </v:shape>
-          <o:OLEObject Type="Embed" ProgID="Equation.3" ShapeID="_x0000_i1928" DrawAspect="Content" ObjectID="_1619967365" r:id="rId195"/>
+          <o:OLEObject Type="Embed" ProgID="Equation.3" ShapeID="_x0000_i1928" DrawAspect="Content" ObjectID="_1619973934" r:id="rId195"/>
         </w:object>
       </w:r>
       <w:r>
@@ -2284,7 +2284,7 @@
           <v:shape id="_x0000_i1929" type="#_x0000_t75" style="width:30pt;height:18pt" o:ole="">
             <v:imagedata r:id="rId186" o:title=""/>
           </v:shape>
-          <o:OLEObject Type="Embed" ProgID="Equation.3" ShapeID="_x0000_i1929" DrawAspect="Content" ObjectID="_1619967366" r:id="rId196"/>
+          <o:OLEObject Type="Embed" ProgID="Equation.3" ShapeID="_x0000_i1929" DrawAspect="Content" ObjectID="_1619973935" r:id="rId196"/>
         </w:object>
       </w:r>
       <w:r>
@@ -2298,7 +2298,7 @@
           <v:shape id="_x0000_i1930" type="#_x0000_t75" style="width:45pt;height:21pt" o:ole="">
             <v:imagedata r:id="rId188" o:title=""/>
           </v:shape>
-          <o:OLEObject Type="Embed" ProgID="Equation.3" ShapeID="_x0000_i1930" DrawAspect="Content" ObjectID="_1619967367" r:id="rId197"/>
+          <o:OLEObject Type="Embed" ProgID="Equation.3" ShapeID="_x0000_i1930" DrawAspect="Content" ObjectID="_1619973936" r:id="rId197"/>
         </w:object>
       </w:r>
       <w:r>
@@ -2312,7 +2312,7 @@
           <v:shape id="_x0000_i1931" type="#_x0000_t75" style="width:30pt;height:18pt" o:ole="">
             <v:imagedata r:id="rId198" o:title=""/>
           </v:shape>
-          <o:OLEObject Type="Embed" ProgID="Equation.3" ShapeID="_x0000_i1931" DrawAspect="Content" ObjectID="_1619967368" r:id="rId199"/>
+          <o:OLEObject Type="Embed" ProgID="Equation.3" ShapeID="_x0000_i1931" DrawAspect="Content" ObjectID="_1619973937" r:id="rId199"/>
         </w:object>
       </w:r>
       <w:r>
@@ -2326,7 +2326,7 @@
           <v:shape id="_x0000_i1932" type="#_x0000_t75" style="width:117pt;height:48.75pt" o:ole="">
             <v:imagedata r:id="rId200" o:title=""/>
           </v:shape>
-          <o:OLEObject Type="Embed" ProgID="Equation.3" ShapeID="_x0000_i1932" DrawAspect="Content" ObjectID="_1619967369" r:id="rId201"/>
+          <o:OLEObject Type="Embed" ProgID="Equation.3" ShapeID="_x0000_i1932" DrawAspect="Content" ObjectID="_1619973938" r:id="rId201"/>
         </w:object>
       </w:r>
       <w:r>
@@ -2376,7 +2376,7 @@
           <v:shape id="_x0000_i1933" type="#_x0000_t75" style="width:33pt;height:18pt" o:ole="">
             <v:imagedata r:id="rId202" o:title=""/>
           </v:shape>
-          <o:OLEObject Type="Embed" ProgID="Equation.3" ShapeID="_x0000_i1933" DrawAspect="Content" ObjectID="_1619967370" r:id="rId203"/>
+          <o:OLEObject Type="Embed" ProgID="Equation.3" ShapeID="_x0000_i1933" DrawAspect="Content" ObjectID="_1619973939" r:id="rId203"/>
         </w:object>
       </w:r>
       <w:r>
@@ -2390,7 +2390,7 @@
           <v:shape id="_x0000_i1934" type="#_x0000_t75" style="width:14.25pt;height:14.25pt" o:ole="">
             <v:imagedata r:id="rId204" o:title=""/>
           </v:shape>
-          <o:OLEObject Type="Embed" ProgID="Equation.3" ShapeID="_x0000_i1934" DrawAspect="Content" ObjectID="_1619967371" r:id="rId205"/>
+          <o:OLEObject Type="Embed" ProgID="Equation.3" ShapeID="_x0000_i1934" DrawAspect="Content" ObjectID="_1619973940" r:id="rId205"/>
         </w:object>
       </w:r>
       <w:r>
@@ -2404,7 +2404,7 @@
           <v:shape id="_x0000_i1935" type="#_x0000_t75" style="width:12.75pt;height:15pt" o:ole="">
             <v:imagedata r:id="rId206" o:title=""/>
           </v:shape>
-          <o:OLEObject Type="Embed" ProgID="Equation.3" ShapeID="_x0000_i1935" DrawAspect="Content" ObjectID="_1619967372" r:id="rId207"/>
+          <o:OLEObject Type="Embed" ProgID="Equation.3" ShapeID="_x0000_i1935" DrawAspect="Content" ObjectID="_1619973941" r:id="rId207"/>
         </w:object>
       </w:r>
       <w:r>
@@ -2431,7 +2431,7 @@
           <v:shape id="_x0000_i1936" type="#_x0000_t75" style="width:156.75pt;height:36.75pt" o:ole="">
             <v:imagedata r:id="rId208" o:title=""/>
           </v:shape>
-          <o:OLEObject Type="Embed" ProgID="Equation.3" ShapeID="_x0000_i1936" DrawAspect="Content" ObjectID="_1619967373" r:id="rId209"/>
+          <o:OLEObject Type="Embed" ProgID="Equation.3" ShapeID="_x0000_i1936" DrawAspect="Content" ObjectID="_1619973942" r:id="rId209"/>
         </w:object>
       </w:r>
       <w:r>
@@ -2481,7 +2481,7 @@
           <v:shape id="_x0000_i1937" type="#_x0000_t75" style="width:33pt;height:18pt" o:ole="">
             <v:imagedata r:id="rId202" o:title=""/>
           </v:shape>
-          <o:OLEObject Type="Embed" ProgID="Equation.3" ShapeID="_x0000_i1937" DrawAspect="Content" ObjectID="_1619967374" r:id="rId210"/>
+          <o:OLEObject Type="Embed" ProgID="Equation.3" ShapeID="_x0000_i1937" DrawAspect="Content" ObjectID="_1619973943" r:id="rId210"/>
         </w:object>
       </w:r>
       <w:r>
@@ -2495,7 +2495,7 @@
           <v:shape id="_x0000_i1938" type="#_x0000_t75" style="width:63.75pt;height:18pt" o:ole="">
             <v:imagedata r:id="rId211" o:title=""/>
           </v:shape>
-          <o:OLEObject Type="Embed" ProgID="Equation.3" ShapeID="_x0000_i1938" DrawAspect="Content" ObjectID="_1619967375" r:id="rId212"/>
+          <o:OLEObject Type="Embed" ProgID="Equation.3" ShapeID="_x0000_i1938" DrawAspect="Content" ObjectID="_1619973944" r:id="rId212"/>
         </w:object>
       </w:r>
       <w:r>
@@ -2509,7 +2509,7 @@
           <v:shape id="_x0000_i1939" type="#_x0000_t75" style="width:12.75pt;height:15pt" o:ole="">
             <v:imagedata r:id="rId206" o:title=""/>
           </v:shape>
-          <o:OLEObject Type="Embed" ProgID="Equation.3" ShapeID="_x0000_i1939" DrawAspect="Content" ObjectID="_1619967376" r:id="rId213"/>
+          <o:OLEObject Type="Embed" ProgID="Equation.3" ShapeID="_x0000_i1939" DrawAspect="Content" ObjectID="_1619973945" r:id="rId213"/>
         </w:object>
       </w:r>
       <w:r>
@@ -2523,7 +2523,7 @@
           <v:shape id="_x0000_i1940" type="#_x0000_t75" style="width:45pt;height:18pt" o:ole="">
             <v:imagedata r:id="rId214" o:title=""/>
           </v:shape>
-          <o:OLEObject Type="Embed" ProgID="Equation.3" ShapeID="_x0000_i1940" DrawAspect="Content" ObjectID="_1619967377" r:id="rId215"/>
+          <o:OLEObject Type="Embed" ProgID="Equation.3" ShapeID="_x0000_i1940" DrawAspect="Content" ObjectID="_1619973946" r:id="rId215"/>
         </w:object>
       </w:r>
       <w:r>
@@ -2537,7 +2537,7 @@
           <v:shape id="_x0000_i1941" type="#_x0000_t75" style="width:14.25pt;height:14.25pt" o:ole="">
             <v:imagedata r:id="rId216" o:title=""/>
           </v:shape>
-          <o:OLEObject Type="Embed" ProgID="Equation.3" ShapeID="_x0000_i1941" DrawAspect="Content" ObjectID="_1619967378" r:id="rId217"/>
+          <o:OLEObject Type="Embed" ProgID="Equation.3" ShapeID="_x0000_i1941" DrawAspect="Content" ObjectID="_1619973947" r:id="rId217"/>
         </w:object>
       </w:r>
       <w:r>
@@ -2567,7 +2567,7 @@
           <v:shape id="_x0000_i1942" type="#_x0000_t75" style="width:254.25pt;height:39pt" o:ole="">
             <v:imagedata r:id="rId218" o:title=""/>
           </v:shape>
-          <o:OLEObject Type="Embed" ProgID="Equation.3" ShapeID="_x0000_i1942" DrawAspect="Content" ObjectID="_1619967379" r:id="rId219"/>
+          <o:OLEObject Type="Embed" ProgID="Equation.3" ShapeID="_x0000_i1942" DrawAspect="Content" ObjectID="_1619973948" r:id="rId219"/>
         </w:object>
       </w:r>
       <w:r>
@@ -2644,7 +2644,7 @@
           <v:shape id="_x0000_i1943" type="#_x0000_t75" style="width:429.75pt;height:71.25pt" o:ole="">
             <v:imagedata r:id="rId220" o:title=""/>
           </v:shape>
-          <o:OLEObject Type="Embed" ProgID="Equation.3" ShapeID="_x0000_i1943" DrawAspect="Content" ObjectID="_1619967380" r:id="rId221"/>
+          <o:OLEObject Type="Embed" ProgID="Equation.3" ShapeID="_x0000_i1943" DrawAspect="Content" ObjectID="_1619973949" r:id="rId221"/>
         </w:object>
       </w:r>
       <w:r>
@@ -2780,7 +2780,7 @@
           <v:shape id="_x0000_i1944" type="#_x0000_t75" style="width:14.25pt;height:14.25pt" o:ole="">
             <v:imagedata r:id="rId222" o:title=""/>
           </v:shape>
-          <o:OLEObject Type="Embed" ProgID="Equation.3" ShapeID="_x0000_i1944" DrawAspect="Content" ObjectID="_1619967381" r:id="rId223"/>
+          <o:OLEObject Type="Embed" ProgID="Equation.3" ShapeID="_x0000_i1944" DrawAspect="Content" ObjectID="_1619973950" r:id="rId223"/>
         </w:object>
       </w:r>
       <w:r>
@@ -2794,7 +2794,7 @@
           <v:shape id="_x0000_i1945" type="#_x0000_t75" style="width:65.25pt;height:17.25pt" o:ole="">
             <v:imagedata r:id="rId224" o:title=""/>
           </v:shape>
-          <o:OLEObject Type="Embed" ProgID="Equation.3" ShapeID="_x0000_i1945" DrawAspect="Content" ObjectID="_1619967382" r:id="rId225"/>
+          <o:OLEObject Type="Embed" ProgID="Equation.3" ShapeID="_x0000_i1945" DrawAspect="Content" ObjectID="_1619973951" r:id="rId225"/>
         </w:object>
       </w:r>
       <w:r>
@@ -2808,7 +2808,7 @@
           <v:shape id="_x0000_i1946" type="#_x0000_t75" style="width:12.75pt;height:15pt" o:ole="">
             <v:imagedata r:id="rId226" o:title=""/>
           </v:shape>
-          <o:OLEObject Type="Embed" ProgID="Equation.3" ShapeID="_x0000_i1946" DrawAspect="Content" ObjectID="_1619967383" r:id="rId227"/>
+          <o:OLEObject Type="Embed" ProgID="Equation.3" ShapeID="_x0000_i1946" DrawAspect="Content" ObjectID="_1619973952" r:id="rId227"/>
         </w:object>
       </w:r>
       <w:r>
@@ -2850,7 +2850,7 @@
           <v:shape id="_x0000_i1947" type="#_x0000_t75" style="width:14.25pt;height:14.25pt" o:ole="">
             <v:imagedata r:id="rId228" o:title=""/>
           </v:shape>
-          <o:OLEObject Type="Embed" ProgID="Equation.3" ShapeID="_x0000_i1947" DrawAspect="Content" ObjectID="_1619967384" r:id="rId229"/>
+          <o:OLEObject Type="Embed" ProgID="Equation.3" ShapeID="_x0000_i1947" DrawAspect="Content" ObjectID="_1619973953" r:id="rId229"/>
         </w:object>
       </w:r>
       <w:r>
@@ -2874,7 +2874,7 @@
           <v:shape id="_x0000_i1948" type="#_x0000_t75" style="width:12.75pt;height:15pt" o:ole="">
             <v:imagedata r:id="rId230" o:title=""/>
           </v:shape>
-          <o:OLEObject Type="Embed" ProgID="Equation.3" ShapeID="_x0000_i1948" DrawAspect="Content" ObjectID="_1619967385" r:id="rId231"/>
+          <o:OLEObject Type="Embed" ProgID="Equation.3" ShapeID="_x0000_i1948" DrawAspect="Content" ObjectID="_1619973954" r:id="rId231"/>
         </w:object>
       </w:r>
       <w:r>
@@ -2894,7 +2894,7 @@
           <v:shape id="_x0000_i1949" type="#_x0000_t75" style="width:108pt;height:47.25pt" o:ole="">
             <v:imagedata r:id="rId232" o:title=""/>
           </v:shape>
-          <o:OLEObject Type="Embed" ProgID="Equation.3" ShapeID="_x0000_i1949" DrawAspect="Content" ObjectID="_1619967386" r:id="rId233"/>
+          <o:OLEObject Type="Embed" ProgID="Equation.3" ShapeID="_x0000_i1949" DrawAspect="Content" ObjectID="_1619973955" r:id="rId233"/>
         </w:object>
       </w:r>
     </w:p>
@@ -2913,7 +2913,7 @@
           <v:shape id="_x0000_i1950" type="#_x0000_t75" style="width:120pt;height:18.75pt" o:ole="">
             <v:imagedata r:id="rId234" o:title=""/>
           </v:shape>
-          <o:OLEObject Type="Embed" ProgID="Equation.3" ShapeID="_x0000_i1950" DrawAspect="Content" ObjectID="_1619967387" r:id="rId235"/>
+          <o:OLEObject Type="Embed" ProgID="Equation.3" ShapeID="_x0000_i1950" DrawAspect="Content" ObjectID="_1619973956" r:id="rId235"/>
         </w:object>
       </w:r>
       <w:r>
@@ -2936,7 +2936,7 @@
           <v:shape id="_x0000_i1951" type="#_x0000_t75" style="width:105pt;height:45pt" o:ole="">
             <v:imagedata r:id="rId236" o:title=""/>
           </v:shape>
-          <o:OLEObject Type="Embed" ProgID="Equation.3" ShapeID="_x0000_i1951" DrawAspect="Content" ObjectID="_1619967388" r:id="rId237"/>
+          <o:OLEObject Type="Embed" ProgID="Equation.3" ShapeID="_x0000_i1951" DrawAspect="Content" ObjectID="_1619973957" r:id="rId237"/>
         </w:object>
       </w:r>
     </w:p>
@@ -2969,7 +2969,7 @@
           <v:shape id="_x0000_i1952" type="#_x0000_t75" style="width:30pt;height:18pt" o:ole="">
             <v:imagedata r:id="rId238" o:title=""/>
           </v:shape>
-          <o:OLEObject Type="Embed" ProgID="Equation.3" ShapeID="_x0000_i1952" DrawAspect="Content" ObjectID="_1619967389" r:id="rId239"/>
+          <o:OLEObject Type="Embed" ProgID="Equation.3" ShapeID="_x0000_i1952" DrawAspect="Content" ObjectID="_1619973958" r:id="rId239"/>
         </w:object>
       </w:r>
       <w:r>
@@ -2988,7 +2988,7 @@
           <v:shape id="_x0000_i1953" type="#_x0000_t75" style="width:167.25pt;height:39pt" o:ole="">
             <v:imagedata r:id="rId240" o:title=""/>
           </v:shape>
-          <o:OLEObject Type="Embed" ProgID="Equation.3" ShapeID="_x0000_i1953" DrawAspect="Content" ObjectID="_1619967390" r:id="rId241"/>
+          <o:OLEObject Type="Embed" ProgID="Equation.3" ShapeID="_x0000_i1953" DrawAspect="Content" ObjectID="_1619973959" r:id="rId241"/>
         </w:object>
       </w:r>
       <w:r>
@@ -3002,7 +3002,7 @@
           <v:shape id="_x0000_i1954" type="#_x0000_t75" style="width:114.75pt;height:18pt" o:ole="">
             <v:imagedata r:id="rId242" o:title=""/>
           </v:shape>
-          <o:OLEObject Type="Embed" ProgID="Equation.3" ShapeID="_x0000_i1954" DrawAspect="Content" ObjectID="_1619967391" r:id="rId243"/>
+          <o:OLEObject Type="Embed" ProgID="Equation.3" ShapeID="_x0000_i1954" DrawAspect="Content" ObjectID="_1619973960" r:id="rId243"/>
         </w:object>
       </w:r>
       <w:r>
@@ -3029,7 +3029,7 @@
           <v:shape id="_x0000_i1956" type="#_x0000_t75" style="width:86.25pt;height:18pt" o:ole="">
             <v:imagedata r:id="rId245" o:title=""/>
           </v:shape>
-          <o:OLEObject Type="Embed" ProgID="Equation.3" ShapeID="_x0000_i1956" DrawAspect="Content" ObjectID="_1619967392" r:id="rId246"/>
+          <o:OLEObject Type="Embed" ProgID="Equation.3" ShapeID="_x0000_i1956" DrawAspect="Content" ObjectID="_1619973961" r:id="rId246"/>
         </w:object>
       </w:r>
       <w:r>
@@ -3043,7 +3043,7 @@
           <v:shape id="_x0000_i1957" type="#_x0000_t75" style="width:87.75pt;height:18pt" o:ole="">
             <v:imagedata r:id="rId247" o:title=""/>
           </v:shape>
-          <o:OLEObject Type="Embed" ProgID="Equation.3" ShapeID="_x0000_i1957" DrawAspect="Content" ObjectID="_1619967393" r:id="rId248"/>
+          <o:OLEObject Type="Embed" ProgID="Equation.3" ShapeID="_x0000_i1957" DrawAspect="Content" ObjectID="_1619973962" r:id="rId248"/>
         </w:object>
       </w:r>
       <w:r>
@@ -3057,7 +3057,7 @@
           <v:shape id="_x0000_i1958" type="#_x0000_t75" style="width:78.75pt;height:18.75pt" o:ole="">
             <v:imagedata r:id="rId249" o:title=""/>
           </v:shape>
-          <o:OLEObject Type="Embed" ProgID="Equation.3" ShapeID="_x0000_i1958" DrawAspect="Content" ObjectID="_1619967394" r:id="rId250"/>
+          <o:OLEObject Type="Embed" ProgID="Equation.3" ShapeID="_x0000_i1958" DrawAspect="Content" ObjectID="_1619973963" r:id="rId250"/>
         </w:object>
       </w:r>
       <w:r>
@@ -3079,7 +3079,7 @@
           <v:shape id="_x0000_i1959" type="#_x0000_t75" style="width:18pt;height:15pt" o:ole="">
             <v:imagedata r:id="rId251" o:title=""/>
           </v:shape>
-          <o:OLEObject Type="Embed" ProgID="Equation.3" ShapeID="_x0000_i1959" DrawAspect="Content" ObjectID="_1619967395" r:id="rId252"/>
+          <o:OLEObject Type="Embed" ProgID="Equation.3" ShapeID="_x0000_i1959" DrawAspect="Content" ObjectID="_1619973964" r:id="rId252"/>
         </w:object>
       </w:r>
       <w:r>
@@ -3101,7 +3101,7 @@
           <v:shape id="_x0000_i1960" type="#_x0000_t75" style="width:12.75pt;height:15pt" o:ole="">
             <v:imagedata r:id="rId230" o:title=""/>
           </v:shape>
-          <o:OLEObject Type="Embed" ProgID="Equation.3" ShapeID="_x0000_i1960" DrawAspect="Content" ObjectID="_1619967396" r:id="rId253"/>
+          <o:OLEObject Type="Embed" ProgID="Equation.3" ShapeID="_x0000_i1960" DrawAspect="Content" ObjectID="_1619973965" r:id="rId253"/>
         </w:object>
       </w:r>
       <w:r>
@@ -3121,7 +3121,7 @@
           <v:shape id="_x0000_i1961" type="#_x0000_t75" style="width:111pt;height:47.25pt" o:ole="">
             <v:imagedata r:id="rId254" o:title=""/>
           </v:shape>
-          <o:OLEObject Type="Embed" ProgID="Equation.3" ShapeID="_x0000_i1961" DrawAspect="Content" ObjectID="_1619967397" r:id="rId255"/>
+          <o:OLEObject Type="Embed" ProgID="Equation.3" ShapeID="_x0000_i1961" DrawAspect="Content" ObjectID="_1619973966" r:id="rId255"/>
         </w:object>
       </w:r>
       <w:r>
@@ -3135,7 +3135,7 @@
           <v:shape id="_x0000_i1962" type="#_x0000_t75" style="width:120pt;height:18.75pt" o:ole="">
             <v:imagedata r:id="rId234" o:title=""/>
           </v:shape>
-          <o:OLEObject Type="Embed" ProgID="Equation.3" ShapeID="_x0000_i1962" DrawAspect="Content" ObjectID="_1619967398" r:id="rId256"/>
+          <o:OLEObject Type="Embed" ProgID="Equation.3" ShapeID="_x0000_i1962" DrawAspect="Content" ObjectID="_1619973967" r:id="rId256"/>
         </w:object>
       </w:r>
       <w:r>
@@ -3149,7 +3149,7 @@
           <v:shape id="_x0000_i1963" type="#_x0000_t75" style="width:183.75pt;height:69pt" o:ole="">
             <v:imagedata r:id="rId257" o:title=""/>
           </v:shape>
-          <o:OLEObject Type="Embed" ProgID="Equation.3" ShapeID="_x0000_i1963" DrawAspect="Content" ObjectID="_1619967399" r:id="rId258"/>
+          <o:OLEObject Type="Embed" ProgID="Equation.3" ShapeID="_x0000_i1963" DrawAspect="Content" ObjectID="_1619973968" r:id="rId258"/>
         </w:object>
       </w:r>
     </w:p>
@@ -3168,7 +3168,7 @@
           <v:shape id="_x0000_i1964" type="#_x0000_t75" style="width:30pt;height:18pt" o:ole="">
             <v:imagedata r:id="rId259" o:title=""/>
           </v:shape>
-          <o:OLEObject Type="Embed" ProgID="Equation.3" ShapeID="_x0000_i1964" DrawAspect="Content" ObjectID="_1619967400" r:id="rId260"/>
+          <o:OLEObject Type="Embed" ProgID="Equation.3" ShapeID="_x0000_i1964" DrawAspect="Content" ObjectID="_1619973969" r:id="rId260"/>
         </w:object>
       </w:r>
       <w:r>
@@ -3185,7 +3185,7 @@
           <v:shape id="_x0000_i1965" type="#_x0000_t75" style="width:327.75pt;height:41.25pt" o:ole="">
             <v:imagedata r:id="rId261" o:title=""/>
           </v:shape>
-          <o:OLEObject Type="Embed" ProgID="Equation.3" ShapeID="_x0000_i1965" DrawAspect="Content" ObjectID="_1619967401" r:id="rId262"/>
+          <o:OLEObject Type="Embed" ProgID="Equation.3" ShapeID="_x0000_i1965" DrawAspect="Content" ObjectID="_1619973970" r:id="rId262"/>
         </w:object>
       </w:r>
       <w:r>
@@ -3207,7 +3207,7 @@
           <v:shape id="_x0000_i1966" type="#_x0000_t75" style="width:14.25pt;height:14.25pt" o:ole="">
             <v:imagedata r:id="rId263" o:title=""/>
           </v:shape>
-          <o:OLEObject Type="Embed" ProgID="Equation.3" ShapeID="_x0000_i1966" DrawAspect="Content" ObjectID="_1619967402" r:id="rId264"/>
+          <o:OLEObject Type="Embed" ProgID="Equation.3" ShapeID="_x0000_i1966" DrawAspect="Content" ObjectID="_1619973971" r:id="rId264"/>
         </w:object>
       </w:r>
       <w:r>
@@ -3224,7 +3224,7 @@
           <v:shape id="_x0000_i1967" type="#_x0000_t75" style="width:320.25pt;height:42pt" o:ole="">
             <v:imagedata r:id="rId265" o:title=""/>
           </v:shape>
-          <o:OLEObject Type="Embed" ProgID="Equation.3" ShapeID="_x0000_i1967" DrawAspect="Content" ObjectID="_1619967403" r:id="rId266"/>
+          <o:OLEObject Type="Embed" ProgID="Equation.3" ShapeID="_x0000_i1967" DrawAspect="Content" ObjectID="_1619973972" r:id="rId266"/>
         </w:object>
       </w:r>
       <w:r>
@@ -3246,7 +3246,7 @@
           <v:shape id="_x0000_i1968" type="#_x0000_t75" style="width:110.25pt;height:18.75pt" o:ole="">
             <v:imagedata r:id="rId267" o:title=""/>
           </v:shape>
-          <o:OLEObject Type="Embed" ProgID="Equation.3" ShapeID="_x0000_i1968" DrawAspect="Content" ObjectID="_1619967404" r:id="rId268"/>
+          <o:OLEObject Type="Embed" ProgID="Equation.3" ShapeID="_x0000_i1968" DrawAspect="Content" ObjectID="_1619973973" r:id="rId268"/>
         </w:object>
       </w:r>
       <w:r>
@@ -3260,7 +3260,7 @@
           <v:shape id="_x0000_i1969" type="#_x0000_t75" style="width:86.25pt;height:18pt" o:ole="">
             <v:imagedata r:id="rId269" o:title=""/>
           </v:shape>
-          <o:OLEObject Type="Embed" ProgID="Equation.3" ShapeID="_x0000_i1969" DrawAspect="Content" ObjectID="_1619967405" r:id="rId270"/>
+          <o:OLEObject Type="Embed" ProgID="Equation.3" ShapeID="_x0000_i1969" DrawAspect="Content" ObjectID="_1619973974" r:id="rId270"/>
         </w:object>
       </w:r>
       <w:r>
@@ -3274,7 +3274,7 @@
           <v:shape id="_x0000_i1970" type="#_x0000_t75" style="width:116.25pt;height:18.75pt" o:ole="">
             <v:imagedata r:id="rId271" o:title=""/>
           </v:shape>
-          <o:OLEObject Type="Embed" ProgID="Equation.3" ShapeID="_x0000_i1970" DrawAspect="Content" ObjectID="_1619967406" r:id="rId272"/>
+          <o:OLEObject Type="Embed" ProgID="Equation.3" ShapeID="_x0000_i1970" DrawAspect="Content" ObjectID="_1619973975" r:id="rId272"/>
         </w:object>
       </w:r>
     </w:p>
@@ -3360,7 +3360,7 @@
           <v:shape id="_x0000_i1971" type="#_x0000_t75" style="width:14.25pt;height:14.25pt" o:ole="">
             <v:imagedata r:id="rId222" o:title=""/>
           </v:shape>
-          <o:OLEObject Type="Embed" ProgID="Equation.3" ShapeID="_x0000_i1971" DrawAspect="Content" ObjectID="_1619967407" r:id="rId273"/>
+          <o:OLEObject Type="Embed" ProgID="Equation.3" ShapeID="_x0000_i1971" DrawAspect="Content" ObjectID="_1619973976" r:id="rId273"/>
         </w:object>
       </w:r>
       <w:r>
@@ -3374,7 +3374,7 @@
           <v:shape id="_x0000_i1972" type="#_x0000_t75" style="width:65.25pt;height:17.25pt" o:ole="">
             <v:imagedata r:id="rId224" o:title=""/>
           </v:shape>
-          <o:OLEObject Type="Embed" ProgID="Equation.3" ShapeID="_x0000_i1972" DrawAspect="Content" ObjectID="_1619967408" r:id="rId274"/>
+          <o:OLEObject Type="Embed" ProgID="Equation.3" ShapeID="_x0000_i1972" DrawAspect="Content" ObjectID="_1619973977" r:id="rId274"/>
         </w:object>
       </w:r>
       <w:r>
@@ -3388,7 +3388,7 @@
           <v:shape id="_x0000_i1973" type="#_x0000_t75" style="width:12.75pt;height:15pt" o:ole="">
             <v:imagedata r:id="rId226" o:title=""/>
           </v:shape>
-          <o:OLEObject Type="Embed" ProgID="Equation.3" ShapeID="_x0000_i1973" DrawAspect="Content" ObjectID="_1619967409" r:id="rId275"/>
+          <o:OLEObject Type="Embed" ProgID="Equation.3" ShapeID="_x0000_i1973" DrawAspect="Content" ObjectID="_1619973978" r:id="rId275"/>
         </w:object>
       </w:r>
       <w:r>
@@ -3406,7 +3406,7 @@
           <v:shape id="_x0000_i1974" type="#_x0000_t75" style="width:36pt;height:39pt" o:ole="">
             <v:imagedata r:id="rId276" o:title=""/>
           </v:shape>
-          <o:OLEObject Type="Embed" ProgID="Equation.3" ShapeID="_x0000_i1974" DrawAspect="Content" ObjectID="_1619967410" r:id="rId277"/>
+          <o:OLEObject Type="Embed" ProgID="Equation.3" ShapeID="_x0000_i1974" DrawAspect="Content" ObjectID="_1619973979" r:id="rId277"/>
         </w:object>
       </w:r>
       <w:r>
@@ -3420,7 +3420,7 @@
           <v:shape id="_x0000_i1975" type="#_x0000_t75" style="width:14.25pt;height:14.25pt" o:ole="">
             <v:imagedata r:id="rId278" o:title=""/>
           </v:shape>
-          <o:OLEObject Type="Embed" ProgID="Equation.3" ShapeID="_x0000_i1975" DrawAspect="Content" ObjectID="_1619967411" r:id="rId279"/>
+          <o:OLEObject Type="Embed" ProgID="Equation.3" ShapeID="_x0000_i1975" DrawAspect="Content" ObjectID="_1619973980" r:id="rId279"/>
         </w:object>
       </w:r>
       <w:r>
@@ -3434,7 +3434,7 @@
           <v:shape id="_x0000_i1976" type="#_x0000_t75" style="width:18pt;height:15pt" o:ole="">
             <v:imagedata r:id="rId280" o:title=""/>
           </v:shape>
-          <o:OLEObject Type="Embed" ProgID="Equation.3" ShapeID="_x0000_i1976" DrawAspect="Content" ObjectID="_1619967412" r:id="rId281"/>
+          <o:OLEObject Type="Embed" ProgID="Equation.3" ShapeID="_x0000_i1976" DrawAspect="Content" ObjectID="_1619973981" r:id="rId281"/>
         </w:object>
       </w:r>
       <w:r>
@@ -3463,7 +3463,7 @@
           <v:shape id="_x0000_i1977" type="#_x0000_t75" style="width:14.25pt;height:14.25pt" o:ole="">
             <v:imagedata r:id="rId228" o:title=""/>
           </v:shape>
-          <o:OLEObject Type="Embed" ProgID="Equation.3" ShapeID="_x0000_i1977" DrawAspect="Content" ObjectID="_1619967413" r:id="rId282"/>
+          <o:OLEObject Type="Embed" ProgID="Equation.3" ShapeID="_x0000_i1977" DrawAspect="Content" ObjectID="_1619973982" r:id="rId282"/>
         </w:object>
       </w:r>
       <w:r>
@@ -3485,7 +3485,7 @@
           <v:shape id="_x0000_i1978" type="#_x0000_t75" style="width:12.75pt;height:15pt" o:ole="">
             <v:imagedata r:id="rId230" o:title=""/>
           </v:shape>
-          <o:OLEObject Type="Embed" ProgID="Equation.3" ShapeID="_x0000_i1978" DrawAspect="Content" ObjectID="_1619967414" r:id="rId283"/>
+          <o:OLEObject Type="Embed" ProgID="Equation.3" ShapeID="_x0000_i1978" DrawAspect="Content" ObjectID="_1619973983" r:id="rId283"/>
         </w:object>
       </w:r>
       <w:r>
@@ -3504,7 +3504,7 @@
           <v:shape id="_x0000_i1979" type="#_x0000_t75" style="width:111.75pt;height:63pt" o:ole="">
             <v:imagedata r:id="rId284" o:title=""/>
           </v:shape>
-          <o:OLEObject Type="Embed" ProgID="Equation.3" ShapeID="_x0000_i1979" DrawAspect="Content" ObjectID="_1619967415" r:id="rId285"/>
+          <o:OLEObject Type="Embed" ProgID="Equation.3" ShapeID="_x0000_i1979" DrawAspect="Content" ObjectID="_1619973984" r:id="rId285"/>
         </w:object>
       </w:r>
       <w:r>
@@ -3522,7 +3522,7 @@
           <v:shape id="_x0000_i1980" type="#_x0000_t75" style="width:120pt;height:18.75pt" o:ole="">
             <v:imagedata r:id="rId234" o:title=""/>
           </v:shape>
-          <o:OLEObject Type="Embed" ProgID="Equation.3" ShapeID="_x0000_i1980" DrawAspect="Content" ObjectID="_1619967416" r:id="rId286"/>
+          <o:OLEObject Type="Embed" ProgID="Equation.3" ShapeID="_x0000_i1980" DrawAspect="Content" ObjectID="_1619973985" r:id="rId286"/>
         </w:object>
       </w:r>
       <w:r>
@@ -3542,7 +3542,7 @@
           <v:shape id="_x0000_i1981" type="#_x0000_t75" style="width:108pt;height:63pt" o:ole="">
             <v:imagedata r:id="rId287" o:title=""/>
           </v:shape>
-          <o:OLEObject Type="Embed" ProgID="Equation.3" ShapeID="_x0000_i1981" DrawAspect="Content" ObjectID="_1619967417" r:id="rId288"/>
+          <o:OLEObject Type="Embed" ProgID="Equation.3" ShapeID="_x0000_i1981" DrawAspect="Content" ObjectID="_1619973986" r:id="rId288"/>
         </w:object>
       </w:r>
       <w:r>
@@ -3559,7 +3559,7 @@
           <v:shape id="_x0000_i1982" type="#_x0000_t75" style="width:30pt;height:18pt" o:ole="">
             <v:imagedata r:id="rId289" o:title=""/>
           </v:shape>
-          <o:OLEObject Type="Embed" ProgID="Equation.3" ShapeID="_x0000_i1982" DrawAspect="Content" ObjectID="_1619967418" r:id="rId290"/>
+          <o:OLEObject Type="Embed" ProgID="Equation.3" ShapeID="_x0000_i1982" DrawAspect="Content" ObjectID="_1619973987" r:id="rId290"/>
         </w:object>
       </w:r>
       <w:r>
@@ -3583,7 +3583,7 @@
           <v:shape id="_x0000_i1983" type="#_x0000_t75" style="width:167.25pt;height:39pt" o:ole="">
             <v:imagedata r:id="rId291" o:title=""/>
           </v:shape>
-          <o:OLEObject Type="Embed" ProgID="Equation.3" ShapeID="_x0000_i1983" DrawAspect="Content" ObjectID="_1619967419" r:id="rId292"/>
+          <o:OLEObject Type="Embed" ProgID="Equation.3" ShapeID="_x0000_i1983" DrawAspect="Content" ObjectID="_1619973988" r:id="rId292"/>
         </w:object>
       </w:r>
       <w:r>
@@ -3597,7 +3597,7 @@
           <v:shape id="_x0000_i1984" type="#_x0000_t75" style="width:111pt;height:18pt" o:ole="">
             <v:imagedata r:id="rId293" o:title=""/>
           </v:shape>
-          <o:OLEObject Type="Embed" ProgID="Equation.3" ShapeID="_x0000_i1984" DrawAspect="Content" ObjectID="_1619967420" r:id="rId294"/>
+          <o:OLEObject Type="Embed" ProgID="Equation.3" ShapeID="_x0000_i1984" DrawAspect="Content" ObjectID="_1619973989" r:id="rId294"/>
         </w:object>
       </w:r>
       <w:r>
@@ -3611,7 +3611,7 @@
           <v:shape id="_x0000_i1985" type="#_x0000_t75" style="width:75pt;height:18pt" o:ole="">
             <v:imagedata r:id="rId295" o:title=""/>
           </v:shape>
-          <o:OLEObject Type="Embed" ProgID="Equation.3" ShapeID="_x0000_i1985" DrawAspect="Content" ObjectID="_1619967421" r:id="rId296"/>
+          <o:OLEObject Type="Embed" ProgID="Equation.3" ShapeID="_x0000_i1985" DrawAspect="Content" ObjectID="_1619973990" r:id="rId296"/>
         </w:object>
       </w:r>
       <w:r>
@@ -3625,7 +3625,7 @@
           <v:shape id="_x0000_i1986" type="#_x0000_t75" style="width:117pt;height:18.75pt" o:ole="">
             <v:imagedata r:id="rId297" o:title=""/>
           </v:shape>
-          <o:OLEObject Type="Embed" ProgID="Equation.3" ShapeID="_x0000_i1986" DrawAspect="Content" ObjectID="_1619967422" r:id="rId298"/>
+          <o:OLEObject Type="Embed" ProgID="Equation.3" ShapeID="_x0000_i1986" DrawAspect="Content" ObjectID="_1619973991" r:id="rId298"/>
         </w:object>
       </w:r>
       <w:r>
@@ -3647,7 +3647,7 @@
           <v:shape id="_x0000_i1987" type="#_x0000_t75" style="width:18pt;height:15pt" o:ole="">
             <v:imagedata r:id="rId251" o:title=""/>
           </v:shape>
-          <o:OLEObject Type="Embed" ProgID="Equation.3" ShapeID="_x0000_i1987" DrawAspect="Content" ObjectID="_1619967423" r:id="rId299"/>
+          <o:OLEObject Type="Embed" ProgID="Equation.3" ShapeID="_x0000_i1987" DrawAspect="Content" ObjectID="_1619973992" r:id="rId299"/>
         </w:object>
       </w:r>
       <w:r>
@@ -3669,7 +3669,7 @@
           <v:shape id="_x0000_i1988" type="#_x0000_t75" style="width:12.75pt;height:15pt" o:ole="">
             <v:imagedata r:id="rId230" o:title=""/>
           </v:shape>
-          <o:OLEObject Type="Embed" ProgID="Equation.3" ShapeID="_x0000_i1988" DrawAspect="Content" ObjectID="_1619967424" r:id="rId300"/>
+          <o:OLEObject Type="Embed" ProgID="Equation.3" ShapeID="_x0000_i1988" DrawAspect="Content" ObjectID="_1619973993" r:id="rId300"/>
         </w:object>
       </w:r>
       <w:r>
@@ -3689,7 +3689,7 @@
           <v:shape id="_x0000_i1989" type="#_x0000_t75" style="width:114.75pt;height:63pt" o:ole="">
             <v:imagedata r:id="rId301" o:title=""/>
           </v:shape>
-          <o:OLEObject Type="Embed" ProgID="Equation.3" ShapeID="_x0000_i1989" DrawAspect="Content" ObjectID="_1619967425" r:id="rId302"/>
+          <o:OLEObject Type="Embed" ProgID="Equation.3" ShapeID="_x0000_i1989" DrawAspect="Content" ObjectID="_1619973994" r:id="rId302"/>
         </w:object>
       </w:r>
       <w:r>
@@ -3703,7 +3703,7 @@
           <v:shape id="_x0000_i1990" type="#_x0000_t75" style="width:120pt;height:18.75pt" o:ole="">
             <v:imagedata r:id="rId234" o:title=""/>
           </v:shape>
-          <o:OLEObject Type="Embed" ProgID="Equation.3" ShapeID="_x0000_i1990" DrawAspect="Content" ObjectID="_1619967426" r:id="rId303"/>
+          <o:OLEObject Type="Embed" ProgID="Equation.3" ShapeID="_x0000_i1990" DrawAspect="Content" ObjectID="_1619973995" r:id="rId303"/>
         </w:object>
       </w:r>
       <w:r>
@@ -3720,7 +3720,7 @@
           <v:shape id="_x0000_i1991" type="#_x0000_t75" style="width:111pt;height:63pt" o:ole="">
             <v:imagedata r:id="rId304" o:title=""/>
           </v:shape>
-          <o:OLEObject Type="Embed" ProgID="Equation.3" ShapeID="_x0000_i1991" DrawAspect="Content" ObjectID="_1619967427" r:id="rId305"/>
+          <o:OLEObject Type="Embed" ProgID="Equation.3" ShapeID="_x0000_i1991" DrawAspect="Content" ObjectID="_1619973996" r:id="rId305"/>
         </w:object>
       </w:r>
     </w:p>
@@ -3739,7 +3739,7 @@
           <v:shape id="_x0000_i1992" type="#_x0000_t75" style="width:30pt;height:18pt" o:ole="">
             <v:imagedata r:id="rId259" o:title=""/>
           </v:shape>
-          <o:OLEObject Type="Embed" ProgID="Equation.3" ShapeID="_x0000_i1992" DrawAspect="Content" ObjectID="_1619967428" r:id="rId306"/>
+          <o:OLEObject Type="Embed" ProgID="Equation.3" ShapeID="_x0000_i1992" DrawAspect="Content" ObjectID="_1619973997" r:id="rId306"/>
         </w:object>
       </w:r>
       <w:r>
@@ -3759,7 +3759,7 @@
           <v:shape id="_x0000_i1993" type="#_x0000_t75" style="width:327.75pt;height:41.25pt" o:ole="">
             <v:imagedata r:id="rId307" o:title=""/>
           </v:shape>
-          <o:OLEObject Type="Embed" ProgID="Equation.3" ShapeID="_x0000_i1993" DrawAspect="Content" ObjectID="_1619967429" r:id="rId308"/>
+          <o:OLEObject Type="Embed" ProgID="Equation.3" ShapeID="_x0000_i1993" DrawAspect="Content" ObjectID="_1619973998" r:id="rId308"/>
         </w:object>
       </w:r>
       <w:r>
@@ -3781,7 +3781,7 @@
           <v:shape id="_x0000_i1994" type="#_x0000_t75" style="width:14.25pt;height:14.25pt" o:ole="">
             <v:imagedata r:id="rId263" o:title=""/>
           </v:shape>
-          <o:OLEObject Type="Embed" ProgID="Equation.3" ShapeID="_x0000_i1994" DrawAspect="Content" ObjectID="_1619967430" r:id="rId309"/>
+          <o:OLEObject Type="Embed" ProgID="Equation.3" ShapeID="_x0000_i1994" DrawAspect="Content" ObjectID="_1619973999" r:id="rId309"/>
         </w:object>
       </w:r>
       <w:r>
@@ -3795,7 +3795,7 @@
           <v:shape id="_x0000_i1995" type="#_x0000_t75" style="width:320.25pt;height:42pt" o:ole="">
             <v:imagedata r:id="rId310" o:title=""/>
           </v:shape>
-          <o:OLEObject Type="Embed" ProgID="Equation.3" ShapeID="_x0000_i1995" DrawAspect="Content" ObjectID="_1619967431" r:id="rId311"/>
+          <o:OLEObject Type="Embed" ProgID="Equation.3" ShapeID="_x0000_i1995" DrawAspect="Content" ObjectID="_1619974000" r:id="rId311"/>
         </w:object>
       </w:r>
     </w:p>
@@ -3815,7 +3815,7 @@
           <v:shape id="_x0000_i1996" type="#_x0000_t75" style="width:114.75pt;height:18.75pt" o:ole="">
             <v:imagedata r:id="rId312" o:title=""/>
           </v:shape>
-          <o:OLEObject Type="Embed" ProgID="Equation.3" ShapeID="_x0000_i1996" DrawAspect="Content" ObjectID="_1619967432" r:id="rId313"/>
+          <o:OLEObject Type="Embed" ProgID="Equation.3" ShapeID="_x0000_i1996" DrawAspect="Content" ObjectID="_1619974001" r:id="rId313"/>
         </w:object>
       </w:r>
       <w:r>
@@ -3829,7 +3829,7 @@
           <v:shape id="_x0000_i1997" type="#_x0000_t75" style="width:68.25pt;height:24pt" o:ole="">
             <v:imagedata r:id="rId314" o:title=""/>
           </v:shape>
-          <o:OLEObject Type="Embed" ProgID="Equation.3" ShapeID="_x0000_i1997" DrawAspect="Content" ObjectID="_1619967433" r:id="rId315"/>
+          <o:OLEObject Type="Embed" ProgID="Equation.3" ShapeID="_x0000_i1997" DrawAspect="Content" ObjectID="_1619974002" r:id="rId315"/>
         </w:object>
       </w:r>
       <w:r>
@@ -3843,7 +3843,7 @@
           <v:shape id="_x0000_i1998" type="#_x0000_t75" style="width:50.25pt;height:18pt" o:ole="">
             <v:imagedata r:id="rId316" o:title=""/>
           </v:shape>
-          <o:OLEObject Type="Embed" ProgID="Equation.3" ShapeID="_x0000_i1998" DrawAspect="Content" ObjectID="_1619967434" r:id="rId317"/>
+          <o:OLEObject Type="Embed" ProgID="Equation.3" ShapeID="_x0000_i1998" DrawAspect="Content" ObjectID="_1619974003" r:id="rId317"/>
         </w:object>
       </w:r>
       <w:r>
@@ -3857,7 +3857,7 @@
           <v:shape id="_x0000_i1999" type="#_x0000_t75" style="width:74.25pt;height:18.75pt" o:ole="">
             <v:imagedata r:id="rId318" o:title=""/>
           </v:shape>
-          <o:OLEObject Type="Embed" ProgID="Equation.3" ShapeID="_x0000_i1999" DrawAspect="Content" ObjectID="_1619967435" r:id="rId319"/>
+          <o:OLEObject Type="Embed" ProgID="Equation.3" ShapeID="_x0000_i1999" DrawAspect="Content" ObjectID="_1619974004" r:id="rId319"/>
         </w:object>
       </w:r>
       <w:r>
@@ -3953,7 +3953,7 @@
           <v:shape id="_x0000_i2000" type="#_x0000_t75" style="width:14.25pt;height:14.25pt" o:ole="">
             <v:imagedata r:id="rId222" o:title=""/>
           </v:shape>
-          <o:OLEObject Type="Embed" ProgID="Equation.3" ShapeID="_x0000_i2000" DrawAspect="Content" ObjectID="_1619967436" r:id="rId320"/>
+          <o:OLEObject Type="Embed" ProgID="Equation.3" ShapeID="_x0000_i2000" DrawAspect="Content" ObjectID="_1619974005" r:id="rId320"/>
         </w:object>
       </w:r>
       <w:r>
@@ -3967,7 +3967,7 @@
           <v:shape id="_x0000_i2001" type="#_x0000_t75" style="width:65.25pt;height:17.25pt" o:ole="">
             <v:imagedata r:id="rId224" o:title=""/>
           </v:shape>
-          <o:OLEObject Type="Embed" ProgID="Equation.3" ShapeID="_x0000_i2001" DrawAspect="Content" ObjectID="_1619967437" r:id="rId321"/>
+          <o:OLEObject Type="Embed" ProgID="Equation.3" ShapeID="_x0000_i2001" DrawAspect="Content" ObjectID="_1619974006" r:id="rId321"/>
         </w:object>
       </w:r>
       <w:r>
@@ -3981,7 +3981,7 @@
           <v:shape id="_x0000_i2002" type="#_x0000_t75" style="width:12.75pt;height:15pt" o:ole="">
             <v:imagedata r:id="rId226" o:title=""/>
           </v:shape>
-          <o:OLEObject Type="Embed" ProgID="Equation.3" ShapeID="_x0000_i2002" DrawAspect="Content" ObjectID="_1619967438" r:id="rId322"/>
+          <o:OLEObject Type="Embed" ProgID="Equation.3" ShapeID="_x0000_i2002" DrawAspect="Content" ObjectID="_1619974007" r:id="rId322"/>
         </w:object>
       </w:r>
       <w:r>
@@ -3995,7 +3995,7 @@
           <v:shape id="_x0000_i2003" type="#_x0000_t75" style="width:123pt;height:39pt" o:ole="">
             <v:imagedata r:id="rId323" o:title=""/>
           </v:shape>
-          <o:OLEObject Type="Embed" ProgID="Equation.3" ShapeID="_x0000_i2003" DrawAspect="Content" ObjectID="_1619967439" r:id="rId324"/>
+          <o:OLEObject Type="Embed" ProgID="Equation.3" ShapeID="_x0000_i2003" DrawAspect="Content" ObjectID="_1619974008" r:id="rId324"/>
         </w:object>
       </w:r>
       <w:r>
@@ -4009,7 +4009,7 @@
           <v:shape id="_x0000_i2004" type="#_x0000_t75" style="width:14.25pt;height:14.25pt" o:ole="">
             <v:imagedata r:id="rId278" o:title=""/>
           </v:shape>
-          <o:OLEObject Type="Embed" ProgID="Equation.3" ShapeID="_x0000_i2004" DrawAspect="Content" ObjectID="_1619967440" r:id="rId325"/>
+          <o:OLEObject Type="Embed" ProgID="Equation.3" ShapeID="_x0000_i2004" DrawAspect="Content" ObjectID="_1619974009" r:id="rId325"/>
         </w:object>
       </w:r>
       <w:r>
@@ -4023,7 +4023,7 @@
           <v:shape id="_x0000_i2005" type="#_x0000_t75" style="width:18pt;height:15pt" o:ole="">
             <v:imagedata r:id="rId326" o:title=""/>
           </v:shape>
-          <o:OLEObject Type="Embed" ProgID="Equation.3" ShapeID="_x0000_i2005" DrawAspect="Content" ObjectID="_1619967441" r:id="rId327"/>
+          <o:OLEObject Type="Embed" ProgID="Equation.3" ShapeID="_x0000_i2005" DrawAspect="Content" ObjectID="_1619974010" r:id="rId327"/>
         </w:object>
       </w:r>
       <w:r>
@@ -4054,8 +4054,6 @@
           <w:rFonts w:eastAsia="Calibri"/>
         </w:rPr>
       </w:pPr>
-      <w:bookmarkStart w:id="0" w:name="_GoBack"/>
-      <w:bookmarkEnd w:id="0"/>
       <w:r>
         <w:rPr>
           <w:rFonts w:eastAsia="Calibri"/>
@@ -4151,7 +4149,7 @@
           <v:shape id="_x0000_i2006" type="#_x0000_t75" style="width:206.25pt;height:63pt" o:ole="">
             <v:imagedata r:id="rId328" o:title=""/>
           </v:shape>
-          <o:OLEObject Type="Embed" ProgID="Equation.3" ShapeID="_x0000_i2006" DrawAspect="Content" ObjectID="_1619967442" r:id="rId329"/>
+          <o:OLEObject Type="Embed" ProgID="Equation.3" ShapeID="_x0000_i2006" DrawAspect="Content" ObjectID="_1619974011" r:id="rId329"/>
         </w:object>
       </w:r>
       <w:r>
@@ -4192,7 +4190,7 @@
           <v:shape id="_x0000_i2007" type="#_x0000_t75" style="width:42.75pt;height:18pt" o:ole="">
             <v:imagedata r:id="rId330" o:title=""/>
           </v:shape>
-          <o:OLEObject Type="Embed" ProgID="Equation.3" ShapeID="_x0000_i2007" DrawAspect="Content" ObjectID="_1619967443" r:id="rId331"/>
+          <o:OLEObject Type="Embed" ProgID="Equation.3" ShapeID="_x0000_i2007" DrawAspect="Content" ObjectID="_1619974012" r:id="rId331"/>
         </w:object>
       </w:r>
       <w:r>
@@ -4206,7 +4204,7 @@
           <v:shape id="_x0000_i2008" type="#_x0000_t75" style="width:42.75pt;height:18pt" o:ole="">
             <v:imagedata r:id="rId332" o:title=""/>
           </v:shape>
-          <o:OLEObject Type="Embed" ProgID="Equation.3" ShapeID="_x0000_i2008" DrawAspect="Content" ObjectID="_1619967444" r:id="rId333"/>
+          <o:OLEObject Type="Embed" ProgID="Equation.3" ShapeID="_x0000_i2008" DrawAspect="Content" ObjectID="_1619974013" r:id="rId333"/>
         </w:object>
       </w:r>
       <w:r>
@@ -4220,7 +4218,7 @@
           <v:shape id="_x0000_i2009" type="#_x0000_t75" style="width:9pt;height:14.25pt" o:ole="">
             <v:imagedata r:id="rId334" o:title=""/>
           </v:shape>
-          <o:OLEObject Type="Embed" ProgID="Equation.3" ShapeID="_x0000_i2009" DrawAspect="Content" ObjectID="_1619967445" r:id="rId335"/>
+          <o:OLEObject Type="Embed" ProgID="Equation.3" ShapeID="_x0000_i2009" DrawAspect="Content" ObjectID="_1619974014" r:id="rId335"/>
         </w:object>
       </w:r>
       <w:r>
@@ -4233,9 +4231,6 @@
       </w:pPr>
       <w:r>
         <w:t xml:space="preserve">Покладемо, що </w:t>
-      </w:r>
-      <w:r>
-        <w:tab/>
       </w:r>
       <w:r>
         <w:rPr>
@@ -4245,7 +4240,7 @@
           <v:shape id="_x0000_i2010" type="#_x0000_t75" style="width:212.25pt;height:18.75pt" o:ole="">
             <v:imagedata r:id="rId336" o:title=""/>
           </v:shape>
-          <o:OLEObject Type="Embed" ProgID="Equation.3" ShapeID="_x0000_i2010" DrawAspect="Content" ObjectID="_1619967446" r:id="rId337"/>
+          <o:OLEObject Type="Embed" ProgID="Equation.3" ShapeID="_x0000_i2010" DrawAspect="Content" ObjectID="_1619974015" r:id="rId337"/>
         </w:object>
       </w:r>
       <w:r>
@@ -4264,7 +4259,7 @@
           <v:shape id="_x0000_i2011" type="#_x0000_t75" style="width:207.75pt;height:18.75pt" o:ole="">
             <v:imagedata r:id="rId338" o:title=""/>
           </v:shape>
-          <o:OLEObject Type="Embed" ProgID="Equation.3" ShapeID="_x0000_i2011" DrawAspect="Content" ObjectID="_1619967447" r:id="rId339"/>
+          <o:OLEObject Type="Embed" ProgID="Equation.3" ShapeID="_x0000_i2011" DrawAspect="Content" ObjectID="_1619974016" r:id="rId339"/>
         </w:object>
       </w:r>
       <w:r>
@@ -4297,7 +4292,19 @@
         <w:pStyle w:val="dtext"/>
       </w:pPr>
       <w:r>
-        <w:t xml:space="preserve">Можна очікувати, що в результаті доволі тривалої дії таких збурень розв’язок задачі при будь – яких початкових умовах теж буде періодичним , тобто </w:t>
+        <w:t>Можна очікувати, що в результаті доволі тривалої дії таких зб</w:t>
+      </w:r>
+      <w:r>
+        <w:t>урень розв’язок задачі при будь</w:t>
+      </w:r>
+      <w:r>
+        <w:t>–яких початко</w:t>
+      </w:r>
+      <w:r>
+        <w:t>вих умовах теж буде періодичним</w:t>
+      </w:r>
+      <w:r>
+        <w:t xml:space="preserve">, тобто </w:t>
       </w:r>
       <w:r>
         <w:rPr>
@@ -4307,7 +4314,7 @@
           <v:shape id="_x0000_i2012" type="#_x0000_t75" style="width:204.75pt;height:18.75pt" o:ole="">
             <v:imagedata r:id="rId340" o:title=""/>
           </v:shape>
-          <o:OLEObject Type="Embed" ProgID="Equation.3" ShapeID="_x0000_i2012" DrawAspect="Content" ObjectID="_1619967448" r:id="rId341"/>
+          <o:OLEObject Type="Embed" ProgID="Equation.3" ShapeID="_x0000_i2012" DrawAspect="Content" ObjectID="_1619974017" r:id="rId341"/>
         </w:object>
       </w:r>
       <w:r>
@@ -4358,7 +4365,7 @@
           <v:shape id="_x0000_i2013" type="#_x0000_t75" style="width:428.25pt;height:41.25pt" o:ole="">
             <v:imagedata r:id="rId342" o:title=""/>
           </v:shape>
-          <o:OLEObject Type="Embed" ProgID="Equation.3" ShapeID="_x0000_i2013" DrawAspect="Content" ObjectID="_1619967449" r:id="rId343"/>
+          <o:OLEObject Type="Embed" ProgID="Equation.3" ShapeID="_x0000_i2013" DrawAspect="Content" ObjectID="_1619974018" r:id="rId343"/>
         </w:object>
       </w:r>
     </w:p>
@@ -4374,7 +4381,7 @@
           <v:shape id="_x0000_i2014" type="#_x0000_t75" style="width:308.25pt;height:21.75pt" o:ole="">
             <v:imagedata r:id="rId344" o:title=""/>
           </v:shape>
-          <o:OLEObject Type="Embed" ProgID="Equation.3" ShapeID="_x0000_i2014" DrawAspect="Content" ObjectID="_1619967450" r:id="rId345"/>
+          <o:OLEObject Type="Embed" ProgID="Equation.3" ShapeID="_x0000_i2014" DrawAspect="Content" ObjectID="_1619974019" r:id="rId345"/>
         </w:object>
       </w:r>
     </w:p>
@@ -4393,11 +4400,14 @@
           <v:shape id="_x0000_i2015" type="#_x0000_t75" style="width:90.75pt;height:18pt" o:ole="">
             <v:imagedata r:id="rId346" o:title=""/>
           </v:shape>
-          <o:OLEObject Type="Embed" ProgID="Equation.3" ShapeID="_x0000_i2015" DrawAspect="Content" ObjectID="_1619967451" r:id="rId347"/>
-        </w:object>
-      </w:r>
-      <w:r>
-        <w:t xml:space="preserve"> - лінійно незалежні, то для амплітуди </w:t>
+          <o:OLEObject Type="Embed" ProgID="Equation.3" ShapeID="_x0000_i2015" DrawAspect="Content" ObjectID="_1619974020" r:id="rId347"/>
+        </w:object>
+      </w:r>
+      <w:r>
+        <w:t xml:space="preserve"> - </w:t>
+      </w:r>
+      <w:r>
+        <w:t xml:space="preserve">лінійно незалежні, то для амплітуди </w:t>
       </w:r>
       <w:r>
         <w:rPr>
@@ -4407,7 +4417,7 @@
           <v:shape id="_x0000_i2016" type="#_x0000_t75" style="width:69pt;height:18.75pt" o:ole="">
             <v:imagedata r:id="rId348" o:title=""/>
           </v:shape>
-          <o:OLEObject Type="Embed" ProgID="Equation.3" ShapeID="_x0000_i2016" DrawAspect="Content" ObjectID="_1619967452" r:id="rId349"/>
+          <o:OLEObject Type="Embed" ProgID="Equation.3" ShapeID="_x0000_i2016" DrawAspect="Content" ObjectID="_1619974021" r:id="rId349"/>
         </w:object>
       </w:r>
       <w:r>
@@ -4434,7 +4444,7 @@
           <v:shape id="_x0000_i2017" type="#_x0000_t75" style="width:206.25pt;height:65.25pt" o:ole="">
             <v:imagedata r:id="rId350" o:title=""/>
           </v:shape>
-          <o:OLEObject Type="Embed" ProgID="Equation.3" ShapeID="_x0000_i2017" DrawAspect="Content" ObjectID="_1619967453" r:id="rId351"/>
+          <o:OLEObject Type="Embed" ProgID="Equation.3" ShapeID="_x0000_i2017" DrawAspect="Content" ObjectID="_1619974022" r:id="rId351"/>
         </w:object>
       </w:r>
       <w:r>
@@ -4472,7 +4482,7 @@
           <v:shape id="_x0000_i2018" type="#_x0000_t75" style="width:69.75pt;height:18.75pt" o:ole="">
             <v:imagedata r:id="rId352" o:title=""/>
           </v:shape>
-          <o:OLEObject Type="Embed" ProgID="Equation.3" ShapeID="_x0000_i2018" DrawAspect="Content" ObjectID="_1619967454" r:id="rId353"/>
+          <o:OLEObject Type="Embed" ProgID="Equation.3" ShapeID="_x0000_i2018" DrawAspect="Content" ObjectID="_1619974023" r:id="rId353"/>
         </w:object>
       </w:r>
       <w:r>
@@ -4486,7 +4496,7 @@
           <v:shape id="_x0000_i2019" type="#_x0000_t75" style="width:144.75pt;height:18.75pt" o:ole="">
             <v:imagedata r:id="rId354" o:title=""/>
           </v:shape>
-          <o:OLEObject Type="Embed" ProgID="Equation.3" ShapeID="_x0000_i2019" DrawAspect="Content" ObjectID="_1619967455" r:id="rId355"/>
+          <o:OLEObject Type="Embed" ProgID="Equation.3" ShapeID="_x0000_i2019" DrawAspect="Content" ObjectID="_1619974024" r:id="rId355"/>
         </w:object>
       </w:r>
       <w:r>
@@ -4508,7 +4518,7 @@
           <v:shape id="_x0000_i2020" type="#_x0000_t75" style="width:102pt;height:20.25pt" o:ole="">
             <v:imagedata r:id="rId356" o:title=""/>
           </v:shape>
-          <o:OLEObject Type="Embed" ProgID="Equation.3" ShapeID="_x0000_i2020" DrawAspect="Content" ObjectID="_1619967456" r:id="rId357"/>
+          <o:OLEObject Type="Embed" ProgID="Equation.3" ShapeID="_x0000_i2020" DrawAspect="Content" ObjectID="_1619974025" r:id="rId357"/>
         </w:object>
       </w:r>
       <w:r>
@@ -4548,7 +4558,7 @@
           <v:shape id="_x0000_i2021" type="#_x0000_t75" style="width:165pt;height:63pt" o:ole="">
             <v:imagedata r:id="rId358" o:title=""/>
           </v:shape>
-          <o:OLEObject Type="Embed" ProgID="Equation.3" ShapeID="_x0000_i2021" DrawAspect="Content" ObjectID="_1619967457" r:id="rId359"/>
+          <o:OLEObject Type="Embed" ProgID="Equation.3" ShapeID="_x0000_i2021" DrawAspect="Content" ObjectID="_1619974026" r:id="rId359"/>
         </w:object>
       </w:r>
       <w:r>
@@ -4631,7 +4641,7 @@
           <v:shape id="_x0000_i2022" type="#_x0000_t75" style="width:120pt;height:35.25pt" o:ole="">
             <v:imagedata r:id="rId360" o:title=""/>
           </v:shape>
-          <o:OLEObject Type="Embed" ProgID="Equation.3" ShapeID="_x0000_i2022" DrawAspect="Content" ObjectID="_1619967458" r:id="rId361"/>
+          <o:OLEObject Type="Embed" ProgID="Equation.3" ShapeID="_x0000_i2022" DrawAspect="Content" ObjectID="_1619974027" r:id="rId361"/>
         </w:object>
       </w:r>
       <w:r>
@@ -4680,7 +4690,7 @@
           <v:shape id="_x0000_i2023" type="#_x0000_t75" style="width:15pt;height:14.25pt" o:ole="">
             <v:imagedata r:id="rId362" o:title=""/>
           </v:shape>
-          <o:OLEObject Type="Embed" ProgID="Equation.3" ShapeID="_x0000_i2023" DrawAspect="Content" ObjectID="_1619967459" r:id="rId363"/>
+          <o:OLEObject Type="Embed" ProgID="Equation.3" ShapeID="_x0000_i2023" DrawAspect="Content" ObjectID="_1619974028" r:id="rId363"/>
         </w:object>
       </w:r>
       <w:r>
@@ -4694,7 +4704,7 @@
           <v:shape id="_x0000_i2024" type="#_x0000_t75" style="width:9.75pt;height:12pt" o:ole="">
             <v:imagedata r:id="rId364" o:title=""/>
           </v:shape>
-          <o:OLEObject Type="Embed" ProgID="Equation.3" ShapeID="_x0000_i2024" DrawAspect="Content" ObjectID="_1619967460" r:id="rId365"/>
+          <o:OLEObject Type="Embed" ProgID="Equation.3" ShapeID="_x0000_i2024" DrawAspect="Content" ObjectID="_1619974029" r:id="rId365"/>
         </w:object>
       </w:r>
       <w:r>
@@ -4745,7 +4755,7 @@
           <v:shape id="_x0000_i2025" type="#_x0000_t75" style="width:243.75pt;height:63pt" o:ole="">
             <v:imagedata r:id="rId366" o:title=""/>
           </v:shape>
-          <o:OLEObject Type="Embed" ProgID="Equation.3" ShapeID="_x0000_i2025" DrawAspect="Content" ObjectID="_1619967461" r:id="rId367"/>
+          <o:OLEObject Type="Embed" ProgID="Equation.3" ShapeID="_x0000_i2025" DrawAspect="Content" ObjectID="_1619974030" r:id="rId367"/>
         </w:object>
       </w:r>
       <w:r>
@@ -4783,7 +4793,7 @@
           <v:shape id="_x0000_i2026" type="#_x0000_t75" style="width:32.25pt;height:15pt" o:ole="">
             <v:imagedata r:id="rId368" o:title=""/>
           </v:shape>
-          <o:OLEObject Type="Embed" ProgID="Equation.3" ShapeID="_x0000_i2026" DrawAspect="Content" ObjectID="_1619967462" r:id="rId369"/>
+          <o:OLEObject Type="Embed" ProgID="Equation.3" ShapeID="_x0000_i2026" DrawAspect="Content" ObjectID="_1619974031" r:id="rId369"/>
         </w:object>
       </w:r>
       <w:r>
@@ -4805,7 +4815,7 @@
           <v:shape id="_x0000_i2027" type="#_x0000_t75" style="width:12pt;height:15pt" o:ole="">
             <v:imagedata r:id="rId370" o:title=""/>
           </v:shape>
-          <o:OLEObject Type="Embed" ProgID="Equation.3" ShapeID="_x0000_i2027" DrawAspect="Content" ObjectID="_1619967463" r:id="rId371"/>
+          <o:OLEObject Type="Embed" ProgID="Equation.3" ShapeID="_x0000_i2027" DrawAspect="Content" ObjectID="_1619974032" r:id="rId371"/>
         </w:object>
       </w:r>
       <w:r>
@@ -4823,7 +4833,7 @@
           <v:shape id="_x0000_i2028" type="#_x0000_t75" style="width:134.25pt;height:18pt" o:ole="">
             <v:imagedata r:id="rId372" o:title=""/>
           </v:shape>
-          <o:OLEObject Type="Embed" ProgID="Equation.3" ShapeID="_x0000_i2028" DrawAspect="Content" ObjectID="_1619967464" r:id="rId373"/>
+          <o:OLEObject Type="Embed" ProgID="Equation.3" ShapeID="_x0000_i2028" DrawAspect="Content" ObjectID="_1619974033" r:id="rId373"/>
         </w:object>
       </w:r>
       <w:r>
@@ -4853,7 +4863,7 @@
           <v:shape id="_x0000_i2029" type="#_x0000_t75" style="width:351pt;height:63pt" o:ole="">
             <v:imagedata r:id="rId374" o:title=""/>
           </v:shape>
-          <o:OLEObject Type="Embed" ProgID="Equation.3" ShapeID="_x0000_i2029" DrawAspect="Content" ObjectID="_1619967465" r:id="rId375"/>
+          <o:OLEObject Type="Embed" ProgID="Equation.3" ShapeID="_x0000_i2029" DrawAspect="Content" ObjectID="_1619974034" r:id="rId375"/>
         </w:object>
       </w:r>
       <w:r>
@@ -4881,7 +4891,7 @@
           <v:shape id="_x0000_i2030" type="#_x0000_t75" style="width:93pt;height:18pt" o:ole="">
             <v:imagedata r:id="rId376" o:title=""/>
           </v:shape>
-          <o:OLEObject Type="Embed" ProgID="Equation.3" ShapeID="_x0000_i2030" DrawAspect="Content" ObjectID="_1619967466" r:id="rId377"/>
+          <o:OLEObject Type="Embed" ProgID="Equation.3" ShapeID="_x0000_i2030" DrawAspect="Content" ObjectID="_1619974035" r:id="rId377"/>
         </w:object>
       </w:r>
       <w:r>
@@ -4916,7 +4926,7 @@
           <v:shape id="_x0000_i2031" type="#_x0000_t75" style="width:216.75pt;height:51pt" o:ole="">
             <v:imagedata r:id="rId378" o:title=""/>
           </v:shape>
-          <o:OLEObject Type="Embed" ProgID="Equation.3" ShapeID="_x0000_i2031" DrawAspect="Content" ObjectID="_1619967467" r:id="rId379"/>
+          <o:OLEObject Type="Embed" ProgID="Equation.3" ShapeID="_x0000_i2031" DrawAspect="Content" ObjectID="_1619974036" r:id="rId379"/>
         </w:object>
       </w:r>
       <w:r>
@@ -4954,7 +4964,7 @@
           <v:shape id="_x0000_i2032" type="#_x0000_t75" style="width:32.25pt;height:15pt" o:ole="">
             <v:imagedata r:id="rId380" o:title=""/>
           </v:shape>
-          <o:OLEObject Type="Embed" ProgID="Equation.3" ShapeID="_x0000_i2032" DrawAspect="Content" ObjectID="_1619967468" r:id="rId381"/>
+          <o:OLEObject Type="Embed" ProgID="Equation.3" ShapeID="_x0000_i2032" DrawAspect="Content" ObjectID="_1619974037" r:id="rId381"/>
         </w:object>
       </w:r>
       <w:r>
@@ -4984,7 +4994,7 @@
           <v:shape id="_x0000_i2033" type="#_x0000_t75" style="width:12pt;height:15pt" o:ole="">
             <v:imagedata r:id="rId382" o:title=""/>
           </v:shape>
-          <o:OLEObject Type="Embed" ProgID="Equation.3" ShapeID="_x0000_i2033" DrawAspect="Content" ObjectID="_1619967469" r:id="rId383"/>
+          <o:OLEObject Type="Embed" ProgID="Equation.3" ShapeID="_x0000_i2033" DrawAspect="Content" ObjectID="_1619974038" r:id="rId383"/>
         </w:object>
       </w:r>
       <w:r>
@@ -5006,7 +5016,7 @@
           <v:shape id="_x0000_i2034" type="#_x0000_t75" style="width:92.25pt;height:42pt" o:ole="">
             <v:imagedata r:id="rId384" o:title=""/>
           </v:shape>
-          <o:OLEObject Type="Embed" ProgID="Equation.3" ShapeID="_x0000_i2034" DrawAspect="Content" ObjectID="_1619967470" r:id="rId385"/>
+          <o:OLEObject Type="Embed" ProgID="Equation.3" ShapeID="_x0000_i2034" DrawAspect="Content" ObjectID="_1619974039" r:id="rId385"/>
         </w:object>
       </w:r>
       <w:r>
@@ -5029,7 +5039,12 @@
         <w:t>Наявні</w:t>
       </w:r>
       <w:r>
-        <w:t xml:space="preserve">сть нетривіального розв’язку у </w:t>
+        <w:t>сть нетривіального розв’</w:t>
+      </w:r>
+      <w:bookmarkStart w:id="0" w:name="_GoBack"/>
+      <w:bookmarkEnd w:id="0"/>
+      <w:r>
+        <w:t xml:space="preserve">язку у </w:t>
       </w:r>
       <w:r>
         <w:t xml:space="preserve">однорідної задачі означає </w:t>
@@ -8799,7 +8814,7 @@
 </file>
 
 <file path=customXml/itemProps1.xml><?xml version="1.0" encoding="utf-8"?>
-<ds:datastoreItem xmlns:ds="http://schemas.openxmlformats.org/officeDocument/2006/customXml" ds:itemID="{3215433A-91D6-4979-A44B-89191DE8E8B3}">
+<ds:datastoreItem xmlns:ds="http://schemas.openxmlformats.org/officeDocument/2006/customXml" ds:itemID="{C264788F-79FF-4CFB-89A2-57D60E7451B2}">
   <ds:schemaRefs>
     <ds:schemaRef ds:uri="http://schemas.openxmlformats.org/officeDocument/2006/bibliography"/>
   </ds:schemaRefs>

</xml_diff>

<commit_message>
control 3 lectures 22 quest 34 35
</commit_message>
<xml_diff>
--- a/lectures/22.docx
+++ b/lectures/22.docx
@@ -142,10 +142,10 @@
             <v:path o:extrusionok="f" gradientshapeok="t" o:connecttype="rect"/>
             <o:lock v:ext="edit" aspectratio="t"/>
           </v:shapetype>
-          <v:shape id="_x0000_i1833" type="#_x0000_t75" style="width:30pt;height:18pt" o:ole="">
+          <v:shape id="_x0000_i1025" type="#_x0000_t75" style="width:30pt;height:18pt" o:ole="">
             <v:imagedata r:id="rId8" o:title=""/>
           </v:shape>
-          <o:OLEObject Type="Embed" ProgID="Equation.3" ShapeID="_x0000_i1833" DrawAspect="Content" ObjectID="_1619973839" r:id="rId9"/>
+          <o:OLEObject Type="Embed" ProgID="Equation.3" ShapeID="_x0000_i1025" DrawAspect="Content" ObjectID="_1620027115" r:id="rId9"/>
         </w:object>
       </w:r>
       <w:r>
@@ -156,10 +156,10 @@
           <w:position w:val="-4"/>
         </w:rPr>
         <w:object w:dxaOrig="279" w:dyaOrig="279">
-          <v:shape id="_x0000_i1834" type="#_x0000_t75" style="width:14.25pt;height:14.25pt" o:ole="">
+          <v:shape id="_x0000_i1026" type="#_x0000_t75" style="width:14.25pt;height:14.25pt" o:ole="">
             <v:imagedata r:id="rId10" o:title=""/>
           </v:shape>
-          <o:OLEObject Type="Embed" ProgID="Equation.3" ShapeID="_x0000_i1834" DrawAspect="Content" ObjectID="_1619973840" r:id="rId11"/>
+          <o:OLEObject Type="Embed" ProgID="Equation.3" ShapeID="_x0000_i1026" DrawAspect="Content" ObjectID="_1620027116" r:id="rId11"/>
         </w:object>
       </w:r>
       <w:r>
@@ -170,10 +170,10 @@
           <w:position w:val="-12"/>
         </w:rPr>
         <w:object w:dxaOrig="820" w:dyaOrig="380">
-          <v:shape id="_x0000_i1835" type="#_x0000_t75" style="width:41.25pt;height:18.75pt" o:ole="">
+          <v:shape id="_x0000_i1027" type="#_x0000_t75" style="width:41.25pt;height:18.75pt" o:ole="">
             <v:imagedata r:id="rId12" o:title=""/>
           </v:shape>
-          <o:OLEObject Type="Embed" ProgID="Equation.3" ShapeID="_x0000_i1835" DrawAspect="Content" ObjectID="_1619973841" r:id="rId13"/>
+          <o:OLEObject Type="Embed" ProgID="Equation.3" ShapeID="_x0000_i1027" DrawAspect="Content" ObjectID="_1620027117" r:id="rId13"/>
         </w:object>
       </w:r>
       <w:r>
@@ -184,10 +184,10 @@
           <w:position w:val="-12"/>
         </w:rPr>
         <w:object w:dxaOrig="1640" w:dyaOrig="380">
-          <v:shape id="_x0000_i1836" type="#_x0000_t75" style="width:81.75pt;height:18.75pt" o:ole="">
+          <v:shape id="_x0000_i1028" type="#_x0000_t75" style="width:81.75pt;height:18.75pt" o:ole="">
             <v:imagedata r:id="rId14" o:title=""/>
           </v:shape>
-          <o:OLEObject Type="Embed" ProgID="Equation.3" ShapeID="_x0000_i1836" DrawAspect="Content" ObjectID="_1619973842" r:id="rId15"/>
+          <o:OLEObject Type="Embed" ProgID="Equation.3" ShapeID="_x0000_i1028" DrawAspect="Content" ObjectID="_1620027118" r:id="rId15"/>
         </w:object>
       </w:r>
       <w:r>
@@ -206,10 +206,10 @@
           <w:position w:val="-20"/>
         </w:rPr>
         <w:object w:dxaOrig="2020" w:dyaOrig="460">
-          <v:shape id="_x0000_i1837" type="#_x0000_t75" style="width:101.25pt;height:23.25pt" o:ole="">
+          <v:shape id="_x0000_i1029" type="#_x0000_t75" style="width:101.25pt;height:23.25pt" o:ole="">
             <v:imagedata r:id="rId16" o:title=""/>
           </v:shape>
-          <o:OLEObject Type="Embed" ProgID="Equation.3" ShapeID="_x0000_i1837" DrawAspect="Content" ObjectID="_1619973843" r:id="rId17"/>
+          <o:OLEObject Type="Embed" ProgID="Equation.3" ShapeID="_x0000_i1029" DrawAspect="Content" ObjectID="_1620027119" r:id="rId17"/>
         </w:object>
       </w:r>
       <w:r>
@@ -220,10 +220,10 @@
           <w:position w:val="-12"/>
         </w:rPr>
         <w:object w:dxaOrig="600" w:dyaOrig="360">
-          <v:shape id="_x0000_i1838" type="#_x0000_t75" style="width:30pt;height:18pt" o:ole="">
+          <v:shape id="_x0000_i1030" type="#_x0000_t75" style="width:30pt;height:18pt" o:ole="">
             <v:imagedata r:id="rId18" o:title=""/>
           </v:shape>
-          <o:OLEObject Type="Embed" ProgID="Equation.3" ShapeID="_x0000_i1838" DrawAspect="Content" ObjectID="_1619973844" r:id="rId19"/>
+          <o:OLEObject Type="Embed" ProgID="Equation.3" ShapeID="_x0000_i1030" DrawAspect="Content" ObjectID="_1620027120" r:id="rId19"/>
         </w:object>
       </w:r>
       <w:r>
@@ -234,10 +234,10 @@
           <w:position w:val="-12"/>
         </w:rPr>
         <w:object w:dxaOrig="1460" w:dyaOrig="380">
-          <v:shape id="_x0000_i1839" type="#_x0000_t75" style="width:72.75pt;height:18.75pt" o:ole="">
+          <v:shape id="_x0000_i1031" type="#_x0000_t75" style="width:72.75pt;height:18.75pt" o:ole="">
             <v:imagedata r:id="rId20" o:title=""/>
           </v:shape>
-          <o:OLEObject Type="Embed" ProgID="Equation.3" ShapeID="_x0000_i1839" DrawAspect="Content" ObjectID="_1619973845" r:id="rId21"/>
+          <o:OLEObject Type="Embed" ProgID="Equation.3" ShapeID="_x0000_i1031" DrawAspect="Content" ObjectID="_1620027121" r:id="rId21"/>
         </w:object>
       </w:r>
       <w:r>
@@ -248,10 +248,10 @@
           <w:position w:val="-12"/>
         </w:rPr>
         <w:object w:dxaOrig="1500" w:dyaOrig="380">
-          <v:shape id="_x0000_i1840" type="#_x0000_t75" style="width:75pt;height:18.75pt" o:ole="">
+          <v:shape id="_x0000_i1032" type="#_x0000_t75" style="width:75pt;height:18.75pt" o:ole="">
             <v:imagedata r:id="rId22" o:title=""/>
           </v:shape>
-          <o:OLEObject Type="Embed" ProgID="Equation.3" ShapeID="_x0000_i1840" DrawAspect="Content" ObjectID="_1619973846" r:id="rId23"/>
+          <o:OLEObject Type="Embed" ProgID="Equation.3" ShapeID="_x0000_i1032" DrawAspect="Content" ObjectID="_1620027122" r:id="rId23"/>
         </w:object>
       </w:r>
       <w:r>
@@ -270,10 +270,10 @@
           <w:position w:val="-12"/>
         </w:rPr>
         <w:object w:dxaOrig="1140" w:dyaOrig="380">
-          <v:shape id="_x0000_i1841" type="#_x0000_t75" style="width:57pt;height:18.75pt" o:ole="">
+          <v:shape id="_x0000_i1033" type="#_x0000_t75" style="width:57pt;height:18.75pt" o:ole="">
             <v:imagedata r:id="rId24" o:title=""/>
           </v:shape>
-          <o:OLEObject Type="Embed" ProgID="Equation.3" ShapeID="_x0000_i1841" DrawAspect="Content" ObjectID="_1619973847" r:id="rId25"/>
+          <o:OLEObject Type="Embed" ProgID="Equation.3" ShapeID="_x0000_i1033" DrawAspect="Content" ObjectID="_1620027123" r:id="rId25"/>
         </w:object>
       </w:r>
       <w:r>
@@ -284,10 +284,10 @@
           <w:position w:val="-12"/>
         </w:rPr>
         <w:object w:dxaOrig="1500" w:dyaOrig="380">
-          <v:shape id="_x0000_i1842" type="#_x0000_t75" style="width:75pt;height:18.75pt" o:ole="">
+          <v:shape id="_x0000_i1034" type="#_x0000_t75" style="width:75pt;height:18.75pt" o:ole="">
             <v:imagedata r:id="rId26" o:title=""/>
           </v:shape>
-          <o:OLEObject Type="Embed" ProgID="Equation.3" ShapeID="_x0000_i1842" DrawAspect="Content" ObjectID="_1619973848" r:id="rId27"/>
+          <o:OLEObject Type="Embed" ProgID="Equation.3" ShapeID="_x0000_i1034" DrawAspect="Content" ObjectID="_1620027124" r:id="rId27"/>
         </w:object>
       </w:r>
       <w:r>
@@ -306,10 +306,10 @@
           <w:position w:val="-34"/>
         </w:rPr>
         <w:object w:dxaOrig="2940" w:dyaOrig="780">
-          <v:shape id="_x0000_i1843" type="#_x0000_t75" style="width:147pt;height:39pt" o:ole="">
+          <v:shape id="_x0000_i1035" type="#_x0000_t75" style="width:147pt;height:39pt" o:ole="">
             <v:imagedata r:id="rId28" o:title=""/>
           </v:shape>
-          <o:OLEObject Type="Embed" ProgID="Equation.3" ShapeID="_x0000_i1843" DrawAspect="Content" ObjectID="_1619973849" r:id="rId29"/>
+          <o:OLEObject Type="Embed" ProgID="Equation.3" ShapeID="_x0000_i1035" DrawAspect="Content" ObjectID="_1620027125" r:id="rId29"/>
         </w:object>
       </w:r>
     </w:p>
@@ -325,10 +325,10 @@
           <w:position w:val="-12"/>
         </w:rPr>
         <w:object w:dxaOrig="1680" w:dyaOrig="380">
-          <v:shape id="_x0000_i1844" type="#_x0000_t75" style="width:84pt;height:18.75pt" o:ole="">
+          <v:shape id="_x0000_i1036" type="#_x0000_t75" style="width:84pt;height:18.75pt" o:ole="">
             <v:imagedata r:id="rId30" o:title=""/>
           </v:shape>
-          <o:OLEObject Type="Embed" ProgID="Equation.3" ShapeID="_x0000_i1844" DrawAspect="Content" ObjectID="_1619973850" r:id="rId31"/>
+          <o:OLEObject Type="Embed" ProgID="Equation.3" ShapeID="_x0000_i1036" DrawAspect="Content" ObjectID="_1620027126" r:id="rId31"/>
         </w:object>
       </w:r>
       <w:r>
@@ -339,10 +339,10 @@
           <w:position w:val="-12"/>
         </w:rPr>
         <w:object w:dxaOrig="1460" w:dyaOrig="380">
-          <v:shape id="_x0000_i1845" type="#_x0000_t75" style="width:72.75pt;height:18.75pt" o:ole="">
+          <v:shape id="_x0000_i1037" type="#_x0000_t75" style="width:72.75pt;height:18.75pt" o:ole="">
             <v:imagedata r:id="rId32" o:title=""/>
           </v:shape>
-          <o:OLEObject Type="Embed" ProgID="Equation.3" ShapeID="_x0000_i1845" DrawAspect="Content" ObjectID="_1619973851" r:id="rId33"/>
+          <o:OLEObject Type="Embed" ProgID="Equation.3" ShapeID="_x0000_i1037" DrawAspect="Content" ObjectID="_1620027127" r:id="rId33"/>
         </w:object>
       </w:r>
       <w:r>
@@ -353,10 +353,10 @@
           <w:position w:val="-12"/>
         </w:rPr>
         <w:object w:dxaOrig="1500" w:dyaOrig="380">
-          <v:shape id="_x0000_i1846" type="#_x0000_t75" style="width:75pt;height:18.75pt" o:ole="">
+          <v:shape id="_x0000_i1038" type="#_x0000_t75" style="width:75pt;height:18.75pt" o:ole="">
             <v:imagedata r:id="rId34" o:title=""/>
           </v:shape>
-          <o:OLEObject Type="Embed" ProgID="Equation.3" ShapeID="_x0000_i1846" DrawAspect="Content" ObjectID="_1619973852" r:id="rId35"/>
+          <o:OLEObject Type="Embed" ProgID="Equation.3" ShapeID="_x0000_i1038" DrawAspect="Content" ObjectID="_1620027128" r:id="rId35"/>
         </w:object>
       </w:r>
       <w:r>
@@ -367,10 +367,10 @@
           <w:position w:val="-12"/>
         </w:rPr>
         <w:object w:dxaOrig="1579" w:dyaOrig="380">
-          <v:shape id="_x0000_i1847" type="#_x0000_t75" style="width:78.75pt;height:18.75pt" o:ole="">
+          <v:shape id="_x0000_i1039" type="#_x0000_t75" style="width:78.75pt;height:18.75pt" o:ole="">
             <v:imagedata r:id="rId36" o:title=""/>
           </v:shape>
-          <o:OLEObject Type="Embed" ProgID="Equation.3" ShapeID="_x0000_i1847" DrawAspect="Content" ObjectID="_1619973853" r:id="rId37"/>
+          <o:OLEObject Type="Embed" ProgID="Equation.3" ShapeID="_x0000_i1039" DrawAspect="Content" ObjectID="_1620027129" r:id="rId37"/>
         </w:object>
       </w:r>
       <w:r>
@@ -389,10 +389,10 @@
           <w:position w:val="-12"/>
         </w:rPr>
         <w:object w:dxaOrig="820" w:dyaOrig="380">
-          <v:shape id="_x0000_i1848" type="#_x0000_t75" style="width:41.25pt;height:18.75pt" o:ole="">
+          <v:shape id="_x0000_i1040" type="#_x0000_t75" style="width:41.25pt;height:18.75pt" o:ole="">
             <v:imagedata r:id="rId38" o:title=""/>
           </v:shape>
-          <o:OLEObject Type="Embed" ProgID="Equation.3" ShapeID="_x0000_i1848" DrawAspect="Content" ObjectID="_1619973854" r:id="rId39"/>
+          <o:OLEObject Type="Embed" ProgID="Equation.3" ShapeID="_x0000_i1040" DrawAspect="Content" ObjectID="_1620027130" r:id="rId39"/>
         </w:object>
       </w:r>
       <w:r>
@@ -403,10 +403,10 @@
           <w:position w:val="-12"/>
         </w:rPr>
         <w:object w:dxaOrig="1500" w:dyaOrig="380">
-          <v:shape id="_x0000_i1849" type="#_x0000_t75" style="width:75pt;height:18.75pt" o:ole="">
+          <v:shape id="_x0000_i1041" type="#_x0000_t75" style="width:75pt;height:18.75pt" o:ole="">
             <v:imagedata r:id="rId40" o:title=""/>
           </v:shape>
-          <o:OLEObject Type="Embed" ProgID="Equation.3" ShapeID="_x0000_i1849" DrawAspect="Content" ObjectID="_1619973855" r:id="rId41"/>
+          <o:OLEObject Type="Embed" ProgID="Equation.3" ShapeID="_x0000_i1041" DrawAspect="Content" ObjectID="_1620027131" r:id="rId41"/>
         </w:object>
       </w:r>
       <w:r>
@@ -417,10 +417,10 @@
           <w:position w:val="-12"/>
         </w:rPr>
         <w:object w:dxaOrig="1600" w:dyaOrig="380">
-          <v:shape id="_x0000_i1850" type="#_x0000_t75" style="width:80.25pt;height:18.75pt" o:ole="">
+          <v:shape id="_x0000_i1042" type="#_x0000_t75" style="width:80.25pt;height:18.75pt" o:ole="">
             <v:imagedata r:id="rId42" o:title=""/>
           </v:shape>
-          <o:OLEObject Type="Embed" ProgID="Equation.3" ShapeID="_x0000_i1850" DrawAspect="Content" ObjectID="_1619973856" r:id="rId43"/>
+          <o:OLEObject Type="Embed" ProgID="Equation.3" ShapeID="_x0000_i1042" DrawAspect="Content" ObjectID="_1620027132" r:id="rId43"/>
         </w:object>
       </w:r>
       <w:r>
@@ -439,10 +439,10 @@
           <w:position w:val="-12"/>
         </w:rPr>
         <w:object w:dxaOrig="1500" w:dyaOrig="380">
-          <v:shape id="_x0000_i1851" type="#_x0000_t75" style="width:75pt;height:18.75pt" o:ole="">
+          <v:shape id="_x0000_i1043" type="#_x0000_t75" style="width:75pt;height:18.75pt" o:ole="">
             <v:imagedata r:id="rId44" o:title=""/>
           </v:shape>
-          <o:OLEObject Type="Embed" ProgID="Equation.3" ShapeID="_x0000_i1851" DrawAspect="Content" ObjectID="_1619973857" r:id="rId45"/>
+          <o:OLEObject Type="Embed" ProgID="Equation.3" ShapeID="_x0000_i1043" DrawAspect="Content" ObjectID="_1620027133" r:id="rId45"/>
         </w:object>
       </w:r>
       <w:r>
@@ -453,10 +453,10 @@
           <w:position w:val="-6"/>
         </w:rPr>
         <w:object w:dxaOrig="720" w:dyaOrig="300">
-          <v:shape id="_x0000_i1852" type="#_x0000_t75" style="width:36pt;height:15pt" o:ole="">
+          <v:shape id="_x0000_i1044" type="#_x0000_t75" style="width:36pt;height:15pt" o:ole="">
             <v:imagedata r:id="rId46" o:title=""/>
           </v:shape>
-          <o:OLEObject Type="Embed" ProgID="Equation.3" ShapeID="_x0000_i1852" DrawAspect="Content" ObjectID="_1619973858" r:id="rId47"/>
+          <o:OLEObject Type="Embed" ProgID="Equation.3" ShapeID="_x0000_i1044" DrawAspect="Content" ObjectID="_1620027134" r:id="rId47"/>
         </w:object>
       </w:r>
       <w:r>
@@ -475,10 +475,10 @@
           <w:position w:val="-6"/>
         </w:rPr>
         <w:object w:dxaOrig="820" w:dyaOrig="340">
-          <v:shape id="_x0000_i1853" type="#_x0000_t75" style="width:41.25pt;height:17.25pt" o:ole="">
+          <v:shape id="_x0000_i1045" type="#_x0000_t75" style="width:41.25pt;height:17.25pt" o:ole="">
             <v:imagedata r:id="rId48" o:title=""/>
           </v:shape>
-          <o:OLEObject Type="Embed" ProgID="Equation.3" ShapeID="_x0000_i1853" DrawAspect="Content" ObjectID="_1619973859" r:id="rId49"/>
+          <o:OLEObject Type="Embed" ProgID="Equation.3" ShapeID="_x0000_i1045" DrawAspect="Content" ObjectID="_1620027135" r:id="rId49"/>
         </w:object>
       </w:r>
       <w:r>
@@ -489,10 +489,10 @@
           <w:position w:val="-12"/>
         </w:rPr>
         <w:object w:dxaOrig="320" w:dyaOrig="380">
-          <v:shape id="_x0000_i1854" type="#_x0000_t75" style="width:15.75pt;height:18.75pt" o:ole="">
+          <v:shape id="_x0000_i1046" type="#_x0000_t75" style="width:15.75pt;height:18.75pt" o:ole="">
             <v:imagedata r:id="rId50" o:title=""/>
           </v:shape>
-          <o:OLEObject Type="Embed" ProgID="Equation.3" ShapeID="_x0000_i1854" DrawAspect="Content" ObjectID="_1619973860" r:id="rId51"/>
+          <o:OLEObject Type="Embed" ProgID="Equation.3" ShapeID="_x0000_i1046" DrawAspect="Content" ObjectID="_1620027136" r:id="rId51"/>
         </w:object>
       </w:r>
       <w:r>
@@ -503,10 +503,10 @@
           <w:position w:val="-12"/>
         </w:rPr>
         <w:object w:dxaOrig="2160" w:dyaOrig="380">
-          <v:shape id="_x0000_i1855" type="#_x0000_t75" style="width:108pt;height:18.75pt" o:ole="">
+          <v:shape id="_x0000_i1047" type="#_x0000_t75" style="width:108pt;height:18.75pt" o:ole="">
             <v:imagedata r:id="rId52" o:title=""/>
           </v:shape>
-          <o:OLEObject Type="Embed" ProgID="Equation.3" ShapeID="_x0000_i1855" DrawAspect="Content" ObjectID="_1619973861" r:id="rId53"/>
+          <o:OLEObject Type="Embed" ProgID="Equation.3" ShapeID="_x0000_i1047" DrawAspect="Content" ObjectID="_1620027137" r:id="rId53"/>
         </w:object>
       </w:r>
       <w:r>
@@ -526,10 +526,10 @@
           <w:position w:val="-12"/>
         </w:rPr>
         <w:object w:dxaOrig="1340" w:dyaOrig="380">
-          <v:shape id="_x0000_i1856" type="#_x0000_t75" style="width:66.75pt;height:18.75pt" o:ole="">
+          <v:shape id="_x0000_i1048" type="#_x0000_t75" style="width:66.75pt;height:18.75pt" o:ole="">
             <v:imagedata r:id="rId54" o:title=""/>
           </v:shape>
-          <o:OLEObject Type="Embed" ProgID="Equation.3" ShapeID="_x0000_i1856" DrawAspect="Content" ObjectID="_1619973862" r:id="rId55"/>
+          <o:OLEObject Type="Embed" ProgID="Equation.3" ShapeID="_x0000_i1048" DrawAspect="Content" ObjectID="_1620027138" r:id="rId55"/>
         </w:object>
       </w:r>
       <w:r>
@@ -540,10 +540,10 @@
           <w:position w:val="-12"/>
         </w:rPr>
         <w:object w:dxaOrig="3300" w:dyaOrig="380">
-          <v:shape id="_x0000_i1857" type="#_x0000_t75" style="width:165pt;height:18.75pt" o:ole="">
+          <v:shape id="_x0000_i1049" type="#_x0000_t75" style="width:165pt;height:18.75pt" o:ole="">
             <v:imagedata r:id="rId56" o:title=""/>
           </v:shape>
-          <o:OLEObject Type="Embed" ProgID="Equation.3" ShapeID="_x0000_i1857" DrawAspect="Content" ObjectID="_1619973863" r:id="rId57"/>
+          <o:OLEObject Type="Embed" ProgID="Equation.3" ShapeID="_x0000_i1049" DrawAspect="Content" ObjectID="_1620027139" r:id="rId57"/>
         </w:object>
       </w:r>
       <w:r>
@@ -557,10 +557,10 @@
           <w:position w:val="-12"/>
         </w:rPr>
         <w:object w:dxaOrig="1820" w:dyaOrig="400">
-          <v:shape id="_x0000_i1858" type="#_x0000_t75" style="width:90.75pt;height:20.25pt" o:ole="">
+          <v:shape id="_x0000_i1050" type="#_x0000_t75" style="width:90.75pt;height:20.25pt" o:ole="">
             <v:imagedata r:id="rId58" o:title=""/>
           </v:shape>
-          <o:OLEObject Type="Embed" ProgID="Equation.3" ShapeID="_x0000_i1858" DrawAspect="Content" ObjectID="_1619973864" r:id="rId59"/>
+          <o:OLEObject Type="Embed" ProgID="Equation.3" ShapeID="_x0000_i1050" DrawAspect="Content" ObjectID="_1620027140" r:id="rId59"/>
         </w:object>
       </w:r>
       <w:r>
@@ -579,10 +579,10 @@
           <w:position w:val="-6"/>
         </w:rPr>
         <w:object w:dxaOrig="540" w:dyaOrig="300">
-          <v:shape id="_x0000_i1859" type="#_x0000_t75" style="width:27pt;height:15pt" o:ole="">
+          <v:shape id="_x0000_i1051" type="#_x0000_t75" style="width:27pt;height:15pt" o:ole="">
             <v:imagedata r:id="rId60" o:title=""/>
           </v:shape>
-          <o:OLEObject Type="Embed" ProgID="Equation.3" ShapeID="_x0000_i1859" DrawAspect="Content" ObjectID="_1619973865" r:id="rId61"/>
+          <o:OLEObject Type="Embed" ProgID="Equation.3" ShapeID="_x0000_i1051" DrawAspect="Content" ObjectID="_1620027141" r:id="rId61"/>
         </w:object>
       </w:r>
       <w:r>
@@ -593,10 +593,10 @@
           <w:position w:val="-6"/>
         </w:rPr>
         <w:object w:dxaOrig="160" w:dyaOrig="300">
-          <v:shape id="_x0000_i1860" type="#_x0000_t75" style="width:8.25pt;height:15pt" o:ole="">
+          <v:shape id="_x0000_i1052" type="#_x0000_t75" style="width:8.25pt;height:15pt" o:ole="">
             <v:imagedata r:id="rId62" o:title=""/>
           </v:shape>
-          <o:OLEObject Type="Embed" ProgID="Equation.3" ShapeID="_x0000_i1860" DrawAspect="Content" ObjectID="_1619973866" r:id="rId63"/>
+          <o:OLEObject Type="Embed" ProgID="Equation.3" ShapeID="_x0000_i1052" DrawAspect="Content" ObjectID="_1620027142" r:id="rId63"/>
         </w:object>
       </w:r>
       <w:r>
@@ -611,10 +611,10 @@
           <w:position w:val="-12"/>
         </w:rPr>
         <w:object w:dxaOrig="1500" w:dyaOrig="380">
-          <v:shape id="_x0000_i1861" type="#_x0000_t75" style="width:75pt;height:18.75pt" o:ole="">
+          <v:shape id="_x0000_i1053" type="#_x0000_t75" style="width:75pt;height:18.75pt" o:ole="">
             <v:imagedata r:id="rId64" o:title=""/>
           </v:shape>
-          <o:OLEObject Type="Embed" ProgID="Equation.3" ShapeID="_x0000_i1861" DrawAspect="Content" ObjectID="_1619973867" r:id="rId65"/>
+          <o:OLEObject Type="Embed" ProgID="Equation.3" ShapeID="_x0000_i1053" DrawAspect="Content" ObjectID="_1620027143" r:id="rId65"/>
         </w:object>
       </w:r>
       <w:r>
@@ -625,10 +625,10 @@
           <w:position w:val="-12"/>
         </w:rPr>
         <w:object w:dxaOrig="1719" w:dyaOrig="380">
-          <v:shape id="_x0000_i1862" type="#_x0000_t75" style="width:86.25pt;height:18.75pt" o:ole="">
+          <v:shape id="_x0000_i1054" type="#_x0000_t75" style="width:86.25pt;height:18.75pt" o:ole="">
             <v:imagedata r:id="rId66" o:title=""/>
           </v:shape>
-          <o:OLEObject Type="Embed" ProgID="Equation.3" ShapeID="_x0000_i1862" DrawAspect="Content" ObjectID="_1619973868" r:id="rId67"/>
+          <o:OLEObject Type="Embed" ProgID="Equation.3" ShapeID="_x0000_i1054" DrawAspect="Content" ObjectID="_1620027144" r:id="rId67"/>
         </w:object>
       </w:r>
       <w:r>
@@ -639,10 +639,10 @@
           <w:position w:val="-12"/>
         </w:rPr>
         <w:object w:dxaOrig="1500" w:dyaOrig="380">
-          <v:shape id="_x0000_i1863" type="#_x0000_t75" style="width:75pt;height:18.75pt" o:ole="">
+          <v:shape id="_x0000_i1055" type="#_x0000_t75" style="width:75pt;height:18.75pt" o:ole="">
             <v:imagedata r:id="rId64" o:title=""/>
           </v:shape>
-          <o:OLEObject Type="Embed" ProgID="Equation.3" ShapeID="_x0000_i1863" DrawAspect="Content" ObjectID="_1619973869" r:id="rId68"/>
+          <o:OLEObject Type="Embed" ProgID="Equation.3" ShapeID="_x0000_i1055" DrawAspect="Content" ObjectID="_1620027145" r:id="rId68"/>
         </w:object>
       </w:r>
       <w:r>
@@ -653,10 +653,10 @@
           <w:position w:val="-12"/>
         </w:rPr>
         <w:object w:dxaOrig="1920" w:dyaOrig="380">
-          <v:shape id="_x0000_i1864" type="#_x0000_t75" style="width:96pt;height:18.75pt" o:ole="">
+          <v:shape id="_x0000_i1056" type="#_x0000_t75" style="width:96pt;height:18.75pt" o:ole="">
             <v:imagedata r:id="rId69" o:title=""/>
           </v:shape>
-          <o:OLEObject Type="Embed" ProgID="Equation.3" ShapeID="_x0000_i1864" DrawAspect="Content" ObjectID="_1619973870" r:id="rId70"/>
+          <o:OLEObject Type="Embed" ProgID="Equation.3" ShapeID="_x0000_i1056" DrawAspect="Content" ObjectID="_1620027146" r:id="rId70"/>
         </w:object>
       </w:r>
       <w:r>
@@ -667,10 +667,10 @@
           <w:position w:val="-12"/>
         </w:rPr>
         <w:object w:dxaOrig="1500" w:dyaOrig="380">
-          <v:shape id="_x0000_i1865" type="#_x0000_t75" style="width:75pt;height:18.75pt" o:ole="">
+          <v:shape id="_x0000_i1057" type="#_x0000_t75" style="width:75pt;height:18.75pt" o:ole="">
             <v:imagedata r:id="rId64" o:title=""/>
           </v:shape>
-          <o:OLEObject Type="Embed" ProgID="Equation.3" ShapeID="_x0000_i1865" DrawAspect="Content" ObjectID="_1619973871" r:id="rId71"/>
+          <o:OLEObject Type="Embed" ProgID="Equation.3" ShapeID="_x0000_i1057" DrawAspect="Content" ObjectID="_1620027147" r:id="rId71"/>
         </w:object>
       </w:r>
       <w:r>
@@ -681,10 +681,10 @@
           <w:position w:val="-12"/>
         </w:rPr>
         <w:object w:dxaOrig="1760" w:dyaOrig="380">
-          <v:shape id="_x0000_i1866" type="#_x0000_t75" style="width:87.75pt;height:18.75pt" o:ole="">
+          <v:shape id="_x0000_i1058" type="#_x0000_t75" style="width:87.75pt;height:18.75pt" o:ole="">
             <v:imagedata r:id="rId72" o:title=""/>
           </v:shape>
-          <o:OLEObject Type="Embed" ProgID="Equation.3" ShapeID="_x0000_i1866" DrawAspect="Content" ObjectID="_1619973872" r:id="rId73"/>
+          <o:OLEObject Type="Embed" ProgID="Equation.3" ShapeID="_x0000_i1058" DrawAspect="Content" ObjectID="_1620027148" r:id="rId73"/>
         </w:object>
       </w:r>
       <w:r>
@@ -698,10 +698,10 @@
           <w:position w:val="-12"/>
         </w:rPr>
         <w:object w:dxaOrig="1620" w:dyaOrig="400">
-          <v:shape id="_x0000_i1867" type="#_x0000_t75" style="width:81pt;height:20.25pt" o:ole="">
+          <v:shape id="_x0000_i1059" type="#_x0000_t75" style="width:81pt;height:20.25pt" o:ole="">
             <v:imagedata r:id="rId74" o:title=""/>
           </v:shape>
-          <o:OLEObject Type="Embed" ProgID="Equation.3" ShapeID="_x0000_i1867" DrawAspect="Content" ObjectID="_1619973873" r:id="rId75"/>
+          <o:OLEObject Type="Embed" ProgID="Equation.3" ShapeID="_x0000_i1059" DrawAspect="Content" ObjectID="_1620027149" r:id="rId75"/>
         </w:object>
       </w:r>
       <w:r>
@@ -760,10 +760,10 @@
           <w:position w:val="-4"/>
         </w:rPr>
         <w:object w:dxaOrig="279" w:dyaOrig="279">
-          <v:shape id="_x0000_i1868" type="#_x0000_t75" style="width:14.25pt;height:14.25pt" o:ole="">
+          <v:shape id="_x0000_i1060" type="#_x0000_t75" style="width:14.25pt;height:14.25pt" o:ole="">
             <v:imagedata r:id="rId76" o:title=""/>
           </v:shape>
-          <o:OLEObject Type="Embed" ProgID="Equation.3" ShapeID="_x0000_i1868" DrawAspect="Content" ObjectID="_1619973874" r:id="rId77"/>
+          <o:OLEObject Type="Embed" ProgID="Equation.3" ShapeID="_x0000_i1060" DrawAspect="Content" ObjectID="_1620027150" r:id="rId77"/>
         </w:object>
       </w:r>
       <w:r>
@@ -774,10 +774,10 @@
           <w:position w:val="-4"/>
         </w:rPr>
         <w:object w:dxaOrig="279" w:dyaOrig="340">
-          <v:shape id="_x0000_i1869" type="#_x0000_t75" style="width:14.25pt;height:17.25pt" o:ole="">
+          <v:shape id="_x0000_i1061" type="#_x0000_t75" style="width:14.25pt;height:17.25pt" o:ole="">
             <v:imagedata r:id="rId78" o:title=""/>
           </v:shape>
-          <o:OLEObject Type="Embed" ProgID="Equation.3" ShapeID="_x0000_i1869" DrawAspect="Content" ObjectID="_1619973875" r:id="rId79"/>
+          <o:OLEObject Type="Embed" ProgID="Equation.3" ShapeID="_x0000_i1061" DrawAspect="Content" ObjectID="_1620027151" r:id="rId79"/>
         </w:object>
       </w:r>
       <w:r>
@@ -816,10 +816,10 @@
           <w:position w:val="-4"/>
         </w:rPr>
         <w:object w:dxaOrig="279" w:dyaOrig="279">
-          <v:shape id="_x0000_i1870" type="#_x0000_t75" style="width:14.25pt;height:14.25pt" o:ole="">
+          <v:shape id="_x0000_i1062" type="#_x0000_t75" style="width:14.25pt;height:14.25pt" o:ole="">
             <v:imagedata r:id="rId76" o:title=""/>
           </v:shape>
-          <o:OLEObject Type="Embed" ProgID="Equation.3" ShapeID="_x0000_i1870" DrawAspect="Content" ObjectID="_1619973876" r:id="rId80"/>
+          <o:OLEObject Type="Embed" ProgID="Equation.3" ShapeID="_x0000_i1062" DrawAspect="Content" ObjectID="_1620027152" r:id="rId80"/>
         </w:object>
       </w:r>
       <w:r>
@@ -830,10 +830,10 @@
           <w:position w:val="-4"/>
         </w:rPr>
         <w:object w:dxaOrig="279" w:dyaOrig="340">
-          <v:shape id="_x0000_i1871" type="#_x0000_t75" style="width:14.25pt;height:17.25pt" o:ole="">
+          <v:shape id="_x0000_i1063" type="#_x0000_t75" style="width:14.25pt;height:17.25pt" o:ole="">
             <v:imagedata r:id="rId78" o:title=""/>
           </v:shape>
-          <o:OLEObject Type="Embed" ProgID="Equation.3" ShapeID="_x0000_i1871" DrawAspect="Content" ObjectID="_1619973877" r:id="rId81"/>
+          <o:OLEObject Type="Embed" ProgID="Equation.3" ShapeID="_x0000_i1063" DrawAspect="Content" ObjectID="_1620027153" r:id="rId81"/>
         </w:object>
       </w:r>
       <w:r>
@@ -844,10 +844,10 @@
           <w:position w:val="-28"/>
         </w:rPr>
         <w:object w:dxaOrig="2040" w:dyaOrig="560">
-          <v:shape id="_x0000_i1872" type="#_x0000_t75" style="width:102pt;height:27.75pt" o:ole="">
+          <v:shape id="_x0000_i1064" type="#_x0000_t75" style="width:102pt;height:27.75pt" o:ole="">
             <v:imagedata r:id="rId82" o:title=""/>
           </v:shape>
-          <o:OLEObject Type="Embed" ProgID="Equation.3" ShapeID="_x0000_i1872" DrawAspect="Content" ObjectID="_1619973878" r:id="rId83"/>
+          <o:OLEObject Type="Embed" ProgID="Equation.3" ShapeID="_x0000_i1064" DrawAspect="Content" ObjectID="_1620027154" r:id="rId83"/>
         </w:object>
       </w:r>
       <w:r>
@@ -880,10 +880,10 @@
           <w:position w:val="-12"/>
         </w:rPr>
         <w:object w:dxaOrig="1200" w:dyaOrig="360">
-          <v:shape id="_x0000_i1873" type="#_x0000_t75" style="width:60pt;height:18pt" o:ole="">
+          <v:shape id="_x0000_i1065" type="#_x0000_t75" style="width:60pt;height:18pt" o:ole="">
             <v:imagedata r:id="rId84" o:title=""/>
           </v:shape>
-          <o:OLEObject Type="Embed" ProgID="Equation.3" ShapeID="_x0000_i1873" DrawAspect="Content" ObjectID="_1619973879" r:id="rId85"/>
+          <o:OLEObject Type="Embed" ProgID="Equation.3" ShapeID="_x0000_i1065" DrawAspect="Content" ObjectID="_1620027155" r:id="rId85"/>
         </w:object>
       </w:r>
       <w:r>
@@ -894,10 +894,10 @@
           <w:position w:val="-4"/>
         </w:rPr>
         <w:object w:dxaOrig="279" w:dyaOrig="279">
-          <v:shape id="_x0000_i1874" type="#_x0000_t75" style="width:14.25pt;height:14.25pt" o:ole="">
+          <v:shape id="_x0000_i1066" type="#_x0000_t75" style="width:14.25pt;height:14.25pt" o:ole="">
             <v:imagedata r:id="rId86" o:title=""/>
           </v:shape>
-          <o:OLEObject Type="Embed" ProgID="Equation.3" ShapeID="_x0000_i1874" DrawAspect="Content" ObjectID="_1619973880" r:id="rId87"/>
+          <o:OLEObject Type="Embed" ProgID="Equation.3" ShapeID="_x0000_i1066" DrawAspect="Content" ObjectID="_1620027156" r:id="rId87"/>
         </w:object>
       </w:r>
       <w:r>
@@ -908,10 +908,10 @@
           <w:position w:val="-12"/>
         </w:rPr>
         <w:object w:dxaOrig="2180" w:dyaOrig="360">
-          <v:shape id="_x0000_i1875" type="#_x0000_t75" style="width:108.75pt;height:18pt" o:ole="">
+          <v:shape id="_x0000_i1067" type="#_x0000_t75" style="width:108.75pt;height:18pt" o:ole="">
             <v:imagedata r:id="rId88" o:title=""/>
           </v:shape>
-          <o:OLEObject Type="Embed" ProgID="Equation.3" ShapeID="_x0000_i1875" DrawAspect="Content" ObjectID="_1619973881" r:id="rId89"/>
+          <o:OLEObject Type="Embed" ProgID="Equation.3" ShapeID="_x0000_i1067" DrawAspect="Content" ObjectID="_1620027157" r:id="rId89"/>
         </w:object>
       </w:r>
       <w:r>
@@ -922,10 +922,10 @@
           <w:position w:val="-12"/>
         </w:rPr>
         <w:object w:dxaOrig="2200" w:dyaOrig="360">
-          <v:shape id="_x0000_i1876" type="#_x0000_t75" style="width:110.25pt;height:18pt" o:ole="">
+          <v:shape id="_x0000_i1068" type="#_x0000_t75" style="width:110.25pt;height:18pt" o:ole="">
             <v:imagedata r:id="rId90" o:title=""/>
           </v:shape>
-          <o:OLEObject Type="Embed" ProgID="Equation.3" ShapeID="_x0000_i1876" DrawAspect="Content" ObjectID="_1619973882" r:id="rId91"/>
+          <o:OLEObject Type="Embed" ProgID="Equation.3" ShapeID="_x0000_i1068" DrawAspect="Content" ObjectID="_1620027158" r:id="rId91"/>
         </w:object>
       </w:r>
       <w:r>
@@ -958,10 +958,10 @@
           <w:position w:val="-12"/>
         </w:rPr>
         <w:object w:dxaOrig="740" w:dyaOrig="300">
-          <v:shape id="_x0000_i1877" type="#_x0000_t75" style="width:36.75pt;height:15pt" o:ole="">
+          <v:shape id="_x0000_i1069" type="#_x0000_t75" style="width:36.75pt;height:15pt" o:ole="">
             <v:imagedata r:id="rId92" o:title=""/>
           </v:shape>
-          <o:OLEObject Type="Embed" ProgID="Equation.3" ShapeID="_x0000_i1877" DrawAspect="Content" ObjectID="_1619973883" r:id="rId93"/>
+          <o:OLEObject Type="Embed" ProgID="Equation.3" ShapeID="_x0000_i1069" DrawAspect="Content" ObjectID="_1620027159" r:id="rId93"/>
         </w:object>
       </w:r>
       <w:r>
@@ -972,10 +972,10 @@
           <w:position w:val="-12"/>
         </w:rPr>
         <w:object w:dxaOrig="940" w:dyaOrig="380">
-          <v:shape id="_x0000_i1878" type="#_x0000_t75" style="width:47.25pt;height:18.75pt" o:ole="">
+          <v:shape id="_x0000_i1070" type="#_x0000_t75" style="width:47.25pt;height:18.75pt" o:ole="">
             <v:imagedata r:id="rId94" o:title=""/>
           </v:shape>
-          <o:OLEObject Type="Embed" ProgID="Equation.3" ShapeID="_x0000_i1878" DrawAspect="Content" ObjectID="_1619973884" r:id="rId95"/>
+          <o:OLEObject Type="Embed" ProgID="Equation.3" ShapeID="_x0000_i1070" DrawAspect="Content" ObjectID="_1620027160" r:id="rId95"/>
         </w:object>
       </w:r>
       <w:r>
@@ -991,10 +991,10 @@
           <w:position w:val="-12"/>
         </w:rPr>
         <w:object w:dxaOrig="2659" w:dyaOrig="380">
-          <v:shape id="_x0000_i1879" type="#_x0000_t75" style="width:134.25pt;height:18.75pt" o:ole="">
+          <v:shape id="_x0000_i1071" type="#_x0000_t75" style="width:134.25pt;height:18.75pt" o:ole="">
             <v:imagedata r:id="rId96" o:title=""/>
           </v:shape>
-          <o:OLEObject Type="Embed" ProgID="Equation.3" ShapeID="_x0000_i1879" DrawAspect="Content" ObjectID="_1619973885" r:id="rId97"/>
+          <o:OLEObject Type="Embed" ProgID="Equation.3" ShapeID="_x0000_i1071" DrawAspect="Content" ObjectID="_1620027161" r:id="rId97"/>
         </w:object>
       </w:r>
       <w:r>
@@ -1062,10 +1062,10 @@
           <w:position w:val="-12"/>
         </w:rPr>
         <w:object w:dxaOrig="5940" w:dyaOrig="380">
-          <v:shape id="_x0000_i1880" type="#_x0000_t75" style="width:297pt;height:18.75pt" o:ole="">
+          <v:shape id="_x0000_i1072" type="#_x0000_t75" style="width:297pt;height:18.75pt" o:ole="">
             <v:imagedata r:id="rId98" o:title=""/>
           </v:shape>
-          <o:OLEObject Type="Embed" ProgID="Equation.3" ShapeID="_x0000_i1880" DrawAspect="Content" ObjectID="_1619973886" r:id="rId99"/>
+          <o:OLEObject Type="Embed" ProgID="Equation.3" ShapeID="_x0000_i1072" DrawAspect="Content" ObjectID="_1620027162" r:id="rId99"/>
         </w:object>
       </w:r>
       <w:r>
@@ -1101,10 +1101,10 @@
           <w:position w:val="-38"/>
         </w:rPr>
         <w:object w:dxaOrig="7940" w:dyaOrig="900">
-          <v:shape id="_x0000_i1881" type="#_x0000_t75" style="width:396.75pt;height:45pt" o:ole="">
+          <v:shape id="_x0000_i1073" type="#_x0000_t75" style="width:396.75pt;height:45pt" o:ole="">
             <v:imagedata r:id="rId100" o:title=""/>
           </v:shape>
-          <o:OLEObject Type="Embed" ProgID="Equation.3" ShapeID="_x0000_i1881" DrawAspect="Content" ObjectID="_1619973887" r:id="rId101"/>
+          <o:OLEObject Type="Embed" ProgID="Equation.3" ShapeID="_x0000_i1073" DrawAspect="Content" ObjectID="_1620027163" r:id="rId101"/>
         </w:object>
       </w:r>
       <w:r>
@@ -1139,10 +1139,10 @@
           <w:position w:val="-136"/>
         </w:rPr>
         <w:object w:dxaOrig="4020" w:dyaOrig="2900">
-          <v:shape id="_x0000_i1882" type="#_x0000_t75" style="width:201pt;height:144.75pt" o:ole="">
+          <v:shape id="_x0000_i1074" type="#_x0000_t75" style="width:201pt;height:144.75pt" o:ole="">
             <v:imagedata r:id="rId102" o:title=""/>
           </v:shape>
-          <o:OLEObject Type="Embed" ProgID="Equation.3" ShapeID="_x0000_i1882" DrawAspect="Content" ObjectID="_1619973888" r:id="rId103"/>
+          <o:OLEObject Type="Embed" ProgID="Equation.3" ShapeID="_x0000_i1074" DrawAspect="Content" ObjectID="_1620027164" r:id="rId103"/>
         </w:object>
       </w:r>
       <w:r>
@@ -1186,10 +1186,10 @@
           <w:position w:val="-12"/>
         </w:rPr>
         <w:object w:dxaOrig="2380" w:dyaOrig="380">
-          <v:shape id="_x0000_i1883" type="#_x0000_t75" style="width:119.25pt;height:18.75pt" o:ole="">
+          <v:shape id="_x0000_i1075" type="#_x0000_t75" style="width:119.25pt;height:18.75pt" o:ole="">
             <v:imagedata r:id="rId104" o:title=""/>
           </v:shape>
-          <o:OLEObject Type="Embed" ProgID="Equation.3" ShapeID="_x0000_i1883" DrawAspect="Content" ObjectID="_1619973889" r:id="rId105"/>
+          <o:OLEObject Type="Embed" ProgID="Equation.3" ShapeID="_x0000_i1075" DrawAspect="Content" ObjectID="_1620027165" r:id="rId105"/>
         </w:object>
       </w:r>
       <w:r>
@@ -1200,10 +1200,10 @@
           <w:position w:val="-12"/>
         </w:rPr>
         <w:object w:dxaOrig="4800" w:dyaOrig="360">
-          <v:shape id="_x0000_i1884" type="#_x0000_t75" style="width:240pt;height:18pt" o:ole="">
+          <v:shape id="_x0000_i1076" type="#_x0000_t75" style="width:240pt;height:18pt" o:ole="">
             <v:imagedata r:id="rId106" o:title=""/>
           </v:shape>
-          <o:OLEObject Type="Embed" ProgID="Equation.3" ShapeID="_x0000_i1884" DrawAspect="Content" ObjectID="_1619973890" r:id="rId107"/>
+          <o:OLEObject Type="Embed" ProgID="Equation.3" ShapeID="_x0000_i1076" DrawAspect="Content" ObjectID="_1620027166" r:id="rId107"/>
         </w:object>
       </w:r>
       <w:r>
@@ -1214,10 +1214,10 @@
           <w:position w:val="-12"/>
         </w:rPr>
         <w:object w:dxaOrig="3019" w:dyaOrig="380">
-          <v:shape id="_x0000_i1885" type="#_x0000_t75" style="width:150.75pt;height:18.75pt" o:ole="">
+          <v:shape id="_x0000_i1077" type="#_x0000_t75" style="width:150.75pt;height:18.75pt" o:ole="">
             <v:imagedata r:id="rId108" o:title=""/>
           </v:shape>
-          <o:OLEObject Type="Embed" ProgID="Equation.3" ShapeID="_x0000_i1885" DrawAspect="Content" ObjectID="_1619973891" r:id="rId109"/>
+          <o:OLEObject Type="Embed" ProgID="Equation.3" ShapeID="_x0000_i1077" DrawAspect="Content" ObjectID="_1620027167" r:id="rId109"/>
         </w:object>
       </w:r>
     </w:p>
@@ -1238,10 +1238,10 @@
           <w:position w:val="-32"/>
         </w:rPr>
         <w:object w:dxaOrig="6800" w:dyaOrig="800">
-          <v:shape id="_x0000_i1886" type="#_x0000_t75" style="width:339.75pt;height:39.75pt" o:ole="">
+          <v:shape id="_x0000_i1078" type="#_x0000_t75" style="width:339.75pt;height:39.75pt" o:ole="">
             <v:imagedata r:id="rId110" o:title=""/>
           </v:shape>
-          <o:OLEObject Type="Embed" ProgID="Equation.3" ShapeID="_x0000_i1886" DrawAspect="Content" ObjectID="_1619973892" r:id="rId111"/>
+          <o:OLEObject Type="Embed" ProgID="Equation.3" ShapeID="_x0000_i1078" DrawAspect="Content" ObjectID="_1620027168" r:id="rId111"/>
         </w:object>
       </w:r>
       <w:r>
@@ -1270,10 +1270,10 @@
           <w:position w:val="-12"/>
         </w:rPr>
         <w:object w:dxaOrig="2420" w:dyaOrig="380">
-          <v:shape id="_x0000_i1887" type="#_x0000_t75" style="width:120.75pt;height:18.75pt" o:ole="">
+          <v:shape id="_x0000_i1079" type="#_x0000_t75" style="width:120.75pt;height:18.75pt" o:ole="">
             <v:imagedata r:id="rId112" o:title=""/>
           </v:shape>
-          <o:OLEObject Type="Embed" ProgID="Equation.3" ShapeID="_x0000_i1887" DrawAspect="Content" ObjectID="_1619973893" r:id="rId113"/>
+          <o:OLEObject Type="Embed" ProgID="Equation.3" ShapeID="_x0000_i1079" DrawAspect="Content" ObjectID="_1620027169" r:id="rId113"/>
         </w:object>
       </w:r>
     </w:p>
@@ -1298,10 +1298,10 @@
           <w:position w:val="-12"/>
         </w:rPr>
         <w:object w:dxaOrig="3200" w:dyaOrig="360">
-          <v:shape id="_x0000_i1888" type="#_x0000_t75" style="width:159.75pt;height:18pt" o:ole="">
+          <v:shape id="_x0000_i1080" type="#_x0000_t75" style="width:159.75pt;height:18pt" o:ole="">
             <v:imagedata r:id="rId114" o:title=""/>
           </v:shape>
-          <o:OLEObject Type="Embed" ProgID="Equation.3" ShapeID="_x0000_i1888" DrawAspect="Content" ObjectID="_1619973894" r:id="rId115"/>
+          <o:OLEObject Type="Embed" ProgID="Equation.3" ShapeID="_x0000_i1080" DrawAspect="Content" ObjectID="_1620027170" r:id="rId115"/>
         </w:object>
       </w:r>
     </w:p>
@@ -1314,10 +1314,10 @@
           <w:position w:val="-12"/>
         </w:rPr>
         <w:object w:dxaOrig="2460" w:dyaOrig="380">
-          <v:shape id="_x0000_i1889" type="#_x0000_t75" style="width:123pt;height:18.75pt" o:ole="">
+          <v:shape id="_x0000_i1081" type="#_x0000_t75" style="width:123pt;height:18.75pt" o:ole="">
             <v:imagedata r:id="rId116" o:title=""/>
           </v:shape>
-          <o:OLEObject Type="Embed" ProgID="Equation.3" ShapeID="_x0000_i1889" DrawAspect="Content" ObjectID="_1619973895" r:id="rId117"/>
+          <o:OLEObject Type="Embed" ProgID="Equation.3" ShapeID="_x0000_i1081" DrawAspect="Content" ObjectID="_1620027171" r:id="rId117"/>
         </w:object>
       </w:r>
       <w:r>
@@ -1341,10 +1341,10 @@
           <w:position w:val="-34"/>
         </w:rPr>
         <w:object w:dxaOrig="4160" w:dyaOrig="820">
-          <v:shape id="_x0000_i1890" type="#_x0000_t75" style="width:207.75pt;height:41.25pt" o:ole="">
+          <v:shape id="_x0000_i1082" type="#_x0000_t75" style="width:207.75pt;height:41.25pt" o:ole="">
             <v:imagedata r:id="rId118" o:title=""/>
           </v:shape>
-          <o:OLEObject Type="Embed" ProgID="Equation.3" ShapeID="_x0000_i1890" DrawAspect="Content" ObjectID="_1619973896" r:id="rId119"/>
+          <o:OLEObject Type="Embed" ProgID="Equation.3" ShapeID="_x0000_i1082" DrawAspect="Content" ObjectID="_1620027172" r:id="rId119"/>
         </w:object>
       </w:r>
       <w:r>
@@ -1382,10 +1382,10 @@
           <w:position w:val="-6"/>
         </w:rPr>
         <w:object w:dxaOrig="220" w:dyaOrig="240">
-          <v:shape id="_x0000_i1891" type="#_x0000_t75" style="width:11.25pt;height:12pt" o:ole="">
+          <v:shape id="_x0000_i1083" type="#_x0000_t75" style="width:11.25pt;height:12pt" o:ole="">
             <v:imagedata r:id="rId120" o:title=""/>
           </v:shape>
-          <o:OLEObject Type="Embed" ProgID="Equation.3" ShapeID="_x0000_i1891" DrawAspect="Content" ObjectID="_1619973897" r:id="rId121"/>
+          <o:OLEObject Type="Embed" ProgID="Equation.3" ShapeID="_x0000_i1083" DrawAspect="Content" ObjectID="_1620027173" r:id="rId121"/>
         </w:object>
       </w:r>
       <w:r>
@@ -1396,10 +1396,10 @@
           <w:position w:val="-8"/>
         </w:rPr>
         <w:object w:dxaOrig="200" w:dyaOrig="260">
-          <v:shape id="_x0000_i1892" type="#_x0000_t75" style="width:9.75pt;height:12.75pt" o:ole="">
+          <v:shape id="_x0000_i1084" type="#_x0000_t75" style="width:9.75pt;height:12.75pt" o:ole="">
             <v:imagedata r:id="rId122" o:title=""/>
           </v:shape>
-          <o:OLEObject Type="Embed" ProgID="Equation.3" ShapeID="_x0000_i1892" DrawAspect="Content" ObjectID="_1619973898" r:id="rId123"/>
+          <o:OLEObject Type="Embed" ProgID="Equation.3" ShapeID="_x0000_i1084" DrawAspect="Content" ObjectID="_1620027174" r:id="rId123"/>
         </w:object>
       </w:r>
       <w:r>
@@ -1415,10 +1415,10 @@
           <w:position w:val="-34"/>
         </w:rPr>
         <w:object w:dxaOrig="3540" w:dyaOrig="820">
-          <v:shape id="_x0000_i1893" type="#_x0000_t75" style="width:177pt;height:41.25pt" o:ole="">
+          <v:shape id="_x0000_i1085" type="#_x0000_t75" style="width:177pt;height:41.25pt" o:ole="">
             <v:imagedata r:id="rId124" o:title=""/>
           </v:shape>
-          <o:OLEObject Type="Embed" ProgID="Equation.3" ShapeID="_x0000_i1893" DrawAspect="Content" ObjectID="_1619973899" r:id="rId125"/>
+          <o:OLEObject Type="Embed" ProgID="Equation.3" ShapeID="_x0000_i1085" DrawAspect="Content" ObjectID="_1620027175" r:id="rId125"/>
         </w:object>
       </w:r>
       <w:r>
@@ -1470,10 +1470,10 @@
           <w:position w:val="-6"/>
         </w:rPr>
         <w:object w:dxaOrig="220" w:dyaOrig="240">
-          <v:shape id="_x0000_i1894" type="#_x0000_t75" style="width:11.25pt;height:12pt" o:ole="">
+          <v:shape id="_x0000_i1086" type="#_x0000_t75" style="width:11.25pt;height:12pt" o:ole="">
             <v:imagedata r:id="rId126" o:title=""/>
           </v:shape>
-          <o:OLEObject Type="Embed" ProgID="Equation.3" ShapeID="_x0000_i1894" DrawAspect="Content" ObjectID="_1619973900" r:id="rId127"/>
+          <o:OLEObject Type="Embed" ProgID="Equation.3" ShapeID="_x0000_i1086" DrawAspect="Content" ObjectID="_1620027176" r:id="rId127"/>
         </w:object>
       </w:r>
       <w:r>
@@ -1484,10 +1484,10 @@
           <w:position w:val="-12"/>
         </w:rPr>
         <w:object w:dxaOrig="920" w:dyaOrig="360">
-          <v:shape id="_x0000_i1895" type="#_x0000_t75" style="width:45.75pt;height:18pt" o:ole="">
+          <v:shape id="_x0000_i1087" type="#_x0000_t75" style="width:45.75pt;height:18pt" o:ole="">
             <v:imagedata r:id="rId128" o:title=""/>
           </v:shape>
-          <o:OLEObject Type="Embed" ProgID="Equation.3" ShapeID="_x0000_i1895" DrawAspect="Content" ObjectID="_1619973901" r:id="rId129"/>
+          <o:OLEObject Type="Embed" ProgID="Equation.3" ShapeID="_x0000_i1087" DrawAspect="Content" ObjectID="_1620027177" r:id="rId129"/>
         </w:object>
       </w:r>
       <w:r>
@@ -1498,10 +1498,10 @@
           <w:position w:val="-42"/>
         </w:rPr>
         <w:object w:dxaOrig="2760" w:dyaOrig="999">
-          <v:shape id="_x0000_i1896" type="#_x0000_t75" style="width:138pt;height:50.25pt" o:ole="">
+          <v:shape id="_x0000_i1088" type="#_x0000_t75" style="width:138pt;height:50.25pt" o:ole="">
             <v:imagedata r:id="rId130" o:title=""/>
           </v:shape>
-          <o:OLEObject Type="Embed" ProgID="Equation.3" ShapeID="_x0000_i1896" DrawAspect="Content" ObjectID="_1619973902" r:id="rId131"/>
+          <o:OLEObject Type="Embed" ProgID="Equation.3" ShapeID="_x0000_i1088" DrawAspect="Content" ObjectID="_1620027178" r:id="rId131"/>
         </w:object>
       </w:r>
       <w:r>
@@ -1557,10 +1557,10 @@
           <w:position w:val="-40"/>
         </w:rPr>
         <w:object w:dxaOrig="1120" w:dyaOrig="859">
-          <v:shape id="_x0000_i1897" type="#_x0000_t75" style="width:56.25pt;height:42.75pt" o:ole="">
+          <v:shape id="_x0000_i1089" type="#_x0000_t75" style="width:56.25pt;height:42.75pt" o:ole="">
             <v:imagedata r:id="rId132" o:title=""/>
           </v:shape>
-          <o:OLEObject Type="Embed" ProgID="Equation.3" ShapeID="_x0000_i1897" DrawAspect="Content" ObjectID="_1619973903" r:id="rId133"/>
+          <o:OLEObject Type="Embed" ProgID="Equation.3" ShapeID="_x0000_i1089" DrawAspect="Content" ObjectID="_1620027179" r:id="rId133"/>
         </w:object>
       </w:r>
       <w:r>
@@ -1571,10 +1571,10 @@
           <w:position w:val="-40"/>
         </w:rPr>
         <w:object w:dxaOrig="1120" w:dyaOrig="859">
-          <v:shape id="_x0000_i1898" type="#_x0000_t75" style="width:56.25pt;height:42.75pt" o:ole="">
+          <v:shape id="_x0000_i1090" type="#_x0000_t75" style="width:56.25pt;height:42.75pt" o:ole="">
             <v:imagedata r:id="rId134" o:title=""/>
           </v:shape>
-          <o:OLEObject Type="Embed" ProgID="Equation.3" ShapeID="_x0000_i1898" DrawAspect="Content" ObjectID="_1619973904" r:id="rId135"/>
+          <o:OLEObject Type="Embed" ProgID="Equation.3" ShapeID="_x0000_i1090" DrawAspect="Content" ObjectID="_1620027180" r:id="rId135"/>
         </w:object>
       </w:r>
       <w:r>
@@ -1588,10 +1588,10 @@
           <w:position w:val="-12"/>
         </w:rPr>
         <w:object w:dxaOrig="600" w:dyaOrig="360">
-          <v:shape id="_x0000_i1899" type="#_x0000_t75" style="width:30pt;height:18pt" o:ole="">
+          <v:shape id="_x0000_i1091" type="#_x0000_t75" style="width:30pt;height:18pt" o:ole="">
             <v:imagedata r:id="rId136" o:title=""/>
           </v:shape>
-          <o:OLEObject Type="Embed" ProgID="Equation.3" ShapeID="_x0000_i1899" DrawAspect="Content" ObjectID="_1619973905" r:id="rId137"/>
+          <o:OLEObject Type="Embed" ProgID="Equation.3" ShapeID="_x0000_i1091" DrawAspect="Content" ObjectID="_1620027181" r:id="rId137"/>
         </w:object>
       </w:r>
       <w:r>
@@ -1602,10 +1602,10 @@
           <w:position w:val="-6"/>
         </w:rPr>
         <w:object w:dxaOrig="220" w:dyaOrig="240">
-          <v:shape id="_x0000_i1900" type="#_x0000_t75" style="width:11.25pt;height:12pt" o:ole="">
+          <v:shape id="_x0000_i1092" type="#_x0000_t75" style="width:11.25pt;height:12pt" o:ole="">
             <v:imagedata r:id="rId138" o:title=""/>
           </v:shape>
-          <o:OLEObject Type="Embed" ProgID="Equation.3" ShapeID="_x0000_i1900" DrawAspect="Content" ObjectID="_1619973906" r:id="rId139"/>
+          <o:OLEObject Type="Embed" ProgID="Equation.3" ShapeID="_x0000_i1092" DrawAspect="Content" ObjectID="_1620027182" r:id="rId139"/>
         </w:object>
       </w:r>
       <w:r>
@@ -1630,10 +1630,10 @@
           <w:position w:val="-4"/>
         </w:rPr>
         <w:object w:dxaOrig="639" w:dyaOrig="279">
-          <v:shape id="_x0000_i1901" type="#_x0000_t75" style="width:32.25pt;height:14.25pt" o:ole="">
+          <v:shape id="_x0000_i1093" type="#_x0000_t75" style="width:32.25pt;height:14.25pt" o:ole="">
             <v:imagedata r:id="rId140" o:title=""/>
           </v:shape>
-          <o:OLEObject Type="Embed" ProgID="Equation.3" ShapeID="_x0000_i1901" DrawAspect="Content" ObjectID="_1619973907" r:id="rId141"/>
+          <o:OLEObject Type="Embed" ProgID="Equation.3" ShapeID="_x0000_i1093" DrawAspect="Content" ObjectID="_1620027183" r:id="rId141"/>
         </w:object>
       </w:r>
       <w:r>
@@ -1650,10 +1650,10 @@
           <w:position w:val="-6"/>
         </w:rPr>
         <w:object w:dxaOrig="620" w:dyaOrig="300">
-          <v:shape id="_x0000_i1902" type="#_x0000_t75" style="width:30.75pt;height:15pt" o:ole="">
+          <v:shape id="_x0000_i1094" type="#_x0000_t75" style="width:30.75pt;height:15pt" o:ole="">
             <v:imagedata r:id="rId142" o:title=""/>
           </v:shape>
-          <o:OLEObject Type="Embed" ProgID="Equation.3" ShapeID="_x0000_i1902" DrawAspect="Content" ObjectID="_1619973908" r:id="rId143"/>
+          <o:OLEObject Type="Embed" ProgID="Equation.3" ShapeID="_x0000_i1094" DrawAspect="Content" ObjectID="_1620027184" r:id="rId143"/>
         </w:object>
       </w:r>
       <w:r>
@@ -1664,10 +1664,10 @@
           <w:position w:val="-12"/>
         </w:rPr>
         <w:object w:dxaOrig="580" w:dyaOrig="360">
-          <v:shape id="_x0000_i1903" type="#_x0000_t75" style="width:29.25pt;height:18pt" o:ole="">
+          <v:shape id="_x0000_i1095" type="#_x0000_t75" style="width:29.25pt;height:18pt" o:ole="">
             <v:imagedata r:id="rId144" o:title=""/>
           </v:shape>
-          <o:OLEObject Type="Embed" ProgID="Equation.3" ShapeID="_x0000_i1903" DrawAspect="Content" ObjectID="_1619973909" r:id="rId145"/>
+          <o:OLEObject Type="Embed" ProgID="Equation.3" ShapeID="_x0000_i1095" DrawAspect="Content" ObjectID="_1620027185" r:id="rId145"/>
         </w:object>
       </w:r>
       <w:r>
@@ -1678,10 +1678,10 @@
           <w:position w:val="-12"/>
         </w:rPr>
         <w:object w:dxaOrig="600" w:dyaOrig="360">
-          <v:shape id="_x0000_i1904" type="#_x0000_t75" style="width:30pt;height:18pt" o:ole="">
+          <v:shape id="_x0000_i1096" type="#_x0000_t75" style="width:30pt;height:18pt" o:ole="">
             <v:imagedata r:id="rId146" o:title=""/>
           </v:shape>
-          <o:OLEObject Type="Embed" ProgID="Equation.3" ShapeID="_x0000_i1904" DrawAspect="Content" ObjectID="_1619973910" r:id="rId147"/>
+          <o:OLEObject Type="Embed" ProgID="Equation.3" ShapeID="_x0000_i1096" DrawAspect="Content" ObjectID="_1620027186" r:id="rId147"/>
         </w:object>
       </w:r>
       <w:r>
@@ -1692,10 +1692,10 @@
           <w:position w:val="-12"/>
         </w:rPr>
         <w:object w:dxaOrig="240" w:dyaOrig="300">
-          <v:shape id="_x0000_i1905" type="#_x0000_t75" style="width:12pt;height:15pt" o:ole="">
+          <v:shape id="_x0000_i1097" type="#_x0000_t75" style="width:12pt;height:15pt" o:ole="">
             <v:imagedata r:id="rId148" o:title=""/>
           </v:shape>
-          <o:OLEObject Type="Embed" ProgID="Equation.3" ShapeID="_x0000_i1905" DrawAspect="Content" ObjectID="_1619973911" r:id="rId149"/>
+          <o:OLEObject Type="Embed" ProgID="Equation.3" ShapeID="_x0000_i1097" DrawAspect="Content" ObjectID="_1620027187" r:id="rId149"/>
         </w:object>
       </w:r>
       <w:r>
@@ -1717,10 +1717,10 @@
           <w:position w:val="-28"/>
         </w:rPr>
         <w:object w:dxaOrig="2740" w:dyaOrig="760">
-          <v:shape id="_x0000_i1906" type="#_x0000_t75" style="width:137.25pt;height:38.25pt" o:ole="">
+          <v:shape id="_x0000_i1098" type="#_x0000_t75" style="width:137.25pt;height:38.25pt" o:ole="">
             <v:imagedata r:id="rId150" o:title=""/>
           </v:shape>
-          <o:OLEObject Type="Embed" ProgID="Equation.3" ShapeID="_x0000_i1906" DrawAspect="Content" ObjectID="_1619973912" r:id="rId151"/>
+          <o:OLEObject Type="Embed" ProgID="Equation.3" ShapeID="_x0000_i1098" DrawAspect="Content" ObjectID="_1620027188" r:id="rId151"/>
         </w:object>
       </w:r>
     </w:p>
@@ -1736,10 +1736,10 @@
           <w:position w:val="-12"/>
         </w:rPr>
         <w:object w:dxaOrig="1340" w:dyaOrig="360">
-          <v:shape id="_x0000_i1907" type="#_x0000_t75" style="width:66.75pt;height:18pt" o:ole="">
+          <v:shape id="_x0000_i1099" type="#_x0000_t75" style="width:66.75pt;height:18pt" o:ole="">
             <v:imagedata r:id="rId152" o:title=""/>
           </v:shape>
-          <o:OLEObject Type="Embed" ProgID="Equation.3" ShapeID="_x0000_i1907" DrawAspect="Content" ObjectID="_1619973913" r:id="rId153"/>
+          <o:OLEObject Type="Embed" ProgID="Equation.3" ShapeID="_x0000_i1099" DrawAspect="Content" ObjectID="_1620027189" r:id="rId153"/>
         </w:object>
       </w:r>
       <w:r>
@@ -1753,10 +1753,10 @@
           <w:position w:val="-42"/>
         </w:rPr>
         <w:object w:dxaOrig="1980" w:dyaOrig="980">
-          <v:shape id="_x0000_i1908" type="#_x0000_t75" style="width:99pt;height:48.75pt" o:ole="">
+          <v:shape id="_x0000_i1100" type="#_x0000_t75" style="width:99pt;height:48.75pt" o:ole="">
             <v:imagedata r:id="rId154" o:title=""/>
           </v:shape>
-          <o:OLEObject Type="Embed" ProgID="Equation.3" ShapeID="_x0000_i1908" DrawAspect="Content" ObjectID="_1619973914" r:id="rId155"/>
+          <o:OLEObject Type="Embed" ProgID="Equation.3" ShapeID="_x0000_i1100" DrawAspect="Content" ObjectID="_1620027190" r:id="rId155"/>
         </w:object>
       </w:r>
       <w:r>
@@ -1770,10 +1770,10 @@
           <w:position w:val="-40"/>
         </w:rPr>
         <w:object w:dxaOrig="920" w:dyaOrig="840">
-          <v:shape id="_x0000_i1909" type="#_x0000_t75" style="width:45.75pt;height:42pt" o:ole="">
+          <v:shape id="_x0000_i1101" type="#_x0000_t75" style="width:45.75pt;height:42pt" o:ole="">
             <v:imagedata r:id="rId156" o:title=""/>
           </v:shape>
-          <o:OLEObject Type="Embed" ProgID="Equation.3" ShapeID="_x0000_i1909" DrawAspect="Content" ObjectID="_1619973915" r:id="rId157"/>
+          <o:OLEObject Type="Embed" ProgID="Equation.3" ShapeID="_x0000_i1101" DrawAspect="Content" ObjectID="_1620027191" r:id="rId157"/>
         </w:object>
       </w:r>
       <w:r>
@@ -1784,10 +1784,10 @@
           <w:position w:val="-40"/>
         </w:rPr>
         <w:object w:dxaOrig="920" w:dyaOrig="840">
-          <v:shape id="_x0000_i1910" type="#_x0000_t75" style="width:45.75pt;height:42pt" o:ole="">
+          <v:shape id="_x0000_i1102" type="#_x0000_t75" style="width:45.75pt;height:42pt" o:ole="">
             <v:imagedata r:id="rId158" o:title=""/>
           </v:shape>
-          <o:OLEObject Type="Embed" ProgID="Equation.3" ShapeID="_x0000_i1910" DrawAspect="Content" ObjectID="_1619973916" r:id="rId159"/>
+          <o:OLEObject Type="Embed" ProgID="Equation.3" ShapeID="_x0000_i1102" DrawAspect="Content" ObjectID="_1620027192" r:id="rId159"/>
         </w:object>
       </w:r>
       <w:r>
@@ -1798,10 +1798,10 @@
           <w:position w:val="-36"/>
         </w:rPr>
         <w:object w:dxaOrig="880" w:dyaOrig="800">
-          <v:shape id="_x0000_i1911" type="#_x0000_t75" style="width:44.25pt;height:39.75pt" o:ole="">
+          <v:shape id="_x0000_i1103" type="#_x0000_t75" style="width:44.25pt;height:39.75pt" o:ole="">
             <v:imagedata r:id="rId160" o:title=""/>
           </v:shape>
-          <o:OLEObject Type="Embed" ProgID="Equation.3" ShapeID="_x0000_i1911" DrawAspect="Content" ObjectID="_1619973917" r:id="rId161"/>
+          <o:OLEObject Type="Embed" ProgID="Equation.3" ShapeID="_x0000_i1103" DrawAspect="Content" ObjectID="_1620027193" r:id="rId161"/>
         </w:object>
       </w:r>
       <w:r>
@@ -1812,10 +1812,10 @@
           <w:position w:val="-14"/>
         </w:rPr>
         <w:object w:dxaOrig="1640" w:dyaOrig="420">
-          <v:shape id="_x0000_i1912" type="#_x0000_t75" style="width:81.75pt;height:21pt" o:ole="">
+          <v:shape id="_x0000_i1104" type="#_x0000_t75" style="width:81.75pt;height:21pt" o:ole="">
             <v:imagedata r:id="rId162" o:title=""/>
           </v:shape>
-          <o:OLEObject Type="Embed" ProgID="Equation.3" ShapeID="_x0000_i1912" DrawAspect="Content" ObjectID="_1619973918" r:id="rId163"/>
+          <o:OLEObject Type="Embed" ProgID="Equation.3" ShapeID="_x0000_i1104" DrawAspect="Content" ObjectID="_1620027194" r:id="rId163"/>
         </w:object>
       </w:r>
       <w:r>
@@ -1834,10 +1834,10 @@
           <w:position w:val="-12"/>
         </w:rPr>
         <w:object w:dxaOrig="2460" w:dyaOrig="380">
-          <v:shape id="_x0000_i1913" type="#_x0000_t75" style="width:123pt;height:18.75pt" o:ole="">
+          <v:shape id="_x0000_i1105" type="#_x0000_t75" style="width:123pt;height:18.75pt" o:ole="">
             <v:imagedata r:id="rId164" o:title=""/>
           </v:shape>
-          <o:OLEObject Type="Embed" ProgID="Equation.3" ShapeID="_x0000_i1913" DrawAspect="Content" ObjectID="_1619973919" r:id="rId165"/>
+          <o:OLEObject Type="Embed" ProgID="Equation.3" ShapeID="_x0000_i1105" DrawAspect="Content" ObjectID="_1620027195" r:id="rId165"/>
         </w:object>
       </w:r>
       <w:r>
@@ -1848,10 +1848,10 @@
           <w:position w:val="-26"/>
         </w:rPr>
         <w:object w:dxaOrig="720" w:dyaOrig="700">
-          <v:shape id="_x0000_i1914" type="#_x0000_t75" style="width:36pt;height:35.25pt" o:ole="">
+          <v:shape id="_x0000_i1106" type="#_x0000_t75" style="width:36pt;height:35.25pt" o:ole="">
             <v:imagedata r:id="rId166" o:title=""/>
           </v:shape>
-          <o:OLEObject Type="Embed" ProgID="Equation.3" ShapeID="_x0000_i1914" DrawAspect="Content" ObjectID="_1619973920" r:id="rId167"/>
+          <o:OLEObject Type="Embed" ProgID="Equation.3" ShapeID="_x0000_i1106" DrawAspect="Content" ObjectID="_1620027196" r:id="rId167"/>
         </w:object>
       </w:r>
       <w:r>
@@ -1862,10 +1862,10 @@
           <w:position w:val="-12"/>
         </w:rPr>
         <w:object w:dxaOrig="1040" w:dyaOrig="360">
-          <v:shape id="_x0000_i1915" type="#_x0000_t75" style="width:51.75pt;height:18pt" o:ole="">
+          <v:shape id="_x0000_i1107" type="#_x0000_t75" style="width:51.75pt;height:18pt" o:ole="">
             <v:imagedata r:id="rId168" o:title=""/>
           </v:shape>
-          <o:OLEObject Type="Embed" ProgID="Equation.3" ShapeID="_x0000_i1915" DrawAspect="Content" ObjectID="_1619973921" r:id="rId169"/>
+          <o:OLEObject Type="Embed" ProgID="Equation.3" ShapeID="_x0000_i1107" DrawAspect="Content" ObjectID="_1620027197" r:id="rId169"/>
         </w:object>
       </w:r>
       <w:r>
@@ -1892,10 +1892,10 @@
           <w:position w:val="-124"/>
         </w:rPr>
         <w:object w:dxaOrig="7040" w:dyaOrig="2620">
-          <v:shape id="_x0000_i1916" type="#_x0000_t75" style="width:351.75pt;height:131.25pt" o:ole="">
+          <v:shape id="_x0000_i1108" type="#_x0000_t75" style="width:351.75pt;height:131.25pt" o:ole="">
             <v:imagedata r:id="rId170" o:title=""/>
           </v:shape>
-          <o:OLEObject Type="Embed" ProgID="Equation.3" ShapeID="_x0000_i1916" DrawAspect="Content" ObjectID="_1619973922" r:id="rId171"/>
+          <o:OLEObject Type="Embed" ProgID="Equation.3" ShapeID="_x0000_i1108" DrawAspect="Content" ObjectID="_1620027198" r:id="rId171"/>
         </w:object>
       </w:r>
     </w:p>
@@ -1911,10 +1911,10 @@
           <w:position w:val="-32"/>
         </w:rPr>
         <w:object w:dxaOrig="4020" w:dyaOrig="800">
-          <v:shape id="_x0000_i1917" type="#_x0000_t75" style="width:201pt;height:39.75pt" o:ole="">
+          <v:shape id="_x0000_i1109" type="#_x0000_t75" style="width:201pt;height:39.75pt" o:ole="">
             <v:imagedata r:id="rId172" o:title=""/>
           </v:shape>
-          <o:OLEObject Type="Embed" ProgID="Equation.3" ShapeID="_x0000_i1917" DrawAspect="Content" ObjectID="_1619973923" r:id="rId173"/>
+          <o:OLEObject Type="Embed" ProgID="Equation.3" ShapeID="_x0000_i1109" DrawAspect="Content" ObjectID="_1620027199" r:id="rId173"/>
         </w:object>
       </w:r>
       <w:r>
@@ -1933,10 +1933,10 @@
           <w:position w:val="-42"/>
         </w:rPr>
         <w:object w:dxaOrig="1980" w:dyaOrig="980">
-          <v:shape id="_x0000_i1918" type="#_x0000_t75" style="width:99pt;height:48.75pt" o:ole="">
+          <v:shape id="_x0000_i1110" type="#_x0000_t75" style="width:99pt;height:48.75pt" o:ole="">
             <v:imagedata r:id="rId174" o:title=""/>
           </v:shape>
-          <o:OLEObject Type="Embed" ProgID="Equation.3" ShapeID="_x0000_i1918" DrawAspect="Content" ObjectID="_1619973924" r:id="rId175"/>
+          <o:OLEObject Type="Embed" ProgID="Equation.3" ShapeID="_x0000_i1110" DrawAspect="Content" ObjectID="_1620027200" r:id="rId175"/>
         </w:object>
       </w:r>
       <w:r>
@@ -1951,10 +1951,10 @@
           <w:position w:val="-42"/>
         </w:rPr>
         <w:object w:dxaOrig="2336" w:dyaOrig="1150">
-          <v:shape id="_x0000_i1919" type="#_x0000_t75" style="width:117pt;height:57.75pt" o:ole="">
+          <v:shape id="_x0000_i1111" type="#_x0000_t75" style="width:117pt;height:57.75pt" o:ole="">
             <v:imagedata r:id="rId176" o:title=""/>
           </v:shape>
-          <o:OLEObject Type="Embed" ProgID="Equation.3" ShapeID="_x0000_i1919" DrawAspect="Content" ObjectID="_1619973925" r:id="rId177"/>
+          <o:OLEObject Type="Embed" ProgID="Equation.3" ShapeID="_x0000_i1111" DrawAspect="Content" ObjectID="_1620027201" r:id="rId177"/>
         </w:object>
       </w:r>
       <w:r>
@@ -2019,10 +2019,10 @@
           <w:position w:val="-12"/>
         </w:rPr>
         <w:object w:dxaOrig="600" w:dyaOrig="360">
-          <v:shape id="_x0000_i1920" type="#_x0000_t75" style="width:30pt;height:18pt" o:ole="">
+          <v:shape id="_x0000_i1112" type="#_x0000_t75" style="width:30pt;height:18pt" o:ole="">
             <v:imagedata r:id="rId178" o:title=""/>
           </v:shape>
-          <o:OLEObject Type="Embed" ProgID="Equation.3" ShapeID="_x0000_i1920" DrawAspect="Content" ObjectID="_1619973926" r:id="rId179"/>
+          <o:OLEObject Type="Embed" ProgID="Equation.3" ShapeID="_x0000_i1112" DrawAspect="Content" ObjectID="_1620027202" r:id="rId179"/>
         </w:object>
       </w:r>
       <w:r>
@@ -2038,10 +2038,10 @@
           <w:position w:val="-94"/>
         </w:rPr>
         <w:object w:dxaOrig="2880" w:dyaOrig="2020">
-          <v:shape id="_x0000_i1921" type="#_x0000_t75" style="width:2in;height:101.25pt" o:ole="">
+          <v:shape id="_x0000_i1113" type="#_x0000_t75" style="width:2in;height:101.25pt" o:ole="">
             <v:imagedata r:id="rId180" o:title=""/>
           </v:shape>
-          <o:OLEObject Type="Embed" ProgID="Equation.3" ShapeID="_x0000_i1921" DrawAspect="Content" ObjectID="_1619973927" r:id="rId181"/>
+          <o:OLEObject Type="Embed" ProgID="Equation.3" ShapeID="_x0000_i1113" DrawAspect="Content" ObjectID="_1620027203" r:id="rId181"/>
         </w:object>
       </w:r>
       <w:r>
@@ -2093,10 +2093,10 @@
           <w:position w:val="-36"/>
         </w:rPr>
         <w:object w:dxaOrig="2320" w:dyaOrig="840">
-          <v:shape id="_x0000_i1922" type="#_x0000_t75" style="width:116.25pt;height:42pt" o:ole="">
+          <v:shape id="_x0000_i1114" type="#_x0000_t75" style="width:116.25pt;height:42pt" o:ole="">
             <v:imagedata r:id="rId182" o:title=""/>
           </v:shape>
-          <o:OLEObject Type="Embed" ProgID="Equation.3" ShapeID="_x0000_i1922" DrawAspect="Content" ObjectID="_1619973928" r:id="rId183"/>
+          <o:OLEObject Type="Embed" ProgID="Equation.3" ShapeID="_x0000_i1114" DrawAspect="Content" ObjectID="_1620027204" r:id="rId183"/>
         </w:object>
       </w:r>
     </w:p>
@@ -2137,10 +2137,10 @@
           <w:position w:val="-6"/>
         </w:rPr>
         <w:object w:dxaOrig="620" w:dyaOrig="300">
-          <v:shape id="_x0000_i1923" type="#_x0000_t75" style="width:30.75pt;height:15pt" o:ole="">
+          <v:shape id="_x0000_i1115" type="#_x0000_t75" style="width:30.75pt;height:15pt" o:ole="">
             <v:imagedata r:id="rId184" o:title=""/>
           </v:shape>
-          <o:OLEObject Type="Embed" ProgID="Equation.3" ShapeID="_x0000_i1923" DrawAspect="Content" ObjectID="_1619973929" r:id="rId185"/>
+          <o:OLEObject Type="Embed" ProgID="Equation.3" ShapeID="_x0000_i1115" DrawAspect="Content" ObjectID="_1620027205" r:id="rId185"/>
         </w:object>
       </w:r>
       <w:r>
@@ -2151,10 +2151,10 @@
           <w:position w:val="-12"/>
         </w:rPr>
         <w:object w:dxaOrig="600" w:dyaOrig="360">
-          <v:shape id="_x0000_i1924" type="#_x0000_t75" style="width:30pt;height:18pt" o:ole="">
+          <v:shape id="_x0000_i1116" type="#_x0000_t75" style="width:30pt;height:18pt" o:ole="">
             <v:imagedata r:id="rId186" o:title=""/>
           </v:shape>
-          <o:OLEObject Type="Embed" ProgID="Equation.3" ShapeID="_x0000_i1924" DrawAspect="Content" ObjectID="_1619973930" r:id="rId187"/>
+          <o:OLEObject Type="Embed" ProgID="Equation.3" ShapeID="_x0000_i1116" DrawAspect="Content" ObjectID="_1620027206" r:id="rId187"/>
         </w:object>
       </w:r>
       <w:r>
@@ -2165,10 +2165,10 @@
           <w:position w:val="-14"/>
         </w:rPr>
         <w:object w:dxaOrig="900" w:dyaOrig="420">
-          <v:shape id="_x0000_i1925" type="#_x0000_t75" style="width:45pt;height:21pt" o:ole="">
+          <v:shape id="_x0000_i1117" type="#_x0000_t75" style="width:45pt;height:21pt" o:ole="">
             <v:imagedata r:id="rId188" o:title=""/>
           </v:shape>
-          <o:OLEObject Type="Embed" ProgID="Equation.3" ShapeID="_x0000_i1925" DrawAspect="Content" ObjectID="_1619973931" r:id="rId189"/>
+          <o:OLEObject Type="Embed" ProgID="Equation.3" ShapeID="_x0000_i1117" DrawAspect="Content" ObjectID="_1620027207" r:id="rId189"/>
         </w:object>
       </w:r>
       <w:r>
@@ -2179,10 +2179,10 @@
           <w:position w:val="-36"/>
         </w:rPr>
         <w:object w:dxaOrig="360" w:dyaOrig="800">
-          <v:shape id="_x0000_i1926" type="#_x0000_t75" style="width:18pt;height:39.75pt" o:ole="">
+          <v:shape id="_x0000_i1118" type="#_x0000_t75" style="width:18pt;height:39.75pt" o:ole="">
             <v:imagedata r:id="rId190" o:title=""/>
           </v:shape>
-          <o:OLEObject Type="Embed" ProgID="Equation.3" ShapeID="_x0000_i1926" DrawAspect="Content" ObjectID="_1619973932" r:id="rId191"/>
+          <o:OLEObject Type="Embed" ProgID="Equation.3" ShapeID="_x0000_i1118" DrawAspect="Content" ObjectID="_1620027208" r:id="rId191"/>
         </w:object>
       </w:r>
       <w:r>
@@ -2193,10 +2193,10 @@
           <w:position w:val="-42"/>
         </w:rPr>
         <w:object w:dxaOrig="2340" w:dyaOrig="980">
-          <v:shape id="_x0000_i1927" type="#_x0000_t75" style="width:117pt;height:48.75pt" o:ole="">
+          <v:shape id="_x0000_i1119" type="#_x0000_t75" style="width:117pt;height:48.75pt" o:ole="">
             <v:imagedata r:id="rId192" o:title=""/>
           </v:shape>
-          <o:OLEObject Type="Embed" ProgID="Equation.3" ShapeID="_x0000_i1927" DrawAspect="Content" ObjectID="_1619973933" r:id="rId193"/>
+          <o:OLEObject Type="Embed" ProgID="Equation.3" ShapeID="_x0000_i1119" DrawAspect="Content" ObjectID="_1620027209" r:id="rId193"/>
         </w:object>
       </w:r>
       <w:r>
@@ -2267,10 +2267,10 @@
           <w:position w:val="-6"/>
         </w:rPr>
         <w:object w:dxaOrig="620" w:dyaOrig="300">
-          <v:shape id="_x0000_i1928" type="#_x0000_t75" style="width:30.75pt;height:15pt" o:ole="">
+          <v:shape id="_x0000_i1120" type="#_x0000_t75" style="width:30.75pt;height:15pt" o:ole="">
             <v:imagedata r:id="rId194" o:title=""/>
           </v:shape>
-          <o:OLEObject Type="Embed" ProgID="Equation.3" ShapeID="_x0000_i1928" DrawAspect="Content" ObjectID="_1619973934" r:id="rId195"/>
+          <o:OLEObject Type="Embed" ProgID="Equation.3" ShapeID="_x0000_i1120" DrawAspect="Content" ObjectID="_1620027210" r:id="rId195"/>
         </w:object>
       </w:r>
       <w:r>
@@ -2281,10 +2281,10 @@
           <w:position w:val="-12"/>
         </w:rPr>
         <w:object w:dxaOrig="600" w:dyaOrig="360">
-          <v:shape id="_x0000_i1929" type="#_x0000_t75" style="width:30pt;height:18pt" o:ole="">
+          <v:shape id="_x0000_i1121" type="#_x0000_t75" style="width:30pt;height:18pt" o:ole="">
             <v:imagedata r:id="rId186" o:title=""/>
           </v:shape>
-          <o:OLEObject Type="Embed" ProgID="Equation.3" ShapeID="_x0000_i1929" DrawAspect="Content" ObjectID="_1619973935" r:id="rId196"/>
+          <o:OLEObject Type="Embed" ProgID="Equation.3" ShapeID="_x0000_i1121" DrawAspect="Content" ObjectID="_1620027211" r:id="rId196"/>
         </w:object>
       </w:r>
       <w:r>
@@ -2295,10 +2295,10 @@
           <w:position w:val="-14"/>
         </w:rPr>
         <w:object w:dxaOrig="900" w:dyaOrig="420">
-          <v:shape id="_x0000_i1930" type="#_x0000_t75" style="width:45pt;height:21pt" o:ole="">
+          <v:shape id="_x0000_i1122" type="#_x0000_t75" style="width:45pt;height:21pt" o:ole="">
             <v:imagedata r:id="rId188" o:title=""/>
           </v:shape>
-          <o:OLEObject Type="Embed" ProgID="Equation.3" ShapeID="_x0000_i1930" DrawAspect="Content" ObjectID="_1619973936" r:id="rId197"/>
+          <o:OLEObject Type="Embed" ProgID="Equation.3" ShapeID="_x0000_i1122" DrawAspect="Content" ObjectID="_1620027212" r:id="rId197"/>
         </w:object>
       </w:r>
       <w:r>
@@ -2309,10 +2309,10 @@
           <w:position w:val="-12"/>
         </w:rPr>
         <w:object w:dxaOrig="600" w:dyaOrig="360">
-          <v:shape id="_x0000_i1931" type="#_x0000_t75" style="width:30pt;height:18pt" o:ole="">
+          <v:shape id="_x0000_i1123" type="#_x0000_t75" style="width:30pt;height:18pt" o:ole="">
             <v:imagedata r:id="rId198" o:title=""/>
           </v:shape>
-          <o:OLEObject Type="Embed" ProgID="Equation.3" ShapeID="_x0000_i1931" DrawAspect="Content" ObjectID="_1619973937" r:id="rId199"/>
+          <o:OLEObject Type="Embed" ProgID="Equation.3" ShapeID="_x0000_i1123" DrawAspect="Content" ObjectID="_1620027213" r:id="rId199"/>
         </w:object>
       </w:r>
       <w:r>
@@ -2323,10 +2323,10 @@
           <w:position w:val="-42"/>
         </w:rPr>
         <w:object w:dxaOrig="2340" w:dyaOrig="980">
-          <v:shape id="_x0000_i1932" type="#_x0000_t75" style="width:117pt;height:48.75pt" o:ole="">
+          <v:shape id="_x0000_i1124" type="#_x0000_t75" style="width:117pt;height:48.75pt" o:ole="">
             <v:imagedata r:id="rId200" o:title=""/>
           </v:shape>
-          <o:OLEObject Type="Embed" ProgID="Equation.3" ShapeID="_x0000_i1932" DrawAspect="Content" ObjectID="_1619973938" r:id="rId201"/>
+          <o:OLEObject Type="Embed" ProgID="Equation.3" ShapeID="_x0000_i1124" DrawAspect="Content" ObjectID="_1620027214" r:id="rId201"/>
         </w:object>
       </w:r>
       <w:r>
@@ -2373,10 +2373,10 @@
           <w:position w:val="-12"/>
         </w:rPr>
         <w:object w:dxaOrig="660" w:dyaOrig="360">
-          <v:shape id="_x0000_i1933" type="#_x0000_t75" style="width:33pt;height:18pt" o:ole="">
+          <v:shape id="_x0000_i1125" type="#_x0000_t75" style="width:33pt;height:18pt" o:ole="">
             <v:imagedata r:id="rId202" o:title=""/>
           </v:shape>
-          <o:OLEObject Type="Embed" ProgID="Equation.3" ShapeID="_x0000_i1933" DrawAspect="Content" ObjectID="_1619973939" r:id="rId203"/>
+          <o:OLEObject Type="Embed" ProgID="Equation.3" ShapeID="_x0000_i1125" DrawAspect="Content" ObjectID="_1620027215" r:id="rId203"/>
         </w:object>
       </w:r>
       <w:r>
@@ -2387,10 +2387,10 @@
           <w:position w:val="-4"/>
         </w:rPr>
         <w:object w:dxaOrig="279" w:dyaOrig="279">
-          <v:shape id="_x0000_i1934" type="#_x0000_t75" style="width:14.25pt;height:14.25pt" o:ole="">
+          <v:shape id="_x0000_i1126" type="#_x0000_t75" style="width:14.25pt;height:14.25pt" o:ole="">
             <v:imagedata r:id="rId204" o:title=""/>
           </v:shape>
-          <o:OLEObject Type="Embed" ProgID="Equation.3" ShapeID="_x0000_i1934" DrawAspect="Content" ObjectID="_1619973940" r:id="rId205"/>
+          <o:OLEObject Type="Embed" ProgID="Equation.3" ShapeID="_x0000_i1126" DrawAspect="Content" ObjectID="_1620027216" r:id="rId205"/>
         </w:object>
       </w:r>
       <w:r>
@@ -2401,10 +2401,10 @@
           <w:position w:val="-6"/>
         </w:rPr>
         <w:object w:dxaOrig="260" w:dyaOrig="300">
-          <v:shape id="_x0000_i1935" type="#_x0000_t75" style="width:12.75pt;height:15pt" o:ole="">
+          <v:shape id="_x0000_i1127" type="#_x0000_t75" style="width:12.75pt;height:15pt" o:ole="">
             <v:imagedata r:id="rId206" o:title=""/>
           </v:shape>
-          <o:OLEObject Type="Embed" ProgID="Equation.3" ShapeID="_x0000_i1935" DrawAspect="Content" ObjectID="_1619973941" r:id="rId207"/>
+          <o:OLEObject Type="Embed" ProgID="Equation.3" ShapeID="_x0000_i1127" DrawAspect="Content" ObjectID="_1620027217" r:id="rId207"/>
         </w:object>
       </w:r>
       <w:r>
@@ -2428,10 +2428,10 @@
           <w:position w:val="-30"/>
         </w:rPr>
         <w:object w:dxaOrig="3140" w:dyaOrig="740">
-          <v:shape id="_x0000_i1936" type="#_x0000_t75" style="width:156.75pt;height:36.75pt" o:ole="">
+          <v:shape id="_x0000_i1128" type="#_x0000_t75" style="width:156.75pt;height:36.75pt" o:ole="">
             <v:imagedata r:id="rId208" o:title=""/>
           </v:shape>
-          <o:OLEObject Type="Embed" ProgID="Equation.3" ShapeID="_x0000_i1936" DrawAspect="Content" ObjectID="_1619973942" r:id="rId209"/>
+          <o:OLEObject Type="Embed" ProgID="Equation.3" ShapeID="_x0000_i1128" DrawAspect="Content" ObjectID="_1620027218" r:id="rId209"/>
         </w:object>
       </w:r>
       <w:r>
@@ -2478,10 +2478,10 @@
           <w:position w:val="-12"/>
         </w:rPr>
         <w:object w:dxaOrig="660" w:dyaOrig="360">
-          <v:shape id="_x0000_i1937" type="#_x0000_t75" style="width:33pt;height:18pt" o:ole="">
+          <v:shape id="_x0000_i1129" type="#_x0000_t75" style="width:33pt;height:18pt" o:ole="">
             <v:imagedata r:id="rId202" o:title=""/>
           </v:shape>
-          <o:OLEObject Type="Embed" ProgID="Equation.3" ShapeID="_x0000_i1937" DrawAspect="Content" ObjectID="_1619973943" r:id="rId210"/>
+          <o:OLEObject Type="Embed" ProgID="Equation.3" ShapeID="_x0000_i1129" DrawAspect="Content" ObjectID="_1620027219" r:id="rId210"/>
         </w:object>
       </w:r>
       <w:r>
@@ -2492,10 +2492,10 @@
           <w:position w:val="-12"/>
         </w:rPr>
         <w:object w:dxaOrig="1280" w:dyaOrig="360">
-          <v:shape id="_x0000_i1938" type="#_x0000_t75" style="width:63.75pt;height:18pt" o:ole="">
+          <v:shape id="_x0000_i1130" type="#_x0000_t75" style="width:63.75pt;height:18pt" o:ole="">
             <v:imagedata r:id="rId211" o:title=""/>
           </v:shape>
-          <o:OLEObject Type="Embed" ProgID="Equation.3" ShapeID="_x0000_i1938" DrawAspect="Content" ObjectID="_1619973944" r:id="rId212"/>
+          <o:OLEObject Type="Embed" ProgID="Equation.3" ShapeID="_x0000_i1130" DrawAspect="Content" ObjectID="_1620027220" r:id="rId212"/>
         </w:object>
       </w:r>
       <w:r>
@@ -2506,10 +2506,10 @@
           <w:position w:val="-6"/>
         </w:rPr>
         <w:object w:dxaOrig="260" w:dyaOrig="300">
-          <v:shape id="_x0000_i1939" type="#_x0000_t75" style="width:12.75pt;height:15pt" o:ole="">
+          <v:shape id="_x0000_i1131" type="#_x0000_t75" style="width:12.75pt;height:15pt" o:ole="">
             <v:imagedata r:id="rId206" o:title=""/>
           </v:shape>
-          <o:OLEObject Type="Embed" ProgID="Equation.3" ShapeID="_x0000_i1939" DrawAspect="Content" ObjectID="_1619973945" r:id="rId213"/>
+          <o:OLEObject Type="Embed" ProgID="Equation.3" ShapeID="_x0000_i1131" DrawAspect="Content" ObjectID="_1620027221" r:id="rId213"/>
         </w:object>
       </w:r>
       <w:r>
@@ -2520,10 +2520,10 @@
           <w:position w:val="-12"/>
         </w:rPr>
         <w:object w:dxaOrig="900" w:dyaOrig="360">
-          <v:shape id="_x0000_i1940" type="#_x0000_t75" style="width:45pt;height:18pt" o:ole="">
+          <v:shape id="_x0000_i1132" type="#_x0000_t75" style="width:45pt;height:18pt" o:ole="">
             <v:imagedata r:id="rId214" o:title=""/>
           </v:shape>
-          <o:OLEObject Type="Embed" ProgID="Equation.3" ShapeID="_x0000_i1940" DrawAspect="Content" ObjectID="_1619973946" r:id="rId215"/>
+          <o:OLEObject Type="Embed" ProgID="Equation.3" ShapeID="_x0000_i1132" DrawAspect="Content" ObjectID="_1620027222" r:id="rId215"/>
         </w:object>
       </w:r>
       <w:r>
@@ -2534,10 +2534,10 @@
           <w:position w:val="-4"/>
         </w:rPr>
         <w:object w:dxaOrig="279" w:dyaOrig="279">
-          <v:shape id="_x0000_i1941" type="#_x0000_t75" style="width:14.25pt;height:14.25pt" o:ole="">
+          <v:shape id="_x0000_i1133" type="#_x0000_t75" style="width:14.25pt;height:14.25pt" o:ole="">
             <v:imagedata r:id="rId216" o:title=""/>
           </v:shape>
-          <o:OLEObject Type="Embed" ProgID="Equation.3" ShapeID="_x0000_i1941" DrawAspect="Content" ObjectID="_1619973947" r:id="rId217"/>
+          <o:OLEObject Type="Embed" ProgID="Equation.3" ShapeID="_x0000_i1133" DrawAspect="Content" ObjectID="_1620027223" r:id="rId217"/>
         </w:object>
       </w:r>
       <w:r>
@@ -2564,10 +2564,10 @@
           <w:position w:val="-34"/>
         </w:rPr>
         <w:object w:dxaOrig="5080" w:dyaOrig="780">
-          <v:shape id="_x0000_i1942" type="#_x0000_t75" style="width:254.25pt;height:39pt" o:ole="">
+          <v:shape id="_x0000_i1134" type="#_x0000_t75" style="width:254.25pt;height:39pt" o:ole="">
             <v:imagedata r:id="rId218" o:title=""/>
           </v:shape>
-          <o:OLEObject Type="Embed" ProgID="Equation.3" ShapeID="_x0000_i1942" DrawAspect="Content" ObjectID="_1619973948" r:id="rId219"/>
+          <o:OLEObject Type="Embed" ProgID="Equation.3" ShapeID="_x0000_i1134" DrawAspect="Content" ObjectID="_1620027224" r:id="rId219"/>
         </w:object>
       </w:r>
       <w:r>
@@ -2641,10 +2641,10 @@
           <w:position w:val="-64"/>
         </w:rPr>
         <w:object w:dxaOrig="8600" w:dyaOrig="1420">
-          <v:shape id="_x0000_i1943" type="#_x0000_t75" style="width:429.75pt;height:71.25pt" o:ole="">
+          <v:shape id="_x0000_i1135" type="#_x0000_t75" style="width:429.75pt;height:71.25pt" o:ole="">
             <v:imagedata r:id="rId220" o:title=""/>
           </v:shape>
-          <o:OLEObject Type="Embed" ProgID="Equation.3" ShapeID="_x0000_i1943" DrawAspect="Content" ObjectID="_1619973949" r:id="rId221"/>
+          <o:OLEObject Type="Embed" ProgID="Equation.3" ShapeID="_x0000_i1135" DrawAspect="Content" ObjectID="_1620027225" r:id="rId221"/>
         </w:object>
       </w:r>
       <w:r>
@@ -2777,10 +2777,10 @@
           <w:position w:val="-4"/>
         </w:rPr>
         <w:object w:dxaOrig="279" w:dyaOrig="279">
-          <v:shape id="_x0000_i1944" type="#_x0000_t75" style="width:14.25pt;height:14.25pt" o:ole="">
+          <v:shape id="_x0000_i1136" type="#_x0000_t75" style="width:14.25pt;height:14.25pt" o:ole="">
             <v:imagedata r:id="rId222" o:title=""/>
           </v:shape>
-          <o:OLEObject Type="Embed" ProgID="Equation.3" ShapeID="_x0000_i1944" DrawAspect="Content" ObjectID="_1619973950" r:id="rId223"/>
+          <o:OLEObject Type="Embed" ProgID="Equation.3" ShapeID="_x0000_i1136" DrawAspect="Content" ObjectID="_1620027226" r:id="rId223"/>
         </w:object>
       </w:r>
       <w:r>
@@ -2791,10 +2791,10 @@
           <w:position w:val="-6"/>
         </w:rPr>
         <w:object w:dxaOrig="1300" w:dyaOrig="340">
-          <v:shape id="_x0000_i1945" type="#_x0000_t75" style="width:65.25pt;height:17.25pt" o:ole="">
+          <v:shape id="_x0000_i1137" type="#_x0000_t75" style="width:65.25pt;height:17.25pt" o:ole="">
             <v:imagedata r:id="rId224" o:title=""/>
           </v:shape>
-          <o:OLEObject Type="Embed" ProgID="Equation.3" ShapeID="_x0000_i1945" DrawAspect="Content" ObjectID="_1619973951" r:id="rId225"/>
+          <o:OLEObject Type="Embed" ProgID="Equation.3" ShapeID="_x0000_i1137" DrawAspect="Content" ObjectID="_1620027227" r:id="rId225"/>
         </w:object>
       </w:r>
       <w:r>
@@ -2805,10 +2805,10 @@
           <w:position w:val="-6"/>
         </w:rPr>
         <w:object w:dxaOrig="260" w:dyaOrig="300">
-          <v:shape id="_x0000_i1946" type="#_x0000_t75" style="width:12.75pt;height:15pt" o:ole="">
+          <v:shape id="_x0000_i1138" type="#_x0000_t75" style="width:12.75pt;height:15pt" o:ole="">
             <v:imagedata r:id="rId226" o:title=""/>
           </v:shape>
-          <o:OLEObject Type="Embed" ProgID="Equation.3" ShapeID="_x0000_i1946" DrawAspect="Content" ObjectID="_1619973952" r:id="rId227"/>
+          <o:OLEObject Type="Embed" ProgID="Equation.3" ShapeID="_x0000_i1138" DrawAspect="Content" ObjectID="_1620027228" r:id="rId227"/>
         </w:object>
       </w:r>
       <w:r>
@@ -2847,10 +2847,10 @@
           <w:position w:val="-4"/>
         </w:rPr>
         <w:object w:dxaOrig="279" w:dyaOrig="279">
-          <v:shape id="_x0000_i1947" type="#_x0000_t75" style="width:14.25pt;height:14.25pt" o:ole="">
+          <v:shape id="_x0000_i1139" type="#_x0000_t75" style="width:14.25pt;height:14.25pt" o:ole="">
             <v:imagedata r:id="rId228" o:title=""/>
           </v:shape>
-          <o:OLEObject Type="Embed" ProgID="Equation.3" ShapeID="_x0000_i1947" DrawAspect="Content" ObjectID="_1619973953" r:id="rId229"/>
+          <o:OLEObject Type="Embed" ProgID="Equation.3" ShapeID="_x0000_i1139" DrawAspect="Content" ObjectID="_1620027229" r:id="rId229"/>
         </w:object>
       </w:r>
       <w:r>
@@ -2871,10 +2871,10 @@
           <w:position w:val="-6"/>
         </w:rPr>
         <w:object w:dxaOrig="260" w:dyaOrig="300">
-          <v:shape id="_x0000_i1948" type="#_x0000_t75" style="width:12.75pt;height:15pt" o:ole="">
+          <v:shape id="_x0000_i1140" type="#_x0000_t75" style="width:12.75pt;height:15pt" o:ole="">
             <v:imagedata r:id="rId230" o:title=""/>
           </v:shape>
-          <o:OLEObject Type="Embed" ProgID="Equation.3" ShapeID="_x0000_i1948" DrawAspect="Content" ObjectID="_1619973954" r:id="rId231"/>
+          <o:OLEObject Type="Embed" ProgID="Equation.3" ShapeID="_x0000_i1140" DrawAspect="Content" ObjectID="_1620027230" r:id="rId231"/>
         </w:object>
       </w:r>
       <w:r>
@@ -2891,10 +2891,10 @@
           <w:position w:val="-40"/>
         </w:rPr>
         <w:object w:dxaOrig="2160" w:dyaOrig="940">
-          <v:shape id="_x0000_i1949" type="#_x0000_t75" style="width:108pt;height:47.25pt" o:ole="">
+          <v:shape id="_x0000_i1141" type="#_x0000_t75" style="width:108pt;height:47.25pt" o:ole="">
             <v:imagedata r:id="rId232" o:title=""/>
           </v:shape>
-          <o:OLEObject Type="Embed" ProgID="Equation.3" ShapeID="_x0000_i1949" DrawAspect="Content" ObjectID="_1619973955" r:id="rId233"/>
+          <o:OLEObject Type="Embed" ProgID="Equation.3" ShapeID="_x0000_i1141" DrawAspect="Content" ObjectID="_1620027231" r:id="rId233"/>
         </w:object>
       </w:r>
     </w:p>
@@ -2910,10 +2910,10 @@
           <w:position w:val="-12"/>
         </w:rPr>
         <w:object w:dxaOrig="2400" w:dyaOrig="380">
-          <v:shape id="_x0000_i1950" type="#_x0000_t75" style="width:120pt;height:18.75pt" o:ole="">
+          <v:shape id="_x0000_i1142" type="#_x0000_t75" style="width:120pt;height:18.75pt" o:ole="">
             <v:imagedata r:id="rId234" o:title=""/>
           </v:shape>
-          <o:OLEObject Type="Embed" ProgID="Equation.3" ShapeID="_x0000_i1950" DrawAspect="Content" ObjectID="_1619973956" r:id="rId235"/>
+          <o:OLEObject Type="Embed" ProgID="Equation.3" ShapeID="_x0000_i1142" DrawAspect="Content" ObjectID="_1620027232" r:id="rId235"/>
         </w:object>
       </w:r>
       <w:r>
@@ -2933,10 +2933,10 @@
           <w:position w:val="-38"/>
         </w:rPr>
         <w:object w:dxaOrig="2100" w:dyaOrig="900">
-          <v:shape id="_x0000_i1951" type="#_x0000_t75" style="width:105pt;height:45pt" o:ole="">
+          <v:shape id="_x0000_i1143" type="#_x0000_t75" style="width:105pt;height:45pt" o:ole="">
             <v:imagedata r:id="rId236" o:title=""/>
           </v:shape>
-          <o:OLEObject Type="Embed" ProgID="Equation.3" ShapeID="_x0000_i1951" DrawAspect="Content" ObjectID="_1619973957" r:id="rId237"/>
+          <o:OLEObject Type="Embed" ProgID="Equation.3" ShapeID="_x0000_i1143" DrawAspect="Content" ObjectID="_1620027233" r:id="rId237"/>
         </w:object>
       </w:r>
     </w:p>
@@ -2966,10 +2966,10 @@
           <w:position w:val="-12"/>
         </w:rPr>
         <w:object w:dxaOrig="600" w:dyaOrig="360">
-          <v:shape id="_x0000_i1952" type="#_x0000_t75" style="width:30pt;height:18pt" o:ole="">
+          <v:shape id="_x0000_i1144" type="#_x0000_t75" style="width:30pt;height:18pt" o:ole="">
             <v:imagedata r:id="rId238" o:title=""/>
           </v:shape>
-          <o:OLEObject Type="Embed" ProgID="Equation.3" ShapeID="_x0000_i1952" DrawAspect="Content" ObjectID="_1619973958" r:id="rId239"/>
+          <o:OLEObject Type="Embed" ProgID="Equation.3" ShapeID="_x0000_i1144" DrawAspect="Content" ObjectID="_1620027234" r:id="rId239"/>
         </w:object>
       </w:r>
       <w:r>
@@ -2985,10 +2985,10 @@
           <w:position w:val="-34"/>
         </w:rPr>
         <w:object w:dxaOrig="3340" w:dyaOrig="780">
-          <v:shape id="_x0000_i1953" type="#_x0000_t75" style="width:167.25pt;height:39pt" o:ole="">
+          <v:shape id="_x0000_i1145" type="#_x0000_t75" style="width:167.25pt;height:39pt" o:ole="">
             <v:imagedata r:id="rId240" o:title=""/>
           </v:shape>
-          <o:OLEObject Type="Embed" ProgID="Equation.3" ShapeID="_x0000_i1953" DrawAspect="Content" ObjectID="_1619973959" r:id="rId241"/>
+          <o:OLEObject Type="Embed" ProgID="Equation.3" ShapeID="_x0000_i1145" DrawAspect="Content" ObjectID="_1620027235" r:id="rId241"/>
         </w:object>
       </w:r>
       <w:r>
@@ -2999,10 +2999,10 @@
           <w:position w:val="-12"/>
         </w:rPr>
         <w:object w:dxaOrig="2299" w:dyaOrig="360">
-          <v:shape id="_x0000_i1954" type="#_x0000_t75" style="width:114.75pt;height:18pt" o:ole="">
+          <v:shape id="_x0000_i1146" type="#_x0000_t75" style="width:114.75pt;height:18pt" o:ole="">
             <v:imagedata r:id="rId242" o:title=""/>
           </v:shape>
-          <o:OLEObject Type="Embed" ProgID="Equation.3" ShapeID="_x0000_i1954" DrawAspect="Content" ObjectID="_1619973960" r:id="rId243"/>
+          <o:OLEObject Type="Embed" ProgID="Equation.3" ShapeID="_x0000_i1146" DrawAspect="Content" ObjectID="_1620027236" r:id="rId243"/>
         </w:object>
       </w:r>
       <w:r>
@@ -3013,7 +3013,7 @@
           <w:position w:val="-12"/>
         </w:rPr>
         <w:pict>
-          <v:shape id="_x0000_i1955" type="#_x0000_t75" style="width:111.75pt;height:21pt">
+          <v:shape id="_x0000_i1147" type="#_x0000_t75" style="width:111.75pt;height:21pt">
             <v:imagedata r:id="rId244" o:title=""/>
           </v:shape>
         </w:pict>
@@ -3026,10 +3026,10 @@
           <w:position w:val="-12"/>
         </w:rPr>
         <w:object w:dxaOrig="1719" w:dyaOrig="360">
-          <v:shape id="_x0000_i1956" type="#_x0000_t75" style="width:86.25pt;height:18pt" o:ole="">
+          <v:shape id="_x0000_i1148" type="#_x0000_t75" style="width:86.25pt;height:18pt" o:ole="">
             <v:imagedata r:id="rId245" o:title=""/>
           </v:shape>
-          <o:OLEObject Type="Embed" ProgID="Equation.3" ShapeID="_x0000_i1956" DrawAspect="Content" ObjectID="_1619973961" r:id="rId246"/>
+          <o:OLEObject Type="Embed" ProgID="Equation.3" ShapeID="_x0000_i1148" DrawAspect="Content" ObjectID="_1620027237" r:id="rId246"/>
         </w:object>
       </w:r>
       <w:r>
@@ -3040,10 +3040,10 @@
           <w:position w:val="-12"/>
         </w:rPr>
         <w:object w:dxaOrig="1760" w:dyaOrig="360">
-          <v:shape id="_x0000_i1957" type="#_x0000_t75" style="width:87.75pt;height:18pt" o:ole="">
+          <v:shape id="_x0000_i1149" type="#_x0000_t75" style="width:87.75pt;height:18pt" o:ole="">
             <v:imagedata r:id="rId247" o:title=""/>
           </v:shape>
-          <o:OLEObject Type="Embed" ProgID="Equation.3" ShapeID="_x0000_i1957" DrawAspect="Content" ObjectID="_1619973962" r:id="rId248"/>
+          <o:OLEObject Type="Embed" ProgID="Equation.3" ShapeID="_x0000_i1149" DrawAspect="Content" ObjectID="_1620027238" r:id="rId248"/>
         </w:object>
       </w:r>
       <w:r>
@@ -3054,10 +3054,10 @@
           <w:position w:val="-12"/>
         </w:rPr>
         <w:object w:dxaOrig="1579" w:dyaOrig="380">
-          <v:shape id="_x0000_i1958" type="#_x0000_t75" style="width:78.75pt;height:18.75pt" o:ole="">
+          <v:shape id="_x0000_i1150" type="#_x0000_t75" style="width:78.75pt;height:18.75pt" o:ole="">
             <v:imagedata r:id="rId249" o:title=""/>
           </v:shape>
-          <o:OLEObject Type="Embed" ProgID="Equation.3" ShapeID="_x0000_i1958" DrawAspect="Content" ObjectID="_1619973963" r:id="rId250"/>
+          <o:OLEObject Type="Embed" ProgID="Equation.3" ShapeID="_x0000_i1150" DrawAspect="Content" ObjectID="_1620027239" r:id="rId250"/>
         </w:object>
       </w:r>
       <w:r>
@@ -3076,10 +3076,10 @@
           <w:position w:val="-4"/>
         </w:rPr>
         <w:object w:dxaOrig="360" w:dyaOrig="300">
-          <v:shape id="_x0000_i1959" type="#_x0000_t75" style="width:18pt;height:15pt" o:ole="">
+          <v:shape id="_x0000_i1151" type="#_x0000_t75" style="width:18pt;height:15pt" o:ole="">
             <v:imagedata r:id="rId251" o:title=""/>
           </v:shape>
-          <o:OLEObject Type="Embed" ProgID="Equation.3" ShapeID="_x0000_i1959" DrawAspect="Content" ObjectID="_1619973964" r:id="rId252"/>
+          <o:OLEObject Type="Embed" ProgID="Equation.3" ShapeID="_x0000_i1151" DrawAspect="Content" ObjectID="_1620027240" r:id="rId252"/>
         </w:object>
       </w:r>
       <w:r>
@@ -3098,10 +3098,10 @@
           <w:position w:val="-6"/>
         </w:rPr>
         <w:object w:dxaOrig="260" w:dyaOrig="300">
-          <v:shape id="_x0000_i1960" type="#_x0000_t75" style="width:12.75pt;height:15pt" o:ole="">
+          <v:shape id="_x0000_i1152" type="#_x0000_t75" style="width:12.75pt;height:15pt" o:ole="">
             <v:imagedata r:id="rId230" o:title=""/>
           </v:shape>
-          <o:OLEObject Type="Embed" ProgID="Equation.3" ShapeID="_x0000_i1960" DrawAspect="Content" ObjectID="_1619973965" r:id="rId253"/>
+          <o:OLEObject Type="Embed" ProgID="Equation.3" ShapeID="_x0000_i1152" DrawAspect="Content" ObjectID="_1620027241" r:id="rId253"/>
         </w:object>
       </w:r>
       <w:r>
@@ -3118,10 +3118,10 @@
           <w:position w:val="-40"/>
         </w:rPr>
         <w:object w:dxaOrig="2220" w:dyaOrig="940">
-          <v:shape id="_x0000_i1961" type="#_x0000_t75" style="width:111pt;height:47.25pt" o:ole="">
+          <v:shape id="_x0000_i1153" type="#_x0000_t75" style="width:111pt;height:47.25pt" o:ole="">
             <v:imagedata r:id="rId254" o:title=""/>
           </v:shape>
-          <o:OLEObject Type="Embed" ProgID="Equation.3" ShapeID="_x0000_i1961" DrawAspect="Content" ObjectID="_1619973966" r:id="rId255"/>
+          <o:OLEObject Type="Embed" ProgID="Equation.3" ShapeID="_x0000_i1153" DrawAspect="Content" ObjectID="_1620027242" r:id="rId255"/>
         </w:object>
       </w:r>
       <w:r>
@@ -3132,10 +3132,10 @@
           <w:position w:val="-12"/>
         </w:rPr>
         <w:object w:dxaOrig="2400" w:dyaOrig="380">
-          <v:shape id="_x0000_i1962" type="#_x0000_t75" style="width:120pt;height:18.75pt" o:ole="">
+          <v:shape id="_x0000_i1154" type="#_x0000_t75" style="width:120pt;height:18.75pt" o:ole="">
             <v:imagedata r:id="rId234" o:title=""/>
           </v:shape>
-          <o:OLEObject Type="Embed" ProgID="Equation.3" ShapeID="_x0000_i1962" DrawAspect="Content" ObjectID="_1619973967" r:id="rId256"/>
+          <o:OLEObject Type="Embed" ProgID="Equation.3" ShapeID="_x0000_i1154" DrawAspect="Content" ObjectID="_1620027243" r:id="rId256"/>
         </w:object>
       </w:r>
       <w:r>
@@ -3146,10 +3146,10 @@
           <w:position w:val="-62"/>
         </w:rPr>
         <w:object w:dxaOrig="3680" w:dyaOrig="1380">
-          <v:shape id="_x0000_i1963" type="#_x0000_t75" style="width:183.75pt;height:69pt" o:ole="">
+          <v:shape id="_x0000_i1155" type="#_x0000_t75" style="width:183.75pt;height:69pt" o:ole="">
             <v:imagedata r:id="rId257" o:title=""/>
           </v:shape>
-          <o:OLEObject Type="Embed" ProgID="Equation.3" ShapeID="_x0000_i1963" DrawAspect="Content" ObjectID="_1619973968" r:id="rId258"/>
+          <o:OLEObject Type="Embed" ProgID="Equation.3" ShapeID="_x0000_i1155" DrawAspect="Content" ObjectID="_1620027244" r:id="rId258"/>
         </w:object>
       </w:r>
     </w:p>
@@ -3165,10 +3165,10 @@
           <w:position w:val="-12"/>
         </w:rPr>
         <w:object w:dxaOrig="600" w:dyaOrig="360">
-          <v:shape id="_x0000_i1964" type="#_x0000_t75" style="width:30pt;height:18pt" o:ole="">
+          <v:shape id="_x0000_i1156" type="#_x0000_t75" style="width:30pt;height:18pt" o:ole="">
             <v:imagedata r:id="rId259" o:title=""/>
           </v:shape>
-          <o:OLEObject Type="Embed" ProgID="Equation.3" ShapeID="_x0000_i1964" DrawAspect="Content" ObjectID="_1619973969" r:id="rId260"/>
+          <o:OLEObject Type="Embed" ProgID="Equation.3" ShapeID="_x0000_i1156" DrawAspect="Content" ObjectID="_1620027245" r:id="rId260"/>
         </w:object>
       </w:r>
       <w:r>
@@ -3182,10 +3182,10 @@
           <w:position w:val="-38"/>
         </w:rPr>
         <w:object w:dxaOrig="6560" w:dyaOrig="820">
-          <v:shape id="_x0000_i1965" type="#_x0000_t75" style="width:327.75pt;height:41.25pt" o:ole="">
+          <v:shape id="_x0000_i1157" type="#_x0000_t75" style="width:327.75pt;height:41.25pt" o:ole="">
             <v:imagedata r:id="rId261" o:title=""/>
           </v:shape>
-          <o:OLEObject Type="Embed" ProgID="Equation.3" ShapeID="_x0000_i1965" DrawAspect="Content" ObjectID="_1619973970" r:id="rId262"/>
+          <o:OLEObject Type="Embed" ProgID="Equation.3" ShapeID="_x0000_i1157" DrawAspect="Content" ObjectID="_1620027246" r:id="rId262"/>
         </w:object>
       </w:r>
       <w:r>
@@ -3204,10 +3204,10 @@
           <w:position w:val="-4"/>
         </w:rPr>
         <w:object w:dxaOrig="279" w:dyaOrig="279">
-          <v:shape id="_x0000_i1966" type="#_x0000_t75" style="width:14.25pt;height:14.25pt" o:ole="">
+          <v:shape id="_x0000_i1158" type="#_x0000_t75" style="width:14.25pt;height:14.25pt" o:ole="">
             <v:imagedata r:id="rId263" o:title=""/>
           </v:shape>
-          <o:OLEObject Type="Embed" ProgID="Equation.3" ShapeID="_x0000_i1966" DrawAspect="Content" ObjectID="_1619973971" r:id="rId264"/>
+          <o:OLEObject Type="Embed" ProgID="Equation.3" ShapeID="_x0000_i1158" DrawAspect="Content" ObjectID="_1620027247" r:id="rId264"/>
         </w:object>
       </w:r>
       <w:r>
@@ -3221,10 +3221,10 @@
           <w:position w:val="-38"/>
         </w:rPr>
         <w:object w:dxaOrig="6399" w:dyaOrig="840">
-          <v:shape id="_x0000_i1967" type="#_x0000_t75" style="width:320.25pt;height:42pt" o:ole="">
+          <v:shape id="_x0000_i1159" type="#_x0000_t75" style="width:320.25pt;height:42pt" o:ole="">
             <v:imagedata r:id="rId265" o:title=""/>
           </v:shape>
-          <o:OLEObject Type="Embed" ProgID="Equation.3" ShapeID="_x0000_i1967" DrawAspect="Content" ObjectID="_1619973972" r:id="rId266"/>
+          <o:OLEObject Type="Embed" ProgID="Equation.3" ShapeID="_x0000_i1159" DrawAspect="Content" ObjectID="_1620027248" r:id="rId266"/>
         </w:object>
       </w:r>
       <w:r>
@@ -3243,10 +3243,10 @@
           <w:position w:val="-12"/>
         </w:rPr>
         <w:object w:dxaOrig="2200" w:dyaOrig="380">
-          <v:shape id="_x0000_i1968" type="#_x0000_t75" style="width:110.25pt;height:18.75pt" o:ole="">
+          <v:shape id="_x0000_i1160" type="#_x0000_t75" style="width:110.25pt;height:18.75pt" o:ole="">
             <v:imagedata r:id="rId267" o:title=""/>
           </v:shape>
-          <o:OLEObject Type="Embed" ProgID="Equation.3" ShapeID="_x0000_i1968" DrawAspect="Content" ObjectID="_1619973973" r:id="rId268"/>
+          <o:OLEObject Type="Embed" ProgID="Equation.3" ShapeID="_x0000_i1160" DrawAspect="Content" ObjectID="_1620027249" r:id="rId268"/>
         </w:object>
       </w:r>
       <w:r>
@@ -3257,10 +3257,10 @@
           <w:position w:val="-12"/>
         </w:rPr>
         <w:object w:dxaOrig="1719" w:dyaOrig="360">
-          <v:shape id="_x0000_i1969" type="#_x0000_t75" style="width:86.25pt;height:18pt" o:ole="">
+          <v:shape id="_x0000_i1161" type="#_x0000_t75" style="width:86.25pt;height:18pt" o:ole="">
             <v:imagedata r:id="rId269" o:title=""/>
           </v:shape>
-          <o:OLEObject Type="Embed" ProgID="Equation.3" ShapeID="_x0000_i1969" DrawAspect="Content" ObjectID="_1619973974" r:id="rId270"/>
+          <o:OLEObject Type="Embed" ProgID="Equation.3" ShapeID="_x0000_i1161" DrawAspect="Content" ObjectID="_1620027250" r:id="rId270"/>
         </w:object>
       </w:r>
       <w:r>
@@ -3271,10 +3271,10 @@
           <w:position w:val="-12"/>
         </w:rPr>
         <w:object w:dxaOrig="2299" w:dyaOrig="380">
-          <v:shape id="_x0000_i1970" type="#_x0000_t75" style="width:116.25pt;height:18.75pt" o:ole="">
+          <v:shape id="_x0000_i1162" type="#_x0000_t75" style="width:116.25pt;height:18.75pt" o:ole="">
             <v:imagedata r:id="rId271" o:title=""/>
           </v:shape>
-          <o:OLEObject Type="Embed" ProgID="Equation.3" ShapeID="_x0000_i1970" DrawAspect="Content" ObjectID="_1619973975" r:id="rId272"/>
+          <o:OLEObject Type="Embed" ProgID="Equation.3" ShapeID="_x0000_i1162" DrawAspect="Content" ObjectID="_1620027251" r:id="rId272"/>
         </w:object>
       </w:r>
     </w:p>
@@ -3357,10 +3357,10 @@
           <w:position w:val="-4"/>
         </w:rPr>
         <w:object w:dxaOrig="279" w:dyaOrig="279">
-          <v:shape id="_x0000_i1971" type="#_x0000_t75" style="width:14.25pt;height:14.25pt" o:ole="">
+          <v:shape id="_x0000_i1163" type="#_x0000_t75" style="width:14.25pt;height:14.25pt" o:ole="">
             <v:imagedata r:id="rId222" o:title=""/>
           </v:shape>
-          <o:OLEObject Type="Embed" ProgID="Equation.3" ShapeID="_x0000_i1971" DrawAspect="Content" ObjectID="_1619973976" r:id="rId273"/>
+          <o:OLEObject Type="Embed" ProgID="Equation.3" ShapeID="_x0000_i1163" DrawAspect="Content" ObjectID="_1620027252" r:id="rId273"/>
         </w:object>
       </w:r>
       <w:r>
@@ -3371,10 +3371,10 @@
           <w:position w:val="-6"/>
         </w:rPr>
         <w:object w:dxaOrig="1300" w:dyaOrig="340">
-          <v:shape id="_x0000_i1972" type="#_x0000_t75" style="width:65.25pt;height:17.25pt" o:ole="">
+          <v:shape id="_x0000_i1164" type="#_x0000_t75" style="width:65.25pt;height:17.25pt" o:ole="">
             <v:imagedata r:id="rId224" o:title=""/>
           </v:shape>
-          <o:OLEObject Type="Embed" ProgID="Equation.3" ShapeID="_x0000_i1972" DrawAspect="Content" ObjectID="_1619973977" r:id="rId274"/>
+          <o:OLEObject Type="Embed" ProgID="Equation.3" ShapeID="_x0000_i1164" DrawAspect="Content" ObjectID="_1620027253" r:id="rId274"/>
         </w:object>
       </w:r>
       <w:r>
@@ -3385,10 +3385,10 @@
           <w:position w:val="-6"/>
         </w:rPr>
         <w:object w:dxaOrig="260" w:dyaOrig="300">
-          <v:shape id="_x0000_i1973" type="#_x0000_t75" style="width:12.75pt;height:15pt" o:ole="">
+          <v:shape id="_x0000_i1165" type="#_x0000_t75" style="width:12.75pt;height:15pt" o:ole="">
             <v:imagedata r:id="rId226" o:title=""/>
           </v:shape>
-          <o:OLEObject Type="Embed" ProgID="Equation.3" ShapeID="_x0000_i1973" DrawAspect="Content" ObjectID="_1619973978" r:id="rId275"/>
+          <o:OLEObject Type="Embed" ProgID="Equation.3" ShapeID="_x0000_i1165" DrawAspect="Content" ObjectID="_1620027254" r:id="rId275"/>
         </w:object>
       </w:r>
       <w:r>
@@ -3403,10 +3403,10 @@
           <w:position w:val="-32"/>
         </w:rPr>
         <w:object w:dxaOrig="720" w:dyaOrig="780">
-          <v:shape id="_x0000_i1974" type="#_x0000_t75" style="width:36pt;height:39pt" o:ole="">
+          <v:shape id="_x0000_i1166" type="#_x0000_t75" style="width:36pt;height:39pt" o:ole="">
             <v:imagedata r:id="rId276" o:title=""/>
           </v:shape>
-          <o:OLEObject Type="Embed" ProgID="Equation.3" ShapeID="_x0000_i1974" DrawAspect="Content" ObjectID="_1619973979" r:id="rId277"/>
+          <o:OLEObject Type="Embed" ProgID="Equation.3" ShapeID="_x0000_i1166" DrawAspect="Content" ObjectID="_1620027255" r:id="rId277"/>
         </w:object>
       </w:r>
       <w:r>
@@ -3417,10 +3417,10 @@
           <w:position w:val="-4"/>
         </w:rPr>
         <w:object w:dxaOrig="279" w:dyaOrig="279">
-          <v:shape id="_x0000_i1975" type="#_x0000_t75" style="width:14.25pt;height:14.25pt" o:ole="">
+          <v:shape id="_x0000_i1167" type="#_x0000_t75" style="width:14.25pt;height:14.25pt" o:ole="">
             <v:imagedata r:id="rId278" o:title=""/>
           </v:shape>
-          <o:OLEObject Type="Embed" ProgID="Equation.3" ShapeID="_x0000_i1975" DrawAspect="Content" ObjectID="_1619973980" r:id="rId279"/>
+          <o:OLEObject Type="Embed" ProgID="Equation.3" ShapeID="_x0000_i1167" DrawAspect="Content" ObjectID="_1620027256" r:id="rId279"/>
         </w:object>
       </w:r>
       <w:r>
@@ -3431,10 +3431,10 @@
           <w:position w:val="-4"/>
         </w:rPr>
         <w:object w:dxaOrig="360" w:dyaOrig="300">
-          <v:shape id="_x0000_i1976" type="#_x0000_t75" style="width:18pt;height:15pt" o:ole="">
+          <v:shape id="_x0000_i1168" type="#_x0000_t75" style="width:18pt;height:15pt" o:ole="">
             <v:imagedata r:id="rId280" o:title=""/>
           </v:shape>
-          <o:OLEObject Type="Embed" ProgID="Equation.3" ShapeID="_x0000_i1976" DrawAspect="Content" ObjectID="_1619973981" r:id="rId281"/>
+          <o:OLEObject Type="Embed" ProgID="Equation.3" ShapeID="_x0000_i1168" DrawAspect="Content" ObjectID="_1620027257" r:id="rId281"/>
         </w:object>
       </w:r>
       <w:r>
@@ -3460,10 +3460,10 @@
           <w:position w:val="-4"/>
         </w:rPr>
         <w:object w:dxaOrig="279" w:dyaOrig="279">
-          <v:shape id="_x0000_i1977" type="#_x0000_t75" style="width:14.25pt;height:14.25pt" o:ole="">
+          <v:shape id="_x0000_i1169" type="#_x0000_t75" style="width:14.25pt;height:14.25pt" o:ole="">
             <v:imagedata r:id="rId228" o:title=""/>
           </v:shape>
-          <o:OLEObject Type="Embed" ProgID="Equation.3" ShapeID="_x0000_i1977" DrawAspect="Content" ObjectID="_1619973982" r:id="rId282"/>
+          <o:OLEObject Type="Embed" ProgID="Equation.3" ShapeID="_x0000_i1169" DrawAspect="Content" ObjectID="_1620027258" r:id="rId282"/>
         </w:object>
       </w:r>
       <w:r>
@@ -3482,10 +3482,10 @@
           <w:position w:val="-6"/>
         </w:rPr>
         <w:object w:dxaOrig="260" w:dyaOrig="300">
-          <v:shape id="_x0000_i1978" type="#_x0000_t75" style="width:12.75pt;height:15pt" o:ole="">
+          <v:shape id="_x0000_i1170" type="#_x0000_t75" style="width:12.75pt;height:15pt" o:ole="">
             <v:imagedata r:id="rId230" o:title=""/>
           </v:shape>
-          <o:OLEObject Type="Embed" ProgID="Equation.3" ShapeID="_x0000_i1978" DrawAspect="Content" ObjectID="_1619973983" r:id="rId283"/>
+          <o:OLEObject Type="Embed" ProgID="Equation.3" ShapeID="_x0000_i1170" DrawAspect="Content" ObjectID="_1620027259" r:id="rId283"/>
         </w:object>
       </w:r>
       <w:r>
@@ -3501,10 +3501,10 @@
           <w:position w:val="-56"/>
         </w:rPr>
         <w:object w:dxaOrig="2240" w:dyaOrig="1260">
-          <v:shape id="_x0000_i1979" type="#_x0000_t75" style="width:111.75pt;height:63pt" o:ole="">
+          <v:shape id="_x0000_i1171" type="#_x0000_t75" style="width:111.75pt;height:63pt" o:ole="">
             <v:imagedata r:id="rId284" o:title=""/>
           </v:shape>
-          <o:OLEObject Type="Embed" ProgID="Equation.3" ShapeID="_x0000_i1979" DrawAspect="Content" ObjectID="_1619973984" r:id="rId285"/>
+          <o:OLEObject Type="Embed" ProgID="Equation.3" ShapeID="_x0000_i1171" DrawAspect="Content" ObjectID="_1620027260" r:id="rId285"/>
         </w:object>
       </w:r>
       <w:r>
@@ -3519,10 +3519,10 @@
           <w:position w:val="-12"/>
         </w:rPr>
         <w:object w:dxaOrig="2400" w:dyaOrig="380">
-          <v:shape id="_x0000_i1980" type="#_x0000_t75" style="width:120pt;height:18.75pt" o:ole="">
+          <v:shape id="_x0000_i1172" type="#_x0000_t75" style="width:120pt;height:18.75pt" o:ole="">
             <v:imagedata r:id="rId234" o:title=""/>
           </v:shape>
-          <o:OLEObject Type="Embed" ProgID="Equation.3" ShapeID="_x0000_i1980" DrawAspect="Content" ObjectID="_1619973985" r:id="rId286"/>
+          <o:OLEObject Type="Embed" ProgID="Equation.3" ShapeID="_x0000_i1172" DrawAspect="Content" ObjectID="_1620027261" r:id="rId286"/>
         </w:object>
       </w:r>
       <w:r>
@@ -3539,10 +3539,10 @@
           <w:position w:val="-56"/>
         </w:rPr>
         <w:object w:dxaOrig="2160" w:dyaOrig="1260">
-          <v:shape id="_x0000_i1981" type="#_x0000_t75" style="width:108pt;height:63pt" o:ole="">
+          <v:shape id="_x0000_i1173" type="#_x0000_t75" style="width:108pt;height:63pt" o:ole="">
             <v:imagedata r:id="rId287" o:title=""/>
           </v:shape>
-          <o:OLEObject Type="Embed" ProgID="Equation.3" ShapeID="_x0000_i1981" DrawAspect="Content" ObjectID="_1619973986" r:id="rId288"/>
+          <o:OLEObject Type="Embed" ProgID="Equation.3" ShapeID="_x0000_i1173" DrawAspect="Content" ObjectID="_1620027262" r:id="rId288"/>
         </w:object>
       </w:r>
       <w:r>
@@ -3556,10 +3556,10 @@
           <w:position w:val="-12"/>
         </w:rPr>
         <w:object w:dxaOrig="600" w:dyaOrig="360">
-          <v:shape id="_x0000_i1982" type="#_x0000_t75" style="width:30pt;height:18pt" o:ole="">
+          <v:shape id="_x0000_i1174" type="#_x0000_t75" style="width:30pt;height:18pt" o:ole="">
             <v:imagedata r:id="rId289" o:title=""/>
           </v:shape>
-          <o:OLEObject Type="Embed" ProgID="Equation.3" ShapeID="_x0000_i1982" DrawAspect="Content" ObjectID="_1619973987" r:id="rId290"/>
+          <o:OLEObject Type="Embed" ProgID="Equation.3" ShapeID="_x0000_i1174" DrawAspect="Content" ObjectID="_1620027263" r:id="rId290"/>
         </w:object>
       </w:r>
       <w:r>
@@ -3580,10 +3580,10 @@
           <w:position w:val="-34"/>
         </w:rPr>
         <w:object w:dxaOrig="3340" w:dyaOrig="780">
-          <v:shape id="_x0000_i1983" type="#_x0000_t75" style="width:167.25pt;height:39pt" o:ole="">
+          <v:shape id="_x0000_i1175" type="#_x0000_t75" style="width:167.25pt;height:39pt" o:ole="">
             <v:imagedata r:id="rId291" o:title=""/>
           </v:shape>
-          <o:OLEObject Type="Embed" ProgID="Equation.3" ShapeID="_x0000_i1983" DrawAspect="Content" ObjectID="_1619973988" r:id="rId292"/>
+          <o:OLEObject Type="Embed" ProgID="Equation.3" ShapeID="_x0000_i1175" DrawAspect="Content" ObjectID="_1620027264" r:id="rId292"/>
         </w:object>
       </w:r>
       <w:r>
@@ -3594,10 +3594,10 @@
           <w:position w:val="-12"/>
         </w:rPr>
         <w:object w:dxaOrig="2220" w:dyaOrig="360">
-          <v:shape id="_x0000_i1984" type="#_x0000_t75" style="width:111pt;height:18pt" o:ole="">
+          <v:shape id="_x0000_i1176" type="#_x0000_t75" style="width:111pt;height:18pt" o:ole="">
             <v:imagedata r:id="rId293" o:title=""/>
           </v:shape>
-          <o:OLEObject Type="Embed" ProgID="Equation.3" ShapeID="_x0000_i1984" DrawAspect="Content" ObjectID="_1619973989" r:id="rId294"/>
+          <o:OLEObject Type="Embed" ProgID="Equation.3" ShapeID="_x0000_i1176" DrawAspect="Content" ObjectID="_1620027265" r:id="rId294"/>
         </w:object>
       </w:r>
       <w:r>
@@ -3608,10 +3608,10 @@
           <w:position w:val="-12"/>
         </w:rPr>
         <w:object w:dxaOrig="1500" w:dyaOrig="360">
-          <v:shape id="_x0000_i1985" type="#_x0000_t75" style="width:75pt;height:18pt" o:ole="">
+          <v:shape id="_x0000_i1177" type="#_x0000_t75" style="width:75pt;height:18pt" o:ole="">
             <v:imagedata r:id="rId295" o:title=""/>
           </v:shape>
-          <o:OLEObject Type="Embed" ProgID="Equation.3" ShapeID="_x0000_i1985" DrawAspect="Content" ObjectID="_1619973990" r:id="rId296"/>
+          <o:OLEObject Type="Embed" ProgID="Equation.3" ShapeID="_x0000_i1177" DrawAspect="Content" ObjectID="_1620027266" r:id="rId296"/>
         </w:object>
       </w:r>
       <w:r>
@@ -3622,10 +3622,10 @@
           <w:position w:val="-12"/>
         </w:rPr>
         <w:object w:dxaOrig="2340" w:dyaOrig="380">
-          <v:shape id="_x0000_i1986" type="#_x0000_t75" style="width:117pt;height:18.75pt" o:ole="">
+          <v:shape id="_x0000_i1178" type="#_x0000_t75" style="width:117pt;height:18.75pt" o:ole="">
             <v:imagedata r:id="rId297" o:title=""/>
           </v:shape>
-          <o:OLEObject Type="Embed" ProgID="Equation.3" ShapeID="_x0000_i1986" DrawAspect="Content" ObjectID="_1619973991" r:id="rId298"/>
+          <o:OLEObject Type="Embed" ProgID="Equation.3" ShapeID="_x0000_i1178" DrawAspect="Content" ObjectID="_1620027267" r:id="rId298"/>
         </w:object>
       </w:r>
       <w:r>
@@ -3644,10 +3644,10 @@
           <w:position w:val="-4"/>
         </w:rPr>
         <w:object w:dxaOrig="360" w:dyaOrig="300">
-          <v:shape id="_x0000_i1987" type="#_x0000_t75" style="width:18pt;height:15pt" o:ole="">
+          <v:shape id="_x0000_i1179" type="#_x0000_t75" style="width:18pt;height:15pt" o:ole="">
             <v:imagedata r:id="rId251" o:title=""/>
           </v:shape>
-          <o:OLEObject Type="Embed" ProgID="Equation.3" ShapeID="_x0000_i1987" DrawAspect="Content" ObjectID="_1619973992" r:id="rId299"/>
+          <o:OLEObject Type="Embed" ProgID="Equation.3" ShapeID="_x0000_i1179" DrawAspect="Content" ObjectID="_1620027268" r:id="rId299"/>
         </w:object>
       </w:r>
       <w:r>
@@ -3666,10 +3666,10 @@
           <w:position w:val="-6"/>
         </w:rPr>
         <w:object w:dxaOrig="260" w:dyaOrig="300">
-          <v:shape id="_x0000_i1988" type="#_x0000_t75" style="width:12.75pt;height:15pt" o:ole="">
+          <v:shape id="_x0000_i1180" type="#_x0000_t75" style="width:12.75pt;height:15pt" o:ole="">
             <v:imagedata r:id="rId230" o:title=""/>
           </v:shape>
-          <o:OLEObject Type="Embed" ProgID="Equation.3" ShapeID="_x0000_i1988" DrawAspect="Content" ObjectID="_1619973993" r:id="rId300"/>
+          <o:OLEObject Type="Embed" ProgID="Equation.3" ShapeID="_x0000_i1180" DrawAspect="Content" ObjectID="_1620027269" r:id="rId300"/>
         </w:object>
       </w:r>
       <w:r>
@@ -3686,10 +3686,10 @@
           <w:position w:val="-56"/>
         </w:rPr>
         <w:object w:dxaOrig="2299" w:dyaOrig="1260">
-          <v:shape id="_x0000_i1989" type="#_x0000_t75" style="width:114.75pt;height:63pt" o:ole="">
+          <v:shape id="_x0000_i1181" type="#_x0000_t75" style="width:114.75pt;height:63pt" o:ole="">
             <v:imagedata r:id="rId301" o:title=""/>
           </v:shape>
-          <o:OLEObject Type="Embed" ProgID="Equation.3" ShapeID="_x0000_i1989" DrawAspect="Content" ObjectID="_1619973994" r:id="rId302"/>
+          <o:OLEObject Type="Embed" ProgID="Equation.3" ShapeID="_x0000_i1181" DrawAspect="Content" ObjectID="_1620027270" r:id="rId302"/>
         </w:object>
       </w:r>
       <w:r>
@@ -3700,10 +3700,10 @@
           <w:position w:val="-12"/>
         </w:rPr>
         <w:object w:dxaOrig="2400" w:dyaOrig="380">
-          <v:shape id="_x0000_i1990" type="#_x0000_t75" style="width:120pt;height:18.75pt" o:ole="">
+          <v:shape id="_x0000_i1182" type="#_x0000_t75" style="width:120pt;height:18.75pt" o:ole="">
             <v:imagedata r:id="rId234" o:title=""/>
           </v:shape>
-          <o:OLEObject Type="Embed" ProgID="Equation.3" ShapeID="_x0000_i1990" DrawAspect="Content" ObjectID="_1619973995" r:id="rId303"/>
+          <o:OLEObject Type="Embed" ProgID="Equation.3" ShapeID="_x0000_i1182" DrawAspect="Content" ObjectID="_1620027271" r:id="rId303"/>
         </w:object>
       </w:r>
       <w:r>
@@ -3717,10 +3717,10 @@
           <w:position w:val="-56"/>
         </w:rPr>
         <w:object w:dxaOrig="2220" w:dyaOrig="1260">
-          <v:shape id="_x0000_i1991" type="#_x0000_t75" style="width:111pt;height:63pt" o:ole="">
+          <v:shape id="_x0000_i1183" type="#_x0000_t75" style="width:111pt;height:63pt" o:ole="">
             <v:imagedata r:id="rId304" o:title=""/>
           </v:shape>
-          <o:OLEObject Type="Embed" ProgID="Equation.3" ShapeID="_x0000_i1991" DrawAspect="Content" ObjectID="_1619973996" r:id="rId305"/>
+          <o:OLEObject Type="Embed" ProgID="Equation.3" ShapeID="_x0000_i1183" DrawAspect="Content" ObjectID="_1620027272" r:id="rId305"/>
         </w:object>
       </w:r>
     </w:p>
@@ -3736,10 +3736,10 @@
           <w:position w:val="-12"/>
         </w:rPr>
         <w:object w:dxaOrig="600" w:dyaOrig="360">
-          <v:shape id="_x0000_i1992" type="#_x0000_t75" style="width:30pt;height:18pt" o:ole="">
+          <v:shape id="_x0000_i1184" type="#_x0000_t75" style="width:30pt;height:18pt" o:ole="">
             <v:imagedata r:id="rId259" o:title=""/>
           </v:shape>
-          <o:OLEObject Type="Embed" ProgID="Equation.3" ShapeID="_x0000_i1992" DrawAspect="Content" ObjectID="_1619973997" r:id="rId306"/>
+          <o:OLEObject Type="Embed" ProgID="Equation.3" ShapeID="_x0000_i1184" DrawAspect="Content" ObjectID="_1620027273" r:id="rId306"/>
         </w:object>
       </w:r>
       <w:r>
@@ -3756,10 +3756,10 @@
           <w:position w:val="-38"/>
         </w:rPr>
         <w:object w:dxaOrig="6560" w:dyaOrig="820">
-          <v:shape id="_x0000_i1993" type="#_x0000_t75" style="width:327.75pt;height:41.25pt" o:ole="">
+          <v:shape id="_x0000_i1185" type="#_x0000_t75" style="width:327.75pt;height:41.25pt" o:ole="">
             <v:imagedata r:id="rId307" o:title=""/>
           </v:shape>
-          <o:OLEObject Type="Embed" ProgID="Equation.3" ShapeID="_x0000_i1993" DrawAspect="Content" ObjectID="_1619973998" r:id="rId308"/>
+          <o:OLEObject Type="Embed" ProgID="Equation.3" ShapeID="_x0000_i1185" DrawAspect="Content" ObjectID="_1620027274" r:id="rId308"/>
         </w:object>
       </w:r>
       <w:r>
@@ -3778,10 +3778,10 @@
           <w:position w:val="-4"/>
         </w:rPr>
         <w:object w:dxaOrig="279" w:dyaOrig="279">
-          <v:shape id="_x0000_i1994" type="#_x0000_t75" style="width:14.25pt;height:14.25pt" o:ole="">
+          <v:shape id="_x0000_i1186" type="#_x0000_t75" style="width:14.25pt;height:14.25pt" o:ole="">
             <v:imagedata r:id="rId263" o:title=""/>
           </v:shape>
-          <o:OLEObject Type="Embed" ProgID="Equation.3" ShapeID="_x0000_i1994" DrawAspect="Content" ObjectID="_1619973999" r:id="rId309"/>
+          <o:OLEObject Type="Embed" ProgID="Equation.3" ShapeID="_x0000_i1186" DrawAspect="Content" ObjectID="_1620027275" r:id="rId309"/>
         </w:object>
       </w:r>
       <w:r>
@@ -3792,10 +3792,10 @@
           <w:position w:val="-38"/>
         </w:rPr>
         <w:object w:dxaOrig="6399" w:dyaOrig="840">
-          <v:shape id="_x0000_i1995" type="#_x0000_t75" style="width:320.25pt;height:42pt" o:ole="">
+          <v:shape id="_x0000_i1187" type="#_x0000_t75" style="width:320.25pt;height:42pt" o:ole="">
             <v:imagedata r:id="rId310" o:title=""/>
           </v:shape>
-          <o:OLEObject Type="Embed" ProgID="Equation.3" ShapeID="_x0000_i1995" DrawAspect="Content" ObjectID="_1619974000" r:id="rId311"/>
+          <o:OLEObject Type="Embed" ProgID="Equation.3" ShapeID="_x0000_i1187" DrawAspect="Content" ObjectID="_1620027276" r:id="rId311"/>
         </w:object>
       </w:r>
     </w:p>
@@ -3812,10 +3812,10 @@
           <w:position w:val="-12"/>
         </w:rPr>
         <w:object w:dxaOrig="2299" w:dyaOrig="380">
-          <v:shape id="_x0000_i1996" type="#_x0000_t75" style="width:114.75pt;height:18.75pt" o:ole="">
+          <v:shape id="_x0000_i1188" type="#_x0000_t75" style="width:114.75pt;height:18.75pt" o:ole="">
             <v:imagedata r:id="rId312" o:title=""/>
           </v:shape>
-          <o:OLEObject Type="Embed" ProgID="Equation.3" ShapeID="_x0000_i1996" DrawAspect="Content" ObjectID="_1619974001" r:id="rId313"/>
+          <o:OLEObject Type="Embed" ProgID="Equation.3" ShapeID="_x0000_i1188" DrawAspect="Content" ObjectID="_1620027277" r:id="rId313"/>
         </w:object>
       </w:r>
       <w:r>
@@ -3826,10 +3826,10 @@
           <w:position w:val="-22"/>
         </w:rPr>
         <w:object w:dxaOrig="1359" w:dyaOrig="480">
-          <v:shape id="_x0000_i1997" type="#_x0000_t75" style="width:68.25pt;height:24pt" o:ole="">
+          <v:shape id="_x0000_i1189" type="#_x0000_t75" style="width:68.25pt;height:24pt" o:ole="">
             <v:imagedata r:id="rId314" o:title=""/>
           </v:shape>
-          <o:OLEObject Type="Embed" ProgID="Equation.3" ShapeID="_x0000_i1997" DrawAspect="Content" ObjectID="_1619974002" r:id="rId315"/>
+          <o:OLEObject Type="Embed" ProgID="Equation.3" ShapeID="_x0000_i1189" DrawAspect="Content" ObjectID="_1620027278" r:id="rId315"/>
         </w:object>
       </w:r>
       <w:r>
@@ -3840,10 +3840,10 @@
           <w:position w:val="-12"/>
         </w:rPr>
         <w:object w:dxaOrig="999" w:dyaOrig="360">
-          <v:shape id="_x0000_i1998" type="#_x0000_t75" style="width:50.25pt;height:18pt" o:ole="">
+          <v:shape id="_x0000_i1190" type="#_x0000_t75" style="width:50.25pt;height:18pt" o:ole="">
             <v:imagedata r:id="rId316" o:title=""/>
           </v:shape>
-          <o:OLEObject Type="Embed" ProgID="Equation.3" ShapeID="_x0000_i1998" DrawAspect="Content" ObjectID="_1619974003" r:id="rId317"/>
+          <o:OLEObject Type="Embed" ProgID="Equation.3" ShapeID="_x0000_i1190" DrawAspect="Content" ObjectID="_1620027279" r:id="rId317"/>
         </w:object>
       </w:r>
       <w:r>
@@ -3854,10 +3854,10 @@
           <w:position w:val="-12"/>
         </w:rPr>
         <w:object w:dxaOrig="1480" w:dyaOrig="380">
-          <v:shape id="_x0000_i1999" type="#_x0000_t75" style="width:74.25pt;height:18.75pt" o:ole="">
+          <v:shape id="_x0000_i1191" type="#_x0000_t75" style="width:74.25pt;height:18.75pt" o:ole="">
             <v:imagedata r:id="rId318" o:title=""/>
           </v:shape>
-          <o:OLEObject Type="Embed" ProgID="Equation.3" ShapeID="_x0000_i1999" DrawAspect="Content" ObjectID="_1619974004" r:id="rId319"/>
+          <o:OLEObject Type="Embed" ProgID="Equation.3" ShapeID="_x0000_i1191" DrawAspect="Content" ObjectID="_1620027280" r:id="rId319"/>
         </w:object>
       </w:r>
       <w:r>
@@ -3950,10 +3950,10 @@
           <w:position w:val="-4"/>
         </w:rPr>
         <w:object w:dxaOrig="279" w:dyaOrig="279">
-          <v:shape id="_x0000_i2000" type="#_x0000_t75" style="width:14.25pt;height:14.25pt" o:ole="">
+          <v:shape id="_x0000_i1192" type="#_x0000_t75" style="width:14.25pt;height:14.25pt" o:ole="">
             <v:imagedata r:id="rId222" o:title=""/>
           </v:shape>
-          <o:OLEObject Type="Embed" ProgID="Equation.3" ShapeID="_x0000_i2000" DrawAspect="Content" ObjectID="_1619974005" r:id="rId320"/>
+          <o:OLEObject Type="Embed" ProgID="Equation.3" ShapeID="_x0000_i1192" DrawAspect="Content" ObjectID="_1620027281" r:id="rId320"/>
         </w:object>
       </w:r>
       <w:r>
@@ -3964,10 +3964,10 @@
           <w:position w:val="-6"/>
         </w:rPr>
         <w:object w:dxaOrig="1300" w:dyaOrig="340">
-          <v:shape id="_x0000_i2001" type="#_x0000_t75" style="width:65.25pt;height:17.25pt" o:ole="">
+          <v:shape id="_x0000_i1193" type="#_x0000_t75" style="width:65.25pt;height:17.25pt" o:ole="">
             <v:imagedata r:id="rId224" o:title=""/>
           </v:shape>
-          <o:OLEObject Type="Embed" ProgID="Equation.3" ShapeID="_x0000_i2001" DrawAspect="Content" ObjectID="_1619974006" r:id="rId321"/>
+          <o:OLEObject Type="Embed" ProgID="Equation.3" ShapeID="_x0000_i1193" DrawAspect="Content" ObjectID="_1620027282" r:id="rId321"/>
         </w:object>
       </w:r>
       <w:r>
@@ -3978,10 +3978,10 @@
           <w:position w:val="-6"/>
         </w:rPr>
         <w:object w:dxaOrig="260" w:dyaOrig="300">
-          <v:shape id="_x0000_i2002" type="#_x0000_t75" style="width:12.75pt;height:15pt" o:ole="">
+          <v:shape id="_x0000_i1194" type="#_x0000_t75" style="width:12.75pt;height:15pt" o:ole="">
             <v:imagedata r:id="rId226" o:title=""/>
           </v:shape>
-          <o:OLEObject Type="Embed" ProgID="Equation.3" ShapeID="_x0000_i2002" DrawAspect="Content" ObjectID="_1619974007" r:id="rId322"/>
+          <o:OLEObject Type="Embed" ProgID="Equation.3" ShapeID="_x0000_i1194" DrawAspect="Content" ObjectID="_1620027283" r:id="rId322"/>
         </w:object>
       </w:r>
       <w:r>
@@ -3992,10 +3992,10 @@
           <w:position w:val="-32"/>
         </w:rPr>
         <w:object w:dxaOrig="2460" w:dyaOrig="780">
-          <v:shape id="_x0000_i2003" type="#_x0000_t75" style="width:123pt;height:39pt" o:ole="">
+          <v:shape id="_x0000_i1195" type="#_x0000_t75" style="width:123pt;height:39pt" o:ole="">
             <v:imagedata r:id="rId323" o:title=""/>
           </v:shape>
-          <o:OLEObject Type="Embed" ProgID="Equation.3" ShapeID="_x0000_i2003" DrawAspect="Content" ObjectID="_1619974008" r:id="rId324"/>
+          <o:OLEObject Type="Embed" ProgID="Equation.3" ShapeID="_x0000_i1195" DrawAspect="Content" ObjectID="_1620027284" r:id="rId324"/>
         </w:object>
       </w:r>
       <w:r>
@@ -4006,10 +4006,10 @@
           <w:position w:val="-4"/>
         </w:rPr>
         <w:object w:dxaOrig="279" w:dyaOrig="279">
-          <v:shape id="_x0000_i2004" type="#_x0000_t75" style="width:14.25pt;height:14.25pt" o:ole="">
+          <v:shape id="_x0000_i1196" type="#_x0000_t75" style="width:14.25pt;height:14.25pt" o:ole="">
             <v:imagedata r:id="rId278" o:title=""/>
           </v:shape>
-          <o:OLEObject Type="Embed" ProgID="Equation.3" ShapeID="_x0000_i2004" DrawAspect="Content" ObjectID="_1619974009" r:id="rId325"/>
+          <o:OLEObject Type="Embed" ProgID="Equation.3" ShapeID="_x0000_i1196" DrawAspect="Content" ObjectID="_1620027285" r:id="rId325"/>
         </w:object>
       </w:r>
       <w:r>
@@ -4020,10 +4020,10 @@
           <w:position w:val="-4"/>
         </w:rPr>
         <w:object w:dxaOrig="360" w:dyaOrig="300">
-          <v:shape id="_x0000_i2005" type="#_x0000_t75" style="width:18pt;height:15pt" o:ole="">
+          <v:shape id="_x0000_i1197" type="#_x0000_t75" style="width:18pt;height:15pt" o:ole="">
             <v:imagedata r:id="rId326" o:title=""/>
           </v:shape>
-          <o:OLEObject Type="Embed" ProgID="Equation.3" ShapeID="_x0000_i2005" DrawAspect="Content" ObjectID="_1619974010" r:id="rId327"/>
+          <o:OLEObject Type="Embed" ProgID="Equation.3" ShapeID="_x0000_i1197" DrawAspect="Content" ObjectID="_1620027286" r:id="rId327"/>
         </w:object>
       </w:r>
       <w:r>
@@ -4052,6 +4052,7 @@
         <w:pStyle w:val="dheader1"/>
         <w:rPr>
           <w:rFonts w:eastAsia="Calibri"/>
+          <w:highlight w:val="yellow"/>
         </w:rPr>
       </w:pPr>
       <w:r>
@@ -4059,7 +4060,14 @@
           <w:rFonts w:eastAsia="Calibri"/>
           <w:highlight w:val="yellow"/>
         </w:rPr>
-        <w:t xml:space="preserve">§ 6 Рівняння </w:t>
+        <w:t>§ 6 Р</w:t>
+      </w:r>
+      <w:r>
+        <w:rPr>
+          <w:rFonts w:eastAsia="Calibri"/>
+          <w:highlight w:val="yellow"/>
+        </w:rPr>
+        <w:t xml:space="preserve">івняння </w:t>
       </w:r>
       <w:proofErr w:type="spellStart"/>
       <w:r>
@@ -4105,364 +4113,566 @@
       <w:pPr>
         <w:pStyle w:val="dtext"/>
         <w:rPr>
+          <w:highlight w:val="yellow"/>
           <w:lang w:val="ru-RU"/>
         </w:rPr>
       </w:pPr>
       <w:r>
+        <w:rPr>
+          <w:highlight w:val="yellow"/>
+        </w:rPr>
         <w:t xml:space="preserve">[6, </w:t>
       </w:r>
       <w:proofErr w:type="spellStart"/>
       <w:r>
-        <w:t>ст</w:t>
-      </w:r>
-      <w:r>
-        <w:t>ор</w:t>
+        <w:rPr>
+          <w:highlight w:val="yellow"/>
+        </w:rPr>
+        <w:t>стор</w:t>
       </w:r>
       <w:proofErr w:type="spellEnd"/>
       <w:r>
-        <w:t>. 349 - 353</w:t>
-      </w:r>
-      <w:r>
-        <w:t>]</w:t>
-      </w:r>
-      <w:r>
-        <w:t xml:space="preserve">, [1, </w:t>
+        <w:rPr>
+          <w:highlight w:val="yellow"/>
+        </w:rPr>
+        <w:t xml:space="preserve">. 349 - 353], [1, </w:t>
       </w:r>
       <w:proofErr w:type="spellStart"/>
       <w:r>
+        <w:rPr>
+          <w:highlight w:val="yellow"/>
+        </w:rPr>
         <w:t>стор</w:t>
       </w:r>
       <w:proofErr w:type="spellEnd"/>
       <w:r>
+        <w:rPr>
+          <w:highlight w:val="yellow"/>
+        </w:rPr>
         <w:t>. 438 - 441]</w:t>
       </w:r>
-    </w:p>
-    <w:p>
-      <w:pPr>
-        <w:pStyle w:val="dtext"/>
+      <w:bookmarkStart w:id="0" w:name="_GoBack"/>
+      <w:bookmarkEnd w:id="0"/>
+    </w:p>
+    <w:p>
+      <w:pPr>
+        <w:pStyle w:val="dtext"/>
+        <w:rPr>
+          <w:highlight w:val="yellow"/>
+        </w:rPr>
       </w:pPr>
       <w:r>
         <w:rPr>
           <w:position w:val="-56"/>
+          <w:highlight w:val="yellow"/>
         </w:rPr>
         <w:object w:dxaOrig="4120" w:dyaOrig="1260">
-          <v:shape id="_x0000_i2006" type="#_x0000_t75" style="width:206.25pt;height:63pt" o:ole="">
+          <v:shape id="_x0000_i1198" type="#_x0000_t75" style="width:206.25pt;height:63pt" o:ole="">
             <v:imagedata r:id="rId328" o:title=""/>
           </v:shape>
-          <o:OLEObject Type="Embed" ProgID="Equation.3" ShapeID="_x0000_i2006" DrawAspect="Content" ObjectID="_1619974011" r:id="rId329"/>
-        </w:object>
-      </w:r>
-      <w:r>
-        <w:tab/>
-      </w:r>
-      <w:r>
-        <w:tab/>
-      </w:r>
-      <w:r>
-        <w:tab/>
-      </w:r>
-      <w:r>
-        <w:tab/>
-      </w:r>
-      <w:r>
-        <w:tab/>
-      </w:r>
-      <w:r>
+          <o:OLEObject Type="Embed" ProgID="Equation.3" ShapeID="_x0000_i1198" DrawAspect="Content" ObjectID="_1620027287" r:id="rId329"/>
+        </w:object>
+      </w:r>
+      <w:r>
+        <w:rPr>
+          <w:highlight w:val="yellow"/>
+        </w:rPr>
+        <w:tab/>
+      </w:r>
+      <w:r>
+        <w:rPr>
+          <w:highlight w:val="yellow"/>
+        </w:rPr>
+        <w:tab/>
+      </w:r>
+      <w:r>
+        <w:rPr>
+          <w:highlight w:val="yellow"/>
+        </w:rPr>
+        <w:tab/>
+      </w:r>
+      <w:r>
+        <w:rPr>
+          <w:highlight w:val="yellow"/>
+        </w:rPr>
+        <w:tab/>
+      </w:r>
+      <w:r>
+        <w:rPr>
+          <w:highlight w:val="yellow"/>
+        </w:rPr>
+        <w:tab/>
+      </w:r>
+      <w:r>
+        <w:rPr>
+          <w:highlight w:val="yellow"/>
+        </w:rPr>
         <w:tab/>
         <w:t>(6.1)</w:t>
       </w:r>
       <w:r>
+        <w:rPr>
+          <w:highlight w:val="yellow"/>
+        </w:rPr>
         <w:t>.</w:t>
       </w:r>
     </w:p>
     <w:p>
       <w:pPr>
         <w:pStyle w:val="dtext"/>
-      </w:pPr>
-      <w:r>
+        <w:rPr>
+          <w:highlight w:val="yellow"/>
+        </w:rPr>
+      </w:pPr>
+      <w:r>
+        <w:rPr>
+          <w:highlight w:val="yellow"/>
+        </w:rPr>
         <w:t xml:space="preserve">В задачі (6.1) відсутні початкові умови у зв’язку з тим, що розглядаються спеціальні значення функції </w:t>
       </w:r>
       <w:r>
         <w:rPr>
           <w:position w:val="-12"/>
+          <w:highlight w:val="yellow"/>
         </w:rPr>
         <w:object w:dxaOrig="859" w:dyaOrig="360">
-          <v:shape id="_x0000_i2007" type="#_x0000_t75" style="width:42.75pt;height:18pt" o:ole="">
+          <v:shape id="_x0000_i1199" type="#_x0000_t75" style="width:42.75pt;height:18pt" o:ole="">
             <v:imagedata r:id="rId330" o:title=""/>
           </v:shape>
-          <o:OLEObject Type="Embed" ProgID="Equation.3" ShapeID="_x0000_i2007" DrawAspect="Content" ObjectID="_1619974012" r:id="rId331"/>
-        </w:object>
-      </w:r>
-      <w:r>
+          <o:OLEObject Type="Embed" ProgID="Equation.3" ShapeID="_x0000_i1199" DrawAspect="Content" ObjectID="_1620027288" r:id="rId331"/>
+        </w:object>
+      </w:r>
+      <w:r>
+        <w:rPr>
+          <w:highlight w:val="yellow"/>
+        </w:rPr>
         <w:t xml:space="preserve"> та </w:t>
       </w:r>
       <w:r>
         <w:rPr>
           <w:position w:val="-12"/>
+          <w:highlight w:val="yellow"/>
         </w:rPr>
         <w:object w:dxaOrig="859" w:dyaOrig="360">
-          <v:shape id="_x0000_i2008" type="#_x0000_t75" style="width:42.75pt;height:18pt" o:ole="">
+          <v:shape id="_x0000_i1200" type="#_x0000_t75" style="width:42.75pt;height:18pt" o:ole="">
             <v:imagedata r:id="rId332" o:title=""/>
           </v:shape>
-          <o:OLEObject Type="Embed" ProgID="Equation.3" ShapeID="_x0000_i2008" DrawAspect="Content" ObjectID="_1619974013" r:id="rId333"/>
-        </w:object>
-      </w:r>
-      <w:r>
+          <o:OLEObject Type="Embed" ProgID="Equation.3" ShapeID="_x0000_i1200" DrawAspect="Content" ObjectID="_1620027289" r:id="rId333"/>
+        </w:object>
+      </w:r>
+      <w:r>
+        <w:rPr>
+          <w:highlight w:val="yellow"/>
+        </w:rPr>
         <w:t xml:space="preserve">. А саме ми вважаємо, що ці функції є періодичними по аргументу </w:t>
       </w:r>
       <w:r>
         <w:rPr>
           <w:position w:val="-6"/>
+          <w:highlight w:val="yellow"/>
         </w:rPr>
         <w:object w:dxaOrig="180" w:dyaOrig="279">
-          <v:shape id="_x0000_i2009" type="#_x0000_t75" style="width:9pt;height:14.25pt" o:ole="">
+          <v:shape id="_x0000_i1201" type="#_x0000_t75" style="width:9pt;height:14.25pt" o:ole="">
             <v:imagedata r:id="rId334" o:title=""/>
           </v:shape>
-          <o:OLEObject Type="Embed" ProgID="Equation.3" ShapeID="_x0000_i2009" DrawAspect="Content" ObjectID="_1619974014" r:id="rId335"/>
-        </w:object>
-      </w:r>
-      <w:r>
+          <o:OLEObject Type="Embed" ProgID="Equation.3" ShapeID="_x0000_i1201" DrawAspect="Content" ObjectID="_1620027290" r:id="rId335"/>
+        </w:object>
+      </w:r>
+      <w:r>
+        <w:rPr>
+          <w:highlight w:val="yellow"/>
+        </w:rPr>
         <w:t xml:space="preserve"> з однаковим періодом.</w:t>
       </w:r>
     </w:p>
     <w:p>
       <w:pPr>
         <w:pStyle w:val="dtext"/>
-      </w:pPr>
-      <w:r>
+        <w:rPr>
+          <w:highlight w:val="yellow"/>
+        </w:rPr>
+      </w:pPr>
+      <w:r>
+        <w:rPr>
+          <w:highlight w:val="yellow"/>
+        </w:rPr>
         <w:t xml:space="preserve">Покладемо, що </w:t>
       </w:r>
       <w:r>
         <w:rPr>
           <w:position w:val="-12"/>
+          <w:highlight w:val="yellow"/>
         </w:rPr>
         <w:object w:dxaOrig="4200" w:dyaOrig="380">
-          <v:shape id="_x0000_i2010" type="#_x0000_t75" style="width:212.25pt;height:18.75pt" o:ole="">
+          <v:shape id="_x0000_i1202" type="#_x0000_t75" style="width:212.25pt;height:18.75pt" o:ole="">
             <v:imagedata r:id="rId336" o:title=""/>
           </v:shape>
-          <o:OLEObject Type="Embed" ProgID="Equation.3" ShapeID="_x0000_i2010" DrawAspect="Content" ObjectID="_1619974015" r:id="rId337"/>
-        </w:object>
-      </w:r>
-      <w:r>
+          <o:OLEObject Type="Embed" ProgID="Equation.3" ShapeID="_x0000_i1202" DrawAspect="Content" ObjectID="_1620027291" r:id="rId337"/>
+        </w:object>
+      </w:r>
+      <w:r>
+        <w:rPr>
+          <w:highlight w:val="yellow"/>
+        </w:rPr>
         <w:t xml:space="preserve">, </w:t>
       </w:r>
     </w:p>
     <w:p>
       <w:pPr>
         <w:pStyle w:val="dtext"/>
+        <w:rPr>
+          <w:highlight w:val="yellow"/>
+        </w:rPr>
       </w:pPr>
       <w:r>
         <w:rPr>
           <w:position w:val="-12"/>
+          <w:highlight w:val="yellow"/>
         </w:rPr>
         <w:object w:dxaOrig="4160" w:dyaOrig="380">
-          <v:shape id="_x0000_i2011" type="#_x0000_t75" style="width:207.75pt;height:18.75pt" o:ole="">
+          <v:shape id="_x0000_i1203" type="#_x0000_t75" style="width:207.75pt;height:18.75pt" o:ole="">
             <v:imagedata r:id="rId338" o:title=""/>
           </v:shape>
-          <o:OLEObject Type="Embed" ProgID="Equation.3" ShapeID="_x0000_i2011" DrawAspect="Content" ObjectID="_1619974016" r:id="rId339"/>
-        </w:object>
-      </w:r>
-      <w:r>
-        <w:tab/>
-      </w:r>
-      <w:r>
-        <w:tab/>
-      </w:r>
-      <w:r>
-        <w:tab/>
-      </w:r>
-      <w:r>
-        <w:tab/>
-      </w:r>
-      <w:r>
-        <w:tab/>
-      </w:r>
-      <w:r>
-        <w:tab/>
-      </w:r>
-      <w:r>
+          <o:OLEObject Type="Embed" ProgID="Equation.3" ShapeID="_x0000_i1203" DrawAspect="Content" ObjectID="_1620027292" r:id="rId339"/>
+        </w:object>
+      </w:r>
+      <w:r>
+        <w:rPr>
+          <w:highlight w:val="yellow"/>
+        </w:rPr>
+        <w:tab/>
+      </w:r>
+      <w:r>
+        <w:rPr>
+          <w:highlight w:val="yellow"/>
+        </w:rPr>
+        <w:tab/>
+      </w:r>
+      <w:r>
+        <w:rPr>
+          <w:highlight w:val="yellow"/>
+        </w:rPr>
+        <w:tab/>
+      </w:r>
+      <w:r>
+        <w:rPr>
+          <w:highlight w:val="yellow"/>
+        </w:rPr>
+        <w:tab/>
+      </w:r>
+      <w:r>
+        <w:rPr>
+          <w:highlight w:val="yellow"/>
+        </w:rPr>
+        <w:tab/>
+      </w:r>
+      <w:r>
+        <w:rPr>
+          <w:highlight w:val="yellow"/>
+        </w:rPr>
+        <w:tab/>
+      </w:r>
+      <w:r>
+        <w:rPr>
+          <w:highlight w:val="yellow"/>
+        </w:rPr>
         <w:t>(6.2)</w:t>
       </w:r>
       <w:r>
+        <w:rPr>
+          <w:highlight w:val="yellow"/>
+        </w:rPr>
         <w:t>.</w:t>
       </w:r>
     </w:p>
     <w:p>
       <w:pPr>
         <w:pStyle w:val="dtext"/>
-      </w:pPr>
-      <w:r>
+        <w:rPr>
+          <w:highlight w:val="yellow"/>
+        </w:rPr>
+      </w:pPr>
+      <w:r>
+        <w:rPr>
+          <w:highlight w:val="yellow"/>
+        </w:rPr>
         <w:t>Можна очікувати, що в результаті доволі тривалої дії таких зб</w:t>
       </w:r>
       <w:r>
+        <w:rPr>
+          <w:highlight w:val="yellow"/>
+        </w:rPr>
         <w:t>урень розв’язок задачі при будь</w:t>
       </w:r>
       <w:r>
-        <w:t>–яких початко</w:t>
-      </w:r>
-      <w:r>
+        <w:rPr>
+          <w:highlight w:val="yellow"/>
+          <w:lang w:val="ru-RU"/>
+        </w:rPr>
+        <w:t>-</w:t>
+      </w:r>
+      <w:r>
+        <w:rPr>
+          <w:highlight w:val="yellow"/>
+        </w:rPr>
+        <w:t>яких початко</w:t>
+      </w:r>
+      <w:r>
+        <w:rPr>
+          <w:highlight w:val="yellow"/>
+        </w:rPr>
         <w:t>вих умовах теж буде періодичним</w:t>
       </w:r>
       <w:r>
+        <w:rPr>
+          <w:highlight w:val="yellow"/>
+        </w:rPr>
         <w:t xml:space="preserve">, тобто </w:t>
       </w:r>
       <w:r>
         <w:rPr>
           <w:position w:val="-12"/>
+          <w:highlight w:val="yellow"/>
         </w:rPr>
         <w:object w:dxaOrig="4099" w:dyaOrig="380">
-          <v:shape id="_x0000_i2012" type="#_x0000_t75" style="width:204.75pt;height:18.75pt" o:ole="">
+          <v:shape id="_x0000_i1204" type="#_x0000_t75" style="width:204.75pt;height:18.75pt" o:ole="">
             <v:imagedata r:id="rId340" o:title=""/>
           </v:shape>
-          <o:OLEObject Type="Embed" ProgID="Equation.3" ShapeID="_x0000_i2012" DrawAspect="Content" ObjectID="_1619974017" r:id="rId341"/>
-        </w:object>
-      </w:r>
-      <w:r>
+          <o:OLEObject Type="Embed" ProgID="Equation.3" ShapeID="_x0000_i1204" DrawAspect="Content" ObjectID="_1620027293" r:id="rId341"/>
+        </w:object>
+      </w:r>
+      <w:r>
+        <w:rPr>
+          <w:highlight w:val="yellow"/>
+        </w:rPr>
         <w:t>.</w:t>
       </w:r>
       <w:r>
-        <w:tab/>
-      </w:r>
-      <w:r>
-        <w:tab/>
-      </w:r>
-      <w:r>
-        <w:tab/>
-      </w:r>
-      <w:r>
-        <w:tab/>
-      </w:r>
-      <w:r>
-        <w:tab/>
-      </w:r>
-      <w:r>
-        <w:tab/>
-      </w:r>
-      <w:r>
-        <w:tab/>
-      </w:r>
-      <w:r>
+        <w:rPr>
+          <w:highlight w:val="yellow"/>
+        </w:rPr>
+        <w:tab/>
+      </w:r>
+      <w:r>
+        <w:rPr>
+          <w:highlight w:val="yellow"/>
+        </w:rPr>
+        <w:tab/>
+      </w:r>
+      <w:r>
+        <w:rPr>
+          <w:highlight w:val="yellow"/>
+        </w:rPr>
+        <w:tab/>
+      </w:r>
+      <w:r>
+        <w:rPr>
+          <w:highlight w:val="yellow"/>
+        </w:rPr>
+        <w:tab/>
+      </w:r>
+      <w:r>
+        <w:rPr>
+          <w:highlight w:val="yellow"/>
+        </w:rPr>
+        <w:tab/>
+      </w:r>
+      <w:r>
+        <w:rPr>
+          <w:highlight w:val="yellow"/>
+        </w:rPr>
+        <w:tab/>
+      </w:r>
+      <w:r>
+        <w:rPr>
+          <w:highlight w:val="yellow"/>
+        </w:rPr>
+        <w:tab/>
+      </w:r>
+      <w:r>
+        <w:rPr>
+          <w:highlight w:val="yellow"/>
+        </w:rPr>
         <w:t>(6.3)</w:t>
       </w:r>
     </w:p>
     <w:p>
       <w:pPr>
         <w:pStyle w:val="dtext"/>
-      </w:pPr>
-      <w:r>
+        <w:rPr>
+          <w:highlight w:val="yellow"/>
+        </w:rPr>
+      </w:pPr>
+      <w:r>
+        <w:rPr>
+          <w:highlight w:val="yellow"/>
+        </w:rPr>
         <w:t xml:space="preserve">Підставляючи (6.3) в задачу (6.1), отримаємо </w:t>
       </w:r>
     </w:p>
     <w:p>
       <w:pPr>
         <w:pStyle w:val="dtext"/>
+        <w:rPr>
+          <w:highlight w:val="yellow"/>
+        </w:rPr>
       </w:pPr>
       <w:r>
         <w:rPr>
           <w:position w:val="-34"/>
+          <w:highlight w:val="yellow"/>
         </w:rPr>
         <w:object w:dxaOrig="8559" w:dyaOrig="820">
-          <v:shape id="_x0000_i2013" type="#_x0000_t75" style="width:428.25pt;height:41.25pt" o:ole="">
+          <v:shape id="_x0000_i1205" type="#_x0000_t75" style="width:428.25pt;height:41.25pt" o:ole="">
             <v:imagedata r:id="rId342" o:title=""/>
           </v:shape>
-          <o:OLEObject Type="Embed" ProgID="Equation.3" ShapeID="_x0000_i2013" DrawAspect="Content" ObjectID="_1619974018" r:id="rId343"/>
-        </w:object>
-      </w:r>
-    </w:p>
-    <w:p>
-      <w:pPr>
-        <w:pStyle w:val="dtext"/>
+          <o:OLEObject Type="Embed" ProgID="Equation.3" ShapeID="_x0000_i1205" DrawAspect="Content" ObjectID="_1620027294" r:id="rId343"/>
+        </w:object>
+      </w:r>
+    </w:p>
+    <w:p>
+      <w:pPr>
+        <w:pStyle w:val="dtext"/>
+        <w:rPr>
+          <w:highlight w:val="yellow"/>
+        </w:rPr>
       </w:pPr>
       <w:r>
         <w:rPr>
           <w:position w:val="-16"/>
+          <w:highlight w:val="yellow"/>
         </w:rPr>
         <w:object w:dxaOrig="6060" w:dyaOrig="440">
-          <v:shape id="_x0000_i2014" type="#_x0000_t75" style="width:308.25pt;height:21.75pt" o:ole="">
+          <v:shape id="_x0000_i1206" type="#_x0000_t75" style="width:308.25pt;height:21.75pt" o:ole="">
             <v:imagedata r:id="rId344" o:title=""/>
           </v:shape>
-          <o:OLEObject Type="Embed" ProgID="Equation.3" ShapeID="_x0000_i2014" DrawAspect="Content" ObjectID="_1619974019" r:id="rId345"/>
-        </w:object>
-      </w:r>
-    </w:p>
-    <w:p>
-      <w:pPr>
-        <w:pStyle w:val="dtext"/>
-      </w:pPr>
-      <w:r>
+          <o:OLEObject Type="Embed" ProgID="Equation.3" ShapeID="_x0000_i1206" DrawAspect="Content" ObjectID="_1620027295" r:id="rId345"/>
+        </w:object>
+      </w:r>
+    </w:p>
+    <w:p>
+      <w:pPr>
+        <w:pStyle w:val="dtext"/>
+        <w:rPr>
+          <w:highlight w:val="yellow"/>
+        </w:rPr>
+      </w:pPr>
+      <w:r>
+        <w:rPr>
+          <w:highlight w:val="yellow"/>
+        </w:rPr>
         <w:t xml:space="preserve">Оскільки функції </w:t>
       </w:r>
       <w:r>
         <w:rPr>
           <w:position w:val="-12"/>
+          <w:highlight w:val="yellow"/>
         </w:rPr>
         <w:object w:dxaOrig="1820" w:dyaOrig="360">
-          <v:shape id="_x0000_i2015" type="#_x0000_t75" style="width:90.75pt;height:18pt" o:ole="">
+          <v:shape id="_x0000_i1207" type="#_x0000_t75" style="width:90.75pt;height:18pt" o:ole="">
             <v:imagedata r:id="rId346" o:title=""/>
           </v:shape>
-          <o:OLEObject Type="Embed" ProgID="Equation.3" ShapeID="_x0000_i2015" DrawAspect="Content" ObjectID="_1619974020" r:id="rId347"/>
-        </w:object>
-      </w:r>
-      <w:r>
+          <o:OLEObject Type="Embed" ProgID="Equation.3" ShapeID="_x0000_i1207" DrawAspect="Content" ObjectID="_1620027296" r:id="rId347"/>
+        </w:object>
+      </w:r>
+      <w:r>
+        <w:rPr>
+          <w:highlight w:val="yellow"/>
+        </w:rPr>
         <w:t xml:space="preserve"> - </w:t>
       </w:r>
       <w:r>
+        <w:rPr>
+          <w:highlight w:val="yellow"/>
+        </w:rPr>
         <w:t xml:space="preserve">лінійно незалежні, то для амплітуди </w:t>
       </w:r>
       <w:r>
         <w:rPr>
           <w:position w:val="-12"/>
+          <w:highlight w:val="yellow"/>
         </w:rPr>
         <w:object w:dxaOrig="1380" w:dyaOrig="380">
-          <v:shape id="_x0000_i2016" type="#_x0000_t75" style="width:69pt;height:18.75pt" o:ole="">
+          <v:shape id="_x0000_i1208" type="#_x0000_t75" style="width:69pt;height:18.75pt" o:ole="">
             <v:imagedata r:id="rId348" o:title=""/>
           </v:shape>
-          <o:OLEObject Type="Embed" ProgID="Equation.3" ShapeID="_x0000_i2016" DrawAspect="Content" ObjectID="_1619974021" r:id="rId349"/>
-        </w:object>
-      </w:r>
-      <w:r>
+          <o:OLEObject Type="Embed" ProgID="Equation.3" ShapeID="_x0000_i1208" DrawAspect="Content" ObjectID="_1620027297" r:id="rId349"/>
+        </w:object>
+      </w:r>
+      <w:r>
+        <w:rPr>
+          <w:highlight w:val="yellow"/>
+        </w:rPr>
         <w:t xml:space="preserve"> отримаємо рівняння </w:t>
       </w:r>
       <w:proofErr w:type="spellStart"/>
       <w:r>
+        <w:rPr>
+          <w:highlight w:val="yellow"/>
+        </w:rPr>
         <w:t>Гельмгольца</w:t>
       </w:r>
       <w:proofErr w:type="spellEnd"/>
       <w:r>
+        <w:rPr>
+          <w:highlight w:val="yellow"/>
+        </w:rPr>
         <w:t xml:space="preserve"> </w:t>
       </w:r>
     </w:p>
     <w:p>
       <w:pPr>
         <w:pStyle w:val="dtext"/>
+        <w:rPr>
+          <w:highlight w:val="yellow"/>
+        </w:rPr>
       </w:pPr>
       <w:r>
         <w:rPr>
           <w:position w:val="-58"/>
+          <w:highlight w:val="yellow"/>
         </w:rPr>
         <w:object w:dxaOrig="4120" w:dyaOrig="1300">
-          <v:shape id="_x0000_i2017" type="#_x0000_t75" style="width:206.25pt;height:65.25pt" o:ole="">
+          <v:shape id="_x0000_i1209" type="#_x0000_t75" style="width:206.25pt;height:65.25pt" o:ole="">
             <v:imagedata r:id="rId350" o:title=""/>
           </v:shape>
-          <o:OLEObject Type="Embed" ProgID="Equation.3" ShapeID="_x0000_i2017" DrawAspect="Content" ObjectID="_1619974022" r:id="rId351"/>
-        </w:object>
-      </w:r>
-      <w:r>
-        <w:tab/>
-      </w:r>
-      <w:r>
-        <w:tab/>
-      </w:r>
-      <w:r>
-        <w:tab/>
-      </w:r>
-      <w:r>
-        <w:tab/>
-      </w:r>
-      <w:r>
-        <w:tab/>
-      </w:r>
-      <w:r>
+          <o:OLEObject Type="Embed" ProgID="Equation.3" ShapeID="_x0000_i1209" DrawAspect="Content" ObjectID="_1620027298" r:id="rId351"/>
+        </w:object>
+      </w:r>
+      <w:r>
+        <w:rPr>
+          <w:highlight w:val="yellow"/>
+        </w:rPr>
+        <w:tab/>
+      </w:r>
+      <w:r>
+        <w:rPr>
+          <w:highlight w:val="yellow"/>
+        </w:rPr>
+        <w:tab/>
+      </w:r>
+      <w:r>
+        <w:rPr>
+          <w:highlight w:val="yellow"/>
+        </w:rPr>
+        <w:tab/>
+      </w:r>
+      <w:r>
+        <w:rPr>
+          <w:highlight w:val="yellow"/>
+        </w:rPr>
+        <w:tab/>
+      </w:r>
+      <w:r>
+        <w:rPr>
+          <w:highlight w:val="yellow"/>
+        </w:rPr>
+        <w:tab/>
+      </w:r>
+      <w:r>
+        <w:rPr>
+          <w:highlight w:val="yellow"/>
+        </w:rPr>
         <w:tab/>
         <w:t>(6.4).</w:t>
       </w:r>
@@ -4470,76 +4680,115 @@
     <w:p>
       <w:pPr>
         <w:pStyle w:val="dtext"/>
-      </w:pPr>
-      <w:r>
+        <w:rPr>
+          <w:highlight w:val="yellow"/>
+        </w:rPr>
+      </w:pPr>
+      <w:r>
+        <w:rPr>
+          <w:highlight w:val="yellow"/>
+        </w:rPr>
         <w:t xml:space="preserve">Аналогічний результат можна отримати, якщо ввести комплексну амплітуду </w:t>
       </w:r>
       <w:r>
         <w:rPr>
           <w:position w:val="-12"/>
+          <w:highlight w:val="yellow"/>
         </w:rPr>
         <w:object w:dxaOrig="1400" w:dyaOrig="380">
-          <v:shape id="_x0000_i2018" type="#_x0000_t75" style="width:69.75pt;height:18.75pt" o:ole="">
+          <v:shape id="_x0000_i1210" type="#_x0000_t75" style="width:69.75pt;height:18.75pt" o:ole="">
             <v:imagedata r:id="rId352" o:title=""/>
           </v:shape>
-          <o:OLEObject Type="Embed" ProgID="Equation.3" ShapeID="_x0000_i2018" DrawAspect="Content" ObjectID="_1619974023" r:id="rId353"/>
-        </w:object>
-      </w:r>
-      <w:r>
+          <o:OLEObject Type="Embed" ProgID="Equation.3" ShapeID="_x0000_i1210" DrawAspect="Content" ObjectID="_1620027299" r:id="rId353"/>
+        </w:object>
+      </w:r>
+      <w:r>
+        <w:rPr>
+          <w:highlight w:val="yellow"/>
+        </w:rPr>
         <w:t xml:space="preserve">, комплексну зовнішню силу та комплексну амплітуду граничної умови </w:t>
       </w:r>
       <w:r>
         <w:rPr>
           <w:position w:val="-12"/>
+          <w:highlight w:val="yellow"/>
         </w:rPr>
         <w:object w:dxaOrig="2900" w:dyaOrig="380">
-          <v:shape id="_x0000_i2019" type="#_x0000_t75" style="width:144.75pt;height:18.75pt" o:ole="">
+          <v:shape id="_x0000_i1211" type="#_x0000_t75" style="width:144.75pt;height:18.75pt" o:ole="">
             <v:imagedata r:id="rId354" o:title=""/>
           </v:shape>
-          <o:OLEObject Type="Embed" ProgID="Equation.3" ShapeID="_x0000_i2019" DrawAspect="Content" ObjectID="_1619974024" r:id="rId355"/>
-        </w:object>
-      </w:r>
-      <w:r>
+          <o:OLEObject Type="Embed" ProgID="Equation.3" ShapeID="_x0000_i1211" DrawAspect="Content" ObjectID="_1620027300" r:id="rId355"/>
+        </w:object>
+      </w:r>
+      <w:r>
+        <w:rPr>
+          <w:highlight w:val="yellow"/>
+        </w:rPr>
         <w:t>.</w:t>
       </w:r>
     </w:p>
     <w:p>
       <w:pPr>
         <w:pStyle w:val="dtext"/>
-      </w:pPr>
-      <w:r>
+        <w:rPr>
+          <w:highlight w:val="yellow"/>
+        </w:rPr>
+      </w:pPr>
+      <w:r>
+        <w:rPr>
+          <w:highlight w:val="yellow"/>
+        </w:rPr>
         <w:t xml:space="preserve">Шукаючи розв’язок (6.1) у вигляді </w:t>
       </w:r>
       <w:r>
         <w:rPr>
           <w:position w:val="-12"/>
+          <w:highlight w:val="yellow"/>
         </w:rPr>
         <w:object w:dxaOrig="2040" w:dyaOrig="400">
-          <v:shape id="_x0000_i2020" type="#_x0000_t75" style="width:102pt;height:20.25pt" o:ole="">
+          <v:shape id="_x0000_i1230" type="#_x0000_t75" style="width:102pt;height:20.25pt" o:ole="">
             <v:imagedata r:id="rId356" o:title=""/>
           </v:shape>
-          <o:OLEObject Type="Embed" ProgID="Equation.3" ShapeID="_x0000_i2020" DrawAspect="Content" ObjectID="_1619974025" r:id="rId357"/>
-        </w:object>
-      </w:r>
-      <w:r>
-        <w:tab/>
-      </w:r>
-      <w:r>
-        <w:tab/>
-      </w:r>
-      <w:r>
+          <o:OLEObject Type="Embed" ProgID="Equation.3" ShapeID="_x0000_i1230" DrawAspect="Content" ObjectID="_1620027301" r:id="rId357"/>
+        </w:object>
+      </w:r>
+      <w:r>
+        <w:rPr>
+          <w:highlight w:val="yellow"/>
+        </w:rPr>
+        <w:tab/>
+      </w:r>
+      <w:r>
+        <w:rPr>
+          <w:highlight w:val="yellow"/>
+        </w:rPr>
+        <w:tab/>
+      </w:r>
+      <w:r>
+        <w:rPr>
+          <w:highlight w:val="yellow"/>
+        </w:rPr>
         <w:tab/>
         <w:t>(6.5)</w:t>
       </w:r>
       <w:r>
+        <w:rPr>
+          <w:highlight w:val="yellow"/>
+        </w:rPr>
         <w:t>.</w:t>
       </w:r>
     </w:p>
     <w:p>
       <w:pPr>
         <w:pStyle w:val="dtext"/>
-      </w:pPr>
-      <w:r>
+        <w:rPr>
+          <w:highlight w:val="yellow"/>
+        </w:rPr>
+      </w:pPr>
+      <w:r>
+        <w:rPr>
+          <w:highlight w:val="yellow"/>
+        </w:rPr>
         <w:t xml:space="preserve">Отримаємо для комплексної амплітуди задача </w:t>
       </w:r>
     </w:p>
@@ -4547,39 +4796,62 @@
       <w:pPr>
         <w:pStyle w:val="dtext"/>
         <w:rPr>
+          <w:highlight w:val="yellow"/>
           <w:lang w:val="ru-RU"/>
         </w:rPr>
       </w:pPr>
       <w:r>
         <w:rPr>
           <w:position w:val="-56"/>
+          <w:highlight w:val="yellow"/>
         </w:rPr>
         <w:object w:dxaOrig="3300" w:dyaOrig="1260">
-          <v:shape id="_x0000_i2021" type="#_x0000_t75" style="width:165pt;height:63pt" o:ole="">
+          <v:shape id="_x0000_i1213" type="#_x0000_t75" style="width:165pt;height:63pt" o:ole="">
             <v:imagedata r:id="rId358" o:title=""/>
           </v:shape>
-          <o:OLEObject Type="Embed" ProgID="Equation.3" ShapeID="_x0000_i2021" DrawAspect="Content" ObjectID="_1619974026" r:id="rId359"/>
-        </w:object>
-      </w:r>
-      <w:r>
-        <w:tab/>
-      </w:r>
-      <w:r>
-        <w:tab/>
-      </w:r>
-      <w:r>
-        <w:tab/>
-      </w:r>
-      <w:r>
-        <w:tab/>
-      </w:r>
-      <w:r>
-        <w:tab/>
-      </w:r>
-      <w:r>
-        <w:tab/>
-      </w:r>
-      <w:r>
+          <o:OLEObject Type="Embed" ProgID="Equation.3" ShapeID="_x0000_i1213" DrawAspect="Content" ObjectID="_1620027302" r:id="rId359"/>
+        </w:object>
+      </w:r>
+      <w:r>
+        <w:rPr>
+          <w:highlight w:val="yellow"/>
+        </w:rPr>
+        <w:tab/>
+      </w:r>
+      <w:r>
+        <w:rPr>
+          <w:highlight w:val="yellow"/>
+        </w:rPr>
+        <w:tab/>
+      </w:r>
+      <w:r>
+        <w:rPr>
+          <w:highlight w:val="yellow"/>
+        </w:rPr>
+        <w:tab/>
+      </w:r>
+      <w:r>
+        <w:rPr>
+          <w:highlight w:val="yellow"/>
+        </w:rPr>
+        <w:tab/>
+      </w:r>
+      <w:r>
+        <w:rPr>
+          <w:highlight w:val="yellow"/>
+        </w:rPr>
+        <w:tab/>
+      </w:r>
+      <w:r>
+        <w:rPr>
+          <w:highlight w:val="yellow"/>
+        </w:rPr>
+        <w:tab/>
+      </w:r>
+      <w:r>
+        <w:rPr>
+          <w:highlight w:val="yellow"/>
+        </w:rPr>
         <w:tab/>
         <w:t>(</w:t>
       </w:r>
@@ -4588,19 +4860,27 @@
           <w:attr w:name="ProductID" w:val="6.4’"/>
         </w:smartTagPr>
         <w:r>
+          <w:rPr>
+            <w:highlight w:val="yellow"/>
+          </w:rPr>
           <w:t>6</w:t>
         </w:r>
         <w:r>
           <w:rPr>
+            <w:highlight w:val="yellow"/>
             <w:lang w:val="ru-RU"/>
           </w:rPr>
           <w:t>.</w:t>
         </w:r>
         <w:r>
+          <w:rPr>
+            <w:highlight w:val="yellow"/>
+          </w:rPr>
           <w:t>4</w:t>
         </w:r>
         <w:r>
           <w:rPr>
+            <w:highlight w:val="yellow"/>
             <w:lang w:val="ru-RU"/>
           </w:rPr>
           <w:t>’</w:t>
@@ -4608,6 +4888,7 @@
       </w:smartTag>
       <w:r>
         <w:rPr>
+          <w:highlight w:val="yellow"/>
           <w:lang w:val="ru-RU"/>
         </w:rPr>
         <w:t>)</w:t>
@@ -4616,237 +4897,379 @@
     <w:p>
       <w:pPr>
         <w:pStyle w:val="dtext"/>
-      </w:pPr>
-      <w:r>
+        <w:rPr>
+          <w:highlight w:val="yellow"/>
+        </w:rPr>
+      </w:pPr>
+      <w:r>
+        <w:rPr>
+          <w:highlight w:val="yellow"/>
+        </w:rPr>
         <w:t xml:space="preserve">Другим джерелом виникнення рівняння </w:t>
       </w:r>
       <w:proofErr w:type="spellStart"/>
       <w:r>
+        <w:rPr>
+          <w:highlight w:val="yellow"/>
+        </w:rPr>
         <w:t>Гельмгольца</w:t>
       </w:r>
       <w:proofErr w:type="spellEnd"/>
       <w:r>
+        <w:rPr>
+          <w:highlight w:val="yellow"/>
+        </w:rPr>
         <w:t xml:space="preserve"> є стаціонарне рівняння дифузії при наявності в середовище процесів , що ведуть до розмноження речовини. Такі процеси наприклад виникають при дифузії  нейтронів. Рівняння має вигляд:</w:t>
       </w:r>
     </w:p>
     <w:p>
       <w:pPr>
         <w:pStyle w:val="dtext"/>
+        <w:rPr>
+          <w:highlight w:val="yellow"/>
+        </w:rPr>
       </w:pPr>
       <w:r>
         <w:rPr>
           <w:position w:val="-26"/>
+          <w:highlight w:val="yellow"/>
         </w:rPr>
         <w:object w:dxaOrig="2400" w:dyaOrig="700">
-          <v:shape id="_x0000_i2022" type="#_x0000_t75" style="width:120pt;height:35.25pt" o:ole="">
+          <v:shape id="_x0000_i1214" type="#_x0000_t75" style="width:120pt;height:35.25pt" o:ole="">
             <v:imagedata r:id="rId360" o:title=""/>
           </v:shape>
-          <o:OLEObject Type="Embed" ProgID="Equation.3" ShapeID="_x0000_i2022" DrawAspect="Content" ObjectID="_1619974027" r:id="rId361"/>
-        </w:object>
-      </w:r>
-      <w:r>
-        <w:tab/>
-      </w:r>
-      <w:r>
-        <w:tab/>
-      </w:r>
-      <w:r>
-        <w:tab/>
-      </w:r>
-      <w:r>
-        <w:tab/>
-      </w:r>
-      <w:r>
-        <w:tab/>
-      </w:r>
-      <w:r>
-        <w:tab/>
-      </w:r>
-      <w:r>
-        <w:tab/>
-      </w:r>
-      <w:r>
-        <w:tab/>
-      </w:r>
-      <w:r>
+          <o:OLEObject Type="Embed" ProgID="Equation.3" ShapeID="_x0000_i1214" DrawAspect="Content" ObjectID="_1620027303" r:id="rId361"/>
+        </w:object>
+      </w:r>
+      <w:r>
+        <w:rPr>
+          <w:highlight w:val="yellow"/>
+        </w:rPr>
+        <w:tab/>
+      </w:r>
+      <w:r>
+        <w:rPr>
+          <w:highlight w:val="yellow"/>
+        </w:rPr>
+        <w:tab/>
+      </w:r>
+      <w:r>
+        <w:rPr>
+          <w:highlight w:val="yellow"/>
+        </w:rPr>
+        <w:tab/>
+      </w:r>
+      <w:r>
+        <w:rPr>
+          <w:highlight w:val="yellow"/>
+        </w:rPr>
+        <w:tab/>
+      </w:r>
+      <w:r>
+        <w:rPr>
+          <w:highlight w:val="yellow"/>
+        </w:rPr>
+        <w:tab/>
+      </w:r>
+      <w:r>
+        <w:rPr>
+          <w:highlight w:val="yellow"/>
+        </w:rPr>
+        <w:tab/>
+      </w:r>
+      <w:r>
+        <w:rPr>
+          <w:highlight w:val="yellow"/>
+        </w:rPr>
+        <w:tab/>
+      </w:r>
+      <w:r>
+        <w:rPr>
+          <w:highlight w:val="yellow"/>
+        </w:rPr>
+        <w:tab/>
+      </w:r>
+      <w:r>
+        <w:rPr>
+          <w:highlight w:val="yellow"/>
+        </w:rPr>
         <w:t>(6.6)</w:t>
       </w:r>
       <w:r>
+        <w:rPr>
+          <w:highlight w:val="yellow"/>
+        </w:rPr>
         <w:t>.</w:t>
       </w:r>
     </w:p>
     <w:p>
       <w:pPr>
         <w:pStyle w:val="dtext"/>
-      </w:pPr>
-      <w:r>
+        <w:rPr>
+          <w:highlight w:val="yellow"/>
+        </w:rPr>
+      </w:pPr>
+      <w:r>
+        <w:rPr>
+          <w:highlight w:val="yellow"/>
+        </w:rPr>
         <w:t xml:space="preserve">Де </w:t>
       </w:r>
       <w:r>
         <w:rPr>
           <w:position w:val="-4"/>
+          <w:highlight w:val="yellow"/>
         </w:rPr>
         <w:object w:dxaOrig="300" w:dyaOrig="279">
-          <v:shape id="_x0000_i2023" type="#_x0000_t75" style="width:15pt;height:14.25pt" o:ole="">
+          <v:shape id="_x0000_i1215" type="#_x0000_t75" style="width:15pt;height:14.25pt" o:ole="">
             <v:imagedata r:id="rId362" o:title=""/>
           </v:shape>
-          <o:OLEObject Type="Embed" ProgID="Equation.3" ShapeID="_x0000_i2023" DrawAspect="Content" ObjectID="_1619974028" r:id="rId363"/>
-        </w:object>
-      </w:r>
-      <w:r>
+          <o:OLEObject Type="Embed" ProgID="Equation.3" ShapeID="_x0000_i1215" DrawAspect="Content" ObjectID="_1620027304" r:id="rId363"/>
+        </w:object>
+      </w:r>
+      <w:r>
+        <w:rPr>
+          <w:highlight w:val="yellow"/>
+        </w:rPr>
         <w:t xml:space="preserve"> - коефіцієнт дифузії, </w:t>
       </w:r>
       <w:r>
         <w:rPr>
           <w:position w:val="-6"/>
+          <w:highlight w:val="yellow"/>
         </w:rPr>
         <w:object w:dxaOrig="200" w:dyaOrig="240">
-          <v:shape id="_x0000_i2024" type="#_x0000_t75" style="width:9.75pt;height:12pt" o:ole="">
+          <v:shape id="_x0000_i1216" type="#_x0000_t75" style="width:9.75pt;height:12pt" o:ole="">
             <v:imagedata r:id="rId364" o:title=""/>
           </v:shape>
-          <o:OLEObject Type="Embed" ProgID="Equation.3" ShapeID="_x0000_i2024" DrawAspect="Content" ObjectID="_1619974029" r:id="rId365"/>
-        </w:object>
-      </w:r>
-      <w:r>
+          <o:OLEObject Type="Embed" ProgID="Equation.3" ShapeID="_x0000_i1216" DrawAspect="Content" ObjectID="_1620027305" r:id="rId365"/>
+        </w:object>
+      </w:r>
+      <w:r>
+        <w:rPr>
+          <w:highlight w:val="yellow"/>
+        </w:rPr>
         <w:t xml:space="preserve"> - швидкість розмноження нейтронів.</w:t>
       </w:r>
     </w:p>
     <w:p>
       <w:pPr>
         <w:pStyle w:val="dtext"/>
-      </w:pPr>
-      <w:r>
+        <w:rPr>
+          <w:highlight w:val="yellow"/>
+        </w:rPr>
+      </w:pPr>
+      <w:r>
+        <w:rPr>
+          <w:highlight w:val="yellow"/>
+        </w:rPr>
         <w:t xml:space="preserve">Суттєвою відмінністю граничних задач для рівняння </w:t>
       </w:r>
       <w:proofErr w:type="spellStart"/>
       <w:r>
+        <w:rPr>
+          <w:highlight w:val="yellow"/>
+        </w:rPr>
         <w:t>Гельмгольца</w:t>
       </w:r>
       <w:proofErr w:type="spellEnd"/>
       <w:r>
+        <w:rPr>
+          <w:highlight w:val="yellow"/>
+        </w:rPr>
         <w:t xml:space="preserve"> від граничних задач рівняння Лапласа полягає в можливому порушенні </w:t>
       </w:r>
       <w:proofErr w:type="spellStart"/>
       <w:r>
+        <w:rPr>
+          <w:highlight w:val="yellow"/>
+        </w:rPr>
         <w:t>єдиності</w:t>
       </w:r>
       <w:proofErr w:type="spellEnd"/>
       <w:r>
+        <w:rPr>
+          <w:highlight w:val="yellow"/>
+        </w:rPr>
         <w:t xml:space="preserve"> розв’язку як для внутрішніх так і для зовнішніх задач.</w:t>
       </w:r>
     </w:p>
     <w:p>
       <w:pPr>
         <w:pStyle w:val="dtext"/>
-      </w:pPr>
-      <w:r>
+        <w:rPr>
+          <w:highlight w:val="yellow"/>
+        </w:rPr>
+      </w:pPr>
+      <w:r>
+        <w:rPr>
+          <w:highlight w:val="yellow"/>
+        </w:rPr>
         <w:t>Розглянемо таку граничну задачу:</w:t>
       </w:r>
     </w:p>
     <w:p>
       <w:pPr>
         <w:pStyle w:val="dtext"/>
+        <w:rPr>
+          <w:highlight w:val="yellow"/>
+        </w:rPr>
       </w:pPr>
       <w:r>
         <w:rPr>
           <w:position w:val="-56"/>
+          <w:highlight w:val="yellow"/>
         </w:rPr>
         <w:object w:dxaOrig="4880" w:dyaOrig="1260">
-          <v:shape id="_x0000_i2025" type="#_x0000_t75" style="width:243.75pt;height:63pt" o:ole="">
+          <v:shape id="_x0000_i1217" type="#_x0000_t75" style="width:243.75pt;height:63pt" o:ole="">
             <v:imagedata r:id="rId366" o:title=""/>
           </v:shape>
-          <o:OLEObject Type="Embed" ProgID="Equation.3" ShapeID="_x0000_i2025" DrawAspect="Content" ObjectID="_1619974030" r:id="rId367"/>
-        </w:object>
-      </w:r>
-      <w:r>
-        <w:tab/>
-      </w:r>
-      <w:r>
-        <w:tab/>
-      </w:r>
-      <w:r>
-        <w:tab/>
-      </w:r>
-      <w:r>
-        <w:tab/>
-      </w:r>
-      <w:r>
+          <o:OLEObject Type="Embed" ProgID="Equation.3" ShapeID="_x0000_i1217" DrawAspect="Content" ObjectID="_1620027306" r:id="rId367"/>
+        </w:object>
+      </w:r>
+      <w:r>
+        <w:rPr>
+          <w:highlight w:val="yellow"/>
+        </w:rPr>
+        <w:tab/>
+      </w:r>
+      <w:r>
+        <w:rPr>
+          <w:highlight w:val="yellow"/>
+        </w:rPr>
+        <w:tab/>
+      </w:r>
+      <w:r>
+        <w:rPr>
+          <w:highlight w:val="yellow"/>
+        </w:rPr>
+        <w:tab/>
+      </w:r>
+      <w:r>
+        <w:rPr>
+          <w:highlight w:val="yellow"/>
+        </w:rPr>
+        <w:tab/>
+      </w:r>
+      <w:r>
+        <w:rPr>
+          <w:highlight w:val="yellow"/>
+        </w:rPr>
         <w:tab/>
         <w:t>(6.7)</w:t>
       </w:r>
       <w:r>
+        <w:rPr>
+          <w:highlight w:val="yellow"/>
+        </w:rPr>
         <w:t>.</w:t>
       </w:r>
     </w:p>
     <w:p>
       <w:pPr>
         <w:pStyle w:val="dtext"/>
-      </w:pPr>
-      <w:r>
+        <w:rPr>
+          <w:highlight w:val="yellow"/>
+        </w:rPr>
+      </w:pPr>
+      <w:r>
+        <w:rPr>
+          <w:highlight w:val="yellow"/>
+        </w:rPr>
         <w:t xml:space="preserve">При </w:t>
       </w:r>
       <w:r>
         <w:rPr>
           <w:position w:val="-6"/>
+          <w:highlight w:val="yellow"/>
         </w:rPr>
         <w:object w:dxaOrig="639" w:dyaOrig="300">
-          <v:shape id="_x0000_i2026" type="#_x0000_t75" style="width:32.25pt;height:15pt" o:ole="">
+          <v:shape id="_x0000_i1218" type="#_x0000_t75" style="width:32.25pt;height:15pt" o:ole="">
             <v:imagedata r:id="rId368" o:title=""/>
           </v:shape>
-          <o:OLEObject Type="Embed" ProgID="Equation.3" ShapeID="_x0000_i2026" DrawAspect="Content" ObjectID="_1619974031" r:id="rId369"/>
-        </w:object>
-      </w:r>
-      <w:r>
+          <o:OLEObject Type="Embed" ProgID="Equation.3" ShapeID="_x0000_i1218" DrawAspect="Content" ObjectID="_1620027307" r:id="rId369"/>
+        </w:object>
+      </w:r>
+      <w:r>
+        <w:rPr>
+          <w:highlight w:val="yellow"/>
+        </w:rPr>
         <w:t xml:space="preserve"> задача (6.7) має лише тривіальний розв’язок, що випливає з першої теореми єдності гармонічних функцій.</w:t>
       </w:r>
     </w:p>
     <w:p>
       <w:pPr>
         <w:pStyle w:val="dtext"/>
-      </w:pPr>
-      <w:r>
+        <w:rPr>
+          <w:highlight w:val="yellow"/>
+        </w:rPr>
+      </w:pPr>
+      <w:r>
+        <w:rPr>
+          <w:highlight w:val="yellow"/>
+        </w:rPr>
         <w:t xml:space="preserve">Нехай, </w:t>
       </w:r>
       <w:r>
         <w:rPr>
           <w:position w:val="-6"/>
+          <w:highlight w:val="yellow"/>
         </w:rPr>
         <w:object w:dxaOrig="240" w:dyaOrig="300">
-          <v:shape id="_x0000_i2027" type="#_x0000_t75" style="width:12pt;height:15pt" o:ole="">
+          <v:shape id="_x0000_i1219" type="#_x0000_t75" style="width:12pt;height:15pt" o:ole="">
             <v:imagedata r:id="rId370" o:title=""/>
           </v:shape>
-          <o:OLEObject Type="Embed" ProgID="Equation.3" ShapeID="_x0000_i2027" DrawAspect="Content" ObjectID="_1619974032" r:id="rId371"/>
-        </w:object>
-      </w:r>
-      <w:r>
+          <o:OLEObject Type="Embed" ProgID="Equation.3" ShapeID="_x0000_i1219" DrawAspect="Content" ObjectID="_1620027308" r:id="rId371"/>
+        </w:object>
+      </w:r>
+      <w:r>
+        <w:rPr>
+          <w:highlight w:val="yellow"/>
+        </w:rPr>
         <w:t xml:space="preserve">- ціле число. Неважко перевірити, що в цьому разі задача (6.7) має </w:t>
       </w:r>
       <w:r>
+        <w:rPr>
+          <w:highlight w:val="yellow"/>
+        </w:rPr>
         <w:lastRenderedPageBreak/>
         <w:t xml:space="preserve">нетривіальний розв’язок </w:t>
       </w:r>
       <w:r>
         <w:rPr>
           <w:position w:val="-12"/>
+          <w:highlight w:val="yellow"/>
         </w:rPr>
         <w:object w:dxaOrig="2680" w:dyaOrig="360">
-          <v:shape id="_x0000_i2028" type="#_x0000_t75" style="width:134.25pt;height:18pt" o:ole="">
+          <v:shape id="_x0000_i1220" type="#_x0000_t75" style="width:134.25pt;height:18pt" o:ole="">
             <v:imagedata r:id="rId372" o:title=""/>
           </v:shape>
-          <o:OLEObject Type="Embed" ProgID="Equation.3" ShapeID="_x0000_i2028" DrawAspect="Content" ObjectID="_1619974033" r:id="rId373"/>
-        </w:object>
-      </w:r>
-      <w:r>
+          <o:OLEObject Type="Embed" ProgID="Equation.3" ShapeID="_x0000_i1220" DrawAspect="Content" ObjectID="_1620027309" r:id="rId373"/>
+        </w:object>
+      </w:r>
+      <w:r>
+        <w:rPr>
+          <w:highlight w:val="yellow"/>
+        </w:rPr>
         <w:t xml:space="preserve">, а це в свою чергу означає, </w:t>
       </w:r>
       <w:r>
+        <w:rPr>
+          <w:highlight w:val="yellow"/>
+        </w:rPr>
         <w:t xml:space="preserve">що </w:t>
       </w:r>
       <w:r>
+        <w:rPr>
+          <w:highlight w:val="yellow"/>
+        </w:rPr>
         <w:t xml:space="preserve">задача з неоднорідними граничними умовами та неоднорідне рівняння </w:t>
       </w:r>
       <w:proofErr w:type="spellStart"/>
       <w:r>
+        <w:rPr>
+          <w:highlight w:val="yellow"/>
+        </w:rPr>
         <w:t>Гельмгольца</w:t>
       </w:r>
       <w:proofErr w:type="spellEnd"/>
@@ -4854,62 +5277,97 @@
     <w:p>
       <w:pPr>
         <w:pStyle w:val="dtext"/>
+        <w:rPr>
+          <w:highlight w:val="yellow"/>
+        </w:rPr>
       </w:pPr>
       <w:r>
         <w:rPr>
           <w:position w:val="-56"/>
+          <w:highlight w:val="yellow"/>
         </w:rPr>
         <w:object w:dxaOrig="7020" w:dyaOrig="1260">
-          <v:shape id="_x0000_i2029" type="#_x0000_t75" style="width:351pt;height:63pt" o:ole="">
+          <v:shape id="_x0000_i1221" type="#_x0000_t75" style="width:351pt;height:63pt" o:ole="">
             <v:imagedata r:id="rId374" o:title=""/>
           </v:shape>
-          <o:OLEObject Type="Embed" ProgID="Equation.3" ShapeID="_x0000_i2029" DrawAspect="Content" ObjectID="_1619974034" r:id="rId375"/>
-        </w:object>
-      </w:r>
-      <w:r>
-        <w:tab/>
-      </w:r>
-      <w:r>
+          <o:OLEObject Type="Embed" ProgID="Equation.3" ShapeID="_x0000_i1221" DrawAspect="Content" ObjectID="_1620027310" r:id="rId375"/>
+        </w:object>
+      </w:r>
+      <w:r>
+        <w:rPr>
+          <w:highlight w:val="yellow"/>
+        </w:rPr>
+        <w:tab/>
+      </w:r>
+      <w:r>
+        <w:rPr>
+          <w:highlight w:val="yellow"/>
+        </w:rPr>
         <w:tab/>
         <w:t>(6.8)</w:t>
       </w:r>
       <w:r>
+        <w:rPr>
+          <w:highlight w:val="yellow"/>
+        </w:rPr>
         <w:t xml:space="preserve"> </w:t>
       </w:r>
       <w:r>
+        <w:rPr>
+          <w:highlight w:val="yellow"/>
+        </w:rPr>
         <w:tab/>
         <w:t xml:space="preserve">   м</w:t>
       </w:r>
       <w:r>
+        <w:rPr>
+          <w:highlight w:val="yellow"/>
+        </w:rPr>
         <w:t xml:space="preserve">ає неєдиний розв’язок , який визначається з точністю до розв’язку однорідного рівняння, тобто з точністю до функції </w:t>
       </w:r>
       <w:r>
         <w:rPr>
           <w:position w:val="-12"/>
+          <w:highlight w:val="yellow"/>
         </w:rPr>
         <w:object w:dxaOrig="1860" w:dyaOrig="360">
-          <v:shape id="_x0000_i2030" type="#_x0000_t75" style="width:93pt;height:18pt" o:ole="">
+          <v:shape id="_x0000_i1222" type="#_x0000_t75" style="width:93pt;height:18pt" o:ole="">
             <v:imagedata r:id="rId376" o:title=""/>
           </v:shape>
-          <o:OLEObject Type="Embed" ProgID="Equation.3" ShapeID="_x0000_i2030" DrawAspect="Content" ObjectID="_1619974035" r:id="rId377"/>
-        </w:object>
-      </w:r>
-      <w:r>
+          <o:OLEObject Type="Embed" ProgID="Equation.3" ShapeID="_x0000_i1222" DrawAspect="Content" ObjectID="_1620027311" r:id="rId377"/>
+        </w:object>
+      </w:r>
+      <w:r>
+        <w:rPr>
+          <w:highlight w:val="yellow"/>
+        </w:rPr>
         <w:t>.</w:t>
       </w:r>
     </w:p>
     <w:p>
       <w:pPr>
         <w:pStyle w:val="dtext"/>
-      </w:pPr>
-      <w:r>
+        <w:rPr>
+          <w:highlight w:val="yellow"/>
+        </w:rPr>
+      </w:pPr>
+      <w:r>
+        <w:rPr>
+          <w:highlight w:val="yellow"/>
+        </w:rPr>
         <w:t>Розглянемо</w:t>
       </w:r>
       <w:r>
+        <w:rPr>
+          <w:highlight w:val="yellow"/>
+        </w:rPr>
         <w:t xml:space="preserve"> приклад зовнішньої задачі для однорідного рівняння </w:t>
       </w:r>
       <w:proofErr w:type="spellStart"/>
       <w:r>
+        <w:rPr>
+          <w:highlight w:val="yellow"/>
+        </w:rPr>
         <w:t>Гельмгольца</w:t>
       </w:r>
       <w:proofErr w:type="spellEnd"/>
@@ -4917,117 +5375,194 @@
     <w:p>
       <w:pPr>
         <w:pStyle w:val="dtext"/>
+        <w:rPr>
+          <w:highlight w:val="yellow"/>
+        </w:rPr>
       </w:pPr>
       <w:r>
         <w:rPr>
           <w:position w:val="-44"/>
+          <w:highlight w:val="yellow"/>
         </w:rPr>
         <w:object w:dxaOrig="4340" w:dyaOrig="1020">
-          <v:shape id="_x0000_i2031" type="#_x0000_t75" style="width:216.75pt;height:51pt" o:ole="">
+          <v:shape id="_x0000_i1223" type="#_x0000_t75" style="width:216.75pt;height:51pt" o:ole="">
             <v:imagedata r:id="rId378" o:title=""/>
           </v:shape>
-          <o:OLEObject Type="Embed" ProgID="Equation.3" ShapeID="_x0000_i2031" DrawAspect="Content" ObjectID="_1619974036" r:id="rId379"/>
-        </w:object>
-      </w:r>
-      <w:r>
-        <w:tab/>
-      </w:r>
-      <w:r>
-        <w:tab/>
-      </w:r>
-      <w:r>
-        <w:tab/>
-      </w:r>
-      <w:r>
-        <w:tab/>
-      </w:r>
-      <w:r>
+          <o:OLEObject Type="Embed" ProgID="Equation.3" ShapeID="_x0000_i1223" DrawAspect="Content" ObjectID="_1620027312" r:id="rId379"/>
+        </w:object>
+      </w:r>
+      <w:r>
+        <w:rPr>
+          <w:highlight w:val="yellow"/>
+        </w:rPr>
+        <w:tab/>
+      </w:r>
+      <w:r>
+        <w:rPr>
+          <w:highlight w:val="yellow"/>
+        </w:rPr>
+        <w:tab/>
+      </w:r>
+      <w:r>
+        <w:rPr>
+          <w:highlight w:val="yellow"/>
+        </w:rPr>
+        <w:tab/>
+      </w:r>
+      <w:r>
+        <w:rPr>
+          <w:highlight w:val="yellow"/>
+        </w:rPr>
+        <w:tab/>
+      </w:r>
+      <w:r>
+        <w:rPr>
+          <w:highlight w:val="yellow"/>
+        </w:rPr>
         <w:tab/>
         <w:t>(6.9)</w:t>
       </w:r>
       <w:r>
+        <w:rPr>
+          <w:highlight w:val="yellow"/>
+        </w:rPr>
         <w:t>.</w:t>
       </w:r>
     </w:p>
     <w:p>
       <w:pPr>
         <w:pStyle w:val="dtext"/>
-      </w:pPr>
-      <w:r>
+        <w:rPr>
+          <w:highlight w:val="yellow"/>
+        </w:rPr>
+      </w:pPr>
+      <w:r>
+        <w:rPr>
+          <w:highlight w:val="yellow"/>
+        </w:rPr>
         <w:t xml:space="preserve">При </w:t>
       </w:r>
       <w:r>
         <w:rPr>
           <w:position w:val="-6"/>
+          <w:highlight w:val="yellow"/>
         </w:rPr>
         <w:object w:dxaOrig="639" w:dyaOrig="300">
-          <v:shape id="_x0000_i2032" type="#_x0000_t75" style="width:32.25pt;height:15pt" o:ole="">
+          <v:shape id="_x0000_i1224" type="#_x0000_t75" style="width:32.25pt;height:15pt" o:ole="">
             <v:imagedata r:id="rId380" o:title=""/>
           </v:shape>
-          <o:OLEObject Type="Embed" ProgID="Equation.3" ShapeID="_x0000_i2032" DrawAspect="Content" ObjectID="_1619974037" r:id="rId381"/>
-        </w:object>
-      </w:r>
-      <w:r>
+          <o:OLEObject Type="Embed" ProgID="Equation.3" ShapeID="_x0000_i1224" DrawAspect="Content" ObjectID="_1620027313" r:id="rId381"/>
+        </w:object>
+      </w:r>
+      <w:r>
+        <w:rPr>
+          <w:highlight w:val="yellow"/>
+        </w:rPr>
         <w:t xml:space="preserve">. Гранична задача має лише тривіальний розв’язок </w:t>
       </w:r>
+      <w:r>
+        <w:rPr>
+          <w:highlight w:val="yellow"/>
+        </w:rPr>
+        <w:t>тотожно</w:t>
+      </w:r>
+      <w:r>
+        <w:rPr>
+          <w:highlight w:val="yellow"/>
+        </w:rPr>
+        <w:t xml:space="preserve"> рівний нулю, що випливає з другої теореми </w:t>
+      </w:r>
       <w:proofErr w:type="spellStart"/>
       <w:r>
-        <w:t>тотожньо</w:t>
+        <w:rPr>
+          <w:highlight w:val="yellow"/>
+        </w:rPr>
+        <w:t>єдиності</w:t>
       </w:r>
       <w:proofErr w:type="spellEnd"/>
       <w:r>
-        <w:t xml:space="preserve"> рівний нулю, що випливає з другої теореми </w:t>
+        <w:rPr>
+          <w:highlight w:val="yellow"/>
+        </w:rPr>
+        <w:t xml:space="preserve"> гармонічних функцій. У випадку, коли </w:t>
+      </w:r>
+      <w:r>
+        <w:rPr>
+          <w:position w:val="-6"/>
+          <w:highlight w:val="yellow"/>
+        </w:rPr>
+        <w:object w:dxaOrig="240" w:dyaOrig="300">
+          <v:shape id="_x0000_i1225" type="#_x0000_t75" style="width:12pt;height:15pt" o:ole="">
+            <v:imagedata r:id="rId382" o:title=""/>
+          </v:shape>
+          <o:OLEObject Type="Embed" ProgID="Equation.3" ShapeID="_x0000_i1225" DrawAspect="Content" ObjectID="_1620027314" r:id="rId383"/>
+        </w:object>
+      </w:r>
+      <w:r>
+        <w:rPr>
+          <w:highlight w:val="yellow"/>
+        </w:rPr>
+        <w:t xml:space="preserve"> - ціле ми маємо, що </w:t>
       </w:r>
       <w:proofErr w:type="spellStart"/>
       <w:r>
-        <w:t>єдиності</w:t>
+        <w:rPr>
+          <w:highlight w:val="yellow"/>
+        </w:rPr>
+        <w:t>розв</w:t>
       </w:r>
       <w:proofErr w:type="spellEnd"/>
       <w:r>
-        <w:t xml:space="preserve"> гармонічних функцій. У випадку, коли </w:t>
-      </w:r>
-      <w:r>
-        <w:rPr>
-          <w:position w:val="-6"/>
-        </w:rPr>
-        <w:object w:dxaOrig="240" w:dyaOrig="300">
-          <v:shape id="_x0000_i2033" type="#_x0000_t75" style="width:12pt;height:15pt" o:ole="">
-            <v:imagedata r:id="rId382" o:title=""/>
-          </v:shape>
-          <o:OLEObject Type="Embed" ProgID="Equation.3" ShapeID="_x0000_i2033" DrawAspect="Content" ObjectID="_1619974038" r:id="rId383"/>
-        </w:object>
-      </w:r>
-      <w:r>
-        <w:t xml:space="preserve"> - ціле ми маємо, що </w:t>
+        <w:rPr>
+          <w:highlight w:val="yellow"/>
+          <w:lang w:val="ru-RU"/>
+        </w:rPr>
+        <w:t>’</w:t>
       </w:r>
       <w:proofErr w:type="spellStart"/>
       <w:r>
-        <w:t>розв’язком</w:t>
+        <w:rPr>
+          <w:highlight w:val="yellow"/>
+        </w:rPr>
+        <w:t>язком</w:t>
       </w:r>
       <w:proofErr w:type="spellEnd"/>
       <w:r>
+        <w:rPr>
+          <w:highlight w:val="yellow"/>
+        </w:rPr>
         <w:t xml:space="preserve"> граничної задачі (6.9) окрім тотожного нуля буде функція </w:t>
       </w:r>
       <w:r>
         <w:rPr>
           <w:position w:val="-36"/>
+          <w:highlight w:val="yellow"/>
         </w:rPr>
         <w:object w:dxaOrig="1840" w:dyaOrig="840">
-          <v:shape id="_x0000_i2034" type="#_x0000_t75" style="width:92.25pt;height:42pt" o:ole="">
+          <v:shape id="_x0000_i1226" type="#_x0000_t75" style="width:92.25pt;height:42pt" o:ole="">
             <v:imagedata r:id="rId384" o:title=""/>
           </v:shape>
-          <o:OLEObject Type="Embed" ProgID="Equation.3" ShapeID="_x0000_i2034" DrawAspect="Content" ObjectID="_1619974039" r:id="rId385"/>
-        </w:object>
-      </w:r>
-      <w:r>
+          <o:OLEObject Type="Embed" ProgID="Equation.3" ShapeID="_x0000_i1226" DrawAspect="Content" ObjectID="_1620027315" r:id="rId385"/>
+        </w:object>
+      </w:r>
+      <w:r>
+        <w:rPr>
+          <w:highlight w:val="yellow"/>
+        </w:rPr>
         <w:t xml:space="preserve">. Легко перевірити, що ця функція задовольняє як однорідному рівнянню </w:t>
       </w:r>
       <w:proofErr w:type="spellStart"/>
       <w:r>
+        <w:rPr>
+          <w:highlight w:val="yellow"/>
+        </w:rPr>
         <w:t>Гельмгольца</w:t>
       </w:r>
       <w:proofErr w:type="spellEnd"/>
       <w:r>
+        <w:rPr>
+          <w:highlight w:val="yellow"/>
+        </w:rPr>
         <w:t xml:space="preserve"> (це уявна частина фундаментального розв’язку) так і граничній умові на сфері і умові на нескінченості.</w:t>
       </w:r>
     </w:p>
@@ -5036,25 +5571,35 @@
         <w:pStyle w:val="dtext"/>
       </w:pPr>
       <w:r>
+        <w:rPr>
+          <w:highlight w:val="yellow"/>
+        </w:rPr>
         <w:t>Наявні</w:t>
       </w:r>
       <w:r>
-        <w:t>сть нетривіального розв’</w:t>
-      </w:r>
-      <w:bookmarkStart w:id="0" w:name="_GoBack"/>
-      <w:bookmarkEnd w:id="0"/>
-      <w:r>
-        <w:t xml:space="preserve">язку у </w:t>
-      </w:r>
-      <w:r>
+        <w:rPr>
+          <w:highlight w:val="yellow"/>
+        </w:rPr>
+        <w:t xml:space="preserve">сть нетривіального розв’язку у </w:t>
+      </w:r>
+      <w:r>
+        <w:rPr>
+          <w:highlight w:val="yellow"/>
+        </w:rPr>
         <w:t xml:space="preserve">однорідної задачі означає </w:t>
       </w:r>
       <w:proofErr w:type="spellStart"/>
       <w:r>
+        <w:rPr>
+          <w:highlight w:val="yellow"/>
+        </w:rPr>
         <w:t>неєдиність</w:t>
       </w:r>
       <w:proofErr w:type="spellEnd"/>
       <w:r>
+        <w:rPr>
+          <w:highlight w:val="yellow"/>
+        </w:rPr>
         <w:t xml:space="preserve"> розв’язку відповідної неоднорідної задачі.</w:t>
       </w:r>
     </w:p>
@@ -8545,6 +9090,16 @@
       <w:szCs w:val="24"/>
     </w:rPr>
   </w:style>
+  <w:style w:type="character" w:styleId="af8">
+    <w:name w:val="Placeholder Text"/>
+    <w:basedOn w:val="a1"/>
+    <w:uiPriority w:val="99"/>
+    <w:semiHidden/>
+    <w:rsid w:val="003946D9"/>
+    <w:rPr>
+      <w:color w:val="808080"/>
+    </w:rPr>
+  </w:style>
 </w:styles>
 </file>
 
@@ -8814,7 +9369,7 @@
 </file>
 
 <file path=customXml/itemProps1.xml><?xml version="1.0" encoding="utf-8"?>
-<ds:datastoreItem xmlns:ds="http://schemas.openxmlformats.org/officeDocument/2006/customXml" ds:itemID="{C264788F-79FF-4CFB-89A2-57D60E7451B2}">
+<ds:datastoreItem xmlns:ds="http://schemas.openxmlformats.org/officeDocument/2006/customXml" ds:itemID="{FEC1A1B7-BA0D-49A3-9ACE-E36AFE113814}">
   <ds:schemaRefs>
     <ds:schemaRef ds:uri="http://schemas.openxmlformats.org/officeDocument/2006/bibliography"/>
   </ds:schemaRefs>

</xml_diff>